<commit_message>
Added part of Introduction
</commit_message>
<xml_diff>
--- a/Thesis-v0.0.docx
+++ b/Thesis-v0.0.docx
@@ -92,18 +92,7 @@
           <w:szCs w:val="28"/>
           <w:rtl/>
         </w:rPr>
-        <w:t>(</w:t>
-      </w:r>
-      <w:bookmarkStart w:id="0" w:name="_GoBack"/>
-      <w:bookmarkEnd w:id="0"/>
-      <w:r>
-        <w:rPr>
-          <w:rFonts w:hint="cs"/>
-          <w:sz w:val="26"/>
-          <w:szCs w:val="28"/>
-          <w:rtl/>
-        </w:rPr>
-        <w:t>پلی تکنیک تهران)</w:t>
+        <w:t>(پلی تکنیک تهران)</w:t>
       </w:r>
       <w:r>
         <w:rPr>
@@ -2833,9 +2822,9 @@
           <w:rtl/>
         </w:rPr>
       </w:pPr>
-      <w:bookmarkStart w:id="1" w:name="_Toc115553011"/>
-      <w:bookmarkStart w:id="2" w:name="_Toc118681153"/>
-      <w:bookmarkStart w:id="3" w:name="_Toc428692817"/>
+      <w:bookmarkStart w:id="0" w:name="_Toc115553011"/>
+      <w:bookmarkStart w:id="1" w:name="_Toc118681153"/>
+      <w:bookmarkStart w:id="2" w:name="_Toc428692817"/>
       <w:r>
         <w:rPr>
           <w:rtl/>
@@ -2843,7 +2832,7 @@
         <w:lastRenderedPageBreak/>
         <w:br/>
       </w:r>
-      <w:bookmarkStart w:id="4" w:name="_Toc451113399"/>
+      <w:bookmarkStart w:id="3" w:name="_Toc451113399"/>
       <w:r>
         <w:rPr>
           <w:rFonts w:hint="cs"/>
@@ -2871,9 +2860,9 @@
         </w:rPr>
         <w:t>مقدمه</w:t>
       </w:r>
+      <w:bookmarkEnd w:id="0"/>
       <w:bookmarkEnd w:id="1"/>
-      <w:bookmarkEnd w:id="2"/>
-      <w:bookmarkEnd w:id="4"/>
+      <w:bookmarkEnd w:id="3"/>
     </w:p>
     <w:p>
       <w:pPr>
@@ -3013,30 +3002,270 @@
           <w:rtl/>
         </w:rPr>
       </w:pPr>
-      <w:bookmarkStart w:id="5" w:name="_Toc426936072"/>
-      <w:bookmarkEnd w:id="3"/>
-    </w:p>
-    <w:p>
-      <w:pPr>
-        <w:ind w:firstLine="720"/>
-        <w:rPr>
-          <w:rtl/>
-        </w:rPr>
-      </w:pPr>
+      <w:bookmarkStart w:id="4" w:name="_Toc426936072"/>
+      <w:bookmarkEnd w:id="2"/>
+    </w:p>
+    <w:p>
+      <w:pPr>
+        <w:jc w:val="both"/>
+      </w:pPr>
+      <w:r>
+        <w:rPr>
+          <w:rtl/>
+          <w:lang w:bidi="ar-SA"/>
+        </w:rPr>
+        <w:t>پیشرفت‌های سخت‌افزاری در سالیان اخیر منجر به این شده است که جمع‌آوری پیوسته‌‌ی داده‌ها به کاری آسان و متداول تبدیل شود. کارهای روزانه‌ای مانند جستجو در وب، ارسال پست در شبکه‌های اجتماعی، و خرید از طریق فروشگاه‌های اینترنتی، به مرور حجم زیادی از داده تولید می‌کنند و با پردازش و کاوش این داده‌ها می‌توان به نتایج جالبی دست پیدا کرد. به عنوان مثالی دیگر، سامانه‌های کنترل خطوط حمل و نقل و ترافیک به طور معمول با جریان عظیمی از داده‌ها روبه‌رو هستند که تحلیل سریع آن‌ها می‌تواند به مسئولین در تصمیم‌گیری‌ها کمک کند. همچنین، با تحلیل و کاوش کم-تأخیر</w:t>
+      </w:r>
+      <w:r>
+        <w:rPr>
+          <w:vertAlign w:val="superscript"/>
+          <w:rtl/>
+          <w:lang w:bidi="ar-SA"/>
+        </w:rPr>
+        <w:footnoteReference w:id="1"/>
+      </w:r>
+      <w:r>
+        <w:rPr>
+          <w:rtl/>
+          <w:lang w:bidi="ar-SA"/>
+        </w:rPr>
+        <w:t>داده‌های مربوط به بسته‌های رد و بدل شده در یک شبکه‌ی کامپیوتری، می‌توان به بروز ناهنجاری</w:t>
+      </w:r>
+      <w:r>
+        <w:rPr>
+          <w:vertAlign w:val="superscript"/>
+          <w:rtl/>
+          <w:lang w:bidi="ar-SA"/>
+        </w:rPr>
+        <w:footnoteReference w:id="2"/>
+      </w:r>
+      <w:r>
+        <w:rPr>
+          <w:rtl/>
+          <w:lang w:bidi="ar-SA"/>
+        </w:rPr>
+        <w:t xml:space="preserve"> یا وقوع حملات خرابکارانه پی برد.</w:t>
+      </w:r>
+    </w:p>
+    <w:p>
+      <w:pPr>
+        <w:ind w:firstLine="187"/>
+        <w:jc w:val="both"/>
+        <w:rPr>
+          <w:rtl/>
+          <w:lang w:bidi="ar-SA"/>
+        </w:rPr>
+      </w:pPr>
+      <w:r>
+        <w:rPr>
+          <w:rtl/>
+          <w:lang w:bidi="ar-SA"/>
+        </w:rPr>
+        <w:t>در تمامی مثال‌های بالا، نوع خاصی از داده‌ها به نام «داده‌های جاری</w:t>
+      </w:r>
+      <w:r>
+        <w:rPr>
+          <w:rtl/>
+        </w:rPr>
+        <w:t>»</w:t>
+      </w:r>
+      <w:r>
+        <w:rPr>
+          <w:rtl/>
+          <w:lang w:bidi="ar-SA"/>
+        </w:rPr>
+        <w:t xml:space="preserve"> مطرح هستند.</w:t>
+      </w:r>
       <w:r>
         <w:rPr>
           <w:rFonts w:hint="cs"/>
           <w:rtl/>
-        </w:rPr>
-        <w:t>در اینجا مقدمه را خواهیم نوشت</w:t>
-      </w:r>
-    </w:p>
-    <w:p>
-      <w:pPr>
-        <w:rPr>
-          <w:rtl/>
-        </w:rPr>
-      </w:pPr>
+          <w:lang w:bidi="ar-SA"/>
+        </w:rPr>
+        <w:t xml:space="preserve"> </w:t>
+      </w:r>
+      <w:r>
+        <w:rPr>
+          <w:rtl/>
+        </w:rPr>
+        <w:t>داده‌های جاری در مقایسه با اشکال دیگر داده دارای خصوصیات منحصر به فردی هستند که پردازش و کاوش آن‌ها را به امری چالش‌بر‌انگیز تبدیل می‌کند. از جمله‌ی این خصوصیات و چالش‌ه</w:t>
+      </w:r>
+      <w:r>
+        <w:rPr>
+          <w:rtl/>
+        </w:rPr>
+        <w:t xml:space="preserve">ا می‌توان به </w:t>
+      </w:r>
+      <w:r>
+        <w:rPr>
+          <w:rFonts w:hint="cs"/>
+          <w:b/>
+          <w:bCs/>
+          <w:rtl/>
+        </w:rPr>
+        <w:t>نیاز به الگوریتم‌های تک‌عبوره، نیاز به پردازش و کاوش کم‌تأخیر، عدم امکان ذخیره‌ی همه‌ی داده‌ها برروی حافظه‌های انبوه و پایگاه‌داده‌ها، امکان تغییر در نرخ ورود و حجم داده‌ها، و وقوع تحول در داده‌ها</w:t>
+      </w:r>
+      <w:r>
+        <w:rPr>
+          <w:rFonts w:hint="cs"/>
+          <w:rtl/>
+        </w:rPr>
+        <w:t xml:space="preserve"> اشاره کرد.</w:t>
+      </w:r>
+      <w:bookmarkStart w:id="5" w:name="_GoBack"/>
+      <w:bookmarkEnd w:id="5"/>
+    </w:p>
+    <w:p>
+      <w:pPr>
+        <w:pStyle w:val="Heading1"/>
+        <w:rPr>
+          <w:szCs w:val="38"/>
+          <w:rtl/>
+        </w:rPr>
+      </w:pPr>
+      <w:r>
+        <w:rPr>
+          <w:rFonts w:hint="cs"/>
+          <w:rtl/>
+        </w:rPr>
+        <w:lastRenderedPageBreak/>
+        <w:br/>
+      </w:r>
+      <w:bookmarkStart w:id="6" w:name="_Toc451113400"/>
+      <w:r>
+        <w:rPr>
+          <w:rFonts w:hint="cs"/>
+          <w:szCs w:val="38"/>
+          <w:rtl/>
+        </w:rPr>
+        <w:t>فصل دوم</w:t>
+      </w:r>
+      <w:r>
+        <w:rPr>
+          <w:rFonts w:hint="cs"/>
+          <w:szCs w:val="38"/>
+          <w:rtl/>
+        </w:rPr>
+        <w:br/>
+      </w:r>
+      <w:r>
+        <w:rPr>
+          <w:rFonts w:hint="cs"/>
+          <w:szCs w:val="38"/>
+          <w:rtl/>
+        </w:rPr>
+        <w:t>چالش‌ها، روش‌ها و ابزارهای پردازش و کاوش داده‌های جاری</w:t>
+      </w:r>
+      <w:bookmarkEnd w:id="6"/>
+    </w:p>
+    <w:p>
+      <w:pPr>
+        <w:bidi w:val="0"/>
+        <w:spacing w:before="0" w:after="200" w:line="276" w:lineRule="auto"/>
+        <w:rPr>
+          <w:b/>
+          <w:bCs/>
+          <w:kern w:val="32"/>
+          <w:sz w:val="38"/>
+          <w:szCs w:val="38"/>
+          <w:rtl/>
+        </w:rPr>
+      </w:pPr>
+      <w:r>
+        <w:rPr>
+          <w:szCs w:val="38"/>
+          <w:rtl/>
+        </w:rPr>
+        <w:br w:type="page"/>
+      </w:r>
+    </w:p>
+    <w:p>
+      <w:pPr>
+        <w:pStyle w:val="Heading1"/>
+        <w:rPr>
+          <w:szCs w:val="38"/>
+          <w:rtl/>
+        </w:rPr>
+      </w:pPr>
+    </w:p>
+    <w:p>
+      <w:pPr>
+        <w:rPr>
+          <w:rtl/>
+        </w:rPr>
+      </w:pPr>
+    </w:p>
+    <w:p>
+      <w:pPr>
+        <w:rPr>
+          <w:rtl/>
+        </w:rPr>
+      </w:pPr>
+    </w:p>
+    <w:p>
+      <w:pPr>
+        <w:rPr>
+          <w:rtl/>
+        </w:rPr>
+      </w:pPr>
+    </w:p>
+    <w:p>
+      <w:pPr>
+        <w:rPr>
+          <w:rtl/>
+        </w:rPr>
+      </w:pPr>
+    </w:p>
+    <w:p>
+      <w:pPr>
+        <w:rPr>
+          <w:rtl/>
+        </w:rPr>
+      </w:pPr>
+    </w:p>
+    <w:p>
+      <w:pPr>
+        <w:rPr>
+          <w:rtl/>
+        </w:rPr>
+      </w:pPr>
+    </w:p>
+    <w:p>
+      <w:pPr>
+        <w:rPr>
+          <w:rtl/>
+        </w:rPr>
+      </w:pPr>
+    </w:p>
+    <w:p>
+      <w:pPr>
+        <w:rPr>
+          <w:rtl/>
+        </w:rPr>
+      </w:pPr>
+    </w:p>
+    <w:p>
+      <w:pPr>
+        <w:rPr>
+          <w:rtl/>
+        </w:rPr>
+      </w:pPr>
+    </w:p>
+    <w:p>
+      <w:pPr>
+        <w:tabs>
+          <w:tab w:val="left" w:pos="6757"/>
+        </w:tabs>
+        <w:rPr>
+          <w:rtl/>
+        </w:rPr>
+      </w:pPr>
+      <w:r>
+        <w:rPr>
+          <w:rtl/>
+        </w:rPr>
+        <w:tab/>
+      </w:r>
     </w:p>
     <w:p>
       <w:pPr>
@@ -3049,6 +3278,7 @@
           <w:pgSz w:w="11906" w:h="16838" w:code="9"/>
           <w:pgMar w:top="1729" w:right="1729" w:bottom="1729" w:left="1440" w:header="720" w:footer="720" w:gutter="0"/>
           <w:cols w:space="720"/>
+          <w:titlePg/>
           <w:bidi/>
           <w:rtlGutter/>
           <w:docGrid w:linePitch="360"/>
@@ -3063,22 +3293,15 @@
           <w:rtl/>
         </w:rPr>
       </w:pPr>
-      <w:r>
-        <w:rPr>
-          <w:rFonts w:hint="cs"/>
-          <w:rtl/>
-        </w:rPr>
-        <w:lastRenderedPageBreak/>
-        <w:br/>
-      </w:r>
-      <w:bookmarkStart w:id="6" w:name="_Toc451113400"/>
+      <w:bookmarkStart w:id="7" w:name="_Toc451113401"/>
       <w:r>
         <w:rPr>
           <w:rFonts w:hint="cs"/>
           <w:szCs w:val="38"/>
           <w:rtl/>
         </w:rPr>
-        <w:t>فصل دوم</w:t>
+        <w:lastRenderedPageBreak/>
+        <w:t>ف</w:t>
       </w:r>
       <w:r>
         <w:rPr>
@@ -3086,7 +3309,7 @@
           <w:szCs w:val="38"/>
           <w:rtl/>
         </w:rPr>
-        <w:br/>
+        <w:t xml:space="preserve">صل </w:t>
       </w:r>
       <w:r>
         <w:rPr>
@@ -3094,107 +3317,153 @@
           <w:szCs w:val="38"/>
           <w:rtl/>
         </w:rPr>
-        <w:t>چالش‌ها، روش‌ها و ابزارهای پردازش و کاوش داده‌های جاری</w:t>
-      </w:r>
-      <w:bookmarkEnd w:id="6"/>
-    </w:p>
-    <w:p>
-      <w:pPr>
-        <w:rPr>
-          <w:rtl/>
-        </w:rPr>
-      </w:pPr>
-    </w:p>
-    <w:p>
-      <w:pPr>
-        <w:rPr>
-          <w:rtl/>
-        </w:rPr>
-      </w:pPr>
-    </w:p>
-    <w:p>
-      <w:pPr>
-        <w:rPr>
-          <w:rtl/>
-        </w:rPr>
-      </w:pPr>
-    </w:p>
-    <w:p>
-      <w:pPr>
-        <w:rPr>
-          <w:rtl/>
-        </w:rPr>
-      </w:pPr>
-    </w:p>
-    <w:p>
-      <w:pPr>
-        <w:rPr>
-          <w:rtl/>
-        </w:rPr>
-      </w:pPr>
-    </w:p>
-    <w:p>
-      <w:pPr>
-        <w:rPr>
-          <w:rtl/>
-        </w:rPr>
-      </w:pPr>
-    </w:p>
-    <w:p>
-      <w:pPr>
-        <w:rPr>
-          <w:rtl/>
-        </w:rPr>
-      </w:pPr>
-    </w:p>
-    <w:p>
-      <w:pPr>
-        <w:rPr>
-          <w:rtl/>
-        </w:rPr>
-      </w:pPr>
-    </w:p>
-    <w:p>
-      <w:pPr>
-        <w:rPr>
-          <w:rtl/>
-        </w:rPr>
-      </w:pPr>
-    </w:p>
-    <w:p>
-      <w:pPr>
-        <w:rPr>
-          <w:rtl/>
-        </w:rPr>
-      </w:pPr>
-    </w:p>
-    <w:p>
-      <w:pPr>
-        <w:rPr>
-          <w:rtl/>
-        </w:rPr>
-      </w:pPr>
-    </w:p>
-    <w:p>
-      <w:pPr>
-        <w:tabs>
-          <w:tab w:val="left" w:pos="6757"/>
-        </w:tabs>
-        <w:rPr>
-          <w:rtl/>
-        </w:rPr>
-      </w:pPr>
-      <w:r>
-        <w:rPr>
-          <w:rtl/>
-        </w:rPr>
-        <w:tab/>
-      </w:r>
-    </w:p>
-    <w:p>
-      <w:pPr>
-        <w:rPr>
-          <w:rtl/>
+        <w:t>سوم</w:t>
+      </w:r>
+      <w:r>
+        <w:rPr>
+          <w:szCs w:val="38"/>
+          <w:rtl/>
+        </w:rPr>
+        <w:br/>
+      </w:r>
+      <w:r>
+        <w:rPr>
+          <w:rFonts w:hint="cs"/>
+          <w:szCs w:val="38"/>
+          <w:rtl/>
+        </w:rPr>
+        <w:t>طراحی، پیاده‌سازی و ارزیابی سیستم</w:t>
+      </w:r>
+      <w:bookmarkEnd w:id="7"/>
+    </w:p>
+    <w:p>
+      <w:pPr>
+        <w:rPr>
+          <w:rtl/>
+        </w:rPr>
+      </w:pPr>
+    </w:p>
+    <w:p>
+      <w:pPr>
+        <w:bidi w:val="0"/>
+        <w:spacing w:before="0" w:after="200" w:line="276" w:lineRule="auto"/>
+        <w:rPr>
+          <w:szCs w:val="38"/>
+          <w:rtl/>
+        </w:rPr>
+      </w:pPr>
+    </w:p>
+    <w:p>
+      <w:pPr>
+        <w:bidi w:val="0"/>
+        <w:spacing w:before="0" w:after="200" w:line="276" w:lineRule="auto"/>
+        <w:rPr>
+          <w:szCs w:val="38"/>
+          <w:rtl/>
+        </w:rPr>
+      </w:pPr>
+    </w:p>
+    <w:p>
+      <w:pPr>
+        <w:bidi w:val="0"/>
+        <w:spacing w:before="0" w:after="200" w:line="276" w:lineRule="auto"/>
+        <w:rPr>
+          <w:szCs w:val="38"/>
+          <w:rtl/>
+        </w:rPr>
+      </w:pPr>
+      <w:r>
+        <w:rPr>
+          <w:szCs w:val="38"/>
+          <w:rtl/>
+        </w:rPr>
+        <w:br w:type="page"/>
+      </w:r>
+    </w:p>
+    <w:p>
+      <w:pPr>
+        <w:spacing w:before="0" w:after="200" w:line="276" w:lineRule="auto"/>
+        <w:rPr>
+          <w:szCs w:val="38"/>
+          <w:rtl/>
+        </w:rPr>
+      </w:pPr>
+    </w:p>
+    <w:p>
+      <w:pPr>
+        <w:bidi w:val="0"/>
+        <w:spacing w:before="0" w:after="200" w:line="276" w:lineRule="auto"/>
+        <w:rPr>
+          <w:szCs w:val="38"/>
+          <w:rtl/>
+        </w:rPr>
+      </w:pPr>
+    </w:p>
+    <w:p>
+      <w:pPr>
+        <w:bidi w:val="0"/>
+        <w:spacing w:before="0" w:after="200" w:line="276" w:lineRule="auto"/>
+        <w:rPr>
+          <w:szCs w:val="38"/>
+          <w:rtl/>
+        </w:rPr>
+      </w:pPr>
+    </w:p>
+    <w:p>
+      <w:pPr>
+        <w:bidi w:val="0"/>
+        <w:spacing w:before="0" w:after="200" w:line="276" w:lineRule="auto"/>
+        <w:rPr>
+          <w:szCs w:val="38"/>
+          <w:rtl/>
+        </w:rPr>
+      </w:pPr>
+    </w:p>
+    <w:p>
+      <w:pPr>
+        <w:bidi w:val="0"/>
+        <w:spacing w:before="0" w:after="200" w:line="276" w:lineRule="auto"/>
+        <w:rPr>
+          <w:szCs w:val="38"/>
+          <w:rtl/>
+        </w:rPr>
+      </w:pPr>
+    </w:p>
+    <w:p>
+      <w:pPr>
+        <w:bidi w:val="0"/>
+        <w:spacing w:before="0" w:after="200" w:line="276" w:lineRule="auto"/>
+        <w:rPr>
+          <w:b/>
+          <w:bCs/>
+          <w:kern w:val="32"/>
+          <w:sz w:val="38"/>
+          <w:szCs w:val="38"/>
+          <w:rtl/>
+        </w:rPr>
+      </w:pPr>
+    </w:p>
+    <w:p>
+      <w:pPr>
+        <w:pStyle w:val="Heading1"/>
+        <w:rPr>
+          <w:szCs w:val="38"/>
+          <w:rtl/>
+        </w:rPr>
+      </w:pPr>
+      <w:r>
+        <w:rPr>
+          <w:szCs w:val="38"/>
+          <w:rtl/>
+        </w:rPr>
+        <w:br w:type="page"/>
+      </w:r>
+    </w:p>
+    <w:p>
+      <w:pPr>
+        <w:pStyle w:val="Heading1"/>
+        <w:rPr>
+          <w:szCs w:val="38"/>
         </w:rPr>
         <w:sectPr>
           <w:headerReference w:type="default" r:id="rId23"/>
@@ -3202,6 +3471,7 @@
           <w:pgSz w:w="11906" w:h="16838" w:code="9"/>
           <w:pgMar w:top="1729" w:right="1729" w:bottom="1729" w:left="1440" w:header="720" w:footer="720" w:gutter="0"/>
           <w:cols w:space="720"/>
+          <w:titlePg/>
           <w:bidi/>
           <w:rtlGutter/>
           <w:docGrid w:linePitch="360"/>
@@ -3211,6 +3481,83 @@
     <w:p>
       <w:pPr>
         <w:pStyle w:val="Heading1"/>
+        <w:rPr>
+          <w:szCs w:val="38"/>
+          <w:rtl/>
+        </w:rPr>
+      </w:pPr>
+      <w:bookmarkStart w:id="8" w:name="_Toc451113402"/>
+      <w:bookmarkStart w:id="9" w:name="_Toc115553031"/>
+      <w:bookmarkStart w:id="10" w:name="_Toc118681176"/>
+      <w:bookmarkStart w:id="11" w:name="_Toc428692884"/>
+      <w:bookmarkEnd w:id="4"/>
+      <w:r>
+        <w:rPr>
+          <w:rFonts w:hint="cs"/>
+          <w:szCs w:val="38"/>
+          <w:rtl/>
+        </w:rPr>
+        <w:lastRenderedPageBreak/>
+        <w:t xml:space="preserve">فصل </w:t>
+      </w:r>
+      <w:r>
+        <w:rPr>
+          <w:rFonts w:hint="cs"/>
+          <w:szCs w:val="38"/>
+          <w:rtl/>
+        </w:rPr>
+        <w:t>چهارم</w:t>
+      </w:r>
+      <w:r>
+        <w:rPr>
+          <w:rFonts w:hint="cs"/>
+          <w:szCs w:val="38"/>
+          <w:rtl/>
+        </w:rPr>
+        <w:br/>
+      </w:r>
+      <w:r>
+        <w:rPr>
+          <w:rFonts w:hint="cs"/>
+          <w:szCs w:val="38"/>
+          <w:rtl/>
+        </w:rPr>
+        <w:t>جمع‌بندی و کارهای آینده</w:t>
+      </w:r>
+      <w:bookmarkEnd w:id="8"/>
+    </w:p>
+    <w:p>
+      <w:pPr>
+        <w:bidi w:val="0"/>
+        <w:spacing w:before="0" w:after="200" w:line="276" w:lineRule="auto"/>
+        <w:rPr>
+          <w:b/>
+          <w:bCs/>
+          <w:kern w:val="32"/>
+          <w:sz w:val="38"/>
+          <w:szCs w:val="38"/>
+          <w:rtl/>
+        </w:rPr>
+      </w:pPr>
+      <w:r>
+        <w:rPr>
+          <w:szCs w:val="38"/>
+          <w:rtl/>
+        </w:rPr>
+        <w:br w:type="page"/>
+      </w:r>
+    </w:p>
+    <w:p>
+      <w:pPr>
+        <w:spacing w:before="0" w:after="200" w:line="276" w:lineRule="auto"/>
+        <w:rPr>
+          <w:b/>
+          <w:bCs/>
+          <w:kern w:val="32"/>
+          <w:sz w:val="38"/>
+          <w:szCs w:val="38"/>
+          <w:rtl/>
+        </w:rPr>
         <w:sectPr>
           <w:headerReference w:type="default" r:id="rId25"/>
           <w:footerReference w:type="default" r:id="rId26"/>
@@ -3222,59 +3569,28 @@
           <w:docGrid w:linePitch="360"/>
         </w:sectPr>
       </w:pPr>
-      <w:bookmarkStart w:id="7" w:name="_Toc451113401"/>
-      <w:r>
-        <w:rPr>
-          <w:rFonts w:hint="cs"/>
+      <w:r>
+        <w:rPr>
           <w:szCs w:val="38"/>
           <w:rtl/>
         </w:rPr>
         <w:lastRenderedPageBreak/>
-        <w:t>ف</w:t>
-      </w:r>
-      <w:r>
-        <w:rPr>
-          <w:rFonts w:hint="cs"/>
-          <w:szCs w:val="38"/>
-          <w:rtl/>
-        </w:rPr>
-        <w:t xml:space="preserve">صل </w:t>
-      </w:r>
-      <w:r>
-        <w:rPr>
-          <w:rFonts w:hint="cs"/>
-          <w:szCs w:val="38"/>
-          <w:rtl/>
-        </w:rPr>
-        <w:t>سوم</w:t>
-      </w:r>
-      <w:r>
-        <w:rPr>
-          <w:szCs w:val="38"/>
-          <w:rtl/>
-        </w:rPr>
-        <w:br/>
-      </w:r>
-      <w:r>
-        <w:rPr>
-          <w:rFonts w:hint="cs"/>
-          <w:szCs w:val="38"/>
-          <w:rtl/>
-        </w:rPr>
-        <w:t>طراحی، پیاده‌سازی و ارزیابی سیستم</w:t>
-      </w:r>
-      <w:bookmarkEnd w:id="7"/>
+        <w:br w:type="page"/>
+      </w:r>
     </w:p>
     <w:p>
       <w:pPr>
         <w:pStyle w:val="Heading1"/>
-        <w:rPr>
-          <w:szCs w:val="38"/>
+        <w:numPr>
+          <w:ilvl w:val="0"/>
+          <w:numId w:val="0"/>
+        </w:numPr>
+        <w:spacing w:before="0"/>
+        <w:rPr>
           <w:rtl/>
         </w:rPr>
         <w:sectPr>
           <w:headerReference w:type="default" r:id="rId27"/>
-          <w:footerReference w:type="default" r:id="rId28"/>
           <w:pgSz w:w="11906" w:h="16838" w:code="9"/>
           <w:pgMar w:top="1729" w:right="1729" w:bottom="1729" w:left="1440" w:header="720" w:footer="720" w:gutter="0"/>
           <w:cols w:space="720"/>
@@ -3283,45 +3599,26 @@
           <w:docGrid w:linePitch="360"/>
         </w:sectPr>
       </w:pPr>
-      <w:bookmarkStart w:id="8" w:name="_Toc451113402"/>
-      <w:bookmarkStart w:id="9" w:name="_Toc115553031"/>
-      <w:bookmarkStart w:id="10" w:name="_Toc118681176"/>
-      <w:bookmarkStart w:id="11" w:name="_Toc428692884"/>
-      <w:bookmarkEnd w:id="5"/>
+      <w:bookmarkStart w:id="12" w:name="_Toc451113403"/>
       <w:r>
         <w:rPr>
           <w:rFonts w:hint="cs"/>
-          <w:szCs w:val="38"/>
           <w:rtl/>
         </w:rPr>
         <w:lastRenderedPageBreak/>
-        <w:t xml:space="preserve">فصل </w:t>
+        <w:t xml:space="preserve">منابع </w:t>
       </w:r>
       <w:r>
         <w:rPr>
           <w:rFonts w:hint="cs"/>
-          <w:szCs w:val="38"/>
-          <w:rtl/>
-        </w:rPr>
-        <w:t>چهارم</w:t>
-      </w:r>
-      <w:r>
-        <w:rPr>
-          <w:rFonts w:hint="cs"/>
-          <w:szCs w:val="38"/>
-          <w:rtl/>
-        </w:rPr>
-        <w:br/>
-      </w:r>
-      <w:r>
-        <w:rPr>
-          <w:rFonts w:hint="cs"/>
-          <w:szCs w:val="38"/>
-          <w:rtl/>
-        </w:rPr>
-        <w:t>جمع‌بندی و کارهای آینده</w:t>
-      </w:r>
-      <w:bookmarkEnd w:id="8"/>
+          <w:rtl/>
+        </w:rPr>
+        <w:t>و مراجع</w:t>
+      </w:r>
+      <w:bookmarkEnd w:id="9"/>
+      <w:bookmarkEnd w:id="10"/>
+      <w:bookmarkEnd w:id="11"/>
+      <w:bookmarkEnd w:id="12"/>
     </w:p>
     <w:p>
       <w:pPr>
@@ -3330,48 +3627,6 @@
           <w:ilvl w:val="0"/>
           <w:numId w:val="0"/>
         </w:numPr>
-        <w:spacing w:before="0"/>
-        <w:rPr>
-          <w:rtl/>
-        </w:rPr>
-        <w:sectPr>
-          <w:headerReference w:type="default" r:id="rId29"/>
-          <w:pgSz w:w="11906" w:h="16838" w:code="9"/>
-          <w:pgMar w:top="1729" w:right="1729" w:bottom="1729" w:left="1440" w:header="720" w:footer="720" w:gutter="0"/>
-          <w:cols w:space="720"/>
-          <w:bidi/>
-          <w:rtlGutter/>
-          <w:docGrid w:linePitch="360"/>
-        </w:sectPr>
-      </w:pPr>
-      <w:bookmarkStart w:id="12" w:name="_Toc451113403"/>
-      <w:r>
-        <w:rPr>
-          <w:rFonts w:hint="cs"/>
-          <w:rtl/>
-        </w:rPr>
-        <w:lastRenderedPageBreak/>
-        <w:t xml:space="preserve">منابع </w:t>
-      </w:r>
-      <w:r>
-        <w:rPr>
-          <w:rFonts w:hint="cs"/>
-          <w:rtl/>
-        </w:rPr>
-        <w:t>و مراجع</w:t>
-      </w:r>
-      <w:bookmarkEnd w:id="9"/>
-      <w:bookmarkEnd w:id="10"/>
-      <w:bookmarkEnd w:id="11"/>
-      <w:bookmarkEnd w:id="12"/>
-    </w:p>
-    <w:p>
-      <w:pPr>
-        <w:pStyle w:val="Heading1"/>
-        <w:numPr>
-          <w:ilvl w:val="0"/>
-          <w:numId w:val="0"/>
-        </w:numPr>
         <w:rPr>
           <w:rtl/>
         </w:rPr>
@@ -3445,8 +3700,8 @@
           <w:rtl/>
         </w:rPr>
         <w:sectPr>
-          <w:headerReference w:type="default" r:id="rId30"/>
-          <w:footerReference w:type="default" r:id="rId31"/>
+          <w:headerReference w:type="default" r:id="rId28"/>
+          <w:footerReference w:type="default" r:id="rId29"/>
           <w:pgSz w:w="11906" w:h="16838" w:code="9"/>
           <w:pgMar w:top="1729" w:right="1729" w:bottom="1729" w:left="1440" w:header="720" w:footer="720" w:gutter="0"/>
           <w:cols w:space="720"/>
@@ -3829,8 +4084,8 @@
       </w:r>
     </w:p>
     <w:sectPr>
-      <w:headerReference w:type="default" r:id="rId32"/>
-      <w:footerReference w:type="default" r:id="rId33"/>
+      <w:headerReference w:type="default" r:id="rId30"/>
+      <w:footerReference w:type="default" r:id="rId31"/>
       <w:type w:val="continuous"/>
       <w:pgSz w:w="11906" w:h="16838" w:code="9"/>
       <w:pgMar w:top="1729" w:right="1729" w:bottom="1729" w:left="1440" w:header="720" w:footer="720" w:gutter="0"/>
@@ -3907,27 +4162,6 @@
 <w:ftr xmlns:wpc="http://schemas.microsoft.com/office/word/2010/wordprocessingCanvas" xmlns:cx="http://schemas.microsoft.com/office/drawing/2014/chartex" xmlns:mc="http://schemas.openxmlformats.org/markup-compatibility/2006" xmlns:o="urn:schemas-microsoft-com:office:office" xmlns:r="http://schemas.openxmlformats.org/officeDocument/2006/relationships" xmlns:m="http://schemas.openxmlformats.org/officeDocument/2006/math" xmlns:v="urn:schemas-microsoft-com:vml" xmlns:wp14="http://schemas.microsoft.com/office/word/2010/wordprocessingDrawing" xmlns:wp="http://schemas.openxmlformats.org/drawingml/2006/wordprocessingDrawing" xmlns:w10="urn:schemas-microsoft-com:office:word" xmlns:w="http://schemas.openxmlformats.org/wordprocessingml/2006/main" xmlns:w14="http://schemas.microsoft.com/office/word/2010/wordml" xmlns:w15="http://schemas.microsoft.com/office/word/2012/wordml" xmlns:w16se="http://schemas.microsoft.com/office/word/2015/wordml/symex" xmlns:wpg="http://schemas.microsoft.com/office/word/2010/wordprocessingGroup" xmlns:wpi="http://schemas.microsoft.com/office/word/2010/wordprocessingInk" xmlns:wne="http://schemas.microsoft.com/office/word/2006/wordml" xmlns:wps="http://schemas.microsoft.com/office/word/2010/wordprocessingShape" mc:Ignorable="w14 w15 w16se wp14">
   <w:p>
     <w:pPr>
-      <w:tabs>
-        <w:tab w:val="left" w:pos="2274"/>
-      </w:tabs>
-      <w:rPr>
-        <w:rtl/>
-      </w:rPr>
-    </w:pPr>
-    <w:r>
-      <w:rPr>
-        <w:rtl/>
-      </w:rPr>
-      <w:tab/>
-    </w:r>
-  </w:p>
-</w:ftr>
-</file>
-
-<file path=word/footer11.xml><?xml version="1.0" encoding="utf-8"?>
-<w:ftr xmlns:wpc="http://schemas.microsoft.com/office/word/2010/wordprocessingCanvas" xmlns:cx="http://schemas.microsoft.com/office/drawing/2014/chartex" xmlns:mc="http://schemas.openxmlformats.org/markup-compatibility/2006" xmlns:o="urn:schemas-microsoft-com:office:office" xmlns:r="http://schemas.openxmlformats.org/officeDocument/2006/relationships" xmlns:m="http://schemas.openxmlformats.org/officeDocument/2006/math" xmlns:v="urn:schemas-microsoft-com:vml" xmlns:wp14="http://schemas.microsoft.com/office/word/2010/wordprocessingDrawing" xmlns:wp="http://schemas.openxmlformats.org/drawingml/2006/wordprocessingDrawing" xmlns:w10="urn:schemas-microsoft-com:office:word" xmlns:w="http://schemas.openxmlformats.org/wordprocessingml/2006/main" xmlns:w14="http://schemas.microsoft.com/office/word/2010/wordml" xmlns:w15="http://schemas.microsoft.com/office/word/2012/wordml" xmlns:w16se="http://schemas.microsoft.com/office/word/2015/wordml/symex" xmlns:wpg="http://schemas.microsoft.com/office/word/2010/wordprocessingGroup" xmlns:wpi="http://schemas.microsoft.com/office/word/2010/wordprocessingInk" xmlns:wne="http://schemas.microsoft.com/office/word/2006/wordml" xmlns:wps="http://schemas.microsoft.com/office/word/2010/wordprocessingShape" mc:Ignorable="w14 w15 w16se wp14">
-  <w:p>
-    <w:pPr>
       <w:rPr>
         <w:rtl/>
       </w:rPr>
@@ -3958,6 +4192,7 @@
       <w:p>
         <w:pPr>
           <w:pStyle w:val="Footer"/>
+          <w:jc w:val="center"/>
         </w:pPr>
         <w:r>
           <w:fldChar w:fldCharType="begin"/>
@@ -4090,111 +4325,6 @@
 
 <file path=word/footer6.xml><?xml version="1.0" encoding="utf-8"?>
 <w:ftr xmlns:wpc="http://schemas.microsoft.com/office/word/2010/wordprocessingCanvas" xmlns:cx="http://schemas.microsoft.com/office/drawing/2014/chartex" xmlns:mc="http://schemas.openxmlformats.org/markup-compatibility/2006" xmlns:o="urn:schemas-microsoft-com:office:office" xmlns:r="http://schemas.openxmlformats.org/officeDocument/2006/relationships" xmlns:m="http://schemas.openxmlformats.org/officeDocument/2006/math" xmlns:v="urn:schemas-microsoft-com:vml" xmlns:wp14="http://schemas.microsoft.com/office/word/2010/wordprocessingDrawing" xmlns:wp="http://schemas.openxmlformats.org/drawingml/2006/wordprocessingDrawing" xmlns:w10="urn:schemas-microsoft-com:office:word" xmlns:w="http://schemas.openxmlformats.org/wordprocessingml/2006/main" xmlns:w14="http://schemas.microsoft.com/office/word/2010/wordml" xmlns:w15="http://schemas.microsoft.com/office/word/2012/wordml" xmlns:w16se="http://schemas.microsoft.com/office/word/2015/wordml/symex" xmlns:wpg="http://schemas.microsoft.com/office/word/2010/wordprocessingGroup" xmlns:wpi="http://schemas.microsoft.com/office/word/2010/wordprocessingInk" xmlns:wne="http://schemas.microsoft.com/office/word/2006/wordml" xmlns:wps="http://schemas.microsoft.com/office/word/2010/wordprocessingShape" mc:Ignorable="w14 w15 w16se wp14">
-  <w:sdt>
-    <w:sdtPr>
-      <w:rPr>
-        <w:rtl/>
-      </w:rPr>
-      <w:id w:val="1396245065"/>
-      <w:docPartObj>
-        <w:docPartGallery w:val="Page Numbers (Bottom of Page)"/>
-        <w:docPartUnique/>
-      </w:docPartObj>
-    </w:sdtPr>
-    <w:sdtEndPr/>
-    <w:sdtContent>
-      <w:sdt>
-        <w:sdtPr>
-          <w:rPr>
-            <w:rtl/>
-          </w:rPr>
-          <w:id w:val="99383312"/>
-          <w:docPartObj>
-            <w:docPartGallery w:val="Page Numbers (Top of Page)"/>
-            <w:docPartUnique/>
-          </w:docPartObj>
-        </w:sdtPr>
-        <w:sdtEndPr/>
-        <w:sdtContent>
-          <w:p>
-            <w:pPr>
-              <w:pStyle w:val="Footer"/>
-              <w:tabs>
-                <w:tab w:val="left" w:pos="2992"/>
-                <w:tab w:val="center" w:pos="4368"/>
-              </w:tabs>
-            </w:pPr>
-            <w:r>
-              <w:rPr>
-                <w:rtl/>
-              </w:rPr>
-              <w:tab/>
-            </w:r>
-            <w:r>
-              <w:rPr>
-                <w:rtl/>
-              </w:rPr>
-              <w:tab/>
-            </w:r>
-            <w:r>
-              <w:rPr>
-                <w:rFonts w:hint="cs"/>
-                <w:rtl/>
-              </w:rPr>
-              <w:t>صفحه</w:t>
-            </w:r>
-            <w:r>
-              <w:t xml:space="preserve"> </w:t>
-            </w:r>
-            <w:r>
-              <w:rPr>
-                <w:sz w:val="24"/>
-              </w:rPr>
-              <w:fldChar w:fldCharType="begin"/>
-            </w:r>
-            <w:r>
-              <w:instrText xml:space="preserve"> PAGE </w:instrText>
-            </w:r>
-            <w:r>
-              <w:rPr>
-                <w:sz w:val="24"/>
-              </w:rPr>
-              <w:fldChar w:fldCharType="separate"/>
-            </w:r>
-            <w:r>
-              <w:rPr>
-                <w:noProof/>
-                <w:rtl/>
-              </w:rPr>
-              <w:t>2</w:t>
-            </w:r>
-            <w:r>
-              <w:rPr>
-                <w:sz w:val="24"/>
-              </w:rPr>
-              <w:fldChar w:fldCharType="end"/>
-            </w:r>
-            <w:r>
-              <w:rPr>
-                <w:rFonts w:hint="cs"/>
-                <w:sz w:val="24"/>
-                <w:rtl/>
-              </w:rPr>
-              <w:t xml:space="preserve"> </w:t>
-            </w:r>
-            <w:r>
-              <w:rPr>
-                <w:rFonts w:hint="cs"/>
-                <w:sz w:val="24"/>
-                <w:rtl/>
-              </w:rPr>
-              <w:t>از 89</w:t>
-            </w:r>
-          </w:p>
-        </w:sdtContent>
-      </w:sdt>
-    </w:sdtContent>
-  </w:sdt>
   <w:p>
     <w:pPr>
       <w:tabs>
@@ -4236,27 +4366,6 @@
 </file>
 
 <file path=word/footer8.xml><?xml version="1.0" encoding="utf-8"?>
-<w:ftr xmlns:wpc="http://schemas.microsoft.com/office/word/2010/wordprocessingCanvas" xmlns:cx="http://schemas.microsoft.com/office/drawing/2014/chartex" xmlns:mc="http://schemas.openxmlformats.org/markup-compatibility/2006" xmlns:o="urn:schemas-microsoft-com:office:office" xmlns:r="http://schemas.openxmlformats.org/officeDocument/2006/relationships" xmlns:m="http://schemas.openxmlformats.org/officeDocument/2006/math" xmlns:v="urn:schemas-microsoft-com:vml" xmlns:wp14="http://schemas.microsoft.com/office/word/2010/wordprocessingDrawing" xmlns:wp="http://schemas.openxmlformats.org/drawingml/2006/wordprocessingDrawing" xmlns:w10="urn:schemas-microsoft-com:office:word" xmlns:w="http://schemas.openxmlformats.org/wordprocessingml/2006/main" xmlns:w14="http://schemas.microsoft.com/office/word/2010/wordml" xmlns:w15="http://schemas.microsoft.com/office/word/2012/wordml" xmlns:w16se="http://schemas.microsoft.com/office/word/2015/wordml/symex" xmlns:wpg="http://schemas.microsoft.com/office/word/2010/wordprocessingGroup" xmlns:wpi="http://schemas.microsoft.com/office/word/2010/wordprocessingInk" xmlns:wne="http://schemas.microsoft.com/office/word/2006/wordml" xmlns:wps="http://schemas.microsoft.com/office/word/2010/wordprocessingShape" mc:Ignorable="w14 w15 w16se wp14">
-  <w:p>
-    <w:pPr>
-      <w:tabs>
-        <w:tab w:val="left" w:pos="2274"/>
-      </w:tabs>
-      <w:rPr>
-        <w:rtl/>
-      </w:rPr>
-    </w:pPr>
-    <w:r>
-      <w:rPr>
-        <w:rtl/>
-      </w:rPr>
-      <w:tab/>
-    </w:r>
-  </w:p>
-</w:ftr>
-</file>
-
-<file path=word/footer9.xml><?xml version="1.0" encoding="utf-8"?>
 <w:ftr xmlns:wpc="http://schemas.microsoft.com/office/word/2010/wordprocessingCanvas" xmlns:cx="http://schemas.microsoft.com/office/drawing/2014/chartex" xmlns:mc="http://schemas.openxmlformats.org/markup-compatibility/2006" xmlns:o="urn:schemas-microsoft-com:office:office" xmlns:r="http://schemas.openxmlformats.org/officeDocument/2006/relationships" xmlns:m="http://schemas.openxmlformats.org/officeDocument/2006/math" xmlns:v="urn:schemas-microsoft-com:vml" xmlns:wp14="http://schemas.microsoft.com/office/word/2010/wordprocessingDrawing" xmlns:wp="http://schemas.openxmlformats.org/drawingml/2006/wordprocessingDrawing" xmlns:w10="urn:schemas-microsoft-com:office:word" xmlns:w="http://schemas.openxmlformats.org/wordprocessingml/2006/main" xmlns:w14="http://schemas.microsoft.com/office/word/2010/wordml" xmlns:w15="http://schemas.microsoft.com/office/word/2012/wordml" xmlns:w16se="http://schemas.microsoft.com/office/word/2015/wordml/symex" xmlns:wpg="http://schemas.microsoft.com/office/word/2010/wordprocessingGroup" xmlns:wpi="http://schemas.microsoft.com/office/word/2010/wordprocessingInk" xmlns:wne="http://schemas.microsoft.com/office/word/2006/wordml" xmlns:wps="http://schemas.microsoft.com/office/word/2010/wordprocessingShape" mc:Ignorable="w14 w15 w16se wp14">
   <w:sdt>
     <w:sdtPr>
@@ -4334,7 +4443,7 @@
                 <w:noProof/>
                 <w:rtl/>
               </w:rPr>
-              <w:t>6</w:t>
+              <w:t>9</w:t>
             </w:r>
             <w:r>
               <w:rPr>
@@ -4348,15 +4457,7 @@
                 <w:sz w:val="24"/>
                 <w:rtl/>
               </w:rPr>
-              <w:t xml:space="preserve"> </w:t>
-            </w:r>
-            <w:r>
-              <w:rPr>
-                <w:rFonts w:hint="cs"/>
-                <w:sz w:val="24"/>
-                <w:rtl/>
-              </w:rPr>
-              <w:t>از 89</w:t>
+              <w:t xml:space="preserve"> از 89</w:t>
             </w:r>
           </w:p>
         </w:sdtContent>
@@ -4382,6 +4483,27 @@
 </w:ftr>
 </file>
 
+<file path=word/footer9.xml><?xml version="1.0" encoding="utf-8"?>
+<w:ftr xmlns:wpc="http://schemas.microsoft.com/office/word/2010/wordprocessingCanvas" xmlns:cx="http://schemas.microsoft.com/office/drawing/2014/chartex" xmlns:mc="http://schemas.openxmlformats.org/markup-compatibility/2006" xmlns:o="urn:schemas-microsoft-com:office:office" xmlns:r="http://schemas.openxmlformats.org/officeDocument/2006/relationships" xmlns:m="http://schemas.openxmlformats.org/officeDocument/2006/math" xmlns:v="urn:schemas-microsoft-com:vml" xmlns:wp14="http://schemas.microsoft.com/office/word/2010/wordprocessingDrawing" xmlns:wp="http://schemas.openxmlformats.org/drawingml/2006/wordprocessingDrawing" xmlns:w10="urn:schemas-microsoft-com:office:word" xmlns:w="http://schemas.openxmlformats.org/wordprocessingml/2006/main" xmlns:w14="http://schemas.microsoft.com/office/word/2010/wordml" xmlns:w15="http://schemas.microsoft.com/office/word/2012/wordml" xmlns:w16se="http://schemas.microsoft.com/office/word/2015/wordml/symex" xmlns:wpg="http://schemas.microsoft.com/office/word/2010/wordprocessingGroup" xmlns:wpi="http://schemas.microsoft.com/office/word/2010/wordprocessingInk" xmlns:wne="http://schemas.microsoft.com/office/word/2006/wordml" xmlns:wps="http://schemas.microsoft.com/office/word/2010/wordprocessingShape" mc:Ignorable="w14 w15 w16se wp14">
+  <w:p>
+    <w:pPr>
+      <w:tabs>
+        <w:tab w:val="left" w:pos="2274"/>
+      </w:tabs>
+      <w:rPr>
+        <w:rtl/>
+      </w:rPr>
+    </w:pPr>
+    <w:r>
+      <w:rPr>
+        <w:rtl/>
+      </w:rPr>
+      <w:tab/>
+    </w:r>
+  </w:p>
+</w:ftr>
+</file>
+
 <file path=word/footnotes.xml><?xml version="1.0" encoding="utf-8"?>
 <w:footnotes xmlns:wpc="http://schemas.microsoft.com/office/word/2010/wordprocessingCanvas" xmlns:cx="http://schemas.microsoft.com/office/drawing/2014/chartex" xmlns:mc="http://schemas.openxmlformats.org/markup-compatibility/2006" xmlns:o="urn:schemas-microsoft-com:office:office" xmlns:r="http://schemas.openxmlformats.org/officeDocument/2006/relationships" xmlns:m="http://schemas.openxmlformats.org/officeDocument/2006/math" xmlns:v="urn:schemas-microsoft-com:vml" xmlns:wp14="http://schemas.microsoft.com/office/word/2010/wordprocessingDrawing" xmlns:wp="http://schemas.openxmlformats.org/drawingml/2006/wordprocessingDrawing" xmlns:w10="urn:schemas-microsoft-com:office:word" xmlns:w="http://schemas.openxmlformats.org/wordprocessingml/2006/main" xmlns:w14="http://schemas.microsoft.com/office/word/2010/wordml" xmlns:w15="http://schemas.microsoft.com/office/word/2012/wordml" xmlns:w16se="http://schemas.microsoft.com/office/word/2015/wordml/symex" xmlns:wpg="http://schemas.microsoft.com/office/word/2010/wordprocessingGroup" xmlns:wpi="http://schemas.microsoft.com/office/word/2010/wordprocessingInk" xmlns:wne="http://schemas.microsoft.com/office/word/2006/wordml" xmlns:wps="http://schemas.microsoft.com/office/word/2010/wordprocessingShape" mc:Ignorable="w14 w15 w16se wp14">
   <w:footnote w:type="separator" w:id="-1">
@@ -4399,6 +4521,40 @@
       </w:r>
     </w:p>
     <w:p/>
+  </w:footnote>
+  <w:footnote w:id="1">
+    <w:p>
+      <w:pPr>
+        <w:pStyle w:val="FootnoteText"/>
+        <w:jc w:val="right"/>
+      </w:pPr>
+      <w:r>
+        <w:rPr>
+          <w:rStyle w:val="FootnoteReference"/>
+        </w:rPr>
+        <w:footnoteRef/>
+      </w:r>
+      <w:r>
+        <w:t xml:space="preserve"> Low-latency</w:t>
+      </w:r>
+    </w:p>
+  </w:footnote>
+  <w:footnote w:id="2">
+    <w:p>
+      <w:pPr>
+        <w:pStyle w:val="FootnoteText"/>
+        <w:jc w:val="right"/>
+      </w:pPr>
+      <w:r>
+        <w:rPr>
+          <w:rStyle w:val="FootnoteReference"/>
+        </w:rPr>
+        <w:footnoteRef/>
+      </w:r>
+      <w:r>
+        <w:t xml:space="preserve"> Anomaly</w:t>
+      </w:r>
+    </w:p>
   </w:footnote>
 </w:footnotes>
 </file>
@@ -4416,31 +4572,24 @@
 
 <file path=word/header10.xml><?xml version="1.0" encoding="utf-8"?>
 <w:hdr xmlns:wpc="http://schemas.microsoft.com/office/word/2010/wordprocessingCanvas" xmlns:cx="http://schemas.microsoft.com/office/drawing/2014/chartex" xmlns:mc="http://schemas.openxmlformats.org/markup-compatibility/2006" xmlns:o="urn:schemas-microsoft-com:office:office" xmlns:r="http://schemas.openxmlformats.org/officeDocument/2006/relationships" xmlns:m="http://schemas.openxmlformats.org/officeDocument/2006/math" xmlns:v="urn:schemas-microsoft-com:vml" xmlns:wp14="http://schemas.microsoft.com/office/word/2010/wordprocessingDrawing" xmlns:wp="http://schemas.openxmlformats.org/drawingml/2006/wordprocessingDrawing" xmlns:w10="urn:schemas-microsoft-com:office:word" xmlns:w="http://schemas.openxmlformats.org/wordprocessingml/2006/main" xmlns:w14="http://schemas.microsoft.com/office/word/2010/wordml" xmlns:w15="http://schemas.microsoft.com/office/word/2012/wordml" xmlns:w16se="http://schemas.microsoft.com/office/word/2015/wordml/symex" xmlns:wpg="http://schemas.microsoft.com/office/word/2010/wordprocessingGroup" xmlns:wpi="http://schemas.microsoft.com/office/word/2010/wordprocessingInk" xmlns:wne="http://schemas.microsoft.com/office/word/2006/wordml" xmlns:wps="http://schemas.microsoft.com/office/word/2010/wordprocessingShape" mc:Ignorable="w14 w15 w16se wp14">
-  <w:p>
-    <w:pPr>
-      <w:pStyle w:val="Header"/>
-    </w:pPr>
-  </w:p>
-</w:hdr>
-</file>
-
-<file path=word/header11.xml><?xml version="1.0" encoding="utf-8"?>
-<w:hdr xmlns:wpc="http://schemas.microsoft.com/office/word/2010/wordprocessingCanvas" xmlns:cx="http://schemas.microsoft.com/office/drawing/2014/chartex" xmlns:mc="http://schemas.openxmlformats.org/markup-compatibility/2006" xmlns:o="urn:schemas-microsoft-com:office:office" xmlns:r="http://schemas.openxmlformats.org/officeDocument/2006/relationships" xmlns:m="http://schemas.openxmlformats.org/officeDocument/2006/math" xmlns:v="urn:schemas-microsoft-com:vml" xmlns:wp14="http://schemas.microsoft.com/office/word/2010/wordprocessingDrawing" xmlns:wp="http://schemas.openxmlformats.org/drawingml/2006/wordprocessingDrawing" xmlns:w10="urn:schemas-microsoft-com:office:word" xmlns:w="http://schemas.openxmlformats.org/wordprocessingml/2006/main" xmlns:w14="http://schemas.microsoft.com/office/word/2010/wordml" xmlns:w15="http://schemas.microsoft.com/office/word/2012/wordml" xmlns:w16se="http://schemas.microsoft.com/office/word/2015/wordml/symex" xmlns:wpg="http://schemas.microsoft.com/office/word/2010/wordprocessingGroup" xmlns:wpi="http://schemas.microsoft.com/office/word/2010/wordprocessingInk" xmlns:wne="http://schemas.microsoft.com/office/word/2006/wordml" xmlns:wps="http://schemas.microsoft.com/office/word/2010/wordprocessingShape" mc:Ignorable="w14 w15 w16se wp14">
   <w:tbl>
     <w:tblPr>
       <w:bidiVisual/>
       <w:tblW w:w="0" w:type="auto"/>
-      <w:tblInd w:w="79" w:type="dxa"/>
+      <w:jc w:val="center"/>
       <w:tblBorders>
         <w:bottom w:val="thinThickSmallGap" w:sz="12" w:space="0" w:color="auto"/>
       </w:tblBorders>
       <w:tblLook w:val="01E0" w:firstRow="1" w:lastRow="1" w:firstColumn="1" w:lastColumn="1" w:noHBand="0" w:noVBand="0"/>
     </w:tblPr>
     <w:tblGrid>
-      <w:gridCol w:w="7768"/>
-      <w:gridCol w:w="890"/>
+      <w:gridCol w:w="7840"/>
+      <w:gridCol w:w="897"/>
     </w:tblGrid>
     <w:tr>
+      <w:trPr>
+        <w:jc w:val="center"/>
+      </w:trPr>
       <w:tc>
         <w:tcPr>
           <w:tcW w:w="7866" w:type="dxa"/>
@@ -4467,7 +4616,21 @@
               <w:rFonts w:hint="cs"/>
               <w:rtl/>
             </w:rPr>
-            <w:t>پنجم- پیاده‌سازی و ایجاد رابط کاربری</w:t>
+            <w:t xml:space="preserve">چهارم </w:t>
+          </w:r>
+          <w:r>
+            <w:rPr>
+              <w:rFonts w:cs="Times New Roman" w:hint="cs"/>
+              <w:rtl/>
+            </w:rPr>
+            <w:t>–</w:t>
+          </w:r>
+          <w:r>
+            <w:rPr>
+              <w:rFonts w:hint="cs"/>
+              <w:rtl/>
+            </w:rPr>
+            <w:t xml:space="preserve"> جمع‌بندی و کارهای آینده</w:t>
           </w:r>
         </w:p>
       </w:tc>
@@ -4495,7 +4658,7 @@
 </w:hdr>
 </file>
 
-<file path=word/header12.xml><?xml version="1.0" encoding="utf-8"?>
+<file path=word/header11.xml><?xml version="1.0" encoding="utf-8"?>
 <w:hdr xmlns:wpc="http://schemas.microsoft.com/office/word/2010/wordprocessingCanvas" xmlns:cx="http://schemas.microsoft.com/office/drawing/2014/chartex" xmlns:mc="http://schemas.openxmlformats.org/markup-compatibility/2006" xmlns:o="urn:schemas-microsoft-com:office:office" xmlns:r="http://schemas.openxmlformats.org/officeDocument/2006/relationships" xmlns:m="http://schemas.openxmlformats.org/officeDocument/2006/math" xmlns:v="urn:schemas-microsoft-com:vml" xmlns:wp14="http://schemas.microsoft.com/office/word/2010/wordprocessingDrawing" xmlns:wp="http://schemas.openxmlformats.org/drawingml/2006/wordprocessingDrawing" xmlns:w10="urn:schemas-microsoft-com:office:word" xmlns:w="http://schemas.openxmlformats.org/wordprocessingml/2006/main" xmlns:w14="http://schemas.microsoft.com/office/word/2010/wordml" xmlns:w15="http://schemas.microsoft.com/office/word/2012/wordml" xmlns:w16se="http://schemas.microsoft.com/office/word/2015/wordml/symex" xmlns:wpg="http://schemas.microsoft.com/office/word/2010/wordprocessingGroup" xmlns:wpi="http://schemas.microsoft.com/office/word/2010/wordprocessingInk" xmlns:wne="http://schemas.microsoft.com/office/word/2006/wordml" xmlns:wps="http://schemas.microsoft.com/office/word/2010/wordprocessingShape" mc:Ignorable="w14 w15 w16se wp14">
   <w:tbl>
     <w:tblPr>
@@ -4531,14 +4694,7 @@
               <w:rFonts w:hint="cs"/>
               <w:rtl/>
             </w:rPr>
-            <w:t xml:space="preserve">منابع </w:t>
-          </w:r>
-          <w:r>
-            <w:rPr>
-              <w:rFonts w:hint="cs"/>
-              <w:rtl/>
-            </w:rPr>
-            <w:t>و مراجع</w:t>
+            <w:t>منابع و مراجع</w:t>
           </w:r>
         </w:p>
       </w:tc>
@@ -4566,7 +4722,7 @@
 </w:hdr>
 </file>
 
-<file path=word/header13.xml><?xml version="1.0" encoding="utf-8"?>
+<file path=word/header12.xml><?xml version="1.0" encoding="utf-8"?>
 <w:hdr xmlns:wpc="http://schemas.microsoft.com/office/word/2010/wordprocessingCanvas" xmlns:cx="http://schemas.microsoft.com/office/drawing/2014/chartex" xmlns:mc="http://schemas.openxmlformats.org/markup-compatibility/2006" xmlns:o="urn:schemas-microsoft-com:office:office" xmlns:r="http://schemas.openxmlformats.org/officeDocument/2006/relationships" xmlns:m="http://schemas.openxmlformats.org/officeDocument/2006/math" xmlns:v="urn:schemas-microsoft-com:vml" xmlns:wp14="http://schemas.microsoft.com/office/word/2010/wordprocessingDrawing" xmlns:wp="http://schemas.openxmlformats.org/drawingml/2006/wordprocessingDrawing" xmlns:w10="urn:schemas-microsoft-com:office:word" xmlns:w="http://schemas.openxmlformats.org/wordprocessingml/2006/main" xmlns:w14="http://schemas.microsoft.com/office/word/2010/wordml" xmlns:w15="http://schemas.microsoft.com/office/word/2012/wordml" xmlns:w16se="http://schemas.microsoft.com/office/word/2015/wordml/symex" xmlns:wpg="http://schemas.microsoft.com/office/word/2010/wordprocessingGroup" xmlns:wpi="http://schemas.microsoft.com/office/word/2010/wordprocessingInk" xmlns:wne="http://schemas.microsoft.com/office/word/2006/wordml" xmlns:wps="http://schemas.microsoft.com/office/word/2010/wordprocessingShape" mc:Ignorable="w14 w15 w16se wp14">
   <w:p>
     <w:pPr>
@@ -4576,7 +4732,7 @@
 </w:hdr>
 </file>
 
-<file path=word/header14.xml><?xml version="1.0" encoding="utf-8"?>
+<file path=word/header13.xml><?xml version="1.0" encoding="utf-8"?>
 <w:hdr xmlns:wpc="http://schemas.microsoft.com/office/word/2010/wordprocessingCanvas" xmlns:cx="http://schemas.microsoft.com/office/drawing/2014/chartex" xmlns:mc="http://schemas.openxmlformats.org/markup-compatibility/2006" xmlns:o="urn:schemas-microsoft-com:office:office" xmlns:r="http://schemas.openxmlformats.org/officeDocument/2006/relationships" xmlns:m="http://schemas.openxmlformats.org/officeDocument/2006/math" xmlns:v="urn:schemas-microsoft-com:vml" xmlns:wp14="http://schemas.microsoft.com/office/word/2010/wordprocessingDrawing" xmlns:wp="http://schemas.openxmlformats.org/drawingml/2006/wordprocessingDrawing" xmlns:w10="urn:schemas-microsoft-com:office:word" xmlns:w="http://schemas.openxmlformats.org/wordprocessingml/2006/main" xmlns:w14="http://schemas.microsoft.com/office/word/2010/wordml" xmlns:w15="http://schemas.microsoft.com/office/word/2012/wordml" xmlns:w16se="http://schemas.microsoft.com/office/word/2015/wordml/symex" xmlns:wpg="http://schemas.microsoft.com/office/word/2010/wordprocessingGroup" xmlns:wpi="http://schemas.microsoft.com/office/word/2010/wordprocessingInk" xmlns:wne="http://schemas.microsoft.com/office/word/2006/wordml" xmlns:wps="http://schemas.microsoft.com/office/word/2010/wordprocessingShape" mc:Ignorable="w14 w15 w16se wp14">
   <w:p>
     <w:pPr>
@@ -4723,14 +4879,7 @@
               <w:rFonts w:hint="cs"/>
               <w:rtl/>
             </w:rPr>
-            <w:t xml:space="preserve">فهرست </w:t>
-          </w:r>
-          <w:r>
-            <w:rPr>
-              <w:rFonts w:hint="cs"/>
-              <w:rtl/>
-            </w:rPr>
-            <w:t>عنوان</w:t>
+            <w:t>فهرست عنوان</w:t>
           </w:r>
           <w:r>
             <w:rPr>
@@ -4887,14 +5036,7 @@
               <w:rFonts w:hint="cs"/>
               <w:rtl/>
             </w:rPr>
-            <w:t xml:space="preserve">فهرست </w:t>
-          </w:r>
-          <w:r>
-            <w:rPr>
-              <w:rFonts w:hint="cs"/>
-              <w:rtl/>
-            </w:rPr>
-            <w:t>جدول‌ها</w:t>
+            <w:t>فهرست جدول‌ها</w:t>
           </w:r>
         </w:p>
       </w:tc>
@@ -4941,17 +5083,20 @@
     <w:tblPr>
       <w:bidiVisual/>
       <w:tblW w:w="0" w:type="auto"/>
-      <w:tblInd w:w="79" w:type="dxa"/>
+      <w:jc w:val="center"/>
       <w:tblBorders>
         <w:bottom w:val="thinThickSmallGap" w:sz="12" w:space="0" w:color="auto"/>
       </w:tblBorders>
       <w:tblLook w:val="01E0" w:firstRow="1" w:lastRow="1" w:firstColumn="1" w:lastColumn="1" w:noHBand="0" w:noVBand="0"/>
     </w:tblPr>
     <w:tblGrid>
-      <w:gridCol w:w="7767"/>
-      <w:gridCol w:w="891"/>
+      <w:gridCol w:w="7840"/>
+      <w:gridCol w:w="897"/>
     </w:tblGrid>
     <w:tr>
+      <w:trPr>
+        <w:jc w:val="center"/>
+      </w:trPr>
       <w:tc>
         <w:tcPr>
           <w:tcW w:w="7866" w:type="dxa"/>
@@ -4961,6 +5106,7 @@
           <w:pPr>
             <w:pStyle w:val="HeaderRight"/>
             <w:rPr>
+              <w:rFonts w:hint="cs"/>
               <w:sz w:val="24"/>
               <w:szCs w:val="24"/>
               <w:rtl/>
@@ -4978,7 +5124,21 @@
               <w:rFonts w:hint="cs"/>
               <w:rtl/>
             </w:rPr>
-            <w:t>اول- مقدمه</w:t>
+            <w:t xml:space="preserve">دوم </w:t>
+          </w:r>
+          <w:r>
+            <w:rPr>
+              <w:rFonts w:cs="Times New Roman" w:hint="cs"/>
+              <w:rtl/>
+            </w:rPr>
+            <w:t>–</w:t>
+          </w:r>
+          <w:r>
+            <w:rPr>
+              <w:rFonts w:hint="cs"/>
+              <w:rtl/>
+            </w:rPr>
+            <w:t xml:space="preserve"> چالش‌ها، روش‌ها و ابزارهای پردازش و کاوش داده‌های جاری</w:t>
           </w:r>
         </w:p>
       </w:tc>
@@ -5008,6 +5168,84 @@
 
 <file path=word/header9.xml><?xml version="1.0" encoding="utf-8"?>
 <w:hdr xmlns:wpc="http://schemas.microsoft.com/office/word/2010/wordprocessingCanvas" xmlns:cx="http://schemas.microsoft.com/office/drawing/2014/chartex" xmlns:mc="http://schemas.openxmlformats.org/markup-compatibility/2006" xmlns:o="urn:schemas-microsoft-com:office:office" xmlns:r="http://schemas.openxmlformats.org/officeDocument/2006/relationships" xmlns:m="http://schemas.openxmlformats.org/officeDocument/2006/math" xmlns:v="urn:schemas-microsoft-com:vml" xmlns:wp14="http://schemas.microsoft.com/office/word/2010/wordprocessingDrawing" xmlns:wp="http://schemas.openxmlformats.org/drawingml/2006/wordprocessingDrawing" xmlns:w10="urn:schemas-microsoft-com:office:word" xmlns:w="http://schemas.openxmlformats.org/wordprocessingml/2006/main" xmlns:w14="http://schemas.microsoft.com/office/word/2010/wordml" xmlns:w15="http://schemas.microsoft.com/office/word/2012/wordml" xmlns:w16se="http://schemas.microsoft.com/office/word/2015/wordml/symex" xmlns:wpg="http://schemas.microsoft.com/office/word/2010/wordprocessingGroup" xmlns:wpi="http://schemas.microsoft.com/office/word/2010/wordprocessingInk" xmlns:wne="http://schemas.microsoft.com/office/word/2006/wordml" xmlns:wps="http://schemas.microsoft.com/office/word/2010/wordprocessingShape" mc:Ignorable="w14 w15 w16se wp14">
+  <w:tbl>
+    <w:tblPr>
+      <w:bidiVisual/>
+      <w:tblW w:w="0" w:type="auto"/>
+      <w:jc w:val="center"/>
+      <w:tblBorders>
+        <w:bottom w:val="thinThickSmallGap" w:sz="12" w:space="0" w:color="auto"/>
+      </w:tblBorders>
+      <w:tblLook w:val="01E0" w:firstRow="1" w:lastRow="1" w:firstColumn="1" w:lastColumn="1" w:noHBand="0" w:noVBand="0"/>
+    </w:tblPr>
+    <w:tblGrid>
+      <w:gridCol w:w="7840"/>
+      <w:gridCol w:w="897"/>
+    </w:tblGrid>
+    <w:tr>
+      <w:trPr>
+        <w:jc w:val="center"/>
+      </w:trPr>
+      <w:tc>
+        <w:tcPr>
+          <w:tcW w:w="7866" w:type="dxa"/>
+          <w:vAlign w:val="center"/>
+        </w:tcPr>
+        <w:p>
+          <w:pPr>
+            <w:pStyle w:val="HeaderRight"/>
+            <w:rPr>
+              <w:sz w:val="24"/>
+              <w:szCs w:val="24"/>
+              <w:rtl/>
+            </w:rPr>
+          </w:pPr>
+          <w:r>
+            <w:rPr>
+              <w:rFonts w:hint="cs"/>
+              <w:rtl/>
+            </w:rPr>
+            <w:t xml:space="preserve">فصل </w:t>
+          </w:r>
+          <w:r>
+            <w:rPr>
+              <w:rFonts w:hint="cs"/>
+              <w:rtl/>
+            </w:rPr>
+            <w:t xml:space="preserve">سوم </w:t>
+          </w:r>
+          <w:r>
+            <w:rPr>
+              <w:rFonts w:cs="Times New Roman" w:hint="cs"/>
+              <w:rtl/>
+            </w:rPr>
+            <w:t>–</w:t>
+          </w:r>
+          <w:r>
+            <w:rPr>
+              <w:rFonts w:hint="cs"/>
+              <w:rtl/>
+            </w:rPr>
+            <w:t xml:space="preserve"> طراحی، پیاده‌سازی و ارزیابی سیستم</w:t>
+          </w:r>
+        </w:p>
+      </w:tc>
+      <w:tc>
+        <w:tcPr>
+          <w:tcW w:w="900" w:type="dxa"/>
+          <w:vAlign w:val="center"/>
+        </w:tcPr>
+        <w:p>
+          <w:pPr>
+            <w:pStyle w:val="HeaderLeft"/>
+            <w:rPr>
+              <w:rtl/>
+            </w:rPr>
+          </w:pPr>
+        </w:p>
+      </w:tc>
+    </w:tr>
+  </w:tbl>
   <w:p>
     <w:pPr>
       <w:pStyle w:val="Header"/>
@@ -8459,7 +8697,6 @@
   <w:style w:type="character" w:default="1" w:styleId="DefaultParagraphFont">
     <w:name w:val="Default Paragraph Font"/>
     <w:uiPriority w:val="1"/>
-    <w:semiHidden/>
     <w:unhideWhenUsed/>
   </w:style>
   <w:style w:type="table" w:default="1" w:styleId="TableNormal">
@@ -10002,7 +10239,7 @@
 </file>
 
 <file path=customXml/itemProps1.xml><?xml version="1.0" encoding="utf-8"?>
-<ds:datastoreItem xmlns:ds="http://schemas.openxmlformats.org/officeDocument/2006/customXml" ds:itemID="{2AEBE38A-F5C8-4C9C-A71C-1CA7A00BFC55}">
+<ds:datastoreItem xmlns:ds="http://schemas.openxmlformats.org/officeDocument/2006/customXml" ds:itemID="{CC35E775-F1CB-4944-8E2D-6F37917766B2}">
   <ds:schemaRefs>
     <ds:schemaRef ds:uri="http://schemas.openxmlformats.org/officeDocument/2006/bibliography"/>
   </ds:schemaRefs>

</xml_diff>

<commit_message>
chapter 2 underway :D
added figure 2
</commit_message>
<xml_diff>
--- a/Thesis-v0.0.docx
+++ b/Thesis-v0.0.docx
@@ -9509,6 +9509,162 @@
       </w:r>
     </w:p>
     <w:p>
+      <w:r>
+        <w:rPr>
+          <w:rFonts w:hint="cs"/>
+          <w:rtl/>
+        </w:rPr>
+        <w:t xml:space="preserve">شکل ۲ یک معماری لایه‌ای برای بسترهای توزیع‌یافته پردازش داده‌های جاری را نشان می‌دهد. اکثر بسترهای مطرح پردازش داده‌های جاری به نحوی برپایه‌ی این معماری توسعه‌ یافته‌اند </w:t>
+      </w:r>
+      <w:r>
+        <w:rPr>
+          <w:rFonts w:hint="cs"/>
+          <w:color w:val="FF0000"/>
+          <w:rtl/>
+        </w:rPr>
+        <w:t>(این ادعا را چگونه ثابت کنم؟‌رفرنس بدم به مقاله‌هه؟ یا دقیقن همین سه‌تا رو مثال بزنم، یعنی بگم که همانطور که در ادامه خواهیم دید مثلن؟ :دی)</w:t>
+      </w:r>
+      <w:r>
+        <w:rPr>
+          <w:rFonts w:hint="cs"/>
+          <w:rtl/>
+        </w:rPr>
+        <w:t xml:space="preserve">. </w:t>
+      </w:r>
+    </w:p>
+    <w:p/>
+    <w:p>
+      <w:pPr>
+        <w:keepNext/>
+      </w:pPr>
+      <w:r>
+        <w:rPr>
+          <w:noProof/>
+          <w:rtl/>
+          <w:lang w:bidi="ar-SA"/>
+        </w:rPr>
+        <w:drawing>
+          <wp:inline distT="0" distB="0" distL="0" distR="0" wp14:anchorId="33D548AE" wp14:editId="18520578">
+            <wp:extent cx="5547995" cy="2312614"/>
+            <wp:effectExtent l="0" t="0" r="0" b="0"/>
+            <wp:docPr id="2" name="Picture 2" descr="C:\Users\sinash\Documents\GitHub\undergradthesis-report-farsi\distribtued layered architecture.png"/>
+            <wp:cNvGraphicFramePr>
+              <a:graphicFrameLocks xmlns:a="http://schemas.openxmlformats.org/drawingml/2006/main" noChangeAspect="1"/>
+            </wp:cNvGraphicFramePr>
+            <a:graphic xmlns:a="http://schemas.openxmlformats.org/drawingml/2006/main">
+              <a:graphicData uri="http://schemas.openxmlformats.org/drawingml/2006/picture">
+                <pic:pic xmlns:pic="http://schemas.openxmlformats.org/drawingml/2006/picture">
+                  <pic:nvPicPr>
+                    <pic:cNvPr id="0" name="Picture 2" descr="C:\Users\sinash\Documents\GitHub\undergradthesis-report-farsi\distribtued layered architecture.png"/>
+                    <pic:cNvPicPr>
+                      <a:picLocks noChangeAspect="1" noChangeArrowheads="1"/>
+                    </pic:cNvPicPr>
+                  </pic:nvPicPr>
+                  <pic:blipFill>
+                    <a:blip r:embed="rId24" cstate="print">
+                      <a:extLst>
+                        <a:ext uri="{28A0092B-C50C-407E-A947-70E740481C1C}">
+                          <a14:useLocalDpi xmlns:a14="http://schemas.microsoft.com/office/drawing/2010/main" val="0"/>
+                        </a:ext>
+                      </a:extLst>
+                    </a:blip>
+                    <a:srcRect/>
+                    <a:stretch>
+                      <a:fillRect/>
+                    </a:stretch>
+                  </pic:blipFill>
+                  <pic:spPr bwMode="auto">
+                    <a:xfrm>
+                      <a:off x="0" y="0"/>
+                      <a:ext cx="5547995" cy="2312614"/>
+                    </a:xfrm>
+                    <a:prstGeom prst="rect">
+                      <a:avLst/>
+                    </a:prstGeom>
+                    <a:noFill/>
+                    <a:ln>
+                      <a:noFill/>
+                    </a:ln>
+                  </pic:spPr>
+                </pic:pic>
+              </a:graphicData>
+            </a:graphic>
+          </wp:inline>
+        </w:drawing>
+      </w:r>
+    </w:p>
+    <w:p>
+      <w:pPr>
+        <w:pStyle w:val="Caption"/>
+        <w:jc w:val="center"/>
+        <w:rPr>
+          <w:rtl/>
+        </w:rPr>
+      </w:pPr>
+      <w:r>
+        <w:rPr>
+          <w:rtl/>
+        </w:rPr>
+        <w:t xml:space="preserve">شکل </w:t>
+      </w:r>
+      <w:r>
+        <w:rPr>
+          <w:rtl/>
+        </w:rPr>
+        <w:fldChar w:fldCharType="begin"/>
+      </w:r>
+      <w:r>
+        <w:rPr>
+          <w:rtl/>
+        </w:rPr>
+        <w:instrText xml:space="preserve"> </w:instrText>
+      </w:r>
+      <w:r>
+        <w:instrText xml:space="preserve">SEQ </w:instrText>
+      </w:r>
+      <w:r>
+        <w:rPr>
+          <w:rtl/>
+        </w:rPr>
+        <w:instrText xml:space="preserve">شکل \* </w:instrText>
+      </w:r>
+      <w:r>
+        <w:instrText>ARABIC</w:instrText>
+      </w:r>
+      <w:r>
+        <w:rPr>
+          <w:rtl/>
+        </w:rPr>
+        <w:instrText xml:space="preserve"> </w:instrText>
+      </w:r>
+      <w:r>
+        <w:rPr>
+          <w:rtl/>
+        </w:rPr>
+        <w:fldChar w:fldCharType="separate"/>
+      </w:r>
+      <w:r>
+        <w:rPr>
+          <w:noProof/>
+          <w:rtl/>
+        </w:rPr>
+        <w:t>2</w:t>
+      </w:r>
+      <w:r>
+        <w:rPr>
+          <w:rtl/>
+        </w:rPr>
+        <w:fldChar w:fldCharType="end"/>
+      </w:r>
+      <w:r>
+        <w:rPr>
+          <w:rFonts w:hint="cs"/>
+          <w:rtl/>
+        </w:rPr>
+        <w:t>- معماری لایه‌ای بسترهای توزیع‌یافته پردازش داده‌های جاری</w:t>
+      </w:r>
+    </w:p>
+    <w:p>
       <w:pPr>
         <w:rPr>
           <w:rtl/>
@@ -9547,20 +9703,6 @@
     </w:p>
     <w:p>
       <w:pPr>
-        <w:rPr>
-          <w:rtl/>
-        </w:rPr>
-      </w:pPr>
-    </w:p>
-    <w:p>
-      <w:pPr>
-        <w:rPr>
-          <w:rtl/>
-        </w:rPr>
-      </w:pPr>
-    </w:p>
-    <w:p>
-      <w:pPr>
         <w:tabs>
           <w:tab w:val="left" w:pos="6757"/>
         </w:tabs>
@@ -9581,8 +9723,8 @@
           <w:rtl/>
         </w:rPr>
         <w:sectPr>
-          <w:headerReference w:type="default" r:id="rId24"/>
-          <w:footerReference w:type="default" r:id="rId25"/>
+          <w:headerReference w:type="default" r:id="rId25"/>
+          <w:footerReference w:type="default" r:id="rId26"/>
           <w:pgSz w:w="11906" w:h="16838" w:code="9"/>
           <w:pgMar w:top="1729" w:right="1729" w:bottom="1729" w:left="1440" w:header="720" w:footer="720" w:gutter="0"/>
           <w:cols w:space="720"/>
@@ -9764,8 +9906,8 @@
       <w:pPr>
         <w:pStyle w:val="Heading1"/>
         <w:sectPr>
-          <w:headerReference w:type="default" r:id="rId26"/>
-          <w:footerReference w:type="default" r:id="rId27"/>
+          <w:headerReference w:type="default" r:id="rId27"/>
+          <w:footerReference w:type="default" r:id="rId28"/>
           <w:pgSz w:w="11906" w:h="16838" w:code="9"/>
           <w:pgMar w:top="1729" w:right="1729" w:bottom="1729" w:left="1440" w:header="720" w:footer="720" w:gutter="0"/>
           <w:cols w:space="720"/>
@@ -9783,8 +9925,8 @@
           <w:rtl/>
         </w:rPr>
         <w:sectPr>
-          <w:headerReference w:type="default" r:id="rId28"/>
-          <w:footerReference w:type="default" r:id="rId29"/>
+          <w:headerReference w:type="default" r:id="rId29"/>
+          <w:footerReference w:type="default" r:id="rId30"/>
           <w:pgSz w:w="11906" w:h="16838" w:code="9"/>
           <w:pgMar w:top="1729" w:right="1729" w:bottom="1729" w:left="1440" w:header="720" w:footer="720" w:gutter="0"/>
           <w:cols w:space="720"/>
@@ -9845,7 +9987,7 @@
           <w:rtl/>
         </w:rPr>
         <w:sectPr>
-          <w:headerReference w:type="default" r:id="rId30"/>
+          <w:headerReference w:type="default" r:id="rId31"/>
           <w:pgSz w:w="11906" w:h="16838" w:code="9"/>
           <w:pgMar w:top="1729" w:right="1729" w:bottom="1729" w:left="1440" w:header="720" w:footer="720" w:gutter="0"/>
           <w:cols w:space="720"/>
@@ -9955,8 +10097,8 @@
           <w:rtl/>
         </w:rPr>
         <w:sectPr>
-          <w:headerReference w:type="default" r:id="rId31"/>
-          <w:footerReference w:type="default" r:id="rId32"/>
+          <w:headerReference w:type="default" r:id="rId32"/>
+          <w:footerReference w:type="default" r:id="rId33"/>
           <w:pgSz w:w="11906" w:h="16838" w:code="9"/>
           <w:pgMar w:top="1729" w:right="1729" w:bottom="1729" w:left="1440" w:header="720" w:footer="720" w:gutter="0"/>
           <w:cols w:space="720"/>
@@ -10306,8 +10448,8 @@
       </w:r>
     </w:p>
     <w:sectPr>
-      <w:headerReference w:type="default" r:id="rId33"/>
-      <w:footerReference w:type="default" r:id="rId34"/>
+      <w:headerReference w:type="default" r:id="rId34"/>
+      <w:footerReference w:type="default" r:id="rId35"/>
       <w:type w:val="continuous"/>
       <w:pgSz w:w="11906" w:h="16838" w:code="9"/>
       <w:pgMar w:top="1729" w:right="1729" w:bottom="1729" w:left="1440" w:header="720" w:footer="720" w:gutter="0"/>
@@ -16566,7 +16708,7 @@
 </file>
 
 <file path=customXml/itemProps1.xml><?xml version="1.0" encoding="utf-8"?>
-<ds:datastoreItem xmlns:ds="http://schemas.openxmlformats.org/officeDocument/2006/customXml" ds:itemID="{42BCC1C2-2F70-4BDE-8870-9AB77A471988}">
+<ds:datastoreItem xmlns:ds="http://schemas.openxmlformats.org/officeDocument/2006/customXml" ds:itemID="{B8B7A1C1-CE9A-41D7-B67D-E966648221EE}">
   <ds:schemaRefs>
     <ds:schemaRef ds:uri="http://schemas.openxmlformats.org/officeDocument/2006/bibliography"/>
   </ds:schemaRefs>

</xml_diff>

<commit_message>
Chapter 2 - up to flink
</commit_message>
<xml_diff>
--- a/Thesis-v0.0.docx
+++ b/Thesis-v0.0.docx
@@ -1184,7 +1184,7 @@
           <w:r>
             <w:fldChar w:fldCharType="separate"/>
           </w:r>
-          <w:hyperlink w:anchor="_Toc454732633" w:history="1">
+          <w:hyperlink w:anchor="_Toc454739378" w:history="1">
             <w:r>
               <w:rPr>
                 <w:rStyle w:val="Hyperlink"/>
@@ -1293,7 +1293,7 @@
                 <w:noProof/>
                 <w:webHidden/>
               </w:rPr>
-              <w:instrText>Toc454732633 \h</w:instrText>
+              <w:instrText>Toc454739378 \h</w:instrText>
             </w:r>
             <w:r>
               <w:rPr>
@@ -1351,7 +1351,7 @@
               <w:lang w:bidi="ar-SA"/>
             </w:rPr>
           </w:pPr>
-          <w:hyperlink w:anchor="_Toc454732634" w:history="1">
+          <w:hyperlink w:anchor="_Toc454739379" w:history="1">
             <w:r>
               <w:rPr>
                 <w:rStyle w:val="Hyperlink"/>
@@ -1623,7 +1623,7 @@
                 <w:noProof/>
                 <w:webHidden/>
               </w:rPr>
-              <w:instrText>Toc454732634 \h</w:instrText>
+              <w:instrText>Toc454739379 \h</w:instrText>
             </w:r>
             <w:r>
               <w:rPr>
@@ -1660,6 +1660,1279 @@
             <w:r>
               <w:rPr>
                 <w:noProof/>
+                <w:webHidden/>
+                <w:rtl/>
+              </w:rPr>
+              <w:fldChar w:fldCharType="end"/>
+            </w:r>
+          </w:hyperlink>
+        </w:p>
+        <w:p>
+          <w:pPr>
+            <w:pStyle w:val="TOC2"/>
+            <w:rPr>
+              <w:rFonts w:asciiTheme="minorHAnsi" w:eastAsiaTheme="minorEastAsia" w:hAnsiTheme="minorHAnsi" w:cstheme="minorBidi"/>
+              <w:sz w:val="22"/>
+              <w:szCs w:val="22"/>
+              <w:rtl/>
+              <w:lang w:bidi="ar-SA"/>
+            </w:rPr>
+          </w:pPr>
+          <w:hyperlink w:anchor="_Toc454739380" w:history="1">
+            <w:r>
+              <w:rPr>
+                <w:rStyle w:val="Hyperlink"/>
+                <w:rtl/>
+                <w14:scene3d>
+                  <w14:camera w14:prst="orthographicFront"/>
+                  <w14:lightRig w14:rig="threePt" w14:dir="t">
+                    <w14:rot w14:lat="0" w14:lon="0" w14:rev="0"/>
+                  </w14:lightRig>
+                </w14:scene3d>
+              </w:rPr>
+              <w:t>2‌.1‌</w:t>
+            </w:r>
+            <w:r>
+              <w:rPr>
+                <w:rFonts w:asciiTheme="minorHAnsi" w:eastAsiaTheme="minorEastAsia" w:hAnsiTheme="minorHAnsi" w:cstheme="minorBidi"/>
+                <w:sz w:val="22"/>
+                <w:szCs w:val="22"/>
+                <w:rtl/>
+                <w:lang w:bidi="ar-SA"/>
+              </w:rPr>
+              <w:tab/>
+            </w:r>
+            <w:r>
+              <w:rPr>
+                <w:rStyle w:val="Hyperlink"/>
+                <w:rFonts w:hint="eastAsia"/>
+                <w:rtl/>
+              </w:rPr>
+              <w:t>داده‌ها</w:t>
+            </w:r>
+            <w:r>
+              <w:rPr>
+                <w:rStyle w:val="Hyperlink"/>
+                <w:rFonts w:hint="cs"/>
+                <w:rtl/>
+              </w:rPr>
+              <w:t>ی</w:t>
+            </w:r>
+            <w:r>
+              <w:rPr>
+                <w:rStyle w:val="Hyperlink"/>
+                <w:rtl/>
+              </w:rPr>
+              <w:t xml:space="preserve"> </w:t>
+            </w:r>
+            <w:r>
+              <w:rPr>
+                <w:rStyle w:val="Hyperlink"/>
+                <w:rFonts w:hint="eastAsia"/>
+                <w:rtl/>
+              </w:rPr>
+              <w:t>جار</w:t>
+            </w:r>
+            <w:r>
+              <w:rPr>
+                <w:rStyle w:val="Hyperlink"/>
+                <w:rFonts w:hint="cs"/>
+                <w:rtl/>
+              </w:rPr>
+              <w:t>ی</w:t>
+            </w:r>
+            <w:r>
+              <w:rPr>
+                <w:rStyle w:val="Hyperlink"/>
+                <w:rtl/>
+              </w:rPr>
+              <w:t xml:space="preserve"> </w:t>
+            </w:r>
+            <w:r>
+              <w:rPr>
+                <w:rStyle w:val="Hyperlink"/>
+                <w:rFonts w:hint="eastAsia"/>
+                <w:rtl/>
+              </w:rPr>
+              <w:t>و</w:t>
+            </w:r>
+            <w:r>
+              <w:rPr>
+                <w:rStyle w:val="Hyperlink"/>
+                <w:rtl/>
+              </w:rPr>
+              <w:t xml:space="preserve"> </w:t>
+            </w:r>
+            <w:r>
+              <w:rPr>
+                <w:rStyle w:val="Hyperlink"/>
+                <w:rFonts w:hint="eastAsia"/>
+                <w:rtl/>
+              </w:rPr>
+              <w:t>کاربردها</w:t>
+            </w:r>
+            <w:r>
+              <w:rPr>
+                <w:rStyle w:val="Hyperlink"/>
+                <w:rFonts w:hint="cs"/>
+                <w:rtl/>
+              </w:rPr>
+              <w:t>ی</w:t>
+            </w:r>
+            <w:r>
+              <w:rPr>
+                <w:rStyle w:val="Hyperlink"/>
+                <w:rtl/>
+              </w:rPr>
+              <w:t xml:space="preserve"> </w:t>
+            </w:r>
+            <w:r>
+              <w:rPr>
+                <w:rStyle w:val="Hyperlink"/>
+                <w:rFonts w:hint="eastAsia"/>
+                <w:rtl/>
+              </w:rPr>
+              <w:t>آن‌ها</w:t>
+            </w:r>
+            <w:r>
+              <w:rPr>
+                <w:webHidden/>
+                <w:rtl/>
+              </w:rPr>
+              <w:tab/>
+            </w:r>
+            <w:r>
+              <w:rPr>
+                <w:webHidden/>
+                <w:rtl/>
+              </w:rPr>
+              <w:fldChar w:fldCharType="begin"/>
+            </w:r>
+            <w:r>
+              <w:rPr>
+                <w:webHidden/>
+                <w:rtl/>
+              </w:rPr>
+              <w:instrText xml:space="preserve"> </w:instrText>
+            </w:r>
+            <w:r>
+              <w:rPr>
+                <w:webHidden/>
+              </w:rPr>
+              <w:instrText xml:space="preserve">PAGEREF </w:instrText>
+            </w:r>
+            <w:r>
+              <w:rPr>
+                <w:webHidden/>
+                <w:rtl/>
+              </w:rPr>
+              <w:instrText>_</w:instrText>
+            </w:r>
+            <w:r>
+              <w:rPr>
+                <w:webHidden/>
+              </w:rPr>
+              <w:instrText>Toc454739380 \h</w:instrText>
+            </w:r>
+            <w:r>
+              <w:rPr>
+                <w:webHidden/>
+                <w:rtl/>
+              </w:rPr>
+              <w:instrText xml:space="preserve"> </w:instrText>
+            </w:r>
+            <w:r>
+              <w:rPr>
+                <w:webHidden/>
+                <w:rtl/>
+              </w:rPr>
+            </w:r>
+            <w:r>
+              <w:rPr>
+                <w:webHidden/>
+                <w:rtl/>
+              </w:rPr>
+              <w:fldChar w:fldCharType="separate"/>
+            </w:r>
+            <w:r>
+              <w:rPr>
+                <w:webHidden/>
+                <w:rtl/>
+                <w:lang w:bidi="ar-SA"/>
+              </w:rPr>
+              <w:t>5</w:t>
+            </w:r>
+            <w:r>
+              <w:rPr>
+                <w:webHidden/>
+                <w:rtl/>
+              </w:rPr>
+              <w:fldChar w:fldCharType="end"/>
+            </w:r>
+          </w:hyperlink>
+        </w:p>
+        <w:p>
+          <w:pPr>
+            <w:pStyle w:val="TOC2"/>
+            <w:rPr>
+              <w:rFonts w:asciiTheme="minorHAnsi" w:eastAsiaTheme="minorEastAsia" w:hAnsiTheme="minorHAnsi" w:cstheme="minorBidi"/>
+              <w:sz w:val="22"/>
+              <w:szCs w:val="22"/>
+              <w:rtl/>
+              <w:lang w:bidi="ar-SA"/>
+            </w:rPr>
+          </w:pPr>
+          <w:hyperlink w:anchor="_Toc454739381" w:history="1">
+            <w:r>
+              <w:rPr>
+                <w:rStyle w:val="Hyperlink"/>
+                <w:rtl/>
+                <w14:scene3d>
+                  <w14:camera w14:prst="orthographicFront"/>
+                  <w14:lightRig w14:rig="threePt" w14:dir="t">
+                    <w14:rot w14:lat="0" w14:lon="0" w14:rev="0"/>
+                  </w14:lightRig>
+                </w14:scene3d>
+              </w:rPr>
+              <w:t>2‌.2‌</w:t>
+            </w:r>
+            <w:r>
+              <w:rPr>
+                <w:rFonts w:asciiTheme="minorHAnsi" w:eastAsiaTheme="minorEastAsia" w:hAnsiTheme="minorHAnsi" w:cstheme="minorBidi"/>
+                <w:sz w:val="22"/>
+                <w:szCs w:val="22"/>
+                <w:rtl/>
+                <w:lang w:bidi="ar-SA"/>
+              </w:rPr>
+              <w:tab/>
+            </w:r>
+            <w:r>
+              <w:rPr>
+                <w:rStyle w:val="Hyperlink"/>
+                <w:rFonts w:hint="eastAsia"/>
+                <w:rtl/>
+              </w:rPr>
+              <w:t>چالش‌ها</w:t>
+            </w:r>
+            <w:r>
+              <w:rPr>
+                <w:rStyle w:val="Hyperlink"/>
+                <w:rFonts w:hint="cs"/>
+                <w:rtl/>
+              </w:rPr>
+              <w:t>ی</w:t>
+            </w:r>
+            <w:r>
+              <w:rPr>
+                <w:rStyle w:val="Hyperlink"/>
+                <w:rtl/>
+              </w:rPr>
+              <w:t xml:space="preserve"> </w:t>
+            </w:r>
+            <w:r>
+              <w:rPr>
+                <w:rStyle w:val="Hyperlink"/>
+                <w:rFonts w:hint="eastAsia"/>
+                <w:rtl/>
+              </w:rPr>
+              <w:t>پردازش</w:t>
+            </w:r>
+            <w:r>
+              <w:rPr>
+                <w:rStyle w:val="Hyperlink"/>
+                <w:rtl/>
+              </w:rPr>
+              <w:t xml:space="preserve"> </w:t>
+            </w:r>
+            <w:r>
+              <w:rPr>
+                <w:rStyle w:val="Hyperlink"/>
+                <w:rFonts w:hint="eastAsia"/>
+                <w:rtl/>
+              </w:rPr>
+              <w:t>و</w:t>
+            </w:r>
+            <w:r>
+              <w:rPr>
+                <w:rStyle w:val="Hyperlink"/>
+                <w:rtl/>
+              </w:rPr>
+              <w:t xml:space="preserve"> </w:t>
+            </w:r>
+            <w:r>
+              <w:rPr>
+                <w:rStyle w:val="Hyperlink"/>
+                <w:rFonts w:hint="eastAsia"/>
+                <w:rtl/>
+              </w:rPr>
+              <w:t>کاوش</w:t>
+            </w:r>
+            <w:r>
+              <w:rPr>
+                <w:rStyle w:val="Hyperlink"/>
+                <w:rtl/>
+              </w:rPr>
+              <w:t xml:space="preserve"> </w:t>
+            </w:r>
+            <w:r>
+              <w:rPr>
+                <w:rStyle w:val="Hyperlink"/>
+                <w:rFonts w:hint="eastAsia"/>
+                <w:rtl/>
+              </w:rPr>
+              <w:t>داده‌ها</w:t>
+            </w:r>
+            <w:r>
+              <w:rPr>
+                <w:rStyle w:val="Hyperlink"/>
+                <w:rFonts w:hint="cs"/>
+                <w:rtl/>
+              </w:rPr>
+              <w:t>ی</w:t>
+            </w:r>
+            <w:r>
+              <w:rPr>
+                <w:rStyle w:val="Hyperlink"/>
+                <w:rtl/>
+              </w:rPr>
+              <w:t xml:space="preserve"> </w:t>
+            </w:r>
+            <w:r>
+              <w:rPr>
+                <w:rStyle w:val="Hyperlink"/>
+                <w:rFonts w:hint="eastAsia"/>
+                <w:rtl/>
+              </w:rPr>
+              <w:t>جار</w:t>
+            </w:r>
+            <w:r>
+              <w:rPr>
+                <w:rStyle w:val="Hyperlink"/>
+                <w:rFonts w:hint="cs"/>
+                <w:rtl/>
+              </w:rPr>
+              <w:t>ی</w:t>
+            </w:r>
+            <w:r>
+              <w:rPr>
+                <w:webHidden/>
+                <w:rtl/>
+              </w:rPr>
+              <w:tab/>
+            </w:r>
+            <w:r>
+              <w:rPr>
+                <w:webHidden/>
+                <w:rtl/>
+              </w:rPr>
+              <w:fldChar w:fldCharType="begin"/>
+            </w:r>
+            <w:r>
+              <w:rPr>
+                <w:webHidden/>
+                <w:rtl/>
+              </w:rPr>
+              <w:instrText xml:space="preserve"> </w:instrText>
+            </w:r>
+            <w:r>
+              <w:rPr>
+                <w:webHidden/>
+              </w:rPr>
+              <w:instrText xml:space="preserve">PAGEREF </w:instrText>
+            </w:r>
+            <w:r>
+              <w:rPr>
+                <w:webHidden/>
+                <w:rtl/>
+              </w:rPr>
+              <w:instrText>_</w:instrText>
+            </w:r>
+            <w:r>
+              <w:rPr>
+                <w:webHidden/>
+              </w:rPr>
+              <w:instrText>Toc454739381 \h</w:instrText>
+            </w:r>
+            <w:r>
+              <w:rPr>
+                <w:webHidden/>
+                <w:rtl/>
+              </w:rPr>
+              <w:instrText xml:space="preserve"> </w:instrText>
+            </w:r>
+            <w:r>
+              <w:rPr>
+                <w:webHidden/>
+                <w:rtl/>
+              </w:rPr>
+            </w:r>
+            <w:r>
+              <w:rPr>
+                <w:webHidden/>
+                <w:rtl/>
+              </w:rPr>
+              <w:fldChar w:fldCharType="separate"/>
+            </w:r>
+            <w:r>
+              <w:rPr>
+                <w:webHidden/>
+                <w:rtl/>
+                <w:lang w:bidi="ar-SA"/>
+              </w:rPr>
+              <w:t>5</w:t>
+            </w:r>
+            <w:r>
+              <w:rPr>
+                <w:webHidden/>
+                <w:rtl/>
+              </w:rPr>
+              <w:fldChar w:fldCharType="end"/>
+            </w:r>
+          </w:hyperlink>
+        </w:p>
+        <w:p>
+          <w:pPr>
+            <w:pStyle w:val="TOC2"/>
+            <w:rPr>
+              <w:rFonts w:asciiTheme="minorHAnsi" w:eastAsiaTheme="minorEastAsia" w:hAnsiTheme="minorHAnsi" w:cstheme="minorBidi"/>
+              <w:sz w:val="22"/>
+              <w:szCs w:val="22"/>
+              <w:rtl/>
+              <w:lang w:bidi="ar-SA"/>
+            </w:rPr>
+          </w:pPr>
+          <w:hyperlink w:anchor="_Toc454739382" w:history="1">
+            <w:r>
+              <w:rPr>
+                <w:rStyle w:val="Hyperlink"/>
+                <w:rtl/>
+                <w14:scene3d>
+                  <w14:camera w14:prst="orthographicFront"/>
+                  <w14:lightRig w14:rig="threePt" w14:dir="t">
+                    <w14:rot w14:lat="0" w14:lon="0" w14:rev="0"/>
+                  </w14:lightRig>
+                </w14:scene3d>
+              </w:rPr>
+              <w:t>2‌.3‌</w:t>
+            </w:r>
+            <w:r>
+              <w:rPr>
+                <w:rFonts w:asciiTheme="minorHAnsi" w:eastAsiaTheme="minorEastAsia" w:hAnsiTheme="minorHAnsi" w:cstheme="minorBidi"/>
+                <w:sz w:val="22"/>
+                <w:szCs w:val="22"/>
+                <w:rtl/>
+                <w:lang w:bidi="ar-SA"/>
+              </w:rPr>
+              <w:tab/>
+            </w:r>
+            <w:r>
+              <w:rPr>
+                <w:rStyle w:val="Hyperlink"/>
+                <w:rFonts w:hint="eastAsia"/>
+                <w:rtl/>
+              </w:rPr>
+              <w:t>مدل</w:t>
+            </w:r>
+            <w:r>
+              <w:rPr>
+                <w:rStyle w:val="Hyperlink"/>
+                <w:rtl/>
+              </w:rPr>
+              <w:t xml:space="preserve"> </w:t>
+            </w:r>
+            <w:r>
+              <w:rPr>
+                <w:rStyle w:val="Hyperlink"/>
+                <w:rFonts w:hint="eastAsia"/>
+                <w:rtl/>
+              </w:rPr>
+              <w:t>کلاس</w:t>
+            </w:r>
+            <w:r>
+              <w:rPr>
+                <w:rStyle w:val="Hyperlink"/>
+                <w:rFonts w:hint="cs"/>
+                <w:rtl/>
+              </w:rPr>
+              <w:t>ی</w:t>
+            </w:r>
+            <w:r>
+              <w:rPr>
+                <w:rStyle w:val="Hyperlink"/>
+                <w:rFonts w:hint="eastAsia"/>
+                <w:rtl/>
+              </w:rPr>
+              <w:t>ک</w:t>
+            </w:r>
+            <w:r>
+              <w:rPr>
+                <w:rStyle w:val="Hyperlink"/>
+                <w:rtl/>
+              </w:rPr>
+              <w:t xml:space="preserve"> </w:t>
+            </w:r>
+            <w:r>
+              <w:rPr>
+                <w:rStyle w:val="Hyperlink"/>
+                <w:rFonts w:hint="eastAsia"/>
+                <w:rtl/>
+              </w:rPr>
+              <w:t>پردازش</w:t>
+            </w:r>
+            <w:r>
+              <w:rPr>
+                <w:rStyle w:val="Hyperlink"/>
+                <w:rtl/>
+              </w:rPr>
+              <w:t xml:space="preserve"> </w:t>
+            </w:r>
+            <w:r>
+              <w:rPr>
+                <w:rStyle w:val="Hyperlink"/>
+                <w:rFonts w:hint="eastAsia"/>
+                <w:rtl/>
+              </w:rPr>
+              <w:t>داده‌ها</w:t>
+            </w:r>
+            <w:r>
+              <w:rPr>
+                <w:rStyle w:val="Hyperlink"/>
+                <w:rFonts w:hint="cs"/>
+                <w:rtl/>
+              </w:rPr>
+              <w:t>ی</w:t>
+            </w:r>
+            <w:r>
+              <w:rPr>
+                <w:rStyle w:val="Hyperlink"/>
+                <w:rtl/>
+              </w:rPr>
+              <w:t xml:space="preserve"> </w:t>
+            </w:r>
+            <w:r>
+              <w:rPr>
+                <w:rStyle w:val="Hyperlink"/>
+                <w:rFonts w:hint="eastAsia"/>
+                <w:rtl/>
+              </w:rPr>
+              <w:t>جار</w:t>
+            </w:r>
+            <w:r>
+              <w:rPr>
+                <w:rStyle w:val="Hyperlink"/>
+                <w:rFonts w:hint="cs"/>
+                <w:rtl/>
+              </w:rPr>
+              <w:t>ی</w:t>
+            </w:r>
+            <w:r>
+              <w:rPr>
+                <w:webHidden/>
+                <w:rtl/>
+              </w:rPr>
+              <w:tab/>
+            </w:r>
+            <w:r>
+              <w:rPr>
+                <w:webHidden/>
+                <w:rtl/>
+              </w:rPr>
+              <w:fldChar w:fldCharType="begin"/>
+            </w:r>
+            <w:r>
+              <w:rPr>
+                <w:webHidden/>
+                <w:rtl/>
+              </w:rPr>
+              <w:instrText xml:space="preserve"> </w:instrText>
+            </w:r>
+            <w:r>
+              <w:rPr>
+                <w:webHidden/>
+              </w:rPr>
+              <w:instrText xml:space="preserve">PAGEREF </w:instrText>
+            </w:r>
+            <w:r>
+              <w:rPr>
+                <w:webHidden/>
+                <w:rtl/>
+              </w:rPr>
+              <w:instrText>_</w:instrText>
+            </w:r>
+            <w:r>
+              <w:rPr>
+                <w:webHidden/>
+              </w:rPr>
+              <w:instrText>Toc454739382 \h</w:instrText>
+            </w:r>
+            <w:r>
+              <w:rPr>
+                <w:webHidden/>
+                <w:rtl/>
+              </w:rPr>
+              <w:instrText xml:space="preserve"> </w:instrText>
+            </w:r>
+            <w:r>
+              <w:rPr>
+                <w:webHidden/>
+                <w:rtl/>
+              </w:rPr>
+            </w:r>
+            <w:r>
+              <w:rPr>
+                <w:webHidden/>
+                <w:rtl/>
+              </w:rPr>
+              <w:fldChar w:fldCharType="separate"/>
+            </w:r>
+            <w:r>
+              <w:rPr>
+                <w:webHidden/>
+                <w:rtl/>
+                <w:lang w:bidi="ar-SA"/>
+              </w:rPr>
+              <w:t>6</w:t>
+            </w:r>
+            <w:r>
+              <w:rPr>
+                <w:webHidden/>
+                <w:rtl/>
+              </w:rPr>
+              <w:fldChar w:fldCharType="end"/>
+            </w:r>
+          </w:hyperlink>
+        </w:p>
+        <w:p>
+          <w:pPr>
+            <w:pStyle w:val="TOC2"/>
+            <w:rPr>
+              <w:rFonts w:asciiTheme="minorHAnsi" w:eastAsiaTheme="minorEastAsia" w:hAnsiTheme="minorHAnsi" w:cstheme="minorBidi"/>
+              <w:sz w:val="22"/>
+              <w:szCs w:val="22"/>
+              <w:rtl/>
+              <w:lang w:bidi="ar-SA"/>
+            </w:rPr>
+          </w:pPr>
+          <w:hyperlink w:anchor="_Toc454739383" w:history="1">
+            <w:r>
+              <w:rPr>
+                <w:rStyle w:val="Hyperlink"/>
+                <w:rtl/>
+                <w14:scene3d>
+                  <w14:camera w14:prst="orthographicFront"/>
+                  <w14:lightRig w14:rig="threePt" w14:dir="t">
+                    <w14:rot w14:lat="0" w14:lon="0" w14:rev="0"/>
+                  </w14:lightRig>
+                </w14:scene3d>
+              </w:rPr>
+              <w:t>2‌.4‌</w:t>
+            </w:r>
+            <w:r>
+              <w:rPr>
+                <w:rFonts w:asciiTheme="minorHAnsi" w:eastAsiaTheme="minorEastAsia" w:hAnsiTheme="minorHAnsi" w:cstheme="minorBidi"/>
+                <w:sz w:val="22"/>
+                <w:szCs w:val="22"/>
+                <w:rtl/>
+                <w:lang w:bidi="ar-SA"/>
+              </w:rPr>
+              <w:tab/>
+            </w:r>
+            <w:r>
+              <w:rPr>
+                <w:rStyle w:val="Hyperlink"/>
+                <w:rFonts w:hint="eastAsia"/>
+                <w:rtl/>
+              </w:rPr>
+              <w:t>بسترها</w:t>
+            </w:r>
+            <w:r>
+              <w:rPr>
+                <w:rStyle w:val="Hyperlink"/>
+                <w:rFonts w:hint="cs"/>
+                <w:rtl/>
+              </w:rPr>
+              <w:t>ی</w:t>
+            </w:r>
+            <w:r>
+              <w:rPr>
+                <w:rStyle w:val="Hyperlink"/>
+                <w:rtl/>
+              </w:rPr>
+              <w:t xml:space="preserve"> </w:t>
+            </w:r>
+            <w:r>
+              <w:rPr>
+                <w:rStyle w:val="Hyperlink"/>
+                <w:rFonts w:hint="eastAsia"/>
+                <w:rtl/>
+              </w:rPr>
+              <w:t>پردازش</w:t>
+            </w:r>
+            <w:r>
+              <w:rPr>
+                <w:rStyle w:val="Hyperlink"/>
+                <w:rtl/>
+              </w:rPr>
+              <w:t xml:space="preserve"> </w:t>
+            </w:r>
+            <w:r>
+              <w:rPr>
+                <w:rStyle w:val="Hyperlink"/>
+                <w:rFonts w:hint="eastAsia"/>
+                <w:rtl/>
+              </w:rPr>
+              <w:t>داده‌ها</w:t>
+            </w:r>
+            <w:r>
+              <w:rPr>
+                <w:rStyle w:val="Hyperlink"/>
+                <w:rFonts w:hint="cs"/>
+                <w:rtl/>
+              </w:rPr>
+              <w:t>ی</w:t>
+            </w:r>
+            <w:r>
+              <w:rPr>
+                <w:rStyle w:val="Hyperlink"/>
+                <w:rtl/>
+              </w:rPr>
+              <w:t xml:space="preserve"> </w:t>
+            </w:r>
+            <w:r>
+              <w:rPr>
+                <w:rStyle w:val="Hyperlink"/>
+                <w:rFonts w:hint="eastAsia"/>
+                <w:rtl/>
+              </w:rPr>
+              <w:t>جار</w:t>
+            </w:r>
+            <w:r>
+              <w:rPr>
+                <w:rStyle w:val="Hyperlink"/>
+                <w:rFonts w:hint="cs"/>
+                <w:rtl/>
+              </w:rPr>
+              <w:t>ی</w:t>
+            </w:r>
+            <w:r>
+              <w:rPr>
+                <w:webHidden/>
+                <w:rtl/>
+              </w:rPr>
+              <w:tab/>
+            </w:r>
+            <w:r>
+              <w:rPr>
+                <w:webHidden/>
+                <w:rtl/>
+              </w:rPr>
+              <w:fldChar w:fldCharType="begin"/>
+            </w:r>
+            <w:r>
+              <w:rPr>
+                <w:webHidden/>
+                <w:rtl/>
+              </w:rPr>
+              <w:instrText xml:space="preserve"> </w:instrText>
+            </w:r>
+            <w:r>
+              <w:rPr>
+                <w:webHidden/>
+              </w:rPr>
+              <w:instrText xml:space="preserve">PAGEREF </w:instrText>
+            </w:r>
+            <w:r>
+              <w:rPr>
+                <w:webHidden/>
+                <w:rtl/>
+              </w:rPr>
+              <w:instrText>_</w:instrText>
+            </w:r>
+            <w:r>
+              <w:rPr>
+                <w:webHidden/>
+              </w:rPr>
+              <w:instrText>Toc454739383 \h</w:instrText>
+            </w:r>
+            <w:r>
+              <w:rPr>
+                <w:webHidden/>
+                <w:rtl/>
+              </w:rPr>
+              <w:instrText xml:space="preserve"> </w:instrText>
+            </w:r>
+            <w:r>
+              <w:rPr>
+                <w:webHidden/>
+                <w:rtl/>
+              </w:rPr>
+            </w:r>
+            <w:r>
+              <w:rPr>
+                <w:webHidden/>
+                <w:rtl/>
+              </w:rPr>
+              <w:fldChar w:fldCharType="separate"/>
+            </w:r>
+            <w:r>
+              <w:rPr>
+                <w:webHidden/>
+                <w:rtl/>
+                <w:lang w:bidi="ar-SA"/>
+              </w:rPr>
+              <w:t>7</w:t>
+            </w:r>
+            <w:r>
+              <w:rPr>
+                <w:webHidden/>
+                <w:rtl/>
+              </w:rPr>
+              <w:fldChar w:fldCharType="end"/>
+            </w:r>
+          </w:hyperlink>
+        </w:p>
+        <w:p>
+          <w:pPr>
+            <w:pStyle w:val="TOC2"/>
+            <w:rPr>
+              <w:rFonts w:asciiTheme="minorHAnsi" w:eastAsiaTheme="minorEastAsia" w:hAnsiTheme="minorHAnsi" w:cstheme="minorBidi"/>
+              <w:sz w:val="22"/>
+              <w:szCs w:val="22"/>
+              <w:rtl/>
+              <w:lang w:bidi="ar-SA"/>
+            </w:rPr>
+          </w:pPr>
+          <w:hyperlink w:anchor="_Toc454739384" w:history="1">
+            <w:r>
+              <w:rPr>
+                <w:rStyle w:val="Hyperlink"/>
+                <w:rtl/>
+                <w14:scene3d>
+                  <w14:camera w14:prst="orthographicFront"/>
+                  <w14:lightRig w14:rig="threePt" w14:dir="t">
+                    <w14:rot w14:lat="0" w14:lon="0" w14:rev="0"/>
+                  </w14:lightRig>
+                </w14:scene3d>
+              </w:rPr>
+              <w:t>2‌.5‌</w:t>
+            </w:r>
+            <w:r>
+              <w:rPr>
+                <w:rFonts w:asciiTheme="minorHAnsi" w:eastAsiaTheme="minorEastAsia" w:hAnsiTheme="minorHAnsi" w:cstheme="minorBidi"/>
+                <w:sz w:val="22"/>
+                <w:szCs w:val="22"/>
+                <w:rtl/>
+                <w:lang w:bidi="ar-SA"/>
+              </w:rPr>
+              <w:tab/>
+            </w:r>
+            <w:r>
+              <w:rPr>
+                <w:rStyle w:val="Hyperlink"/>
+                <w:rFonts w:hint="eastAsia"/>
+                <w:rtl/>
+              </w:rPr>
+              <w:t>معمار</w:t>
+            </w:r>
+            <w:r>
+              <w:rPr>
+                <w:rStyle w:val="Hyperlink"/>
+                <w:rFonts w:hint="cs"/>
+                <w:rtl/>
+              </w:rPr>
+              <w:t>ی</w:t>
+            </w:r>
+            <w:r>
+              <w:rPr>
+                <w:rStyle w:val="Hyperlink"/>
+                <w:rtl/>
+              </w:rPr>
+              <w:t xml:space="preserve"> </w:t>
+            </w:r>
+            <w:r>
+              <w:rPr>
+                <w:rStyle w:val="Hyperlink"/>
+                <w:rFonts w:hint="eastAsia"/>
+                <w:rtl/>
+              </w:rPr>
+              <w:t>عموم</w:t>
+            </w:r>
+            <w:r>
+              <w:rPr>
+                <w:rStyle w:val="Hyperlink"/>
+                <w:rFonts w:hint="cs"/>
+                <w:rtl/>
+              </w:rPr>
+              <w:t>ی</w:t>
+            </w:r>
+            <w:r>
+              <w:rPr>
+                <w:rStyle w:val="Hyperlink"/>
+                <w:rtl/>
+              </w:rPr>
+              <w:t xml:space="preserve"> </w:t>
+            </w:r>
+            <w:r>
+              <w:rPr>
+                <w:rStyle w:val="Hyperlink"/>
+                <w:rFonts w:hint="eastAsia"/>
+                <w:rtl/>
+              </w:rPr>
+              <w:t>بسترها</w:t>
+            </w:r>
+            <w:r>
+              <w:rPr>
+                <w:rStyle w:val="Hyperlink"/>
+                <w:rFonts w:hint="cs"/>
+                <w:rtl/>
+              </w:rPr>
+              <w:t>ی</w:t>
+            </w:r>
+            <w:r>
+              <w:rPr>
+                <w:rStyle w:val="Hyperlink"/>
+                <w:rtl/>
+              </w:rPr>
+              <w:t xml:space="preserve"> </w:t>
+            </w:r>
+            <w:r>
+              <w:rPr>
+                <w:rStyle w:val="Hyperlink"/>
+                <w:rFonts w:hint="eastAsia"/>
+                <w:rtl/>
+              </w:rPr>
+              <w:t>توز</w:t>
+            </w:r>
+            <w:r>
+              <w:rPr>
+                <w:rStyle w:val="Hyperlink"/>
+                <w:rFonts w:hint="cs"/>
+                <w:rtl/>
+              </w:rPr>
+              <w:t>ی</w:t>
+            </w:r>
+            <w:r>
+              <w:rPr>
+                <w:rStyle w:val="Hyperlink"/>
+                <w:rFonts w:hint="eastAsia"/>
+                <w:rtl/>
+              </w:rPr>
+              <w:t>ع‌</w:t>
+            </w:r>
+            <w:r>
+              <w:rPr>
+                <w:rStyle w:val="Hyperlink"/>
+                <w:rFonts w:hint="cs"/>
+                <w:rtl/>
+              </w:rPr>
+              <w:t>ی</w:t>
+            </w:r>
+            <w:r>
+              <w:rPr>
+                <w:rStyle w:val="Hyperlink"/>
+                <w:rFonts w:hint="eastAsia"/>
+                <w:rtl/>
+              </w:rPr>
+              <w:t>افته‌</w:t>
+            </w:r>
+            <w:r>
+              <w:rPr>
+                <w:rStyle w:val="Hyperlink"/>
+                <w:rFonts w:hint="cs"/>
+                <w:rtl/>
+              </w:rPr>
+              <w:t>ی</w:t>
+            </w:r>
+            <w:r>
+              <w:rPr>
+                <w:rStyle w:val="Hyperlink"/>
+                <w:rtl/>
+              </w:rPr>
+              <w:t xml:space="preserve"> </w:t>
+            </w:r>
+            <w:r>
+              <w:rPr>
+                <w:rStyle w:val="Hyperlink"/>
+                <w:rFonts w:hint="eastAsia"/>
+                <w:rtl/>
+              </w:rPr>
+              <w:t>پردازش</w:t>
+            </w:r>
+            <w:r>
+              <w:rPr>
+                <w:rStyle w:val="Hyperlink"/>
+                <w:rtl/>
+              </w:rPr>
+              <w:t xml:space="preserve"> </w:t>
+            </w:r>
+            <w:r>
+              <w:rPr>
+                <w:rStyle w:val="Hyperlink"/>
+                <w:rFonts w:hint="eastAsia"/>
+                <w:rtl/>
+              </w:rPr>
+              <w:t>داده‌ها</w:t>
+            </w:r>
+            <w:r>
+              <w:rPr>
+                <w:rStyle w:val="Hyperlink"/>
+                <w:rFonts w:hint="cs"/>
+                <w:rtl/>
+              </w:rPr>
+              <w:t>ی</w:t>
+            </w:r>
+            <w:r>
+              <w:rPr>
+                <w:rStyle w:val="Hyperlink"/>
+                <w:rtl/>
+              </w:rPr>
+              <w:t xml:space="preserve"> </w:t>
+            </w:r>
+            <w:r>
+              <w:rPr>
+                <w:rStyle w:val="Hyperlink"/>
+                <w:rFonts w:hint="eastAsia"/>
+                <w:rtl/>
+              </w:rPr>
+              <w:t>جار</w:t>
+            </w:r>
+            <w:r>
+              <w:rPr>
+                <w:rStyle w:val="Hyperlink"/>
+                <w:rFonts w:hint="cs"/>
+                <w:rtl/>
+              </w:rPr>
+              <w:t>ی</w:t>
+            </w:r>
+            <w:r>
+              <w:rPr>
+                <w:webHidden/>
+                <w:rtl/>
+              </w:rPr>
+              <w:tab/>
+            </w:r>
+            <w:r>
+              <w:rPr>
+                <w:webHidden/>
+                <w:rtl/>
+              </w:rPr>
+              <w:fldChar w:fldCharType="begin"/>
+            </w:r>
+            <w:r>
+              <w:rPr>
+                <w:webHidden/>
+                <w:rtl/>
+              </w:rPr>
+              <w:instrText xml:space="preserve"> </w:instrText>
+            </w:r>
+            <w:r>
+              <w:rPr>
+                <w:webHidden/>
+              </w:rPr>
+              <w:instrText xml:space="preserve">PAGEREF </w:instrText>
+            </w:r>
+            <w:r>
+              <w:rPr>
+                <w:webHidden/>
+                <w:rtl/>
+              </w:rPr>
+              <w:instrText>_</w:instrText>
+            </w:r>
+            <w:r>
+              <w:rPr>
+                <w:webHidden/>
+              </w:rPr>
+              <w:instrText>Toc454739384 \h</w:instrText>
+            </w:r>
+            <w:r>
+              <w:rPr>
+                <w:webHidden/>
+                <w:rtl/>
+              </w:rPr>
+              <w:instrText xml:space="preserve"> </w:instrText>
+            </w:r>
+            <w:r>
+              <w:rPr>
+                <w:webHidden/>
+                <w:rtl/>
+              </w:rPr>
+            </w:r>
+            <w:r>
+              <w:rPr>
+                <w:webHidden/>
+                <w:rtl/>
+              </w:rPr>
+              <w:fldChar w:fldCharType="separate"/>
+            </w:r>
+            <w:r>
+              <w:rPr>
+                <w:webHidden/>
+                <w:rtl/>
+                <w:lang w:bidi="ar-SA"/>
+              </w:rPr>
+              <w:t>8</w:t>
+            </w:r>
+            <w:r>
+              <w:rPr>
+                <w:webHidden/>
+                <w:rtl/>
+              </w:rPr>
+              <w:fldChar w:fldCharType="end"/>
+            </w:r>
+          </w:hyperlink>
+        </w:p>
+        <w:p>
+          <w:pPr>
+            <w:pStyle w:val="TOC2"/>
+            <w:rPr>
+              <w:rFonts w:asciiTheme="minorHAnsi" w:eastAsiaTheme="minorEastAsia" w:hAnsiTheme="minorHAnsi" w:cstheme="minorBidi"/>
+              <w:sz w:val="22"/>
+              <w:szCs w:val="22"/>
+              <w:rtl/>
+              <w:lang w:bidi="ar-SA"/>
+            </w:rPr>
+          </w:pPr>
+          <w:hyperlink w:anchor="_Toc454739385" w:history="1">
+            <w:r>
+              <w:rPr>
+                <w:rStyle w:val="Hyperlink"/>
+                <w:rtl/>
+                <w14:scene3d>
+                  <w14:camera w14:prst="orthographicFront"/>
+                  <w14:lightRig w14:rig="threePt" w14:dir="t">
+                    <w14:rot w14:lat="0" w14:lon="0" w14:rev="0"/>
+                  </w14:lightRig>
+                </w14:scene3d>
+              </w:rPr>
+              <w:t>2‌.6‌</w:t>
+            </w:r>
+            <w:r>
+              <w:rPr>
+                <w:rFonts w:asciiTheme="minorHAnsi" w:eastAsiaTheme="minorEastAsia" w:hAnsiTheme="minorHAnsi" w:cstheme="minorBidi"/>
+                <w:sz w:val="22"/>
+                <w:szCs w:val="22"/>
+                <w:rtl/>
+                <w:lang w:bidi="ar-SA"/>
+              </w:rPr>
+              <w:tab/>
+            </w:r>
+            <w:r>
+              <w:rPr>
+                <w:rStyle w:val="Hyperlink"/>
+                <w:rFonts w:hint="eastAsia"/>
+                <w:rtl/>
+              </w:rPr>
+              <w:t>آپاچ</w:t>
+            </w:r>
+            <w:r>
+              <w:rPr>
+                <w:rStyle w:val="Hyperlink"/>
+                <w:rFonts w:hint="cs"/>
+                <w:rtl/>
+              </w:rPr>
+              <w:t>ی</w:t>
+            </w:r>
+            <w:r>
+              <w:rPr>
+                <w:rStyle w:val="Hyperlink"/>
+                <w:rtl/>
+              </w:rPr>
+              <w:t xml:space="preserve"> </w:t>
+            </w:r>
+            <w:r>
+              <w:rPr>
+                <w:rStyle w:val="Hyperlink"/>
+                <w:rFonts w:hint="eastAsia"/>
+                <w:rtl/>
+              </w:rPr>
+              <w:t>فل</w:t>
+            </w:r>
+            <w:r>
+              <w:rPr>
+                <w:rStyle w:val="Hyperlink"/>
+                <w:rFonts w:hint="cs"/>
+                <w:rtl/>
+              </w:rPr>
+              <w:t>ی</w:t>
+            </w:r>
+            <w:r>
+              <w:rPr>
+                <w:rStyle w:val="Hyperlink"/>
+                <w:rFonts w:hint="eastAsia"/>
+                <w:rtl/>
+              </w:rPr>
+              <w:t>نک</w:t>
+            </w:r>
+            <w:r>
+              <w:rPr>
+                <w:webHidden/>
+                <w:rtl/>
+              </w:rPr>
+              <w:tab/>
+            </w:r>
+            <w:r>
+              <w:rPr>
+                <w:webHidden/>
+                <w:rtl/>
+              </w:rPr>
+              <w:fldChar w:fldCharType="begin"/>
+            </w:r>
+            <w:r>
+              <w:rPr>
+                <w:webHidden/>
+                <w:rtl/>
+              </w:rPr>
+              <w:instrText xml:space="preserve"> </w:instrText>
+            </w:r>
+            <w:r>
+              <w:rPr>
+                <w:webHidden/>
+              </w:rPr>
+              <w:instrText xml:space="preserve">PAGEREF </w:instrText>
+            </w:r>
+            <w:r>
+              <w:rPr>
+                <w:webHidden/>
+                <w:rtl/>
+              </w:rPr>
+              <w:instrText>_</w:instrText>
+            </w:r>
+            <w:r>
+              <w:rPr>
+                <w:webHidden/>
+              </w:rPr>
+              <w:instrText>Toc454739385 \h</w:instrText>
+            </w:r>
+            <w:r>
+              <w:rPr>
+                <w:webHidden/>
+                <w:rtl/>
+              </w:rPr>
+              <w:instrText xml:space="preserve"> </w:instrText>
+            </w:r>
+            <w:r>
+              <w:rPr>
+                <w:webHidden/>
+                <w:rtl/>
+              </w:rPr>
+            </w:r>
+            <w:r>
+              <w:rPr>
+                <w:webHidden/>
+                <w:rtl/>
+              </w:rPr>
+              <w:fldChar w:fldCharType="separate"/>
+            </w:r>
+            <w:r>
+              <w:rPr>
+                <w:webHidden/>
+                <w:rtl/>
+                <w:lang w:bidi="ar-SA"/>
+              </w:rPr>
+              <w:t>9</w:t>
+            </w:r>
+            <w:r>
+              <w:rPr>
                 <w:webHidden/>
                 <w:rtl/>
               </w:rPr>
@@ -1681,7 +2954,7 @@
               <w:lang w:bidi="ar-SA"/>
             </w:rPr>
           </w:pPr>
-          <w:hyperlink w:anchor="_Toc454732635" w:history="1">
+          <w:hyperlink w:anchor="_Toc454739386" w:history="1">
             <w:r>
               <w:rPr>
                 <w:rStyle w:val="Hyperlink"/>
@@ -1981,7 +3254,7 @@
                 <w:noProof/>
                 <w:webHidden/>
               </w:rPr>
-              <w:instrText>Toc454732635 \h</w:instrText>
+              <w:instrText>Toc454739386 \h</w:instrText>
             </w:r>
             <w:r>
               <w:rPr>
@@ -2013,7 +3286,7 @@
                 <w:rtl/>
                 <w:lang w:bidi="ar-SA"/>
               </w:rPr>
-              <w:t>5</w:t>
+              <w:t>10</w:t>
             </w:r>
             <w:r>
               <w:rPr>
@@ -2039,7 +3312,7 @@
               <w:lang w:bidi="ar-SA"/>
             </w:rPr>
           </w:pPr>
-          <w:hyperlink w:anchor="_Toc454732636" w:history="1">
+          <w:hyperlink w:anchor="_Toc454739387" w:history="1">
             <w:r>
               <w:rPr>
                 <w:rStyle w:val="Hyperlink"/>
@@ -2306,7 +3579,7 @@
                 <w:noProof/>
                 <w:webHidden/>
               </w:rPr>
-              <w:instrText>Toc454732636 \h</w:instrText>
+              <w:instrText>Toc454739387 \h</w:instrText>
             </w:r>
             <w:r>
               <w:rPr>
@@ -2338,7 +3611,7 @@
                 <w:rtl/>
                 <w:lang w:bidi="ar-SA"/>
               </w:rPr>
-              <w:t>7</w:t>
+              <w:t>12</w:t>
             </w:r>
             <w:r>
               <w:rPr>
@@ -2364,7 +3637,7 @@
               <w:lang w:bidi="ar-SA"/>
             </w:rPr>
           </w:pPr>
-          <w:hyperlink w:anchor="_Toc454732637" w:history="1">
+          <w:hyperlink w:anchor="_Toc454739388" w:history="1">
             <w:r>
               <w:rPr>
                 <w:rStyle w:val="Hyperlink"/>
@@ -2560,7 +3833,7 @@
                 <w:noProof/>
                 <w:webHidden/>
               </w:rPr>
-              <w:instrText>Toc454732637 \h</w:instrText>
+              <w:instrText>Toc454739388 \h</w:instrText>
             </w:r>
             <w:r>
               <w:rPr>
@@ -2592,7 +3865,7 @@
                 <w:rtl/>
                 <w:lang w:bidi="ar-SA"/>
               </w:rPr>
-              <w:t>8</w:t>
+              <w:t>13</w:t>
             </w:r>
             <w:r>
               <w:rPr>
@@ -2618,7 +3891,7 @@
               <w:lang w:bidi="ar-SA"/>
             </w:rPr>
           </w:pPr>
-          <w:hyperlink w:anchor="_Toc454732638" w:history="1">
+          <w:hyperlink w:anchor="_Toc454739389" w:history="1">
             <w:r>
               <w:rPr>
                 <w:rStyle w:val="Hyperlink"/>
@@ -2706,7 +3979,7 @@
                 <w:noProof/>
                 <w:webHidden/>
               </w:rPr>
-              <w:instrText>Toc454732638 \h</w:instrText>
+              <w:instrText>Toc454739389 \h</w:instrText>
             </w:r>
             <w:r>
               <w:rPr>
@@ -2738,7 +4011,7 @@
                 <w:rtl/>
                 <w:lang w:bidi="ar-SA"/>
               </w:rPr>
-              <w:t>9</w:t>
+              <w:t>14</w:t>
             </w:r>
             <w:r>
               <w:rPr>
@@ -2764,7 +4037,7 @@
               <w:lang w:bidi="ar-SA"/>
             </w:rPr>
           </w:pPr>
-          <w:hyperlink w:anchor="_Toc454732639" w:history="1">
+          <w:hyperlink w:anchor="_Toc454739390" w:history="1">
             <w:r>
               <w:rPr>
                 <w:rStyle w:val="Hyperlink"/>
@@ -2836,7 +4109,7 @@
                 <w:noProof/>
                 <w:webHidden/>
               </w:rPr>
-              <w:instrText>Toc454732639 \h</w:instrText>
+              <w:instrText>Toc454739390 \h</w:instrText>
             </w:r>
             <w:r>
               <w:rPr>
@@ -2868,7 +4141,7 @@
                 <w:rtl/>
                 <w:lang w:bidi="ar-SA"/>
               </w:rPr>
-              <w:t>10</w:t>
+              <w:t>15</w:t>
             </w:r>
             <w:r>
               <w:rPr>
@@ -3016,6 +4289,689 @@
     </w:p>
     <w:p>
       <w:pPr>
+        <w:pStyle w:val="TableofFigures"/>
+        <w:tabs>
+          <w:tab w:val="right" w:leader="dot" w:pos="8727"/>
+        </w:tabs>
+        <w:rPr>
+          <w:rFonts w:asciiTheme="minorHAnsi" w:eastAsiaTheme="minorEastAsia" w:hAnsiTheme="minorHAnsi" w:cstheme="minorBidi"/>
+          <w:noProof/>
+          <w:sz w:val="22"/>
+          <w:szCs w:val="22"/>
+          <w:rtl/>
+          <w:lang w:bidi="ar-SA"/>
+        </w:rPr>
+      </w:pPr>
+      <w:r>
+        <w:rPr>
+          <w:rtl/>
+        </w:rPr>
+        <w:fldChar w:fldCharType="begin"/>
+      </w:r>
+      <w:r>
+        <w:rPr>
+          <w:rtl/>
+        </w:rPr>
+        <w:instrText xml:space="preserve"> </w:instrText>
+      </w:r>
+      <w:r>
+        <w:instrText>TOC</w:instrText>
+      </w:r>
+      <w:r>
+        <w:rPr>
+          <w:rtl/>
+        </w:rPr>
+        <w:instrText xml:space="preserve"> \</w:instrText>
+      </w:r>
+      <w:r>
+        <w:instrText>h \z \c</w:instrText>
+      </w:r>
+      <w:r>
+        <w:rPr>
+          <w:rtl/>
+        </w:rPr>
+        <w:instrText xml:space="preserve"> "شکل" </w:instrText>
+      </w:r>
+      <w:r>
+        <w:rPr>
+          <w:rtl/>
+        </w:rPr>
+        <w:fldChar w:fldCharType="separate"/>
+      </w:r>
+      <w:hyperlink w:anchor="_Toc454739363" w:history="1">
+        <w:r>
+          <w:rPr>
+            <w:rStyle w:val="Hyperlink"/>
+            <w:rFonts w:hint="eastAsia"/>
+            <w:noProof/>
+            <w:rtl/>
+          </w:rPr>
+          <w:t>شکل</w:t>
+        </w:r>
+        <w:r>
+          <w:rPr>
+            <w:rStyle w:val="Hyperlink"/>
+            <w:noProof/>
+            <w:rtl/>
+          </w:rPr>
+          <w:t xml:space="preserve"> 1- </w:t>
+        </w:r>
+        <w:r>
+          <w:rPr>
+            <w:rStyle w:val="Hyperlink"/>
+            <w:rFonts w:hint="eastAsia"/>
+            <w:noProof/>
+            <w:rtl/>
+          </w:rPr>
+          <w:t>شما</w:t>
+        </w:r>
+        <w:r>
+          <w:rPr>
+            <w:rStyle w:val="Hyperlink"/>
+            <w:rFonts w:hint="cs"/>
+            <w:noProof/>
+            <w:rtl/>
+          </w:rPr>
+          <w:t>ی</w:t>
+        </w:r>
+        <w:r>
+          <w:rPr>
+            <w:rStyle w:val="Hyperlink"/>
+            <w:noProof/>
+            <w:rtl/>
+          </w:rPr>
+          <w:t xml:space="preserve"> </w:t>
+        </w:r>
+        <w:r>
+          <w:rPr>
+            <w:rStyle w:val="Hyperlink"/>
+            <w:rFonts w:hint="eastAsia"/>
+            <w:noProof/>
+            <w:rtl/>
+          </w:rPr>
+          <w:t>کل</w:t>
+        </w:r>
+        <w:r>
+          <w:rPr>
+            <w:rStyle w:val="Hyperlink"/>
+            <w:rFonts w:hint="cs"/>
+            <w:noProof/>
+            <w:rtl/>
+          </w:rPr>
+          <w:t>ی</w:t>
+        </w:r>
+        <w:r>
+          <w:rPr>
+            <w:rStyle w:val="Hyperlink"/>
+            <w:noProof/>
+            <w:rtl/>
+          </w:rPr>
+          <w:t xml:space="preserve"> </w:t>
+        </w:r>
+        <w:r>
+          <w:rPr>
+            <w:rStyle w:val="Hyperlink"/>
+            <w:rFonts w:hint="cs"/>
+            <w:noProof/>
+            <w:rtl/>
+          </w:rPr>
+          <w:t>ی</w:t>
+        </w:r>
+        <w:r>
+          <w:rPr>
+            <w:rStyle w:val="Hyperlink"/>
+            <w:rFonts w:hint="eastAsia"/>
+            <w:noProof/>
+            <w:rtl/>
+          </w:rPr>
+          <w:t>ک</w:t>
+        </w:r>
+        <w:r>
+          <w:rPr>
+            <w:rStyle w:val="Hyperlink"/>
+            <w:noProof/>
+            <w:rtl/>
+          </w:rPr>
+          <w:t xml:space="preserve"> </w:t>
+        </w:r>
+        <w:r>
+          <w:rPr>
+            <w:rStyle w:val="Hyperlink"/>
+            <w:rFonts w:hint="eastAsia"/>
+            <w:noProof/>
+            <w:rtl/>
+          </w:rPr>
+          <w:t>سامانه‌</w:t>
+        </w:r>
+        <w:r>
+          <w:rPr>
+            <w:rStyle w:val="Hyperlink"/>
+            <w:rFonts w:hint="cs"/>
+            <w:noProof/>
+            <w:rtl/>
+          </w:rPr>
+          <w:t>ی</w:t>
+        </w:r>
+        <w:r>
+          <w:rPr>
+            <w:rStyle w:val="Hyperlink"/>
+            <w:noProof/>
+            <w:rtl/>
+          </w:rPr>
+          <w:t xml:space="preserve"> </w:t>
+        </w:r>
+        <w:r>
+          <w:rPr>
+            <w:rStyle w:val="Hyperlink"/>
+            <w:rFonts w:hint="eastAsia"/>
+            <w:noProof/>
+            <w:rtl/>
+          </w:rPr>
+          <w:t>پردازش</w:t>
+        </w:r>
+        <w:r>
+          <w:rPr>
+            <w:rStyle w:val="Hyperlink"/>
+            <w:noProof/>
+            <w:rtl/>
+          </w:rPr>
+          <w:t xml:space="preserve"> </w:t>
+        </w:r>
+        <w:r>
+          <w:rPr>
+            <w:rStyle w:val="Hyperlink"/>
+            <w:rFonts w:hint="eastAsia"/>
+            <w:noProof/>
+            <w:rtl/>
+          </w:rPr>
+          <w:t>داده‌ها</w:t>
+        </w:r>
+        <w:r>
+          <w:rPr>
+            <w:rStyle w:val="Hyperlink"/>
+            <w:rFonts w:hint="cs"/>
+            <w:noProof/>
+            <w:rtl/>
+          </w:rPr>
+          <w:t>ی</w:t>
+        </w:r>
+        <w:r>
+          <w:rPr>
+            <w:rStyle w:val="Hyperlink"/>
+            <w:noProof/>
+            <w:rtl/>
+          </w:rPr>
+          <w:t xml:space="preserve"> </w:t>
+        </w:r>
+        <w:r>
+          <w:rPr>
+            <w:rStyle w:val="Hyperlink"/>
+            <w:rFonts w:hint="eastAsia"/>
+            <w:noProof/>
+            <w:rtl/>
+          </w:rPr>
+          <w:t>جار</w:t>
+        </w:r>
+        <w:r>
+          <w:rPr>
+            <w:rStyle w:val="Hyperlink"/>
+            <w:rFonts w:hint="cs"/>
+            <w:noProof/>
+            <w:rtl/>
+          </w:rPr>
+          <w:t>ی</w:t>
+        </w:r>
+        <w:r>
+          <w:rPr>
+            <w:rStyle w:val="Hyperlink"/>
+            <w:noProof/>
+            <w:rtl/>
+          </w:rPr>
+          <w:t xml:space="preserve"> </w:t>
+        </w:r>
+        <w:r>
+          <w:rPr>
+            <w:rStyle w:val="Hyperlink"/>
+            <w:noProof/>
+          </w:rPr>
+          <w:t>]</w:t>
+        </w:r>
+        <w:r>
+          <w:rPr>
+            <w:rStyle w:val="Hyperlink"/>
+            <w:noProof/>
+            <w:rtl/>
+          </w:rPr>
+          <w:t>۲</w:t>
+        </w:r>
+        <w:r>
+          <w:rPr>
+            <w:rStyle w:val="Hyperlink"/>
+            <w:noProof/>
+          </w:rPr>
+          <w:t>[</w:t>
+        </w:r>
+        <w:r>
+          <w:rPr>
+            <w:noProof/>
+            <w:webHidden/>
+            <w:rtl/>
+          </w:rPr>
+          <w:tab/>
+        </w:r>
+        <w:r>
+          <w:rPr>
+            <w:noProof/>
+            <w:webHidden/>
+            <w:rtl/>
+          </w:rPr>
+          <w:fldChar w:fldCharType="begin"/>
+        </w:r>
+        <w:r>
+          <w:rPr>
+            <w:noProof/>
+            <w:webHidden/>
+            <w:rtl/>
+          </w:rPr>
+          <w:instrText xml:space="preserve"> </w:instrText>
+        </w:r>
+        <w:r>
+          <w:rPr>
+            <w:noProof/>
+            <w:webHidden/>
+          </w:rPr>
+          <w:instrText xml:space="preserve">PAGEREF </w:instrText>
+        </w:r>
+        <w:r>
+          <w:rPr>
+            <w:noProof/>
+            <w:webHidden/>
+            <w:rtl/>
+          </w:rPr>
+          <w:instrText>_</w:instrText>
+        </w:r>
+        <w:r>
+          <w:rPr>
+            <w:noProof/>
+            <w:webHidden/>
+          </w:rPr>
+          <w:instrText>Toc454739363 \h</w:instrText>
+        </w:r>
+        <w:r>
+          <w:rPr>
+            <w:noProof/>
+            <w:webHidden/>
+            <w:rtl/>
+          </w:rPr>
+          <w:instrText xml:space="preserve"> </w:instrText>
+        </w:r>
+        <w:r>
+          <w:rPr>
+            <w:noProof/>
+            <w:webHidden/>
+            <w:rtl/>
+          </w:rPr>
+        </w:r>
+        <w:r>
+          <w:rPr>
+            <w:noProof/>
+            <w:webHidden/>
+            <w:rtl/>
+          </w:rPr>
+          <w:fldChar w:fldCharType="separate"/>
+        </w:r>
+        <w:r>
+          <w:rPr>
+            <w:noProof/>
+            <w:webHidden/>
+            <w:rtl/>
+            <w:lang w:bidi="ar-SA"/>
+          </w:rPr>
+          <w:t>7</w:t>
+        </w:r>
+        <w:r>
+          <w:rPr>
+            <w:noProof/>
+            <w:webHidden/>
+            <w:rtl/>
+          </w:rPr>
+          <w:fldChar w:fldCharType="end"/>
+        </w:r>
+      </w:hyperlink>
+    </w:p>
+    <w:p>
+      <w:pPr>
+        <w:pStyle w:val="TableofFigures"/>
+        <w:tabs>
+          <w:tab w:val="right" w:leader="dot" w:pos="8727"/>
+        </w:tabs>
+        <w:rPr>
+          <w:rFonts w:asciiTheme="minorHAnsi" w:eastAsiaTheme="minorEastAsia" w:hAnsiTheme="minorHAnsi" w:cstheme="minorBidi"/>
+          <w:noProof/>
+          <w:sz w:val="22"/>
+          <w:szCs w:val="22"/>
+          <w:rtl/>
+          <w:lang w:bidi="ar-SA"/>
+        </w:rPr>
+      </w:pPr>
+      <w:hyperlink w:anchor="_Toc454739364" w:history="1">
+        <w:r>
+          <w:rPr>
+            <w:rStyle w:val="Hyperlink"/>
+            <w:rFonts w:hint="eastAsia"/>
+            <w:noProof/>
+            <w:rtl/>
+          </w:rPr>
+          <w:t>شکل</w:t>
+        </w:r>
+        <w:r>
+          <w:rPr>
+            <w:rStyle w:val="Hyperlink"/>
+            <w:noProof/>
+            <w:rtl/>
+          </w:rPr>
+          <w:t xml:space="preserve"> 2- </w:t>
+        </w:r>
+        <w:r>
+          <w:rPr>
+            <w:rStyle w:val="Hyperlink"/>
+            <w:rFonts w:hint="eastAsia"/>
+            <w:noProof/>
+            <w:rtl/>
+          </w:rPr>
+          <w:t>معمار</w:t>
+        </w:r>
+        <w:r>
+          <w:rPr>
+            <w:rStyle w:val="Hyperlink"/>
+            <w:rFonts w:hint="cs"/>
+            <w:noProof/>
+            <w:rtl/>
+          </w:rPr>
+          <w:t>ی</w:t>
+        </w:r>
+        <w:r>
+          <w:rPr>
+            <w:rStyle w:val="Hyperlink"/>
+            <w:noProof/>
+            <w:rtl/>
+          </w:rPr>
+          <w:t xml:space="preserve"> </w:t>
+        </w:r>
+        <w:r>
+          <w:rPr>
+            <w:rStyle w:val="Hyperlink"/>
+            <w:rFonts w:hint="eastAsia"/>
+            <w:noProof/>
+            <w:rtl/>
+          </w:rPr>
+          <w:t>لا</w:t>
+        </w:r>
+        <w:r>
+          <w:rPr>
+            <w:rStyle w:val="Hyperlink"/>
+            <w:rFonts w:hint="cs"/>
+            <w:noProof/>
+            <w:rtl/>
+          </w:rPr>
+          <w:t>ی</w:t>
+        </w:r>
+        <w:r>
+          <w:rPr>
+            <w:rStyle w:val="Hyperlink"/>
+            <w:rFonts w:hint="eastAsia"/>
+            <w:noProof/>
+            <w:rtl/>
+          </w:rPr>
+          <w:t>ه‌ا</w:t>
+        </w:r>
+        <w:r>
+          <w:rPr>
+            <w:rStyle w:val="Hyperlink"/>
+            <w:rFonts w:hint="cs"/>
+            <w:noProof/>
+            <w:rtl/>
+          </w:rPr>
+          <w:t>ی</w:t>
+        </w:r>
+        <w:r>
+          <w:rPr>
+            <w:rStyle w:val="Hyperlink"/>
+            <w:noProof/>
+            <w:rtl/>
+          </w:rPr>
+          <w:t xml:space="preserve"> </w:t>
+        </w:r>
+        <w:r>
+          <w:rPr>
+            <w:rStyle w:val="Hyperlink"/>
+            <w:rFonts w:hint="eastAsia"/>
+            <w:noProof/>
+            <w:rtl/>
+          </w:rPr>
+          <w:t>بسترها</w:t>
+        </w:r>
+        <w:r>
+          <w:rPr>
+            <w:rStyle w:val="Hyperlink"/>
+            <w:rFonts w:hint="cs"/>
+            <w:noProof/>
+            <w:rtl/>
+          </w:rPr>
+          <w:t>ی</w:t>
+        </w:r>
+        <w:r>
+          <w:rPr>
+            <w:rStyle w:val="Hyperlink"/>
+            <w:noProof/>
+            <w:rtl/>
+          </w:rPr>
+          <w:t xml:space="preserve"> </w:t>
+        </w:r>
+        <w:r>
+          <w:rPr>
+            <w:rStyle w:val="Hyperlink"/>
+            <w:rFonts w:hint="eastAsia"/>
+            <w:noProof/>
+            <w:rtl/>
+          </w:rPr>
+          <w:t>توز</w:t>
+        </w:r>
+        <w:r>
+          <w:rPr>
+            <w:rStyle w:val="Hyperlink"/>
+            <w:rFonts w:hint="cs"/>
+            <w:noProof/>
+            <w:rtl/>
+          </w:rPr>
+          <w:t>ی</w:t>
+        </w:r>
+        <w:r>
+          <w:rPr>
+            <w:rStyle w:val="Hyperlink"/>
+            <w:rFonts w:hint="eastAsia"/>
+            <w:noProof/>
+            <w:rtl/>
+          </w:rPr>
+          <w:t>ع‌</w:t>
+        </w:r>
+        <w:r>
+          <w:rPr>
+            <w:rStyle w:val="Hyperlink"/>
+            <w:rFonts w:hint="cs"/>
+            <w:noProof/>
+            <w:rtl/>
+          </w:rPr>
+          <w:t>ی</w:t>
+        </w:r>
+        <w:r>
+          <w:rPr>
+            <w:rStyle w:val="Hyperlink"/>
+            <w:rFonts w:hint="eastAsia"/>
+            <w:noProof/>
+            <w:rtl/>
+          </w:rPr>
+          <w:t>افته</w:t>
+        </w:r>
+        <w:r>
+          <w:rPr>
+            <w:rStyle w:val="Hyperlink"/>
+            <w:noProof/>
+            <w:rtl/>
+          </w:rPr>
+          <w:t xml:space="preserve"> </w:t>
+        </w:r>
+        <w:r>
+          <w:rPr>
+            <w:rStyle w:val="Hyperlink"/>
+            <w:rFonts w:hint="eastAsia"/>
+            <w:noProof/>
+            <w:rtl/>
+          </w:rPr>
+          <w:t>پردازش</w:t>
+        </w:r>
+        <w:r>
+          <w:rPr>
+            <w:rStyle w:val="Hyperlink"/>
+            <w:noProof/>
+            <w:rtl/>
+          </w:rPr>
+          <w:t xml:space="preserve"> </w:t>
+        </w:r>
+        <w:r>
+          <w:rPr>
+            <w:rStyle w:val="Hyperlink"/>
+            <w:rFonts w:hint="eastAsia"/>
+            <w:noProof/>
+            <w:rtl/>
+          </w:rPr>
+          <w:t>داده‌ها</w:t>
+        </w:r>
+        <w:r>
+          <w:rPr>
+            <w:rStyle w:val="Hyperlink"/>
+            <w:rFonts w:hint="cs"/>
+            <w:noProof/>
+            <w:rtl/>
+          </w:rPr>
+          <w:t>ی</w:t>
+        </w:r>
+        <w:r>
+          <w:rPr>
+            <w:rStyle w:val="Hyperlink"/>
+            <w:noProof/>
+            <w:rtl/>
+          </w:rPr>
+          <w:t xml:space="preserve"> </w:t>
+        </w:r>
+        <w:r>
+          <w:rPr>
+            <w:rStyle w:val="Hyperlink"/>
+            <w:rFonts w:hint="eastAsia"/>
+            <w:noProof/>
+            <w:rtl/>
+          </w:rPr>
+          <w:t>جار</w:t>
+        </w:r>
+        <w:r>
+          <w:rPr>
+            <w:rStyle w:val="Hyperlink"/>
+            <w:rFonts w:hint="cs"/>
+            <w:noProof/>
+            <w:rtl/>
+          </w:rPr>
+          <w:t>ی</w:t>
+        </w:r>
+        <w:r>
+          <w:rPr>
+            <w:noProof/>
+            <w:webHidden/>
+            <w:rtl/>
+          </w:rPr>
+          <w:tab/>
+        </w:r>
+        <w:r>
+          <w:rPr>
+            <w:noProof/>
+            <w:webHidden/>
+            <w:rtl/>
+          </w:rPr>
+          <w:fldChar w:fldCharType="begin"/>
+        </w:r>
+        <w:r>
+          <w:rPr>
+            <w:noProof/>
+            <w:webHidden/>
+            <w:rtl/>
+          </w:rPr>
+          <w:instrText xml:space="preserve"> </w:instrText>
+        </w:r>
+        <w:r>
+          <w:rPr>
+            <w:noProof/>
+            <w:webHidden/>
+          </w:rPr>
+          <w:instrText xml:space="preserve">PAGEREF </w:instrText>
+        </w:r>
+        <w:r>
+          <w:rPr>
+            <w:noProof/>
+            <w:webHidden/>
+            <w:rtl/>
+          </w:rPr>
+          <w:instrText>_</w:instrText>
+        </w:r>
+        <w:r>
+          <w:rPr>
+            <w:noProof/>
+            <w:webHidden/>
+          </w:rPr>
+          <w:instrText>Toc454739364 \h</w:instrText>
+        </w:r>
+        <w:r>
+          <w:rPr>
+            <w:noProof/>
+            <w:webHidden/>
+            <w:rtl/>
+          </w:rPr>
+          <w:instrText xml:space="preserve"> </w:instrText>
+        </w:r>
+        <w:r>
+          <w:rPr>
+            <w:noProof/>
+            <w:webHidden/>
+            <w:rtl/>
+          </w:rPr>
+        </w:r>
+        <w:r>
+          <w:rPr>
+            <w:noProof/>
+            <w:webHidden/>
+            <w:rtl/>
+          </w:rPr>
+          <w:fldChar w:fldCharType="separate"/>
+        </w:r>
+        <w:r>
+          <w:rPr>
+            <w:noProof/>
+            <w:webHidden/>
+            <w:rtl/>
+            <w:lang w:bidi="ar-SA"/>
+          </w:rPr>
+          <w:t>8</w:t>
+        </w:r>
+        <w:r>
+          <w:rPr>
+            <w:noProof/>
+            <w:webHidden/>
+            <w:rtl/>
+          </w:rPr>
+          <w:fldChar w:fldCharType="end"/>
+        </w:r>
+      </w:hyperlink>
+    </w:p>
+    <w:p>
+      <w:pPr>
         <w:jc w:val="both"/>
         <w:rPr>
           <w:rtl/>
@@ -3031,50 +4987,6 @@
           <w:docGrid w:linePitch="360"/>
         </w:sectPr>
       </w:pPr>
-      <w:r>
-        <w:rPr>
-          <w:rtl/>
-        </w:rPr>
-        <w:fldChar w:fldCharType="begin"/>
-      </w:r>
-      <w:r>
-        <w:rPr>
-          <w:rtl/>
-        </w:rPr>
-        <w:instrText xml:space="preserve"> </w:instrText>
-      </w:r>
-      <w:r>
-        <w:instrText>TOC</w:instrText>
-      </w:r>
-      <w:r>
-        <w:rPr>
-          <w:rtl/>
-        </w:rPr>
-        <w:instrText xml:space="preserve"> \</w:instrText>
-      </w:r>
-      <w:r>
-        <w:instrText>h \z \c</w:instrText>
-      </w:r>
-      <w:r>
-        <w:rPr>
-          <w:rtl/>
-        </w:rPr>
-        <w:instrText xml:space="preserve"> "شکل" </w:instrText>
-      </w:r>
-      <w:r>
-        <w:rPr>
-          <w:rtl/>
-        </w:rPr>
-        <w:fldChar w:fldCharType="separate"/>
-      </w:r>
-      <w:r>
-        <w:rPr>
-          <w:b/>
-          <w:bCs/>
-          <w:noProof/>
-        </w:rPr>
-        <w:t>No table of figures entries found.</w:t>
-      </w:r>
       <w:r>
         <w:rPr>
           <w:rtl/>
@@ -3237,7 +5149,7 @@
         <w:lastRenderedPageBreak/>
         <w:br/>
       </w:r>
-      <w:bookmarkStart w:id="3" w:name="_Toc454732633"/>
+      <w:bookmarkStart w:id="3" w:name="_Toc454739378"/>
       <w:r>
         <w:rPr>
           <w:rFonts w:hint="cs"/>
@@ -3560,9 +5472,11 @@
         </w:rPr>
         <w:t xml:space="preserve"> که </w:t>
       </w:r>
+      <w:proofErr w:type="spellStart"/>
       <w:r>
         <w:t>SDMiner</w:t>
       </w:r>
+      <w:proofErr w:type="spellEnd"/>
       <w:r>
         <w:rPr>
           <w:rFonts w:hint="cs"/>
@@ -3583,14 +5497,20 @@
         <w:pStyle w:val="ListParagraph"/>
         <w:numPr>
           <w:ilvl w:val="0"/>
-          <w:numId w:val="26"/>
+          <w:numId w:val="27"/>
         </w:numPr>
         <w:bidi/>
-        <w:jc w:val="both"/>
-      </w:pPr>
-      <w:r>
-        <w:rPr>
-          <w:rFonts w:hint="cs"/>
+        <w:rPr>
+          <w:rFonts w:cs="B Nazanin"/>
+          <w:sz w:val="28"/>
+          <w:szCs w:val="28"/>
+        </w:rPr>
+      </w:pPr>
+      <w:r>
+        <w:rPr>
+          <w:rFonts w:cs="B Nazanin" w:hint="cs"/>
+          <w:sz w:val="28"/>
+          <w:szCs w:val="28"/>
           <w:rtl/>
         </w:rPr>
         <w:lastRenderedPageBreak/>
@@ -3598,7 +5518,9 @@
       </w:r>
       <w:r>
         <w:rPr>
-          <w:rFonts w:hint="cs"/>
+          <w:rFonts w:cs="B Nazanin" w:hint="cs"/>
+          <w:sz w:val="28"/>
+          <w:szCs w:val="28"/>
           <w:rtl/>
         </w:rPr>
         <w:t>تعریف کارهای</w:t>
@@ -3606,27 +5528,36 @@
       <w:r>
         <w:rPr>
           <w:rStyle w:val="FootnoteReference"/>
+          <w:rFonts w:cs="B Nazanin"/>
+          <w:sz w:val="28"/>
+          <w:szCs w:val="28"/>
           <w:rtl/>
         </w:rPr>
         <w:footnoteReference w:id="1"/>
       </w:r>
       <w:r>
         <w:rPr>
-          <w:rFonts w:hint="cs"/>
+          <w:rFonts w:cs="B Nazanin" w:hint="cs"/>
+          <w:sz w:val="28"/>
+          <w:szCs w:val="28"/>
           <w:rtl/>
         </w:rPr>
         <w:t xml:space="preserve"> داده‌کاوی، مدیریت جریان‌داده‌های ورودی، و نمایش نتایج به کاربران </w:t>
       </w:r>
       <w:r>
         <w:rPr>
-          <w:rFonts w:hint="cs"/>
+          <w:rFonts w:cs="B Nazanin" w:hint="cs"/>
+          <w:sz w:val="28"/>
+          <w:szCs w:val="28"/>
           <w:rtl/>
         </w:rPr>
         <w:t>کتابخانه‌ای از الگوریتم‌های معمول کاوش داده‌های جاری</w:t>
       </w:r>
       <w:r>
         <w:rPr>
-          <w:rFonts w:hint="cs"/>
+          <w:rFonts w:cs="B Nazanin" w:hint="cs"/>
+          <w:sz w:val="28"/>
+          <w:szCs w:val="28"/>
           <w:rtl/>
         </w:rPr>
         <w:t>، و</w:t>
@@ -3637,14 +5568,20 @@
         <w:pStyle w:val="ListParagraph"/>
         <w:numPr>
           <w:ilvl w:val="0"/>
-          <w:numId w:val="26"/>
+          <w:numId w:val="27"/>
         </w:numPr>
         <w:bidi/>
-        <w:jc w:val="both"/>
-      </w:pPr>
-      <w:r>
-        <w:rPr>
-          <w:rFonts w:hint="cs"/>
+        <w:rPr>
+          <w:rFonts w:cs="B Nazanin"/>
+          <w:sz w:val="28"/>
+          <w:szCs w:val="28"/>
+        </w:rPr>
+      </w:pPr>
+      <w:r>
+        <w:rPr>
+          <w:rFonts w:cs="B Nazanin" w:hint="cs"/>
+          <w:sz w:val="28"/>
+          <w:szCs w:val="28"/>
           <w:rtl/>
         </w:rPr>
         <w:t>کتابخانه‌ای از الگوریتم‌های کاوش و پردازش داد‌ه‌های جاری، مانند نمونه‌برداری تصادفی</w:t>
@@ -3743,9 +5680,11 @@
         </w:rPr>
         <w:t xml:space="preserve"> ابزار </w:t>
       </w:r>
+      <w:proofErr w:type="spellStart"/>
       <w:r>
         <w:t>SDMiner</w:t>
       </w:r>
+      <w:proofErr w:type="spellEnd"/>
       <w:r>
         <w:rPr>
           <w:rFonts w:hint="cs"/>
@@ -3888,7 +5827,7 @@
         <w:lastRenderedPageBreak/>
         <w:br/>
       </w:r>
-      <w:bookmarkStart w:id="5" w:name="_Toc454732634"/>
+      <w:bookmarkStart w:id="5" w:name="_Toc454739379"/>
       <w:r>
         <w:rPr>
           <w:rFonts w:hint="cs"/>
@@ -3968,6 +5907,7 @@
           <w:rtl/>
         </w:rPr>
       </w:pPr>
+      <w:bookmarkStart w:id="6" w:name="_Toc454739380"/>
       <w:r>
         <w:rPr>
           <w:rFonts w:hint="cs"/>
@@ -3975,6 +5915,7 @@
         </w:rPr>
         <w:t>داده‌های جاری و کاربردهای آن‌ها</w:t>
       </w:r>
+      <w:bookmarkEnd w:id="6"/>
     </w:p>
     <w:p>
       <w:pPr>
@@ -4139,7 +6080,15 @@
         <w:rPr>
           <w:rtl/>
         </w:rPr>
-        <w:t xml:space="preserve"> آسان و متداول تبد</w:t>
+        <w:t xml:space="preserve"> آسان و متداو</w:t>
+      </w:r>
+      <w:bookmarkStart w:id="7" w:name="_GoBack"/>
+      <w:bookmarkEnd w:id="7"/>
+      <w:r>
+        <w:rPr>
+          <w:rtl/>
+        </w:rPr>
+        <w:t>ل تبد</w:t>
       </w:r>
       <w:r>
         <w:rPr>
@@ -5051,6 +7000,7 @@
           <w:rtl/>
         </w:rPr>
       </w:pPr>
+      <w:bookmarkStart w:id="8" w:name="_Toc454739381"/>
       <w:r>
         <w:rPr>
           <w:rFonts w:hint="cs"/>
@@ -5058,6 +7008,7 @@
         </w:rPr>
         <w:t>چالش‌های پردازش و کاوش داده‌های جاری</w:t>
       </w:r>
+      <w:bookmarkEnd w:id="8"/>
     </w:p>
     <w:p>
       <w:pPr>
@@ -6941,7 +8892,14 @@
           <w:rFonts w:hint="cs"/>
           <w:rtl/>
         </w:rPr>
-        <w:t>ی</w:t>
+        <w:t>‌یافته</w:t>
+      </w:r>
+      <w:r>
+        <w:rPr>
+          <w:rStyle w:val="FootnoteReference"/>
+          <w:rtl/>
+        </w:rPr>
+        <w:footnoteReference w:id="2"/>
       </w:r>
       <w:r>
         <w:rPr>
@@ -7792,6 +9750,7 @@
           <w:rtl/>
         </w:rPr>
       </w:pPr>
+      <w:bookmarkStart w:id="9" w:name="_Toc454739382"/>
       <w:r>
         <w:rPr>
           <w:rFonts w:hint="cs"/>
@@ -7806,6 +9765,7 @@
         </w:rPr>
         <w:t xml:space="preserve"> کلاسیک پردازش داده‌های جاری</w:t>
       </w:r>
+      <w:bookmarkEnd w:id="9"/>
     </w:p>
     <w:p>
       <w:pPr>
@@ -8160,7 +10120,14 @@
         <w:rPr>
           <w:rtl/>
         </w:rPr>
-        <w:t xml:space="preserve"> جر</w:t>
+        <w:t xml:space="preserve"> </w:t>
+      </w:r>
+      <w:r>
+        <w:rPr>
+          <w:rtl/>
+        </w:rPr>
+        <w:lastRenderedPageBreak/>
+        <w:t>جر</w:t>
       </w:r>
       <w:r>
         <w:rPr>
@@ -8433,9 +10400,8 @@
           <w:rFonts w:ascii="BBCNassim" w:hAnsi="BBCNassim" w:cs="BBCNassim"/>
           <w:noProof/>
         </w:rPr>
-        <w:lastRenderedPageBreak/>
         <w:drawing>
-          <wp:inline distT="114300" distB="114300" distL="114300" distR="114300" wp14:anchorId="5F0CFD6C" wp14:editId="1062FD2A">
+          <wp:inline distT="114300" distB="114300" distL="114300" distR="114300" wp14:anchorId="08456724" wp14:editId="69927A56">
             <wp:extent cx="3838575" cy="3019425"/>
             <wp:effectExtent l="0" t="0" r="0" b="0"/>
             <wp:docPr id="4" name="image09.png" descr="Stream-Management-System.PNG"/>
@@ -8479,6 +10445,7 @@
           <w:rtl/>
         </w:rPr>
       </w:pPr>
+      <w:bookmarkStart w:id="10" w:name="_Toc454739363"/>
       <w:r>
         <w:rPr>
           <w:rtl/>
@@ -8681,6 +10648,7 @@
       <w:r>
         <w:t>[</w:t>
       </w:r>
+      <w:bookmarkEnd w:id="10"/>
     </w:p>
     <w:p>
       <w:pPr>
@@ -8931,6 +10899,7 @@
           <w:rtl/>
         </w:rPr>
       </w:pPr>
+      <w:bookmarkStart w:id="11" w:name="_Toc454739383"/>
       <w:r>
         <w:rPr>
           <w:rFonts w:hint="cs"/>
@@ -8938,6 +10907,7 @@
         </w:rPr>
         <w:t>بسترهای پردازش داده‌های جاری</w:t>
       </w:r>
+      <w:bookmarkEnd w:id="11"/>
     </w:p>
     <w:p>
       <w:pPr>
@@ -9287,7 +11257,14 @@
         <w:rPr>
           <w:rtl/>
         </w:rPr>
-        <w:t xml:space="preserve"> و پس از آن، بستر انتخاب</w:t>
+        <w:t xml:space="preserve"> و پس از </w:t>
+      </w:r>
+      <w:r>
+        <w:rPr>
+          <w:rtl/>
+        </w:rPr>
+        <w:lastRenderedPageBreak/>
+        <w:t>آن، بستر انتخاب</w:t>
       </w:r>
       <w:r>
         <w:rPr>
@@ -9499,22 +11476,67 @@
           <w:rtl/>
         </w:rPr>
       </w:pPr>
-      <w:r>
-        <w:rPr>
-          <w:rFonts w:hint="cs"/>
-          <w:rtl/>
-        </w:rPr>
-        <w:lastRenderedPageBreak/>
-        <w:t>معماری عمومی بسترهای توزیع‌یافته پردازش داده‌های جاری</w:t>
-      </w:r>
+      <w:bookmarkStart w:id="12" w:name="_Toc454739384"/>
+      <w:r>
+        <w:rPr>
+          <w:rFonts w:hint="cs"/>
+          <w:rtl/>
+        </w:rPr>
+        <w:t>معماری عمومی بسترهای توزیع‌یافته</w:t>
+      </w:r>
+      <w:r>
+        <w:rPr>
+          <w:rFonts w:hint="cs"/>
+          <w:rtl/>
+        </w:rPr>
+        <w:t>‌ی</w:t>
+      </w:r>
+      <w:r>
+        <w:rPr>
+          <w:rFonts w:hint="cs"/>
+          <w:rtl/>
+        </w:rPr>
+        <w:t xml:space="preserve"> پردازش داده‌های جاری</w:t>
+      </w:r>
+      <w:bookmarkEnd w:id="12"/>
     </w:p>
     <w:p>
-      <w:r>
-        <w:rPr>
-          <w:rFonts w:hint="cs"/>
-          <w:rtl/>
-        </w:rPr>
-        <w:t xml:space="preserve">شکل ۲ یک معماری لایه‌ای برای بسترهای توزیع‌یافته پردازش داده‌های جاری را نشان می‌دهد. اکثر بسترهای مطرح پردازش داده‌های جاری به نحوی برپایه‌ی این معماری توسعه‌ یافته‌اند </w:t>
+      <w:pPr>
+        <w:rPr>
+          <w:rFonts w:hint="cs"/>
+          <w:rtl/>
+        </w:rPr>
+      </w:pPr>
+      <w:r>
+        <w:rPr>
+          <w:rFonts w:hint="cs"/>
+          <w:rtl/>
+        </w:rPr>
+        <w:t>شکل ۲ یک معماری لایه‌ای برای بسترهای توزیع‌یافته</w:t>
+      </w:r>
+      <w:r>
+        <w:rPr>
+          <w:rFonts w:hint="cs"/>
+          <w:rtl/>
+        </w:rPr>
+        <w:t>‌ی</w:t>
+      </w:r>
+      <w:r>
+        <w:rPr>
+          <w:rFonts w:hint="cs"/>
+          <w:rtl/>
+        </w:rPr>
+        <w:t xml:space="preserve"> پردازش داده‌های جاری را نشان می‌دهد. اکثر بسترهای مطرح پردازش داده‌های جاری به نحوی برپایه‌ی این معماری توسعه‌ یافته‌اند</w:t>
+      </w:r>
+      <w:r>
+        <w:t>.</w:t>
+      </w:r>
+      <w:r>
+        <w:rPr>
+          <w:rFonts w:hint="cs"/>
+          <w:rtl/>
+        </w:rPr>
+        <w:t xml:space="preserve"> </w:t>
       </w:r>
       <w:r>
         <w:rPr>
@@ -9530,6 +11552,59 @@
           <w:rtl/>
         </w:rPr>
         <w:t xml:space="preserve">. </w:t>
+      </w:r>
+      <w:r>
+        <w:rPr>
+          <w:rFonts w:hint="cs"/>
+          <w:rtl/>
+        </w:rPr>
+        <w:t>مدل مورد بحث از چهار لایه‌ی رابط برنامه‌نویسی گراف کاربر، گراف اجرا، گره‌های اجرایی، و ارتباطات شبکه تشکیل شده است. همچنین یک پیکرپاره</w:t>
+      </w:r>
+      <w:r>
+        <w:rPr>
+          <w:rStyle w:val="FootnoteReference"/>
+          <w:rtl/>
+        </w:rPr>
+        <w:footnoteReference w:id="3"/>
+      </w:r>
+      <w:r>
+        <w:t xml:space="preserve"> </w:t>
+      </w:r>
+      <w:r>
+        <w:rPr>
+          <w:rFonts w:hint="cs"/>
+          <w:rtl/>
+        </w:rPr>
+        <w:t xml:space="preserve">برای مدیریت منابع گره‌های مختلف در این مدل به کار می‌رود. از جمله‌ی رایج‌ترین مدیرهای منابع می‌توان به </w:t>
+      </w:r>
+      <w:proofErr w:type="spellStart"/>
+      <w:r>
+        <w:t>Mesos</w:t>
+      </w:r>
+      <w:proofErr w:type="spellEnd"/>
+      <w:r>
+        <w:rPr>
+          <w:rFonts w:hint="cs"/>
+          <w:rtl/>
+        </w:rPr>
+        <w:t xml:space="preserve"> و </w:t>
+      </w:r>
+      <w:r>
+        <w:t>YARN</w:t>
+      </w:r>
+      <w:r>
+        <w:rPr>
+          <w:rFonts w:hint="cs"/>
+          <w:rtl/>
+        </w:rPr>
+        <w:t xml:space="preserve"> اشاره کرد.</w:t>
+      </w:r>
+      <w:r>
+        <w:rPr>
+          <w:rFonts w:hint="cs"/>
+          <w:rtl/>
+        </w:rPr>
+        <w:t xml:space="preserve"> در ادامه، لایه‌های مورد بحث به صورت اجمالی بررسی می‌شوند.</w:t>
       </w:r>
     </w:p>
     <w:p/>
@@ -9544,7 +11619,7 @@
           <w:lang w:bidi="ar-SA"/>
         </w:rPr>
         <w:drawing>
-          <wp:inline distT="0" distB="0" distL="0" distR="0" wp14:anchorId="33D548AE" wp14:editId="18520578">
+          <wp:inline distT="0" distB="0" distL="0" distR="0" wp14:anchorId="336C202A" wp14:editId="561ACCD0">
             <wp:extent cx="5547995" cy="2312614"/>
             <wp:effectExtent l="0" t="0" r="0" b="0"/>
             <wp:docPr id="2" name="Picture 2" descr="C:\Users\sinash\Documents\GitHub\undergradthesis-report-farsi\distribtued layered architecture.png"/>
@@ -9601,6 +11676,7 @@
           <w:rtl/>
         </w:rPr>
       </w:pPr>
+      <w:bookmarkStart w:id="13" w:name="_Toc454739364"/>
       <w:r>
         <w:rPr>
           <w:rtl/>
@@ -9663,6 +11739,7 @@
         </w:rPr>
         <w:t>- معماری لایه‌ای بسترهای توزیع‌یافته پردازش داده‌های جاری</w:t>
       </w:r>
+      <w:bookmarkEnd w:id="13"/>
     </w:p>
     <w:p>
       <w:pPr>
@@ -9670,8 +11747,272 @@
           <w:rtl/>
         </w:rPr>
       </w:pPr>
-      <w:bookmarkStart w:id="6" w:name="_GoBack"/>
-      <w:bookmarkEnd w:id="6"/>
+    </w:p>
+    <w:p>
+      <w:pPr>
+        <w:rPr>
+          <w:rtl/>
+        </w:rPr>
+      </w:pPr>
+      <w:r>
+        <w:rPr>
+          <w:rFonts w:hint="cs"/>
+          <w:rtl/>
+        </w:rPr>
+        <w:lastRenderedPageBreak/>
+        <w:t>بالاترین لایه‌، رابط برنامه‌نویسی گراف کاربر است. این لایه، رابط برنامه‌نویسی کاربردی‌ای برای برنامه‌های کاربردی پردازش و کاوش جریان‌داده‌ها فراهم می‌کند. کاربران با استفاده از این رابط برنامه‌نویسی می‌توانند برنامه‌های کاربردی خود را به صورت گراف‌هایی مدل کنند که رأس‌های آن‌ها، گره‌های پردازشی هستند و رویدادها از طریق یال‌ها بین گره‌ها جریان پیدا می‌کنند.</w:t>
+      </w:r>
+    </w:p>
+    <w:p>
+      <w:pPr>
+        <w:rPr>
+          <w:rFonts w:hint="cs"/>
+          <w:rtl/>
+        </w:rPr>
+      </w:pPr>
+      <w:r>
+        <w:rPr>
+          <w:rFonts w:hint="cs"/>
+          <w:rtl/>
+        </w:rPr>
+        <w:t xml:space="preserve">لایه‌ی دوم، گراف اجرا نام دارد و در واقع گراف تبدیل‌یافته‌‌ای از گراف تعریف شده توسط کاربر است. تبدیل فوق توسط موتور پردازشی و با توجه به محیط اجرایی صورت می‌گیرد و سپس گراف حاصل </w:t>
+      </w:r>
+      <w:r>
+        <w:rPr>
+          <w:rFonts w:hint="cs"/>
+          <w:rtl/>
+        </w:rPr>
+        <w:t>در خوشه‌ای از گره‌های پردازشی - لایه‌ی سوم - توزیع می‌شود.</w:t>
+      </w:r>
+    </w:p>
+    <w:p>
+      <w:pPr>
+        <w:rPr>
+          <w:rtl/>
+        </w:rPr>
+      </w:pPr>
+      <w:r>
+        <w:rPr>
+          <w:rFonts w:hint="cs"/>
+          <w:rtl/>
+        </w:rPr>
+        <w:t xml:space="preserve">لایه‌ی چهارم به مدیریت ارتباطات و شبکه‌ی بین گره‌های پردازشی مختلف </w:t>
+      </w:r>
+      <w:r>
+        <w:rPr>
+          <w:rFonts w:cs="Times New Roman" w:hint="cs"/>
+          <w:rtl/>
+        </w:rPr>
+        <w:t>–</w:t>
+      </w:r>
+      <w:r>
+        <w:rPr>
+          <w:rFonts w:hint="cs"/>
+          <w:rtl/>
+        </w:rPr>
+        <w:t xml:space="preserve"> که ممکن است در خوشه‌های مختلفی قرار گرفته باشند </w:t>
+      </w:r>
+      <w:r>
+        <w:rPr>
+          <w:rFonts w:cs="Times New Roman" w:hint="cs"/>
+          <w:rtl/>
+        </w:rPr>
+        <w:t>–</w:t>
+      </w:r>
+      <w:r>
+        <w:rPr>
+          <w:rFonts w:hint="cs"/>
+          <w:rtl/>
+        </w:rPr>
+        <w:t xml:space="preserve"> می‌پردازد. </w:t>
+      </w:r>
+      <w:r>
+        <w:rPr>
+          <w:rFonts w:hint="cs"/>
+          <w:rtl/>
+        </w:rPr>
+        <w:t>این لایه همچنین وظیفه‌ی سریالیزه کردن</w:t>
+      </w:r>
+      <w:r>
+        <w:rPr>
+          <w:rStyle w:val="FootnoteReference"/>
+          <w:rtl/>
+        </w:rPr>
+        <w:footnoteReference w:id="4"/>
+      </w:r>
+      <w:r>
+        <w:rPr>
+          <w:rFonts w:hint="cs"/>
+          <w:rtl/>
+        </w:rPr>
+        <w:t xml:space="preserve"> اشیاء و انتقال آن‌ها در شبکه با استفاده‌ از پروتکل‌هایی مانند </w:t>
+      </w:r>
+      <w:r>
+        <w:t>TCP</w:t>
+      </w:r>
+      <w:r>
+        <w:rPr>
+          <w:rFonts w:hint="cs"/>
+          <w:rtl/>
+        </w:rPr>
+        <w:t xml:space="preserve"> را برعهده دارد.</w:t>
+      </w:r>
+    </w:p>
+    <w:p>
+      <w:pPr>
+        <w:rPr>
+          <w:rFonts w:hint="cs"/>
+          <w:rtl/>
+        </w:rPr>
+      </w:pPr>
+      <w:r>
+        <w:rPr>
+          <w:rFonts w:hint="cs"/>
+          <w:rtl/>
+        </w:rPr>
+        <w:t xml:space="preserve">در نهایت، یک مدیر منابع </w:t>
+      </w:r>
+      <w:r>
+        <w:rPr>
+          <w:rFonts w:hint="cs"/>
+          <w:rtl/>
+        </w:rPr>
+        <w:t>وظیفه‌ی اداره‌ی منابع پردازشی مختلف، و زمان‌بندی وظایف</w:t>
+      </w:r>
+      <w:r>
+        <w:rPr>
+          <w:rStyle w:val="FootnoteReference"/>
+          <w:rtl/>
+        </w:rPr>
+        <w:footnoteReference w:id="5"/>
+      </w:r>
+      <w:r>
+        <w:rPr>
+          <w:rFonts w:hint="cs"/>
+          <w:rtl/>
+        </w:rPr>
+        <w:t xml:space="preserve"> میان خوشه‌ها و گره‌ها را برعهده دارد. بسیاری از بسترهای توزیع‌یافته‌ی پردازش داده‌های جاری برای این منظور از نرم‌افزارهایی مانند </w:t>
+      </w:r>
+      <w:proofErr w:type="spellStart"/>
+      <w:r>
+        <w:t>Mesos</w:t>
+      </w:r>
+      <w:proofErr w:type="spellEnd"/>
+      <w:r>
+        <w:rPr>
+          <w:rFonts w:hint="cs"/>
+          <w:rtl/>
+        </w:rPr>
+        <w:t xml:space="preserve">، </w:t>
+      </w:r>
+      <w:r>
+        <w:t>YARN</w:t>
+      </w:r>
+      <w:r>
+        <w:rPr>
+          <w:rFonts w:hint="cs"/>
+          <w:rtl/>
+        </w:rPr>
+        <w:t xml:space="preserve">، و </w:t>
+      </w:r>
+      <w:r>
+        <w:t>Nimbus</w:t>
+      </w:r>
+      <w:r>
+        <w:rPr>
+          <w:rFonts w:hint="cs"/>
+          <w:rtl/>
+        </w:rPr>
+        <w:t xml:space="preserve"> استفاده می‌کنند.</w:t>
+      </w:r>
+    </w:p>
+    <w:p>
+      <w:pPr>
+        <w:rPr>
+          <w:rtl/>
+        </w:rPr>
+      </w:pPr>
+      <w:r>
+        <w:rPr>
+          <w:rFonts w:hint="cs"/>
+          <w:rtl/>
+        </w:rPr>
+        <w:t xml:space="preserve">قسمت بعدی این </w:t>
+      </w:r>
+      <w:r>
+        <w:rPr>
+          <w:rFonts w:hint="cs"/>
+          <w:rtl/>
+        </w:rPr>
+        <w:t>فصل</w:t>
+      </w:r>
+      <w:r>
+        <w:rPr>
+          <w:rFonts w:hint="cs"/>
+          <w:rtl/>
+        </w:rPr>
+        <w:t xml:space="preserve"> به معرفی و بررسی سه مورد از مطرح‌ترین بسترهای توزیع‌یافته‌ی پردازش داده‌های جاری</w:t>
+      </w:r>
+      <w:r>
+        <w:rPr>
+          <w:rFonts w:hint="cs"/>
+          <w:rtl/>
+        </w:rPr>
+        <w:t xml:space="preserve"> </w:t>
+      </w:r>
+      <w:r>
+        <w:rPr>
+          <w:rFonts w:cs="Times New Roman" w:hint="cs"/>
+          <w:rtl/>
+        </w:rPr>
+        <w:t>–</w:t>
+      </w:r>
+      <w:r>
+        <w:rPr>
+          <w:rFonts w:hint="cs"/>
+          <w:rtl/>
+        </w:rPr>
+        <w:t xml:space="preserve"> آپاچی فلینک، آپاچی استورم، و آپاچی اسپارک -</w:t>
+      </w:r>
+      <w:r>
+        <w:rPr>
+          <w:rFonts w:hint="cs"/>
+          <w:rtl/>
+        </w:rPr>
+        <w:t xml:space="preserve"> اختصاص دارد.</w:t>
+      </w:r>
+    </w:p>
+    <w:p>
+      <w:pPr>
+        <w:pStyle w:val="Heading2"/>
+        <w:rPr>
+          <w:rtl/>
+        </w:rPr>
+      </w:pPr>
+      <w:bookmarkStart w:id="14" w:name="_Toc454739385"/>
+      <w:r>
+        <w:rPr>
+          <w:rFonts w:hint="cs"/>
+          <w:rtl/>
+        </w:rPr>
+        <w:t>آپاچی فلینک</w:t>
+      </w:r>
+      <w:bookmarkEnd w:id="14"/>
+    </w:p>
+    <w:p>
+      <w:pPr>
+        <w:rPr>
+          <w:rFonts w:hint="cs"/>
+          <w:rtl/>
+        </w:rPr>
+      </w:pPr>
+    </w:p>
+    <w:p>
+      <w:pPr>
+        <w:rPr>
+          <w:rtl/>
+        </w:rPr>
+      </w:pPr>
     </w:p>
     <w:p>
       <w:pPr>
@@ -9728,6 +12069,7 @@
           <w:pgSz w:w="11906" w:h="16838" w:code="9"/>
           <w:pgMar w:top="1729" w:right="1729" w:bottom="1729" w:left="1440" w:header="720" w:footer="720" w:gutter="0"/>
           <w:cols w:space="720"/>
+          <w:titlePg/>
           <w:bidi/>
           <w:rtlGutter/>
           <w:docGrid w:linePitch="360"/>
@@ -9742,7 +12084,7 @@
           <w:rtl/>
         </w:rPr>
       </w:pPr>
-      <w:bookmarkStart w:id="7" w:name="_Toc454732635"/>
+      <w:bookmarkStart w:id="15" w:name="_Toc454739386"/>
       <w:r>
         <w:rPr>
           <w:rFonts w:hint="cs"/>
@@ -9807,7 +12149,7 @@
         </w:rPr>
         <w:t>الگوریتم نمونه برداری تصادفی بدون تبعیض</w:t>
       </w:r>
-      <w:bookmarkEnd w:id="7"/>
+      <w:bookmarkEnd w:id="15"/>
     </w:p>
     <w:p>
       <w:pPr>
@@ -9845,7 +12187,7 @@
         <w:lastRenderedPageBreak/>
         <w:br w:type="page"/>
       </w:r>
-      <w:bookmarkStart w:id="8" w:name="_Toc454732636"/>
+      <w:bookmarkStart w:id="16" w:name="_Toc454739387"/>
       <w:r>
         <w:rPr>
           <w:rFonts w:hint="cs"/>
@@ -9886,7 +12228,7 @@
         </w:rPr>
         <w:t>طراحی، پیاده‌سازی و ارزیابی سیستم</w:t>
       </w:r>
-      <w:bookmarkEnd w:id="8"/>
+      <w:bookmarkEnd w:id="16"/>
     </w:p>
     <w:p>
       <w:pPr>
@@ -9935,10 +12277,10 @@
           <w:docGrid w:linePitch="360"/>
         </w:sectPr>
       </w:pPr>
-      <w:bookmarkStart w:id="9" w:name="_Toc115553031"/>
-      <w:bookmarkStart w:id="10" w:name="_Toc118681176"/>
-      <w:bookmarkStart w:id="11" w:name="_Toc428692884"/>
-      <w:bookmarkStart w:id="12" w:name="_Toc454732637"/>
+      <w:bookmarkStart w:id="17" w:name="_Toc115553031"/>
+      <w:bookmarkStart w:id="18" w:name="_Toc118681176"/>
+      <w:bookmarkStart w:id="19" w:name="_Toc428692884"/>
+      <w:bookmarkStart w:id="20" w:name="_Toc454739388"/>
       <w:bookmarkEnd w:id="4"/>
       <w:r>
         <w:rPr>
@@ -9973,7 +12315,7 @@
         </w:rPr>
         <w:t>جمع‌بندی و کارهای آینده</w:t>
       </w:r>
-      <w:bookmarkEnd w:id="12"/>
+      <w:bookmarkEnd w:id="20"/>
     </w:p>
     <w:p>
       <w:pPr>
@@ -9996,7 +12338,7 @@
           <w:docGrid w:linePitch="360"/>
         </w:sectPr>
       </w:pPr>
-      <w:bookmarkStart w:id="13" w:name="_Toc454732638"/>
+      <w:bookmarkStart w:id="21" w:name="_Toc454739389"/>
       <w:r>
         <w:rPr>
           <w:rFonts w:hint="cs"/>
@@ -10012,10 +12354,10 @@
         </w:rPr>
         <w:t>و مراجع</w:t>
       </w:r>
-      <w:bookmarkEnd w:id="9"/>
-      <w:bookmarkEnd w:id="10"/>
-      <w:bookmarkEnd w:id="11"/>
-      <w:bookmarkEnd w:id="13"/>
+      <w:bookmarkEnd w:id="17"/>
+      <w:bookmarkEnd w:id="18"/>
+      <w:bookmarkEnd w:id="19"/>
+      <w:bookmarkEnd w:id="21"/>
     </w:p>
     <w:p>
       <w:pPr>
@@ -10028,7 +12370,7 @@
           <w:rtl/>
         </w:rPr>
       </w:pPr>
-      <w:bookmarkStart w:id="14" w:name="_Toc454732639"/>
+      <w:bookmarkStart w:id="22" w:name="_Toc454739390"/>
       <w:r>
         <w:rPr>
           <w:rFonts w:hint="cs"/>
@@ -10037,7 +12379,7 @@
         <w:lastRenderedPageBreak/>
         <w:t>پیوست</w:t>
       </w:r>
-      <w:bookmarkEnd w:id="14"/>
+      <w:bookmarkEnd w:id="22"/>
     </w:p>
     <w:p>
       <w:pPr>
@@ -10180,9 +12522,11 @@
           <w:szCs w:val="24"/>
         </w:rPr>
       </w:pPr>
+      <w:proofErr w:type="spellStart"/>
       <w:r>
         <w:t>Amirkabir</w:t>
       </w:r>
+      <w:proofErr w:type="spellEnd"/>
       <w:r>
         <w:t xml:space="preserve"> University of </w:t>
       </w:r>
@@ -10299,25 +12643,34 @@
           <w:szCs w:val="44"/>
         </w:rPr>
       </w:pPr>
+      <w:proofErr w:type="spellStart"/>
       <w:r>
         <w:rPr>
           <w:sz w:val="40"/>
           <w:szCs w:val="44"/>
         </w:rPr>
-        <w:t xml:space="preserve">SDMiner: A Tool </w:t>
-      </w:r>
+        <w:t>SDMiner</w:t>
+      </w:r>
+      <w:proofErr w:type="spellEnd"/>
       <w:r>
         <w:rPr>
           <w:sz w:val="40"/>
           <w:szCs w:val="44"/>
         </w:rPr>
-        <w:t xml:space="preserve">for Mining Data Streams on Top of </w:t>
+        <w:t xml:space="preserve">: A Tool </w:t>
       </w:r>
       <w:r>
         <w:rPr>
           <w:sz w:val="40"/>
           <w:szCs w:val="44"/>
         </w:rPr>
+        <w:t xml:space="preserve">for Mining Data Streams on Top of </w:t>
+      </w:r>
+      <w:r>
+        <w:rPr>
+          <w:sz w:val="40"/>
+          <w:szCs w:val="44"/>
+        </w:rPr>
         <w:t>Apache Spark</w:t>
       </w:r>
     </w:p>
@@ -10390,8 +12743,29 @@
         <w:bidi w:val="0"/>
       </w:pPr>
       <w:r>
-        <w:t>Dr. Seyyed Rasool Moosavi</w:t>
-      </w:r>
+        <w:t xml:space="preserve">Dr. </w:t>
+      </w:r>
+      <w:proofErr w:type="spellStart"/>
+      <w:r>
+        <w:t>Seyyed</w:t>
+      </w:r>
+      <w:proofErr w:type="spellEnd"/>
+      <w:r>
+        <w:t xml:space="preserve"> </w:t>
+      </w:r>
+      <w:proofErr w:type="spellStart"/>
+      <w:r>
+        <w:t>Rasool</w:t>
+      </w:r>
+      <w:proofErr w:type="spellEnd"/>
+      <w:r>
+        <w:t xml:space="preserve"> </w:t>
+      </w:r>
+      <w:proofErr w:type="spellStart"/>
+      <w:r>
+        <w:t>Moosavi</w:t>
+      </w:r>
+      <w:proofErr w:type="spellEnd"/>
     </w:p>
     <w:p>
       <w:pPr>
@@ -10399,8 +12773,13 @@
         <w:bidi w:val="0"/>
       </w:pPr>
       <w:r>
-        <w:t>Dr. Amir H. Payberah</w:t>
-      </w:r>
+        <w:t xml:space="preserve">Dr. Amir H. </w:t>
+      </w:r>
+      <w:proofErr w:type="spellStart"/>
+      <w:r>
+        <w:t>Payberah</w:t>
+      </w:r>
+      <w:proofErr w:type="spellEnd"/>
     </w:p>
     <w:p>
       <w:pPr>
@@ -10714,7 +13093,7 @@
       <w:rPr>
         <w:rtl/>
       </w:rPr>
-      <w:id w:val="1396245065"/>
+      <w:id w:val="1875114108"/>
       <w:docPartObj>
         <w:docPartGallery w:val="Page Numbers (Bottom of Page)"/>
         <w:docPartUnique/>
@@ -10727,7 +13106,7 @@
           <w:rPr>
             <w:rtl/>
           </w:rPr>
-          <w:id w:val="99383312"/>
+          <w:id w:val="621886071"/>
           <w:docPartObj>
             <w:docPartGallery w:val="Page Numbers (Top of Page)"/>
             <w:docPartUnique/>
@@ -10945,7 +13324,7 @@
                 <w:noProof/>
                 <w:rtl/>
               </w:rPr>
-              <w:t>13</w:t>
+              <w:t>14</w:t>
             </w:r>
             <w:r>
               <w:rPr>
@@ -11022,6 +13401,95 @@
       </w:r>
       <w:r>
         <w:t>Job</w:t>
+      </w:r>
+    </w:p>
+  </w:footnote>
+  <w:footnote w:id="2">
+    <w:p>
+      <w:pPr>
+        <w:pStyle w:val="FootnoteText"/>
+      </w:pPr>
+      <w:r>
+        <w:rPr>
+          <w:rStyle w:val="FootnoteReference"/>
+        </w:rPr>
+        <w:footnoteRef/>
+      </w:r>
+      <w:r>
+        <w:rPr>
+          <w:rtl/>
+        </w:rPr>
+        <w:t xml:space="preserve"> </w:t>
+      </w:r>
+      <w:r>
+        <w:t>Distributed</w:t>
+      </w:r>
+    </w:p>
+  </w:footnote>
+  <w:footnote w:id="3">
+    <w:p>
+      <w:pPr>
+        <w:pStyle w:val="FootnoteText"/>
+        <w:bidi w:val="0"/>
+      </w:pPr>
+      <w:r>
+        <w:rPr>
+          <w:rStyle w:val="FootnoteReference"/>
+        </w:rPr>
+        <w:footnoteRef/>
+      </w:r>
+      <w:r>
+        <w:rPr>
+          <w:rtl/>
+        </w:rPr>
+        <w:t xml:space="preserve"> </w:t>
+      </w:r>
+      <w:r>
+        <w:t>Component</w:t>
+      </w:r>
+    </w:p>
+  </w:footnote>
+  <w:footnote w:id="4">
+    <w:p>
+      <w:pPr>
+        <w:pStyle w:val="FootnoteText"/>
+      </w:pPr>
+      <w:r>
+        <w:rPr>
+          <w:rStyle w:val="FootnoteReference"/>
+        </w:rPr>
+        <w:footnoteRef/>
+      </w:r>
+      <w:r>
+        <w:rPr>
+          <w:rtl/>
+        </w:rPr>
+        <w:t xml:space="preserve"> </w:t>
+      </w:r>
+      <w:r>
+        <w:t>Serialization</w:t>
+      </w:r>
+    </w:p>
+  </w:footnote>
+  <w:footnote w:id="5">
+    <w:p>
+      <w:pPr>
+        <w:pStyle w:val="FootnoteText"/>
+      </w:pPr>
+      <w:r>
+        <w:rPr>
+          <w:rStyle w:val="FootnoteReference"/>
+        </w:rPr>
+        <w:footnoteRef/>
+      </w:r>
+      <w:r>
+        <w:rPr>
+          <w:rtl/>
+        </w:rPr>
+        <w:t xml:space="preserve"> </w:t>
+      </w:r>
+      <w:r>
+        <w:t>Tasks</w:t>
       </w:r>
     </w:p>
   </w:footnote>
@@ -11598,9 +14066,82 @@
 
 <file path=word/header9.xml><?xml version="1.0" encoding="utf-8"?>
 <w:hdr xmlns:wpc="http://schemas.microsoft.com/office/word/2010/wordprocessingCanvas" xmlns:cx="http://schemas.microsoft.com/office/drawing/2014/chartex" xmlns:mc="http://schemas.openxmlformats.org/markup-compatibility/2006" xmlns:o="urn:schemas-microsoft-com:office:office" xmlns:r="http://schemas.openxmlformats.org/officeDocument/2006/relationships" xmlns:m="http://schemas.openxmlformats.org/officeDocument/2006/math" xmlns:v="urn:schemas-microsoft-com:vml" xmlns:wp14="http://schemas.microsoft.com/office/word/2010/wordprocessingDrawing" xmlns:wp="http://schemas.openxmlformats.org/drawingml/2006/wordprocessingDrawing" xmlns:w10="urn:schemas-microsoft-com:office:word" xmlns:w="http://schemas.openxmlformats.org/wordprocessingml/2006/main" xmlns:w14="http://schemas.microsoft.com/office/word/2010/wordml" xmlns:w15="http://schemas.microsoft.com/office/word/2012/wordml" xmlns:w16se="http://schemas.microsoft.com/office/word/2015/wordml/symex" xmlns:wpg="http://schemas.microsoft.com/office/word/2010/wordprocessingGroup" xmlns:wpi="http://schemas.microsoft.com/office/word/2010/wordprocessingInk" xmlns:wne="http://schemas.microsoft.com/office/word/2006/wordml" xmlns:wps="http://schemas.microsoft.com/office/word/2010/wordprocessingShape" mc:Ignorable="w14 w15 w16se wp14">
+  <w:tbl>
+    <w:tblPr>
+      <w:bidiVisual/>
+      <w:tblW w:w="0" w:type="auto"/>
+      <w:tblInd w:w="79" w:type="dxa"/>
+      <w:tblBorders>
+        <w:bottom w:val="thinThickSmallGap" w:sz="12" w:space="0" w:color="auto"/>
+      </w:tblBorders>
+      <w:tblLook w:val="01E0" w:firstRow="1" w:lastRow="1" w:firstColumn="1" w:lastColumn="1" w:noHBand="0" w:noVBand="0"/>
+    </w:tblPr>
+    <w:tblGrid>
+      <w:gridCol w:w="7767"/>
+      <w:gridCol w:w="891"/>
+    </w:tblGrid>
+    <w:tr>
+      <w:tc>
+        <w:tcPr>
+          <w:tcW w:w="7767" w:type="dxa"/>
+          <w:vAlign w:val="center"/>
+        </w:tcPr>
+        <w:p>
+          <w:pPr>
+            <w:pStyle w:val="HeaderRight"/>
+            <w:rPr>
+              <w:sz w:val="24"/>
+              <w:szCs w:val="24"/>
+              <w:rtl/>
+            </w:rPr>
+          </w:pPr>
+          <w:r>
+            <w:rPr>
+              <w:rFonts w:hint="cs"/>
+              <w:rtl/>
+            </w:rPr>
+            <w:t xml:space="preserve">فصل دوم </w:t>
+          </w:r>
+          <w:r>
+            <w:rPr>
+              <w:rFonts w:cs="Times New Roman" w:hint="cs"/>
+              <w:rtl/>
+            </w:rPr>
+            <w:t>–</w:t>
+          </w:r>
+          <w:r>
+            <w:rPr>
+              <w:rFonts w:hint="cs"/>
+              <w:rtl/>
+            </w:rPr>
+            <w:t xml:space="preserve"> چالش‌ها، روش‌ها و ابزارهای پردازش و کاوش داده‌های جاری</w:t>
+          </w:r>
+        </w:p>
+      </w:tc>
+      <w:tc>
+        <w:tcPr>
+          <w:tcW w:w="891" w:type="dxa"/>
+          <w:vAlign w:val="center"/>
+        </w:tcPr>
+        <w:p>
+          <w:pPr>
+            <w:pStyle w:val="HeaderLeft"/>
+            <w:rPr>
+              <w:rtl/>
+            </w:rPr>
+          </w:pPr>
+        </w:p>
+      </w:tc>
+    </w:tr>
+  </w:tbl>
   <w:p>
     <w:pPr>
       <w:pStyle w:val="Header"/>
+      <w:jc w:val="left"/>
+      <w:rPr>
+        <w:rFonts w:hint="cs"/>
+        <w:rtl/>
+      </w:rPr>
     </w:pPr>
   </w:p>
 </w:hdr>
@@ -13168,6 +15709,119 @@
     </w:lvl>
   </w:abstractNum>
   <w:abstractNum w:abstractNumId="14" w15:restartNumberingAfterBreak="0">
+    <w:nsid w:val="5194524D"/>
+    <w:multiLevelType w:val="hybridMultilevel"/>
+    <w:tmpl w:val="37E48C8E"/>
+    <w:lvl w:ilvl="0" w:tplc="04090001">
+      <w:start w:val="1"/>
+      <w:numFmt w:val="bullet"/>
+      <w:lvlText w:val=""/>
+      <w:lvlJc w:val="left"/>
+      <w:pPr>
+        <w:ind w:left="720" w:hanging="360"/>
+      </w:pPr>
+      <w:rPr>
+        <w:rFonts w:ascii="Symbol" w:hAnsi="Symbol" w:hint="default"/>
+      </w:rPr>
+    </w:lvl>
+    <w:lvl w:ilvl="1" w:tplc="04090003" w:tentative="1">
+      <w:start w:val="1"/>
+      <w:numFmt w:val="bullet"/>
+      <w:lvlText w:val="o"/>
+      <w:lvlJc w:val="left"/>
+      <w:pPr>
+        <w:ind w:left="1440" w:hanging="360"/>
+      </w:pPr>
+      <w:rPr>
+        <w:rFonts w:ascii="Courier New" w:hAnsi="Courier New" w:cs="Courier New" w:hint="default"/>
+      </w:rPr>
+    </w:lvl>
+    <w:lvl w:ilvl="2" w:tplc="04090005" w:tentative="1">
+      <w:start w:val="1"/>
+      <w:numFmt w:val="bullet"/>
+      <w:lvlText w:val=""/>
+      <w:lvlJc w:val="left"/>
+      <w:pPr>
+        <w:ind w:left="2160" w:hanging="360"/>
+      </w:pPr>
+      <w:rPr>
+        <w:rFonts w:ascii="Wingdings" w:hAnsi="Wingdings" w:hint="default"/>
+      </w:rPr>
+    </w:lvl>
+    <w:lvl w:ilvl="3" w:tplc="04090001" w:tentative="1">
+      <w:start w:val="1"/>
+      <w:numFmt w:val="bullet"/>
+      <w:lvlText w:val=""/>
+      <w:lvlJc w:val="left"/>
+      <w:pPr>
+        <w:ind w:left="2880" w:hanging="360"/>
+      </w:pPr>
+      <w:rPr>
+        <w:rFonts w:ascii="Symbol" w:hAnsi="Symbol" w:hint="default"/>
+      </w:rPr>
+    </w:lvl>
+    <w:lvl w:ilvl="4" w:tplc="04090003" w:tentative="1">
+      <w:start w:val="1"/>
+      <w:numFmt w:val="bullet"/>
+      <w:lvlText w:val="o"/>
+      <w:lvlJc w:val="left"/>
+      <w:pPr>
+        <w:ind w:left="3600" w:hanging="360"/>
+      </w:pPr>
+      <w:rPr>
+        <w:rFonts w:ascii="Courier New" w:hAnsi="Courier New" w:cs="Courier New" w:hint="default"/>
+      </w:rPr>
+    </w:lvl>
+    <w:lvl w:ilvl="5" w:tplc="04090005" w:tentative="1">
+      <w:start w:val="1"/>
+      <w:numFmt w:val="bullet"/>
+      <w:lvlText w:val=""/>
+      <w:lvlJc w:val="left"/>
+      <w:pPr>
+        <w:ind w:left="4320" w:hanging="360"/>
+      </w:pPr>
+      <w:rPr>
+        <w:rFonts w:ascii="Wingdings" w:hAnsi="Wingdings" w:hint="default"/>
+      </w:rPr>
+    </w:lvl>
+    <w:lvl w:ilvl="6" w:tplc="04090001" w:tentative="1">
+      <w:start w:val="1"/>
+      <w:numFmt w:val="bullet"/>
+      <w:lvlText w:val=""/>
+      <w:lvlJc w:val="left"/>
+      <w:pPr>
+        <w:ind w:left="5040" w:hanging="360"/>
+      </w:pPr>
+      <w:rPr>
+        <w:rFonts w:ascii="Symbol" w:hAnsi="Symbol" w:hint="default"/>
+      </w:rPr>
+    </w:lvl>
+    <w:lvl w:ilvl="7" w:tplc="04090003" w:tentative="1">
+      <w:start w:val="1"/>
+      <w:numFmt w:val="bullet"/>
+      <w:lvlText w:val="o"/>
+      <w:lvlJc w:val="left"/>
+      <w:pPr>
+        <w:ind w:left="5760" w:hanging="360"/>
+      </w:pPr>
+      <w:rPr>
+        <w:rFonts w:ascii="Courier New" w:hAnsi="Courier New" w:cs="Courier New" w:hint="default"/>
+      </w:rPr>
+    </w:lvl>
+    <w:lvl w:ilvl="8" w:tplc="04090005" w:tentative="1">
+      <w:start w:val="1"/>
+      <w:numFmt w:val="bullet"/>
+      <w:lvlText w:val=""/>
+      <w:lvlJc w:val="left"/>
+      <w:pPr>
+        <w:ind w:left="6480" w:hanging="360"/>
+      </w:pPr>
+      <w:rPr>
+        <w:rFonts w:ascii="Wingdings" w:hAnsi="Wingdings" w:hint="default"/>
+      </w:rPr>
+    </w:lvl>
+  </w:abstractNum>
+  <w:abstractNum w:abstractNumId="15" w15:restartNumberingAfterBreak="0">
     <w:nsid w:val="531D3392"/>
     <w:multiLevelType w:val="hybridMultilevel"/>
     <w:tmpl w:val="C5CA8374"/>
@@ -13308,7 +15962,7 @@
       </w:rPr>
     </w:lvl>
   </w:abstractNum>
-  <w:abstractNum w:abstractNumId="15" w15:restartNumberingAfterBreak="0">
+  <w:abstractNum w:abstractNumId="16" w15:restartNumberingAfterBreak="0">
     <w:nsid w:val="55D93C8D"/>
     <w:multiLevelType w:val="hybridMultilevel"/>
     <w:tmpl w:val="6B1ECE02"/>
@@ -13449,7 +16103,7 @@
       </w:rPr>
     </w:lvl>
   </w:abstractNum>
-  <w:abstractNum w:abstractNumId="16" w15:restartNumberingAfterBreak="0">
+  <w:abstractNum w:abstractNumId="17" w15:restartNumberingAfterBreak="0">
     <w:nsid w:val="5C0B4C99"/>
     <w:multiLevelType w:val="hybridMultilevel"/>
     <w:tmpl w:val="AEEABD52"/>
@@ -13562,7 +16216,7 @@
       </w:rPr>
     </w:lvl>
   </w:abstractNum>
-  <w:abstractNum w:abstractNumId="17" w15:restartNumberingAfterBreak="0">
+  <w:abstractNum w:abstractNumId="18" w15:restartNumberingAfterBreak="0">
     <w:nsid w:val="5C9C1C5C"/>
     <w:multiLevelType w:val="hybridMultilevel"/>
     <w:tmpl w:val="AAF89D68"/>
@@ -13704,7 +16358,7 @@
       </w:rPr>
     </w:lvl>
   </w:abstractNum>
-  <w:abstractNum w:abstractNumId="18" w15:restartNumberingAfterBreak="0">
+  <w:abstractNum w:abstractNumId="19" w15:restartNumberingAfterBreak="0">
     <w:nsid w:val="63516CE0"/>
     <w:multiLevelType w:val="hybridMultilevel"/>
     <w:tmpl w:val="B2E6B8C4"/>
@@ -13790,7 +16444,7 @@
       </w:pPr>
     </w:lvl>
   </w:abstractNum>
-  <w:abstractNum w:abstractNumId="19" w15:restartNumberingAfterBreak="0">
+  <w:abstractNum w:abstractNumId="20" w15:restartNumberingAfterBreak="0">
     <w:nsid w:val="63B43EFC"/>
     <w:multiLevelType w:val="hybridMultilevel"/>
     <w:tmpl w:val="0BEA613E"/>
@@ -13903,7 +16557,7 @@
       </w:rPr>
     </w:lvl>
   </w:abstractNum>
-  <w:abstractNum w:abstractNumId="20" w15:restartNumberingAfterBreak="0">
+  <w:abstractNum w:abstractNumId="21" w15:restartNumberingAfterBreak="0">
     <w:nsid w:val="6572053A"/>
     <w:multiLevelType w:val="hybridMultilevel"/>
     <w:tmpl w:val="782834CE"/>
@@ -13989,7 +16643,7 @@
       </w:pPr>
     </w:lvl>
   </w:abstractNum>
-  <w:abstractNum w:abstractNumId="21" w15:restartNumberingAfterBreak="0">
+  <w:abstractNum w:abstractNumId="22" w15:restartNumberingAfterBreak="0">
     <w:nsid w:val="68932BAD"/>
     <w:multiLevelType w:val="hybridMultilevel"/>
     <w:tmpl w:val="8C646592"/>
@@ -14102,7 +16756,7 @@
       </w:rPr>
     </w:lvl>
   </w:abstractNum>
-  <w:abstractNum w:abstractNumId="22" w15:restartNumberingAfterBreak="0">
+  <w:abstractNum w:abstractNumId="23" w15:restartNumberingAfterBreak="0">
     <w:nsid w:val="72015245"/>
     <w:multiLevelType w:val="multilevel"/>
     <w:tmpl w:val="C710470A"/>
@@ -14331,7 +16985,7 @@
       </w:rPr>
     </w:lvl>
   </w:abstractNum>
-  <w:abstractNum w:abstractNumId="23" w15:restartNumberingAfterBreak="0">
+  <w:abstractNum w:abstractNumId="24" w15:restartNumberingAfterBreak="0">
     <w:nsid w:val="78C74B12"/>
     <w:multiLevelType w:val="hybridMultilevel"/>
     <w:tmpl w:val="823006A8"/>
@@ -14424,19 +17078,19 @@
     <w:abstractNumId w:val="3"/>
   </w:num>
   <w:num w:numId="2">
-    <w:abstractNumId w:val="22"/>
+    <w:abstractNumId w:val="23"/>
   </w:num>
   <w:num w:numId="3">
-    <w:abstractNumId w:val="17"/>
+    <w:abstractNumId w:val="18"/>
   </w:num>
   <w:num w:numId="4">
+    <w:abstractNumId w:val="16"/>
+  </w:num>
+  <w:num w:numId="5">
     <w:abstractNumId w:val="15"/>
   </w:num>
-  <w:num w:numId="5">
-    <w:abstractNumId w:val="14"/>
-  </w:num>
   <w:num w:numId="6">
-    <w:abstractNumId w:val="22"/>
+    <w:abstractNumId w:val="23"/>
     <w:lvlOverride w:ilvl="0">
       <w:startOverride w:val="1"/>
     </w:lvlOverride>
@@ -14466,7 +17120,7 @@
     </w:lvlOverride>
   </w:num>
   <w:num w:numId="7">
-    <w:abstractNumId w:val="18"/>
+    <w:abstractNumId w:val="19"/>
     <w:lvlOverride w:ilvl="0">
       <w:startOverride w:val="1"/>
     </w:lvlOverride>
@@ -14517,22 +17171,22 @@
     <w:abstractNumId w:val="4"/>
   </w:num>
   <w:num w:numId="15">
-    <w:abstractNumId w:val="18"/>
+    <w:abstractNumId w:val="19"/>
   </w:num>
   <w:num w:numId="16">
-    <w:abstractNumId w:val="16"/>
+    <w:abstractNumId w:val="17"/>
   </w:num>
   <w:num w:numId="17">
-    <w:abstractNumId w:val="19"/>
+    <w:abstractNumId w:val="20"/>
   </w:num>
   <w:num w:numId="18">
     <w:abstractNumId w:val="11"/>
   </w:num>
   <w:num w:numId="19">
-    <w:abstractNumId w:val="23"/>
+    <w:abstractNumId w:val="24"/>
   </w:num>
   <w:num w:numId="20">
-    <w:abstractNumId w:val="21"/>
+    <w:abstractNumId w:val="22"/>
   </w:num>
   <w:num w:numId="21">
     <w:abstractNumId w:val="10"/>
@@ -14541,7 +17195,7 @@
     <w:abstractNumId w:val="9"/>
   </w:num>
   <w:num w:numId="23">
-    <w:abstractNumId w:val="20"/>
+    <w:abstractNumId w:val="21"/>
   </w:num>
   <w:num w:numId="24">
     <w:abstractNumId w:val="0"/>
@@ -14551,6 +17205,9 @@
   </w:num>
   <w:num w:numId="26">
     <w:abstractNumId w:val="7"/>
+  </w:num>
+  <w:num w:numId="27">
+    <w:abstractNumId w:val="14"/>
   </w:num>
   <w:numIdMacAtCleanup w:val="14"/>
 </w:numbering>
@@ -16708,7 +19365,7 @@
 </file>
 
 <file path=customXml/itemProps1.xml><?xml version="1.0" encoding="utf-8"?>
-<ds:datastoreItem xmlns:ds="http://schemas.openxmlformats.org/officeDocument/2006/customXml" ds:itemID="{B8B7A1C1-CE9A-41D7-B67D-E966648221EE}">
+<ds:datastoreItem xmlns:ds="http://schemas.openxmlformats.org/officeDocument/2006/customXml" ds:itemID="{45B37398-39E6-4ECD-B252-8206BA515267}">
   <ds:schemaRefs>
     <ds:schemaRef ds:uri="http://schemas.openxmlformats.org/officeDocument/2006/bibliography"/>
   </ds:schemaRefs>

</xml_diff>

<commit_message>
Spark Streaming, new figures
</commit_message>
<xml_diff>
--- a/Thesis-v0.0.docx
+++ b/Thesis-v0.0.docx
@@ -707,7 +707,6 @@
       <w:pPr>
         <w:pStyle w:val="AbsTitle"/>
         <w:rPr>
-          <w:rFonts w:hint="cs"/>
           <w:b w:val="0"/>
           <w:bCs w:val="0"/>
           <w:rtl/>
@@ -6682,7 +6681,6 @@
     <w:p>
       <w:pPr>
         <w:rPr>
-          <w:rFonts w:hint="cs"/>
           <w:rtl/>
         </w:rPr>
       </w:pPr>
@@ -6713,7 +6711,6 @@
       <w:pPr>
         <w:pStyle w:val="Heading2"/>
         <w:rPr>
-          <w:rFonts w:hint="cs"/>
           <w:rtl/>
         </w:rPr>
       </w:pPr>
@@ -7689,7 +7686,6 @@
     <w:p>
       <w:pPr>
         <w:rPr>
-          <w:rFonts w:hint="cs"/>
           <w:rtl/>
         </w:rPr>
       </w:pPr>
@@ -7798,7 +7794,6 @@
       <w:pPr>
         <w:pStyle w:val="Heading2"/>
         <w:rPr>
-          <w:rFonts w:hint="cs"/>
           <w:rtl/>
         </w:rPr>
       </w:pPr>
@@ -10529,7 +10524,6 @@
       <w:pPr>
         <w:pStyle w:val="Heading2"/>
         <w:rPr>
-          <w:rFonts w:hint="cs"/>
           <w:rtl/>
         </w:rPr>
       </w:pPr>
@@ -11195,6 +11189,7 @@
         <w:rPr>
           <w:rFonts w:ascii="BBCNassim" w:hAnsi="BBCNassim" w:cs="BBCNassim"/>
           <w:noProof/>
+          <w:lang w:bidi="ar-SA"/>
         </w:rPr>
         <w:drawing>
           <wp:inline distT="114300" distB="114300" distL="114300" distR="114300" wp14:anchorId="18C3E3CB" wp14:editId="2E069480">
@@ -11456,7 +11451,6 @@
     <w:p>
       <w:pPr>
         <w:rPr>
-          <w:rFonts w:hint="cs"/>
           <w:rtl/>
         </w:rPr>
       </w:pPr>
@@ -11691,7 +11685,6 @@
       <w:pPr>
         <w:pStyle w:val="Heading2"/>
         <w:rPr>
-          <w:rFonts w:hint="cs"/>
           <w:rtl/>
         </w:rPr>
       </w:pPr>
@@ -11722,7 +11715,6 @@
     <w:p>
       <w:pPr>
         <w:rPr>
-          <w:rFonts w:hint="cs"/>
           <w:rtl/>
         </w:rPr>
       </w:pPr>
@@ -12278,7 +12270,6 @@
       <w:pPr>
         <w:pStyle w:val="Heading3"/>
         <w:rPr>
-          <w:rFonts w:hint="cs"/>
           <w:rtl/>
         </w:rPr>
       </w:pPr>
@@ -12309,7 +12300,6 @@
     <w:p>
       <w:pPr>
         <w:rPr>
-          <w:rFonts w:hint="cs"/>
           <w:rtl/>
         </w:rPr>
       </w:pPr>
@@ -12587,7 +12577,6 @@
     <w:p>
       <w:pPr>
         <w:rPr>
-          <w:rFonts w:hint="cs"/>
           <w:rtl/>
         </w:rPr>
       </w:pPr>
@@ -12826,7 +12815,6 @@
     <w:p>
       <w:pPr>
         <w:rPr>
-          <w:rFonts w:hint="cs"/>
           <w:rtl/>
         </w:rPr>
       </w:pPr>
@@ -12982,14 +12970,7 @@
           <w:rFonts w:hint="cs"/>
           <w:rtl/>
         </w:rPr>
-        <w:t>به طور کلی</w:t>
-      </w:r>
-      <w:r>
-        <w:rPr>
-          <w:rFonts w:hint="cs"/>
-          <w:rtl/>
-        </w:rPr>
-        <w:t>، تضمین‌های پردازش در موتورهای پردازش جریان داده‌ها بر سه نوع هستند:</w:t>
+        <w:t>به طور کلی، تضمین‌های پردازش در موتورهای پردازش جریان داده‌ها بر سه نوع هستند:</w:t>
       </w:r>
     </w:p>
     <w:p>
@@ -13090,7 +13071,7 @@
         </w:numPr>
         <w:bidi/>
         <w:rPr>
-          <w:rFonts w:cs="B Nazanin" w:hint="cs"/>
+          <w:rFonts w:cs="B Nazanin"/>
           <w:sz w:val="28"/>
           <w:szCs w:val="28"/>
         </w:rPr>
@@ -13842,6 +13823,7 @@
         <w:rPr>
           <w:rFonts w:ascii="BBCNassim" w:hAnsi="BBCNassim" w:cs="BBCNassim"/>
           <w:noProof/>
+          <w:lang w:bidi="ar-SA"/>
         </w:rPr>
         <w:drawing>
           <wp:inline distT="114300" distB="114300" distL="114300" distR="114300" wp14:anchorId="12CA7E0E" wp14:editId="7D5288BE">
@@ -13885,7 +13867,6 @@
         <w:pStyle w:val="Caption"/>
         <w:jc w:val="center"/>
         <w:rPr>
-          <w:rFonts w:hint="cs"/>
           <w:rtl/>
         </w:rPr>
       </w:pPr>
@@ -14052,7 +14033,6 @@
     <w:p>
       <w:pPr>
         <w:rPr>
-          <w:rFonts w:hint="cs"/>
           <w:rtl/>
         </w:rPr>
       </w:pPr>
@@ -14566,7 +14546,6 @@
     <w:p>
       <w:pPr>
         <w:rPr>
-          <w:rFonts w:hint="cs"/>
           <w:rtl/>
         </w:rPr>
       </w:pPr>
@@ -14638,7 +14617,6 @@
       <w:pPr>
         <w:pStyle w:val="Heading3"/>
         <w:rPr>
-          <w:rFonts w:hint="cs"/>
           <w:rtl/>
         </w:rPr>
       </w:pPr>
@@ -15140,7 +15118,20 @@
         <w:rPr>
           <w:rtl/>
         </w:rPr>
-        <w:t>. در شکل ۳ محل قرارگ</w:t>
+        <w:t xml:space="preserve">. در شکل </w:t>
+      </w:r>
+      <w:r>
+        <w:rPr>
+          <w:rFonts w:hint="cs"/>
+          <w:rtl/>
+        </w:rPr>
+        <w:t>۴</w:t>
+      </w:r>
+      <w:r>
+        <w:rPr>
+          <w:rtl/>
+        </w:rPr>
+        <w:t xml:space="preserve"> محل قرارگ</w:t>
       </w:r>
       <w:r>
         <w:rPr>
@@ -15384,6 +15375,7 @@
         <w:rPr>
           <w:rFonts w:ascii="BBCNassim" w:hAnsi="BBCNassim" w:cs="BBCNassim"/>
           <w:noProof/>
+          <w:lang w:bidi="ar-SA"/>
         </w:rPr>
         <w:lastRenderedPageBreak/>
         <w:drawing>
@@ -15576,6 +15568,127 @@
           <w:rtl/>
         </w:rPr>
       </w:pPr>
+      <w:r>
+        <w:rPr>
+          <w:rFonts w:hint="cs"/>
+          <w:rtl/>
+        </w:rPr>
+        <w:t xml:space="preserve">داده‌ساختار اصلی اسپارک برای کار با داده‌های حجیم و داده‌های جاری، </w:t>
+      </w:r>
+      <w:r>
+        <w:rPr>
+          <w:rFonts w:hint="cs"/>
+          <w:rtl/>
+        </w:rPr>
+        <w:t>مجموعه‌داده‌ی</w:t>
+      </w:r>
+      <w:r>
+        <w:rPr>
+          <w:rFonts w:hint="cs"/>
+          <w:rtl/>
+        </w:rPr>
+        <w:t xml:space="preserve"> ارتجاعی توزیع‌یافته</w:t>
+      </w:r>
+      <w:r>
+        <w:rPr>
+          <w:rStyle w:val="FootnoteReference"/>
+          <w:rtl/>
+        </w:rPr>
+        <w:footnoteReference w:id="17"/>
+      </w:r>
+      <w:r>
+        <w:rPr>
+          <w:rFonts w:hint="cs"/>
+          <w:rtl/>
+        </w:rPr>
+        <w:t xml:space="preserve"> (</w:t>
+      </w:r>
+      <w:r>
+        <w:t>RDD</w:t>
+      </w:r>
+      <w:r>
+        <w:rPr>
+          <w:rFonts w:hint="cs"/>
+          <w:rtl/>
+        </w:rPr>
+        <w:t xml:space="preserve">) نام دارد. </w:t>
+      </w:r>
+      <w:r>
+        <w:t>RDD</w:t>
+      </w:r>
+      <w:r>
+        <w:rPr>
+          <w:rFonts w:hint="cs"/>
+          <w:rtl/>
+        </w:rPr>
+        <w:t xml:space="preserve"> ها مجموعه‌های</w:t>
+      </w:r>
+      <w:r>
+        <w:rPr>
+          <w:rFonts w:hint="cs"/>
+          <w:rtl/>
+        </w:rPr>
+        <w:t xml:space="preserve">ی تغییرناپذیر </w:t>
+      </w:r>
+      <w:r>
+        <w:rPr>
+          <w:rFonts w:hint="cs"/>
+          <w:rtl/>
+        </w:rPr>
+        <w:t>از اشیا</w:t>
+      </w:r>
+      <w:r>
+        <w:rPr>
+          <w:rFonts w:hint="cs"/>
+          <w:rtl/>
+        </w:rPr>
+        <w:t xml:space="preserve"> و تحمل‌پذیرخطا</w:t>
+      </w:r>
+      <w:r>
+        <w:rPr>
+          <w:rFonts w:hint="cs"/>
+          <w:rtl/>
+        </w:rPr>
+        <w:t xml:space="preserve"> هستند که بر روی یک خوشه توزیع شده‌اند. </w:t>
+      </w:r>
+      <w:r>
+        <w:rPr>
+          <w:rFonts w:hint="cs"/>
+          <w:rtl/>
+        </w:rPr>
+        <w:t>می‌توان گفت رابط برنامه‌ن</w:t>
+      </w:r>
+      <w:r>
+        <w:rPr>
+          <w:rFonts w:hint="cs"/>
+          <w:rtl/>
+        </w:rPr>
+        <w:t xml:space="preserve">ویسی کاربردی اسپارک بر مبنای تعریف </w:t>
+      </w:r>
+      <w:r>
+        <w:t>RDD</w:t>
+      </w:r>
+      <w:r>
+        <w:rPr>
+          <w:rFonts w:hint="cs"/>
+          <w:rtl/>
+        </w:rPr>
+        <w:t xml:space="preserve"> ها</w:t>
+      </w:r>
+      <w:r>
+        <w:rPr>
+          <w:rFonts w:hint="cs"/>
+          <w:rtl/>
+        </w:rPr>
+        <w:t xml:space="preserve"> و استفاده از عملگرهای مخصوص آن‌ها</w:t>
+      </w:r>
+      <w:r>
+        <w:rPr>
+          <w:rFonts w:hint="cs"/>
+          <w:rtl/>
+        </w:rPr>
+        <w:t xml:space="preserve"> توسعه داده شده است.</w:t>
+      </w:r>
     </w:p>
     <w:p>
       <w:pPr>
@@ -15583,6 +15696,583 @@
           <w:rtl/>
         </w:rPr>
       </w:pPr>
+      <w:r>
+        <w:rPr>
+          <w:rFonts w:hint="cs"/>
+          <w:rtl/>
+        </w:rPr>
+        <w:t xml:space="preserve">همانند فلینک و برخلاف استورم، کاربران اسپارک نمی‌توانند گراف کاربری را به صورت صریح تعریف کنند. در عوض، موتور اجرایی اسپارک با توجه به عملگرهای استفاده شده در برنامه‌ی کاربردی گراف موردنظر را ایجاد می‌کند. </w:t>
+      </w:r>
+    </w:p>
+    <w:p>
+      <w:pPr>
+        <w:rPr>
+          <w:rtl/>
+        </w:rPr>
+      </w:pPr>
+      <w:r>
+        <w:rPr>
+          <w:rFonts w:hint="cs"/>
+          <w:rtl/>
+        </w:rPr>
+        <w:t>در حقیقت، اسپارک یک موتور پردازش دسته‌ای</w:t>
+      </w:r>
+      <w:r>
+        <w:rPr>
+          <w:rStyle w:val="FootnoteReference"/>
+          <w:rtl/>
+        </w:rPr>
+        <w:footnoteReference w:id="18"/>
+      </w:r>
+      <w:r>
+        <w:rPr>
+          <w:rFonts w:hint="cs"/>
+          <w:rtl/>
+        </w:rPr>
+        <w:t xml:space="preserve"> داده‌ها است و در نتیجه برای پردازش داده‌های جاری، آن‌ها را به دسته‌های کوچکی تقسیم کرده و سپس اعمال </w:t>
+      </w:r>
+      <w:r>
+        <w:rPr>
+          <w:rFonts w:hint="cs"/>
+          <w:rtl/>
+        </w:rPr>
+        <w:t xml:space="preserve">پردازشی </w:t>
+      </w:r>
+      <w:r>
+        <w:rPr>
+          <w:rFonts w:hint="cs"/>
+          <w:rtl/>
+        </w:rPr>
+        <w:t>لازم را روی هر دسته انجام می‌دهد. به طور مشخص در مورد پردازش داده‌های جاری، یک جریان داده‌ی ورودی با داده‌ساختار دیگری به نام جریان گسسته‌شده</w:t>
+      </w:r>
+      <w:r>
+        <w:rPr>
+          <w:rStyle w:val="FootnoteReference"/>
+          <w:rtl/>
+        </w:rPr>
+        <w:footnoteReference w:id="19"/>
+      </w:r>
+      <w:r>
+        <w:rPr>
+          <w:rFonts w:hint="cs"/>
+          <w:rtl/>
+        </w:rPr>
+        <w:t xml:space="preserve"> (</w:t>
+      </w:r>
+      <w:proofErr w:type="spellStart"/>
+      <w:r>
+        <w:t>DStream</w:t>
+      </w:r>
+      <w:proofErr w:type="spellEnd"/>
+      <w:r>
+        <w:rPr>
+          <w:rFonts w:hint="cs"/>
+          <w:rtl/>
+        </w:rPr>
+        <w:t xml:space="preserve">) متناظر می‌شود که در واقع دنباله‌ای از </w:t>
+      </w:r>
+      <w:r>
+        <w:t>RDD</w:t>
+      </w:r>
+      <w:r>
+        <w:rPr>
+          <w:rFonts w:hint="cs"/>
+          <w:rtl/>
+        </w:rPr>
+        <w:t xml:space="preserve"> هاست.</w:t>
+      </w:r>
+    </w:p>
+    <w:p>
+      <w:pPr>
+        <w:rPr>
+          <w:rtl/>
+        </w:rPr>
+      </w:pPr>
+      <w:r>
+        <w:lastRenderedPageBreak/>
+        <w:t>RDD</w:t>
+      </w:r>
+      <w:r>
+        <w:rPr>
+          <w:rFonts w:hint="cs"/>
+          <w:rtl/>
+        </w:rPr>
+        <w:t>ها از دو دسته اعمال پشتیبانی می‌کنند. دسته‌ی اول، تبدیل‌ها</w:t>
+      </w:r>
+      <w:r>
+        <w:rPr>
+          <w:rStyle w:val="FootnoteReference"/>
+          <w:rtl/>
+        </w:rPr>
+        <w:footnoteReference w:id="20"/>
+      </w:r>
+      <w:r>
+        <w:rPr>
+          <w:rFonts w:hint="cs"/>
+          <w:rtl/>
+        </w:rPr>
+        <w:t xml:space="preserve"> هستند که از یک </w:t>
+      </w:r>
+      <w:r>
+        <w:t>RDD</w:t>
+      </w:r>
+      <w:r>
+        <w:rPr>
+          <w:rFonts w:hint="cs"/>
+          <w:rtl/>
+        </w:rPr>
+        <w:t xml:space="preserve"> موجود، یک </w:t>
+      </w:r>
+      <w:r>
+        <w:t>RDD</w:t>
+      </w:r>
+      <w:r>
+        <w:rPr>
+          <w:rFonts w:hint="cs"/>
+          <w:rtl/>
+        </w:rPr>
+        <w:t xml:space="preserve"> جدید ایجاد می‌کنند. دسته‌ی دیگر اعمال، اقدام‌ها</w:t>
+      </w:r>
+      <w:r>
+        <w:rPr>
+          <w:rStyle w:val="FootnoteReference"/>
+          <w:rtl/>
+        </w:rPr>
+        <w:footnoteReference w:id="21"/>
+      </w:r>
+      <w:r>
+        <w:t xml:space="preserve"> </w:t>
+      </w:r>
+      <w:r>
+        <w:rPr>
+          <w:rFonts w:hint="cs"/>
+          <w:rtl/>
+        </w:rPr>
+        <w:t xml:space="preserve">هستند که پس از انجام پردازش روی داده‌ها، یک مقدار را به </w:t>
+      </w:r>
+      <w:r>
+        <w:rPr>
+          <w:rFonts w:hint="cs"/>
+          <w:rtl/>
+        </w:rPr>
+        <w:t xml:space="preserve">عنوان خروجی به </w:t>
+      </w:r>
+      <w:r>
+        <w:rPr>
+          <w:rFonts w:hint="cs"/>
+          <w:rtl/>
+        </w:rPr>
+        <w:t>برنامه‌ی گرداننده</w:t>
+      </w:r>
+      <w:r>
+        <w:rPr>
+          <w:rStyle w:val="FootnoteReference"/>
+          <w:rtl/>
+        </w:rPr>
+        <w:footnoteReference w:id="22"/>
+      </w:r>
+      <w:r>
+        <w:rPr>
+          <w:rFonts w:hint="cs"/>
+          <w:rtl/>
+        </w:rPr>
+        <w:t xml:space="preserve"> بر می‌گردانند. </w:t>
+      </w:r>
+      <w:r>
+        <w:rPr>
+          <w:rFonts w:hint="cs"/>
+          <w:rtl/>
+        </w:rPr>
+        <w:t xml:space="preserve">برای مثال، یکی از معمول‌ترین تبدیل‌ها، تبدیل </w:t>
+      </w:r>
+      <w:r>
+        <w:t>map</w:t>
+      </w:r>
+      <w:r>
+        <w:rPr>
+          <w:rFonts w:hint="cs"/>
+          <w:rtl/>
+        </w:rPr>
+        <w:t xml:space="preserve"> می‌باشد که یک تابع را به تمامی اعضای یک مجموعه‌داده اعمال می‌کند و مجموعه‌داده‌ی جدیدی </w:t>
+      </w:r>
+      <w:r>
+        <w:rPr>
+          <w:rFonts w:cs="Times New Roman" w:hint="cs"/>
+          <w:rtl/>
+        </w:rPr>
+        <w:t>–</w:t>
+      </w:r>
+      <w:r>
+        <w:rPr>
+          <w:rFonts w:hint="cs"/>
+          <w:rtl/>
+        </w:rPr>
+        <w:t xml:space="preserve"> که هر عضو آن، نتیجه‌ی اعمال تابع موردنظر بر اعضای مجموعه‌داده‌ی ورودی است - تولید می‌کند. </w:t>
+      </w:r>
+      <w:r>
+        <w:t>count</w:t>
+      </w:r>
+      <w:r>
+        <w:rPr>
+          <w:rFonts w:hint="cs"/>
+          <w:rtl/>
+        </w:rPr>
+        <w:t xml:space="preserve"> هم مثالی از یک اقدام است، که تعداد اعضای </w:t>
+      </w:r>
+      <w:r>
+        <w:rPr>
+          <w:rFonts w:hint="cs"/>
+          <w:rtl/>
+        </w:rPr>
+        <w:t xml:space="preserve">یک </w:t>
+      </w:r>
+      <w:r>
+        <w:rPr>
+          <w:rFonts w:hint="cs"/>
+          <w:rtl/>
+        </w:rPr>
+        <w:t>مجموعه‌داده را محاسبه کرده و به عنوان خروجی برمی‌گرداند.</w:t>
+      </w:r>
+    </w:p>
+    <w:p>
+      <w:pPr>
+        <w:rPr>
+          <w:rFonts w:hint="cs"/>
+          <w:rtl/>
+        </w:rPr>
+      </w:pPr>
+      <w:r>
+        <w:rPr>
+          <w:rFonts w:hint="cs"/>
+          <w:rtl/>
+        </w:rPr>
+        <w:t>لازم به ذکر است که تبدیل‌های موجود در اسپارک، اصطلاحا تنبل</w:t>
+      </w:r>
+      <w:r>
+        <w:rPr>
+          <w:rStyle w:val="FootnoteReference"/>
+          <w:rtl/>
+        </w:rPr>
+        <w:footnoteReference w:id="23"/>
+      </w:r>
+      <w:r>
+        <w:rPr>
+          <w:rFonts w:hint="cs"/>
+          <w:rtl/>
+        </w:rPr>
+        <w:t xml:space="preserve"> هستند، یعنی این تبدیل‌ها تا زم</w:t>
+      </w:r>
+      <w:r>
+        <w:rPr>
+          <w:rFonts w:hint="cs"/>
+          <w:rtl/>
+        </w:rPr>
+        <w:t xml:space="preserve">انی که برروی مجموعه‌داده‌ نهایی اقدامی صورت نگیرد انجام نمی‌شوند. </w:t>
+      </w:r>
+      <w:r>
+        <w:rPr>
+          <w:rFonts w:hint="cs"/>
+          <w:rtl/>
+        </w:rPr>
+        <w:t>در عوض، زنجیره‌ی تبدیل‌هایی که برروی یک مجموعه‌داده اعمال می‌شوند در قالب دودمان</w:t>
+      </w:r>
+      <w:r>
+        <w:rPr>
+          <w:rStyle w:val="FootnoteReference"/>
+          <w:rtl/>
+        </w:rPr>
+        <w:footnoteReference w:id="24"/>
+      </w:r>
+      <w:r>
+        <w:rPr>
+          <w:rFonts w:hint="cs"/>
+          <w:rtl/>
+        </w:rPr>
+        <w:t xml:space="preserve"> مجموعه‌‌داده‌ی نهایی نگهداری می‌شود و زمانی که در برنامه قرار شود یک اقدام روی مجموعه‌داده‌ی نهایی صورت بگیرد، تبدیل‌های موردنظر واقعا انجام می‌شوند تا مجموعه‌داده‌ی نهایی در عمل ایجاد شده و اقدام موردنظر بتواند روی آن صورت گیرد. </w:t>
+      </w:r>
+      <w:r>
+        <w:rPr>
+          <w:rFonts w:hint="cs"/>
+          <w:rtl/>
+        </w:rPr>
+        <w:t>این کار به افزایش سرعت و بهینگی پردازش‌ها در اسپارک منجر می‌شود.</w:t>
+      </w:r>
+      <w:r>
+        <w:rPr>
+          <w:rFonts w:hint="cs"/>
+          <w:rtl/>
+        </w:rPr>
+        <w:t xml:space="preserve"> همچنین، تحمل‌پذیری خطا و ترمیم پس از وقوع خرابی در اسپارک با استفاده از همین دودمان‌های نگهداری شده امکان‌پذیر می‌شود.</w:t>
+      </w:r>
+    </w:p>
+    <w:p>
+      <w:pPr>
+        <w:rPr>
+          <w:rtl/>
+        </w:rPr>
+      </w:pPr>
+      <w:r>
+        <w:rPr>
+          <w:rFonts w:hint="cs"/>
+          <w:rtl/>
+        </w:rPr>
+        <w:t>نوشتن برنامه‌های کاربردی و پیاده‌سازی الگوریتم‌های مختلف بر بستر آپاچی اسپارک نیازمند شناخت کامل مجموعه‌ی تبدیل‌ها و اقدام‌ها می‌باشد.</w:t>
+      </w:r>
+      <w:r>
+        <w:rPr>
+          <w:rFonts w:hint="cs"/>
+          <w:rtl/>
+        </w:rPr>
+        <w:t xml:space="preserve"> در واقع،</w:t>
+      </w:r>
+      <w:r>
+        <w:rPr>
+          <w:rFonts w:hint="cs"/>
+          <w:rtl/>
+        </w:rPr>
+        <w:t xml:space="preserve"> یک برنامه‌ی</w:t>
+      </w:r>
+      <w:r>
+        <w:rPr>
+          <w:rFonts w:hint="cs"/>
+          <w:rtl/>
+        </w:rPr>
+        <w:t xml:space="preserve"> مبتنی بر</w:t>
+      </w:r>
+      <w:r>
+        <w:rPr>
+          <w:rFonts w:hint="cs"/>
+          <w:rtl/>
+        </w:rPr>
+        <w:t xml:space="preserve"> اسپارک شامل زنجیره‌ای از تبدیل‌ها و اقدام‌های روی مجموعه‌داده‌هاست.</w:t>
+      </w:r>
+    </w:p>
+    <w:p>
+      <w:pPr>
+        <w:pStyle w:val="Heading4"/>
+        <w:rPr>
+          <w:rtl/>
+        </w:rPr>
+      </w:pPr>
+      <w:r>
+        <w:rPr>
+          <w:rFonts w:hint="cs"/>
+          <w:rtl/>
+        </w:rPr>
+        <w:lastRenderedPageBreak/>
+        <w:t>اسپارک‌استریمینگ</w:t>
+      </w:r>
+    </w:p>
+    <w:p>
+      <w:pPr>
+        <w:rPr>
+          <w:rFonts w:hint="cs"/>
+          <w:rtl/>
+        </w:rPr>
+      </w:pPr>
+      <w:r>
+        <w:rPr>
+          <w:rFonts w:hint="cs"/>
+          <w:rtl/>
+        </w:rPr>
+        <w:t>اسپارک‌استریمینگ، رابط برنامه‌نویسی کاربردی آپاچی اسپارک برای پردازش داده‌های جاری است. شکل ۵ جریان کلی ورودی و خروجی داده‌ها در اسپارک‌استریمینگ را نشان می‌دهد.</w:t>
+      </w:r>
+      <w:r>
+        <w:rPr>
+          <w:rFonts w:hint="cs"/>
+          <w:rtl/>
+        </w:rPr>
+        <w:t xml:space="preserve"> داده‌ها می‌توانند از منابع مختلفی مانند آپاچی کافکا، توییتر، </w:t>
+      </w:r>
+      <w:r>
+        <w:t>HDFS</w:t>
+      </w:r>
+      <w:r>
+        <w:rPr>
+          <w:rFonts w:hint="cs"/>
+          <w:rtl/>
+        </w:rPr>
+        <w:t xml:space="preserve">، </w:t>
+      </w:r>
+      <w:r>
+        <w:t>Flume</w:t>
+      </w:r>
+      <w:r>
+        <w:rPr>
+          <w:rFonts w:hint="cs"/>
+          <w:rtl/>
+        </w:rPr>
+        <w:t xml:space="preserve">، و سوکت‌های </w:t>
+      </w:r>
+      <w:r>
+        <w:t>TCP</w:t>
+      </w:r>
+      <w:r>
+        <w:rPr>
+          <w:rFonts w:hint="cs"/>
+          <w:rtl/>
+        </w:rPr>
+        <w:t xml:space="preserve"> وارد شوند و پس از پردازش، خروجی را می‌توان برروی فایل‌سیستم‌های مختلف (مانند </w:t>
+      </w:r>
+      <w:r>
+        <w:t>HDFS</w:t>
+      </w:r>
+      <w:r>
+        <w:rPr>
+          <w:rFonts w:hint="cs"/>
+          <w:rtl/>
+        </w:rPr>
+        <w:t xml:space="preserve">) و پایگاه‌های داده ذخیره کرد یا برروی داشبوردهای مختلف نمایش داد. در این پروژه، جریان‌داده‌های ورودی با استفاده از سوکت‌های </w:t>
+      </w:r>
+      <w:r>
+        <w:t>TCP</w:t>
+      </w:r>
+      <w:r>
+        <w:rPr>
+          <w:rFonts w:hint="cs"/>
+          <w:rtl/>
+        </w:rPr>
+        <w:t xml:space="preserve"> (به عنوان کلی‌ترین درگاه ورودی) خوانده می‌شوند و نتایج حاصل از وظایف داده‌کاوی بر روی یک داشبورد تحت وب نمایش داده می‌شود.</w:t>
+      </w:r>
+    </w:p>
+    <w:p>
+      <w:pPr>
+        <w:keepNext/>
+      </w:pPr>
+      <w:r>
+        <w:rPr>
+          <w:rFonts w:hint="cs"/>
+          <w:noProof/>
+          <w:lang w:bidi="ar-SA"/>
+        </w:rPr>
+        <w:drawing>
+          <wp:inline distT="0" distB="0" distL="0" distR="0" wp14:anchorId="3F70BF83" wp14:editId="636FD656">
+            <wp:extent cx="5543550" cy="2066925"/>
+            <wp:effectExtent l="0" t="0" r="0" b="0"/>
+            <wp:docPr id="1" name="Picture 1" descr="C:\Users\sinash\Documents\GitHub\undergradthesis-report-farsi\streaming-arch.png"/>
+            <wp:cNvGraphicFramePr>
+              <a:graphicFrameLocks xmlns:a="http://schemas.openxmlformats.org/drawingml/2006/main" noChangeAspect="1"/>
+            </wp:cNvGraphicFramePr>
+            <a:graphic xmlns:a="http://schemas.openxmlformats.org/drawingml/2006/main">
+              <a:graphicData uri="http://schemas.openxmlformats.org/drawingml/2006/picture">
+                <pic:pic xmlns:pic="http://schemas.openxmlformats.org/drawingml/2006/picture">
+                  <pic:nvPicPr>
+                    <pic:cNvPr id="0" name="Picture 1" descr="C:\Users\sinash\Documents\GitHub\undergradthesis-report-farsi\streaming-arch.png"/>
+                    <pic:cNvPicPr>
+                      <a:picLocks noChangeAspect="1" noChangeArrowheads="1"/>
+                    </pic:cNvPicPr>
+                  </pic:nvPicPr>
+                  <pic:blipFill>
+                    <a:blip r:embed="rId27">
+                      <a:extLst>
+                        <a:ext uri="{28A0092B-C50C-407E-A947-70E740481C1C}">
+                          <a14:useLocalDpi xmlns:a14="http://schemas.microsoft.com/office/drawing/2010/main" val="0"/>
+                        </a:ext>
+                      </a:extLst>
+                    </a:blip>
+                    <a:srcRect/>
+                    <a:stretch>
+                      <a:fillRect/>
+                    </a:stretch>
+                  </pic:blipFill>
+                  <pic:spPr bwMode="auto">
+                    <a:xfrm>
+                      <a:off x="0" y="0"/>
+                      <a:ext cx="5543550" cy="2066925"/>
+                    </a:xfrm>
+                    <a:prstGeom prst="rect">
+                      <a:avLst/>
+                    </a:prstGeom>
+                    <a:noFill/>
+                    <a:ln>
+                      <a:noFill/>
+                    </a:ln>
+                  </pic:spPr>
+                </pic:pic>
+              </a:graphicData>
+            </a:graphic>
+          </wp:inline>
+        </w:drawing>
+      </w:r>
+    </w:p>
+    <w:p>
+      <w:pPr>
+        <w:pStyle w:val="Caption"/>
+        <w:jc w:val="center"/>
+        <w:rPr>
+          <w:rFonts w:hint="cs"/>
+          <w:rtl/>
+        </w:rPr>
+      </w:pPr>
+      <w:r>
+        <w:rPr>
+          <w:rtl/>
+        </w:rPr>
+        <w:t xml:space="preserve">شکل </w:t>
+      </w:r>
+      <w:r>
+        <w:rPr>
+          <w:rtl/>
+        </w:rPr>
+        <w:fldChar w:fldCharType="begin"/>
+      </w:r>
+      <w:r>
+        <w:rPr>
+          <w:rtl/>
+        </w:rPr>
+        <w:instrText xml:space="preserve"> </w:instrText>
+      </w:r>
+      <w:r>
+        <w:instrText xml:space="preserve">SEQ </w:instrText>
+      </w:r>
+      <w:r>
+        <w:rPr>
+          <w:rtl/>
+        </w:rPr>
+        <w:instrText xml:space="preserve">شکل \* </w:instrText>
+      </w:r>
+      <w:r>
+        <w:instrText>ARABIC</w:instrText>
+      </w:r>
+      <w:r>
+        <w:rPr>
+          <w:rtl/>
+        </w:rPr>
+        <w:instrText xml:space="preserve"> </w:instrText>
+      </w:r>
+      <w:r>
+        <w:rPr>
+          <w:rtl/>
+        </w:rPr>
+        <w:fldChar w:fldCharType="separate"/>
+      </w:r>
+      <w:r>
+        <w:rPr>
+          <w:noProof/>
+          <w:rtl/>
+        </w:rPr>
+        <w:t>5</w:t>
+      </w:r>
+      <w:r>
+        <w:rPr>
+          <w:rtl/>
+        </w:rPr>
+        <w:fldChar w:fldCharType="end"/>
+      </w:r>
+      <w:r>
+        <w:t xml:space="preserve"> </w:t>
+      </w:r>
+      <w:r>
+        <w:rPr>
+          <w:rFonts w:hint="cs"/>
+          <w:rtl/>
+        </w:rPr>
+        <w:t>- جریان کلی ورودی و خروجی در اسپارک‌استریمینگ</w:t>
+      </w:r>
+    </w:p>
+    <w:p>
+      <w:bookmarkStart w:id="18" w:name="_GoBack"/>
+      <w:bookmarkEnd w:id="18"/>
     </w:p>
     <w:p>
       <w:pPr>
@@ -15606,8 +16296,8 @@
           <w:rtl/>
         </w:rPr>
         <w:sectPr>
-          <w:headerReference w:type="default" r:id="rId27"/>
-          <w:footerReference w:type="default" r:id="rId28"/>
+          <w:headerReference w:type="default" r:id="rId28"/>
+          <w:footerReference w:type="default" r:id="rId29"/>
           <w:pgSz w:w="11906" w:h="16838" w:code="9"/>
           <w:pgMar w:top="1729" w:right="1729" w:bottom="1729" w:left="1440" w:header="720" w:footer="720" w:gutter="0"/>
           <w:cols w:space="720"/>
@@ -15626,7 +16316,7 @@
           <w:rtl/>
         </w:rPr>
       </w:pPr>
-      <w:bookmarkStart w:id="18" w:name="_Toc454762893"/>
+      <w:bookmarkStart w:id="19" w:name="_Toc454762893"/>
       <w:r>
         <w:rPr>
           <w:rFonts w:hint="cs"/>
@@ -15683,7 +16373,7 @@
         </w:rPr>
         <w:t xml:space="preserve"> توزیع‌يافته</w:t>
       </w:r>
-      <w:bookmarkEnd w:id="18"/>
+      <w:bookmarkEnd w:id="19"/>
     </w:p>
     <w:p>
       <w:pPr>
@@ -15721,7 +16411,7 @@
         <w:lastRenderedPageBreak/>
         <w:br w:type="page"/>
       </w:r>
-      <w:bookmarkStart w:id="19" w:name="_Toc454762894"/>
+      <w:bookmarkStart w:id="20" w:name="_Toc454762894"/>
       <w:r>
         <w:rPr>
           <w:rFonts w:hint="cs"/>
@@ -15770,7 +16460,7 @@
         </w:rPr>
         <w:t>امانه</w:t>
       </w:r>
-      <w:bookmarkEnd w:id="19"/>
+      <w:bookmarkEnd w:id="20"/>
     </w:p>
     <w:p>
       <w:pPr>
@@ -15790,8 +16480,8 @@
       <w:pPr>
         <w:pStyle w:val="Heading1"/>
         <w:sectPr>
-          <w:headerReference w:type="default" r:id="rId29"/>
-          <w:footerReference w:type="default" r:id="rId30"/>
+          <w:headerReference w:type="default" r:id="rId30"/>
+          <w:footerReference w:type="default" r:id="rId31"/>
           <w:pgSz w:w="11906" w:h="16838" w:code="9"/>
           <w:pgMar w:top="1729" w:right="1729" w:bottom="1729" w:left="1440" w:header="720" w:footer="720" w:gutter="0"/>
           <w:cols w:space="720"/>
@@ -15809,8 +16499,8 @@
           <w:rtl/>
         </w:rPr>
         <w:sectPr>
-          <w:headerReference w:type="default" r:id="rId31"/>
-          <w:footerReference w:type="default" r:id="rId32"/>
+          <w:headerReference w:type="default" r:id="rId32"/>
+          <w:footerReference w:type="default" r:id="rId33"/>
           <w:pgSz w:w="11906" w:h="16838" w:code="9"/>
           <w:pgMar w:top="1729" w:right="1729" w:bottom="1729" w:left="1440" w:header="720" w:footer="720" w:gutter="0"/>
           <w:cols w:space="720"/>
@@ -15819,10 +16509,10 @@
           <w:docGrid w:linePitch="360"/>
         </w:sectPr>
       </w:pPr>
-      <w:bookmarkStart w:id="20" w:name="_Toc115553031"/>
-      <w:bookmarkStart w:id="21" w:name="_Toc118681176"/>
-      <w:bookmarkStart w:id="22" w:name="_Toc428692884"/>
-      <w:bookmarkStart w:id="23" w:name="_Toc454762895"/>
+      <w:bookmarkStart w:id="21" w:name="_Toc454762895"/>
+      <w:bookmarkStart w:id="22" w:name="_Toc115553031"/>
+      <w:bookmarkStart w:id="23" w:name="_Toc118681176"/>
+      <w:bookmarkStart w:id="24" w:name="_Toc428692884"/>
       <w:bookmarkEnd w:id="4"/>
       <w:r>
         <w:rPr>
@@ -15857,7 +16547,7 @@
         </w:rPr>
         <w:t>جمع‌بندی و کارهای آینده</w:t>
       </w:r>
-      <w:bookmarkEnd w:id="23"/>
+      <w:bookmarkEnd w:id="21"/>
     </w:p>
     <w:p>
       <w:pPr>
@@ -15871,7 +16561,7 @@
           <w:rtl/>
         </w:rPr>
         <w:sectPr>
-          <w:headerReference w:type="default" r:id="rId33"/>
+          <w:headerReference w:type="default" r:id="rId34"/>
           <w:pgSz w:w="11906" w:h="16838" w:code="9"/>
           <w:pgMar w:top="1729" w:right="1729" w:bottom="1729" w:left="1440" w:header="720" w:footer="720" w:gutter="0"/>
           <w:cols w:space="720"/>
@@ -15880,7 +16570,7 @@
           <w:docGrid w:linePitch="360"/>
         </w:sectPr>
       </w:pPr>
-      <w:bookmarkStart w:id="24" w:name="_Toc454762896"/>
+      <w:bookmarkStart w:id="25" w:name="_Toc454762896"/>
       <w:r>
         <w:rPr>
           <w:rFonts w:hint="cs"/>
@@ -15896,10 +16586,10 @@
         </w:rPr>
         <w:t>و مراجع</w:t>
       </w:r>
-      <w:bookmarkEnd w:id="20"/>
-      <w:bookmarkEnd w:id="21"/>
       <w:bookmarkEnd w:id="22"/>
+      <w:bookmarkEnd w:id="23"/>
       <w:bookmarkEnd w:id="24"/>
+      <w:bookmarkEnd w:id="25"/>
     </w:p>
     <w:p>
       <w:pPr>
@@ -15912,7 +16602,7 @@
           <w:rtl/>
         </w:rPr>
       </w:pPr>
-      <w:bookmarkStart w:id="25" w:name="_Toc454762897"/>
+      <w:bookmarkStart w:id="26" w:name="_Toc454762897"/>
       <w:r>
         <w:rPr>
           <w:rFonts w:hint="cs"/>
@@ -15921,7 +16611,7 @@
         <w:lastRenderedPageBreak/>
         <w:t>پیوست</w:t>
       </w:r>
-      <w:bookmarkEnd w:id="25"/>
+      <w:bookmarkEnd w:id="26"/>
     </w:p>
     <w:p>
       <w:pPr>
@@ -15981,8 +16671,8 @@
           <w:rtl/>
         </w:rPr>
         <w:sectPr>
-          <w:headerReference w:type="default" r:id="rId34"/>
-          <w:footerReference w:type="default" r:id="rId35"/>
+          <w:headerReference w:type="default" r:id="rId35"/>
+          <w:footerReference w:type="default" r:id="rId36"/>
           <w:pgSz w:w="11906" w:h="16838" w:code="9"/>
           <w:pgMar w:top="1729" w:right="1729" w:bottom="1729" w:left="1440" w:header="720" w:footer="720" w:gutter="0"/>
           <w:cols w:space="720"/>
@@ -16105,8 +16795,6 @@
           <w:rtl/>
         </w:rPr>
       </w:pPr>
-      <w:bookmarkStart w:id="26" w:name="_GoBack"/>
-      <w:bookmarkEnd w:id="26"/>
     </w:p>
     <w:p>
       <w:pPr>
@@ -16367,8 +17055,8 @@
       </w:r>
     </w:p>
     <w:sectPr>
-      <w:headerReference w:type="default" r:id="rId36"/>
-      <w:footerReference w:type="default" r:id="rId37"/>
+      <w:headerReference w:type="default" r:id="rId37"/>
+      <w:footerReference w:type="default" r:id="rId38"/>
       <w:type w:val="continuous"/>
       <w:pgSz w:w="11906" w:h="16838" w:code="9"/>
       <w:pgMar w:top="1729" w:right="1729" w:bottom="1729" w:left="1440" w:header="720" w:footer="720" w:gutter="0"/>
@@ -16639,6 +17327,7 @@
         <w:docPartUnique/>
       </w:docPartObj>
     </w:sdtPr>
+    <w:sdtEndPr/>
     <w:sdtContent>
       <w:sdt>
         <w:sdtPr>
@@ -16651,6 +17340,7 @@
             <w:docPartUnique/>
           </w:docPartObj>
         </w:sdtPr>
+        <w:sdtEndPr/>
         <w:sdtContent>
           <w:p>
             <w:pPr>
@@ -16797,6 +17487,7 @@
         <w:docPartUnique/>
       </w:docPartObj>
     </w:sdtPr>
+    <w:sdtEndPr/>
     <w:sdtContent>
       <w:sdt>
         <w:sdtPr>
@@ -16809,6 +17500,7 @@
             <w:docPartUnique/>
           </w:docPartObj>
         </w:sdtPr>
+        <w:sdtEndPr/>
         <w:sdtContent>
           <w:p>
             <w:pPr>
@@ -16860,7 +17552,7 @@
                 <w:noProof/>
                 <w:rtl/>
               </w:rPr>
-              <w:t>18</w:t>
+              <w:t>20</w:t>
             </w:r>
             <w:r>
               <w:rPr>
@@ -17278,6 +17970,182 @@
       </w:r>
       <w:r>
         <w:t>Buffers</w:t>
+      </w:r>
+    </w:p>
+  </w:footnote>
+  <w:footnote w:id="17">
+    <w:p>
+      <w:pPr>
+        <w:pStyle w:val="FootnoteText"/>
+      </w:pPr>
+      <w:r>
+        <w:rPr>
+          <w:rStyle w:val="FootnoteReference"/>
+        </w:rPr>
+        <w:footnoteRef/>
+      </w:r>
+      <w:r>
+        <w:rPr>
+          <w:rtl/>
+        </w:rPr>
+        <w:t xml:space="preserve"> </w:t>
+      </w:r>
+      <w:r>
+        <w:t>Resilient Distributed Dataset</w:t>
+      </w:r>
+    </w:p>
+  </w:footnote>
+  <w:footnote w:id="18">
+    <w:p>
+      <w:pPr>
+        <w:pStyle w:val="FootnoteText"/>
+      </w:pPr>
+      <w:r>
+        <w:rPr>
+          <w:rStyle w:val="FootnoteReference"/>
+        </w:rPr>
+        <w:footnoteRef/>
+      </w:r>
+      <w:r>
+        <w:rPr>
+          <w:rtl/>
+        </w:rPr>
+        <w:t xml:space="preserve"> </w:t>
+      </w:r>
+      <w:r>
+        <w:t>Batch Processing</w:t>
+      </w:r>
+    </w:p>
+  </w:footnote>
+  <w:footnote w:id="19">
+    <w:p>
+      <w:pPr>
+        <w:pStyle w:val="FootnoteText"/>
+      </w:pPr>
+      <w:r>
+        <w:rPr>
+          <w:rStyle w:val="FootnoteReference"/>
+        </w:rPr>
+        <w:footnoteRef/>
+      </w:r>
+      <w:r>
+        <w:rPr>
+          <w:rtl/>
+        </w:rPr>
+        <w:t xml:space="preserve"> </w:t>
+      </w:r>
+      <w:r>
+        <w:t>Discretized Stream</w:t>
+      </w:r>
+    </w:p>
+  </w:footnote>
+  <w:footnote w:id="20">
+    <w:p>
+      <w:pPr>
+        <w:pStyle w:val="FootnoteText"/>
+      </w:pPr>
+      <w:r>
+        <w:rPr>
+          <w:rStyle w:val="FootnoteReference"/>
+        </w:rPr>
+        <w:footnoteRef/>
+      </w:r>
+      <w:r>
+        <w:rPr>
+          <w:rtl/>
+        </w:rPr>
+        <w:t xml:space="preserve"> </w:t>
+      </w:r>
+      <w:r>
+        <w:t>Transformations</w:t>
+      </w:r>
+    </w:p>
+  </w:footnote>
+  <w:footnote w:id="21">
+    <w:p>
+      <w:pPr>
+        <w:pStyle w:val="FootnoteText"/>
+      </w:pPr>
+      <w:r>
+        <w:rPr>
+          <w:rStyle w:val="FootnoteReference"/>
+        </w:rPr>
+        <w:footnoteRef/>
+      </w:r>
+      <w:r>
+        <w:rPr>
+          <w:rtl/>
+        </w:rPr>
+        <w:t xml:space="preserve"> </w:t>
+      </w:r>
+      <w:r>
+        <w:t>Actions</w:t>
+      </w:r>
+    </w:p>
+  </w:footnote>
+  <w:footnote w:id="22">
+    <w:p>
+      <w:pPr>
+        <w:pStyle w:val="FootnoteText"/>
+      </w:pPr>
+      <w:r>
+        <w:rPr>
+          <w:rStyle w:val="FootnoteReference"/>
+        </w:rPr>
+        <w:footnoteRef/>
+      </w:r>
+      <w:r>
+        <w:rPr>
+          <w:rtl/>
+        </w:rPr>
+        <w:t xml:space="preserve"> </w:t>
+      </w:r>
+      <w:r>
+        <w:t>Driver Program</w:t>
+      </w:r>
+    </w:p>
+  </w:footnote>
+  <w:footnote w:id="23">
+    <w:p>
+      <w:pPr>
+        <w:pStyle w:val="FootnoteText"/>
+      </w:pPr>
+      <w:r>
+        <w:rPr>
+          <w:rStyle w:val="FootnoteReference"/>
+        </w:rPr>
+        <w:footnoteRef/>
+      </w:r>
+      <w:r>
+        <w:rPr>
+          <w:rtl/>
+        </w:rPr>
+        <w:t xml:space="preserve"> </w:t>
+      </w:r>
+      <w:r>
+        <w:t>Lazy</w:t>
+      </w:r>
+    </w:p>
+  </w:footnote>
+  <w:footnote w:id="24">
+    <w:p>
+      <w:pPr>
+        <w:pStyle w:val="FootnoteText"/>
+      </w:pPr>
+      <w:r>
+        <w:rPr>
+          <w:rStyle w:val="FootnoteReference"/>
+        </w:rPr>
+        <w:footnoteRef/>
+      </w:r>
+      <w:r>
+        <w:rPr>
+          <w:rtl/>
+        </w:rPr>
+        <w:t xml:space="preserve"> </w:t>
+      </w:r>
+      <w:r>
+        <w:t>Lineage</w:t>
       </w:r>
     </w:p>
   </w:footnote>
@@ -17927,7 +18795,6 @@
       <w:pStyle w:val="Header"/>
       <w:jc w:val="left"/>
       <w:rPr>
-        <w:rFonts w:hint="cs"/>
         <w:rtl/>
       </w:rPr>
     </w:pPr>
@@ -23617,7 +24484,7 @@
 </file>
 
 <file path=customXml/itemProps1.xml><?xml version="1.0" encoding="utf-8"?>
-<ds:datastoreItem xmlns:ds="http://schemas.openxmlformats.org/officeDocument/2006/customXml" ds:itemID="{F40871F7-C3EA-473B-826B-116088989B3D}">
+<ds:datastoreItem xmlns:ds="http://schemas.openxmlformats.org/officeDocument/2006/customXml" ds:itemID="{053C6AD8-8D49-4682-A472-C7C44F460721}">
   <ds:schemaRefs>
     <ds:schemaRef ds:uri="http://schemas.openxmlformats.org/officeDocument/2006/bibliography"/>
   </ds:schemaRefs>

</xml_diff>

<commit_message>
Improved Spark Streaming section
</commit_message>
<xml_diff>
--- a/Thesis-v0.0.docx
+++ b/Thesis-v0.0.docx
@@ -1220,7 +1220,7 @@
           <w:r>
             <w:fldChar w:fldCharType="separate"/>
           </w:r>
-          <w:hyperlink w:anchor="_Toc454762883" w:history="1">
+          <w:hyperlink w:anchor="_Toc454791560" w:history="1">
             <w:r>
               <w:rPr>
                 <w:rStyle w:val="Hyperlink"/>
@@ -1329,7 +1329,7 @@
                 <w:noProof/>
                 <w:webHidden/>
               </w:rPr>
-              <w:instrText>Toc454762883 \h</w:instrText>
+              <w:instrText>Toc454791560 \h</w:instrText>
             </w:r>
             <w:r>
               <w:rPr>
@@ -1387,7 +1387,7 @@
               <w:lang w:bidi="ar-SA"/>
             </w:rPr>
           </w:pPr>
-          <w:hyperlink w:anchor="_Toc454762884" w:history="1">
+          <w:hyperlink w:anchor="_Toc454791561" w:history="1">
             <w:r>
               <w:rPr>
                 <w:rStyle w:val="Hyperlink"/>
@@ -1659,7 +1659,7 @@
                 <w:noProof/>
                 <w:webHidden/>
               </w:rPr>
-              <w:instrText>Toc454762884 \h</w:instrText>
+              <w:instrText>Toc454791561 \h</w:instrText>
             </w:r>
             <w:r>
               <w:rPr>
@@ -1714,7 +1714,7 @@
               <w:lang w:bidi="ar-SA"/>
             </w:rPr>
           </w:pPr>
-          <w:hyperlink w:anchor="_Toc454762885" w:history="1">
+          <w:hyperlink w:anchor="_Toc454791562" w:history="1">
             <w:r>
               <w:rPr>
                 <w:rStyle w:val="Hyperlink"/>
@@ -1868,7 +1868,7 @@
               <w:rPr>
                 <w:webHidden/>
               </w:rPr>
-              <w:instrText>Toc454762885 \h</w:instrText>
+              <w:instrText>Toc454791562 \h</w:instrText>
             </w:r>
             <w:r>
               <w:rPr>
@@ -1918,7 +1918,7 @@
               <w:lang w:bidi="ar-SA"/>
             </w:rPr>
           </w:pPr>
-          <w:hyperlink w:anchor="_Toc454762886" w:history="1">
+          <w:hyperlink w:anchor="_Toc454791563" w:history="1">
             <w:r>
               <w:rPr>
                 <w:rStyle w:val="Hyperlink"/>
@@ -2087,7 +2087,7 @@
               <w:rPr>
                 <w:webHidden/>
               </w:rPr>
-              <w:instrText>Toc454762886 \h</w:instrText>
+              <w:instrText>Toc454791563 \h</w:instrText>
             </w:r>
             <w:r>
               <w:rPr>
@@ -2137,7 +2137,7 @@
               <w:lang w:bidi="ar-SA"/>
             </w:rPr>
           </w:pPr>
-          <w:hyperlink w:anchor="_Toc454762887" w:history="1">
+          <w:hyperlink w:anchor="_Toc454791564" w:history="1">
             <w:r>
               <w:rPr>
                 <w:rStyle w:val="Hyperlink"/>
@@ -2299,7 +2299,7 @@
               <w:rPr>
                 <w:webHidden/>
               </w:rPr>
-              <w:instrText>Toc454762887 \h</w:instrText>
+              <w:instrText>Toc454791564 \h</w:instrText>
             </w:r>
             <w:r>
               <w:rPr>
@@ -2349,7 +2349,7 @@
               <w:lang w:bidi="ar-SA"/>
             </w:rPr>
           </w:pPr>
-          <w:hyperlink w:anchor="_Toc454762888" w:history="1">
+          <w:hyperlink w:anchor="_Toc454791565" w:history="1">
             <w:r>
               <w:rPr>
                 <w:rStyle w:val="Hyperlink"/>
@@ -2543,7 +2543,7 @@
               <w:rPr>
                 <w:webHidden/>
               </w:rPr>
-              <w:instrText>Toc454762888 \h</w:instrText>
+              <w:instrText>Toc454791565 \h</w:instrText>
             </w:r>
             <w:r>
               <w:rPr>
@@ -2592,7 +2592,7 @@
               <w:lang w:bidi="ar-SA"/>
             </w:rPr>
           </w:pPr>
-          <w:hyperlink w:anchor="_Toc454762889" w:history="1">
+          <w:hyperlink w:anchor="_Toc454791566" w:history="1">
             <w:r>
               <w:rPr>
                 <w:rStyle w:val="Hyperlink"/>
@@ -2831,7 +2831,7 @@
               <w:rPr>
                 <w:webHidden/>
               </w:rPr>
-              <w:instrText>Toc454762889 \h</w:instrText>
+              <w:instrText>Toc454791566 \h</w:instrText>
             </w:r>
             <w:r>
               <w:rPr>
@@ -2880,7 +2880,7 @@
               <w:lang w:bidi="ar-SA"/>
             </w:rPr>
           </w:pPr>
-          <w:hyperlink w:anchor="_Toc454762890" w:history="1">
+          <w:hyperlink w:anchor="_Toc454791567" w:history="1">
             <w:r>
               <w:rPr>
                 <w:rStyle w:val="Hyperlink"/>
@@ -2988,7 +2988,7 @@
               <w:rPr>
                 <w:webHidden/>
               </w:rPr>
-              <w:instrText>Toc454762890 \h</w:instrText>
+              <w:instrText>Toc454791567 \h</w:instrText>
             </w:r>
             <w:r>
               <w:rPr>
@@ -3037,7 +3037,7 @@
               <w:lang w:bidi="ar-SA"/>
             </w:rPr>
           </w:pPr>
-          <w:hyperlink w:anchor="_Toc454762891" w:history="1">
+          <w:hyperlink w:anchor="_Toc454791568" w:history="1">
             <w:r>
               <w:rPr>
                 <w:rStyle w:val="Hyperlink"/>
@@ -3129,7 +3129,7 @@
               <w:rPr>
                 <w:webHidden/>
               </w:rPr>
-              <w:instrText>Toc454762891 \h</w:instrText>
+              <w:instrText>Toc454791568 \h</w:instrText>
             </w:r>
             <w:r>
               <w:rPr>
@@ -3178,7 +3178,7 @@
               <w:lang w:bidi="ar-SA"/>
             </w:rPr>
           </w:pPr>
-          <w:hyperlink w:anchor="_Toc454762892" w:history="1">
+          <w:hyperlink w:anchor="_Toc454791569" w:history="1">
             <w:r>
               <w:rPr>
                 <w:rStyle w:val="Hyperlink"/>
@@ -3270,7 +3270,7 @@
               <w:rPr>
                 <w:webHidden/>
               </w:rPr>
-              <w:instrText>Toc454762892 \h</w:instrText>
+              <w:instrText>Toc454791569 \h</w:instrText>
             </w:r>
             <w:r>
               <w:rPr>
@@ -3323,7 +3323,7 @@
               <w:lang w:bidi="ar-SA"/>
             </w:rPr>
           </w:pPr>
-          <w:hyperlink w:anchor="_Toc454762893" w:history="1">
+          <w:hyperlink w:anchor="_Toc454791570" w:history="1">
             <w:r>
               <w:rPr>
                 <w:rStyle w:val="Hyperlink"/>
@@ -3606,7 +3606,7 @@
                 <w:noProof/>
                 <w:webHidden/>
               </w:rPr>
-              <w:instrText>Toc454762893 \h</w:instrText>
+              <w:instrText>Toc454791570 \h</w:instrText>
             </w:r>
             <w:r>
               <w:rPr>
@@ -3638,7 +3638,7 @@
                 <w:rtl/>
                 <w:lang w:bidi="ar-SA"/>
               </w:rPr>
-              <w:t>14</w:t>
+              <w:t>17</w:t>
             </w:r>
             <w:r>
               <w:rPr>
@@ -3664,7 +3664,7 @@
               <w:lang w:bidi="ar-SA"/>
             </w:rPr>
           </w:pPr>
-          <w:hyperlink w:anchor="_Toc454762894" w:history="1">
+          <w:hyperlink w:anchor="_Toc454791571" w:history="1">
             <w:r>
               <w:rPr>
                 <w:rStyle w:val="Hyperlink"/>
@@ -3913,7 +3913,7 @@
                 <w:noProof/>
                 <w:webHidden/>
               </w:rPr>
-              <w:instrText>Toc454762894 \h</w:instrText>
+              <w:instrText>Toc454791571 \h</w:instrText>
             </w:r>
             <w:r>
               <w:rPr>
@@ -3945,7 +3945,7 @@
                 <w:rtl/>
                 <w:lang w:bidi="ar-SA"/>
               </w:rPr>
-              <w:t>16</w:t>
+              <w:t>19</w:t>
             </w:r>
             <w:r>
               <w:rPr>
@@ -3971,7 +3971,7 @@
               <w:lang w:bidi="ar-SA"/>
             </w:rPr>
           </w:pPr>
-          <w:hyperlink w:anchor="_Toc454762895" w:history="1">
+          <w:hyperlink w:anchor="_Toc454791572" w:history="1">
             <w:r>
               <w:rPr>
                 <w:rStyle w:val="Hyperlink"/>
@@ -4167,7 +4167,7 @@
                 <w:noProof/>
                 <w:webHidden/>
               </w:rPr>
-              <w:instrText>Toc454762895 \h</w:instrText>
+              <w:instrText>Toc454791572 \h</w:instrText>
             </w:r>
             <w:r>
               <w:rPr>
@@ -4199,7 +4199,7 @@
                 <w:rtl/>
                 <w:lang w:bidi="ar-SA"/>
               </w:rPr>
-              <w:t>17</w:t>
+              <w:t>20</w:t>
             </w:r>
             <w:r>
               <w:rPr>
@@ -4225,7 +4225,7 @@
               <w:lang w:bidi="ar-SA"/>
             </w:rPr>
           </w:pPr>
-          <w:hyperlink w:anchor="_Toc454762896" w:history="1">
+          <w:hyperlink w:anchor="_Toc454791573" w:history="1">
             <w:r>
               <w:rPr>
                 <w:rStyle w:val="Hyperlink"/>
@@ -4313,7 +4313,7 @@
                 <w:noProof/>
                 <w:webHidden/>
               </w:rPr>
-              <w:instrText>Toc454762896 \h</w:instrText>
+              <w:instrText>Toc454791573 \h</w:instrText>
             </w:r>
             <w:r>
               <w:rPr>
@@ -4345,7 +4345,7 @@
                 <w:rtl/>
                 <w:lang w:bidi="ar-SA"/>
               </w:rPr>
-              <w:t>18</w:t>
+              <w:t>21</w:t>
             </w:r>
             <w:r>
               <w:rPr>
@@ -4371,7 +4371,7 @@
               <w:lang w:bidi="ar-SA"/>
             </w:rPr>
           </w:pPr>
-          <w:hyperlink w:anchor="_Toc454762897" w:history="1">
+          <w:hyperlink w:anchor="_Toc454791574" w:history="1">
             <w:r>
               <w:rPr>
                 <w:rStyle w:val="Hyperlink"/>
@@ -4443,7 +4443,7 @@
                 <w:noProof/>
                 <w:webHidden/>
               </w:rPr>
-              <w:instrText>Toc454762897 \h</w:instrText>
+              <w:instrText>Toc454791574 \h</w:instrText>
             </w:r>
             <w:r>
               <w:rPr>
@@ -4475,7 +4475,7 @@
                 <w:rtl/>
                 <w:lang w:bidi="ar-SA"/>
               </w:rPr>
-              <w:t>19</w:t>
+              <w:t>22</w:t>
             </w:r>
             <w:r>
               <w:rPr>
@@ -4672,7 +4672,7 @@
         </w:rPr>
         <w:fldChar w:fldCharType="separate"/>
       </w:r>
-      <w:hyperlink w:anchor="_Toc454762833" w:history="1">
+      <w:hyperlink w:anchor="_Toc454791581" w:history="1">
         <w:r>
           <w:rPr>
             <w:rStyle w:val="Hyperlink"/>
@@ -4929,7 +4929,7 @@
             <w:noProof/>
             <w:webHidden/>
           </w:rPr>
-          <w:instrText>Toc454762833 \h</w:instrText>
+          <w:instrText>Toc454791581 \h</w:instrText>
         </w:r>
         <w:r>
           <w:rPr>
@@ -4988,7 +4988,7 @@
           <w:lang w:bidi="ar-SA"/>
         </w:rPr>
       </w:pPr>
-      <w:hyperlink w:anchor="_Toc454762834" w:history="1">
+      <w:hyperlink w:anchor="_Toc454791582" w:history="1">
         <w:r>
           <w:rPr>
             <w:rStyle w:val="Hyperlink"/>
@@ -5260,7 +5260,7 @@
             <w:noProof/>
             <w:webHidden/>
           </w:rPr>
-          <w:instrText>Toc454762834 \h</w:instrText>
+          <w:instrText>Toc454791582 \h</w:instrText>
         </w:r>
         <w:r>
           <w:rPr>
@@ -5319,7 +5319,7 @@
           <w:lang w:bidi="ar-SA"/>
         </w:rPr>
       </w:pPr>
-      <w:hyperlink w:anchor="_Toc454762835" w:history="1">
+      <w:hyperlink w:anchor="_Toc454791583" w:history="1">
         <w:r>
           <w:rPr>
             <w:rStyle w:val="Hyperlink"/>
@@ -5504,7 +5504,7 @@
             <w:noProof/>
             <w:webHidden/>
           </w:rPr>
-          <w:instrText>Toc454762835 \h</w:instrText>
+          <w:instrText>Toc454791583 \h</w:instrText>
         </w:r>
         <w:r>
           <w:rPr>
@@ -5563,7 +5563,7 @@
           <w:lang w:bidi="ar-SA"/>
         </w:rPr>
       </w:pPr>
-      <w:hyperlink w:anchor="_Toc454762836" w:history="1">
+      <w:hyperlink w:anchor="_Toc454791584" w:history="1">
         <w:r>
           <w:rPr>
             <w:rStyle w:val="Hyperlink"/>
@@ -5721,7 +5721,7 @@
             <w:noProof/>
             <w:webHidden/>
           </w:rPr>
-          <w:instrText>Toc454762836 \h</w:instrText>
+          <w:instrText>Toc454791584 \h</w:instrText>
         </w:r>
         <w:r>
           <w:rPr>
@@ -5767,6 +5767,948 @@
     </w:p>
     <w:p>
       <w:pPr>
+        <w:pStyle w:val="TableofFigures"/>
+        <w:tabs>
+          <w:tab w:val="right" w:leader="dot" w:pos="8727"/>
+        </w:tabs>
+        <w:rPr>
+          <w:rFonts w:asciiTheme="minorHAnsi" w:eastAsiaTheme="minorEastAsia" w:hAnsiTheme="minorHAnsi" w:cstheme="minorBidi"/>
+          <w:noProof/>
+          <w:sz w:val="22"/>
+          <w:szCs w:val="22"/>
+          <w:rtl/>
+          <w:lang w:bidi="ar-SA"/>
+        </w:rPr>
+      </w:pPr>
+      <w:hyperlink w:anchor="_Toc454791585" w:history="1">
+        <w:r>
+          <w:rPr>
+            <w:rStyle w:val="Hyperlink"/>
+            <w:rFonts w:hint="eastAsia"/>
+            <w:noProof/>
+            <w:rtl/>
+          </w:rPr>
+          <w:t>شکل</w:t>
+        </w:r>
+        <w:r>
+          <w:rPr>
+            <w:rStyle w:val="Hyperlink"/>
+            <w:noProof/>
+            <w:rtl/>
+          </w:rPr>
+          <w:t xml:space="preserve"> 5</w:t>
+        </w:r>
+        <w:r>
+          <w:rPr>
+            <w:rStyle w:val="Hyperlink"/>
+            <w:noProof/>
+          </w:rPr>
+          <w:t xml:space="preserve"> </w:t>
+        </w:r>
+        <w:r>
+          <w:rPr>
+            <w:rStyle w:val="Hyperlink"/>
+            <w:noProof/>
+            <w:rtl/>
+          </w:rPr>
+          <w:t xml:space="preserve">- </w:t>
+        </w:r>
+        <w:r>
+          <w:rPr>
+            <w:rStyle w:val="Hyperlink"/>
+            <w:rFonts w:hint="eastAsia"/>
+            <w:noProof/>
+            <w:rtl/>
+          </w:rPr>
+          <w:t>جر</w:t>
+        </w:r>
+        <w:r>
+          <w:rPr>
+            <w:rStyle w:val="Hyperlink"/>
+            <w:rFonts w:hint="cs"/>
+            <w:noProof/>
+            <w:rtl/>
+          </w:rPr>
+          <w:t>ی</w:t>
+        </w:r>
+        <w:r>
+          <w:rPr>
+            <w:rStyle w:val="Hyperlink"/>
+            <w:rFonts w:hint="eastAsia"/>
+            <w:noProof/>
+            <w:rtl/>
+          </w:rPr>
+          <w:t>ان</w:t>
+        </w:r>
+        <w:r>
+          <w:rPr>
+            <w:rStyle w:val="Hyperlink"/>
+            <w:noProof/>
+            <w:rtl/>
+          </w:rPr>
+          <w:t xml:space="preserve"> </w:t>
+        </w:r>
+        <w:r>
+          <w:rPr>
+            <w:rStyle w:val="Hyperlink"/>
+            <w:rFonts w:hint="eastAsia"/>
+            <w:noProof/>
+            <w:rtl/>
+          </w:rPr>
+          <w:t>کل</w:t>
+        </w:r>
+        <w:r>
+          <w:rPr>
+            <w:rStyle w:val="Hyperlink"/>
+            <w:rFonts w:hint="cs"/>
+            <w:noProof/>
+            <w:rtl/>
+          </w:rPr>
+          <w:t>ی</w:t>
+        </w:r>
+        <w:r>
+          <w:rPr>
+            <w:rStyle w:val="Hyperlink"/>
+            <w:noProof/>
+            <w:rtl/>
+          </w:rPr>
+          <w:t xml:space="preserve"> </w:t>
+        </w:r>
+        <w:r>
+          <w:rPr>
+            <w:rStyle w:val="Hyperlink"/>
+            <w:rFonts w:hint="eastAsia"/>
+            <w:noProof/>
+            <w:rtl/>
+          </w:rPr>
+          <w:t>ورود</w:t>
+        </w:r>
+        <w:r>
+          <w:rPr>
+            <w:rStyle w:val="Hyperlink"/>
+            <w:rFonts w:hint="cs"/>
+            <w:noProof/>
+            <w:rtl/>
+          </w:rPr>
+          <w:t>ی</w:t>
+        </w:r>
+        <w:r>
+          <w:rPr>
+            <w:rStyle w:val="Hyperlink"/>
+            <w:noProof/>
+            <w:rtl/>
+          </w:rPr>
+          <w:t xml:space="preserve"> </w:t>
+        </w:r>
+        <w:r>
+          <w:rPr>
+            <w:rStyle w:val="Hyperlink"/>
+            <w:rFonts w:hint="eastAsia"/>
+            <w:noProof/>
+            <w:rtl/>
+          </w:rPr>
+          <w:t>و</w:t>
+        </w:r>
+        <w:r>
+          <w:rPr>
+            <w:rStyle w:val="Hyperlink"/>
+            <w:noProof/>
+            <w:rtl/>
+          </w:rPr>
+          <w:t xml:space="preserve"> </w:t>
+        </w:r>
+        <w:r>
+          <w:rPr>
+            <w:rStyle w:val="Hyperlink"/>
+            <w:rFonts w:hint="eastAsia"/>
+            <w:noProof/>
+            <w:rtl/>
+          </w:rPr>
+          <w:t>خروج</w:t>
+        </w:r>
+        <w:r>
+          <w:rPr>
+            <w:rStyle w:val="Hyperlink"/>
+            <w:rFonts w:hint="cs"/>
+            <w:noProof/>
+            <w:rtl/>
+          </w:rPr>
+          <w:t>ی</w:t>
+        </w:r>
+        <w:r>
+          <w:rPr>
+            <w:rStyle w:val="Hyperlink"/>
+            <w:noProof/>
+            <w:rtl/>
+          </w:rPr>
+          <w:t xml:space="preserve"> </w:t>
+        </w:r>
+        <w:r>
+          <w:rPr>
+            <w:rStyle w:val="Hyperlink"/>
+            <w:rFonts w:hint="eastAsia"/>
+            <w:noProof/>
+            <w:rtl/>
+          </w:rPr>
+          <w:t>در</w:t>
+        </w:r>
+        <w:r>
+          <w:rPr>
+            <w:rStyle w:val="Hyperlink"/>
+            <w:noProof/>
+            <w:rtl/>
+          </w:rPr>
+          <w:t xml:space="preserve"> </w:t>
+        </w:r>
+        <w:r>
+          <w:rPr>
+            <w:rStyle w:val="Hyperlink"/>
+            <w:rFonts w:hint="eastAsia"/>
+            <w:noProof/>
+            <w:rtl/>
+          </w:rPr>
+          <w:t>اسپارک‌استر</w:t>
+        </w:r>
+        <w:r>
+          <w:rPr>
+            <w:rStyle w:val="Hyperlink"/>
+            <w:rFonts w:hint="cs"/>
+            <w:noProof/>
+            <w:rtl/>
+          </w:rPr>
+          <w:t>ی</w:t>
+        </w:r>
+        <w:r>
+          <w:rPr>
+            <w:rStyle w:val="Hyperlink"/>
+            <w:rFonts w:hint="eastAsia"/>
+            <w:noProof/>
+            <w:rtl/>
+          </w:rPr>
+          <w:t>م</w:t>
+        </w:r>
+        <w:r>
+          <w:rPr>
+            <w:rStyle w:val="Hyperlink"/>
+            <w:rFonts w:hint="cs"/>
+            <w:noProof/>
+            <w:rtl/>
+          </w:rPr>
+          <w:t>ی</w:t>
+        </w:r>
+        <w:r>
+          <w:rPr>
+            <w:rStyle w:val="Hyperlink"/>
+            <w:rFonts w:hint="eastAsia"/>
+            <w:noProof/>
+            <w:rtl/>
+          </w:rPr>
+          <w:t>نگ</w:t>
+        </w:r>
+        <w:r>
+          <w:rPr>
+            <w:noProof/>
+            <w:webHidden/>
+            <w:rtl/>
+          </w:rPr>
+          <w:tab/>
+        </w:r>
+        <w:r>
+          <w:rPr>
+            <w:noProof/>
+            <w:webHidden/>
+            <w:rtl/>
+          </w:rPr>
+          <w:fldChar w:fldCharType="begin"/>
+        </w:r>
+        <w:r>
+          <w:rPr>
+            <w:noProof/>
+            <w:webHidden/>
+            <w:rtl/>
+          </w:rPr>
+          <w:instrText xml:space="preserve"> </w:instrText>
+        </w:r>
+        <w:r>
+          <w:rPr>
+            <w:noProof/>
+            <w:webHidden/>
+          </w:rPr>
+          <w:instrText xml:space="preserve">PAGEREF </w:instrText>
+        </w:r>
+        <w:r>
+          <w:rPr>
+            <w:noProof/>
+            <w:webHidden/>
+            <w:rtl/>
+          </w:rPr>
+          <w:instrText>_</w:instrText>
+        </w:r>
+        <w:r>
+          <w:rPr>
+            <w:noProof/>
+            <w:webHidden/>
+          </w:rPr>
+          <w:instrText>Toc454791585 \h</w:instrText>
+        </w:r>
+        <w:r>
+          <w:rPr>
+            <w:noProof/>
+            <w:webHidden/>
+            <w:rtl/>
+          </w:rPr>
+          <w:instrText xml:space="preserve"> </w:instrText>
+        </w:r>
+        <w:r>
+          <w:rPr>
+            <w:noProof/>
+            <w:webHidden/>
+            <w:rtl/>
+          </w:rPr>
+        </w:r>
+        <w:r>
+          <w:rPr>
+            <w:noProof/>
+            <w:webHidden/>
+            <w:rtl/>
+          </w:rPr>
+          <w:fldChar w:fldCharType="separate"/>
+        </w:r>
+        <w:r>
+          <w:rPr>
+            <w:noProof/>
+            <w:webHidden/>
+            <w:rtl/>
+            <w:lang w:bidi="ar-SA"/>
+          </w:rPr>
+          <w:t>15</w:t>
+        </w:r>
+        <w:r>
+          <w:rPr>
+            <w:noProof/>
+            <w:webHidden/>
+            <w:rtl/>
+          </w:rPr>
+          <w:fldChar w:fldCharType="end"/>
+        </w:r>
+      </w:hyperlink>
+    </w:p>
+    <w:p>
+      <w:pPr>
+        <w:pStyle w:val="TableofFigures"/>
+        <w:tabs>
+          <w:tab w:val="right" w:leader="dot" w:pos="8727"/>
+        </w:tabs>
+        <w:rPr>
+          <w:rFonts w:asciiTheme="minorHAnsi" w:eastAsiaTheme="minorEastAsia" w:hAnsiTheme="minorHAnsi" w:cstheme="minorBidi"/>
+          <w:noProof/>
+          <w:sz w:val="22"/>
+          <w:szCs w:val="22"/>
+          <w:rtl/>
+          <w:lang w:bidi="ar-SA"/>
+        </w:rPr>
+      </w:pPr>
+      <w:hyperlink w:anchor="_Toc454791586" w:history="1">
+        <w:r>
+          <w:rPr>
+            <w:rStyle w:val="Hyperlink"/>
+            <w:rFonts w:hint="eastAsia"/>
+            <w:noProof/>
+            <w:rtl/>
+          </w:rPr>
+          <w:t>شکل</w:t>
+        </w:r>
+        <w:r>
+          <w:rPr>
+            <w:rStyle w:val="Hyperlink"/>
+            <w:noProof/>
+            <w:rtl/>
+          </w:rPr>
+          <w:t xml:space="preserve"> 6 - </w:t>
+        </w:r>
+        <w:r>
+          <w:rPr>
+            <w:rStyle w:val="Hyperlink"/>
+            <w:rFonts w:hint="eastAsia"/>
+            <w:noProof/>
+            <w:rtl/>
+          </w:rPr>
+          <w:t>تقس</w:t>
+        </w:r>
+        <w:r>
+          <w:rPr>
+            <w:rStyle w:val="Hyperlink"/>
+            <w:rFonts w:hint="cs"/>
+            <w:noProof/>
+            <w:rtl/>
+          </w:rPr>
+          <w:t>ی</w:t>
+        </w:r>
+        <w:r>
+          <w:rPr>
+            <w:rStyle w:val="Hyperlink"/>
+            <w:rFonts w:hint="eastAsia"/>
+            <w:noProof/>
+            <w:rtl/>
+          </w:rPr>
+          <w:t>م</w:t>
+        </w:r>
+        <w:r>
+          <w:rPr>
+            <w:rStyle w:val="Hyperlink"/>
+            <w:noProof/>
+            <w:rtl/>
+          </w:rPr>
+          <w:t xml:space="preserve"> </w:t>
+        </w:r>
+        <w:r>
+          <w:rPr>
+            <w:rStyle w:val="Hyperlink"/>
+            <w:rFonts w:hint="eastAsia"/>
+            <w:noProof/>
+            <w:rtl/>
+          </w:rPr>
+          <w:t>جر</w:t>
+        </w:r>
+        <w:r>
+          <w:rPr>
+            <w:rStyle w:val="Hyperlink"/>
+            <w:rFonts w:hint="cs"/>
+            <w:noProof/>
+            <w:rtl/>
+          </w:rPr>
+          <w:t>ی</w:t>
+        </w:r>
+        <w:r>
+          <w:rPr>
+            <w:rStyle w:val="Hyperlink"/>
+            <w:rFonts w:hint="eastAsia"/>
+            <w:noProof/>
+            <w:rtl/>
+          </w:rPr>
+          <w:t>ان‌داده‌</w:t>
+        </w:r>
+        <w:r>
+          <w:rPr>
+            <w:rStyle w:val="Hyperlink"/>
+            <w:rFonts w:hint="cs"/>
+            <w:noProof/>
+            <w:rtl/>
+          </w:rPr>
+          <w:t>ی</w:t>
+        </w:r>
+        <w:r>
+          <w:rPr>
+            <w:rStyle w:val="Hyperlink"/>
+            <w:noProof/>
+            <w:rtl/>
+          </w:rPr>
+          <w:t xml:space="preserve"> </w:t>
+        </w:r>
+        <w:r>
+          <w:rPr>
+            <w:rStyle w:val="Hyperlink"/>
+            <w:rFonts w:hint="eastAsia"/>
+            <w:noProof/>
+            <w:rtl/>
+          </w:rPr>
+          <w:t>ورود</w:t>
+        </w:r>
+        <w:r>
+          <w:rPr>
+            <w:rStyle w:val="Hyperlink"/>
+            <w:rFonts w:hint="cs"/>
+            <w:noProof/>
+            <w:rtl/>
+          </w:rPr>
+          <w:t>ی</w:t>
+        </w:r>
+        <w:r>
+          <w:rPr>
+            <w:rStyle w:val="Hyperlink"/>
+            <w:noProof/>
+            <w:rtl/>
+          </w:rPr>
+          <w:t xml:space="preserve"> </w:t>
+        </w:r>
+        <w:r>
+          <w:rPr>
+            <w:rStyle w:val="Hyperlink"/>
+            <w:rFonts w:hint="eastAsia"/>
+            <w:noProof/>
+            <w:rtl/>
+          </w:rPr>
+          <w:t>به</w:t>
+        </w:r>
+        <w:r>
+          <w:rPr>
+            <w:rStyle w:val="Hyperlink"/>
+            <w:noProof/>
+            <w:rtl/>
+          </w:rPr>
+          <w:t xml:space="preserve"> </w:t>
+        </w:r>
+        <w:r>
+          <w:rPr>
+            <w:rStyle w:val="Hyperlink"/>
+            <w:rFonts w:hint="eastAsia"/>
+            <w:noProof/>
+            <w:rtl/>
+          </w:rPr>
+          <w:t>دسته‌ها</w:t>
+        </w:r>
+        <w:r>
+          <w:rPr>
+            <w:rStyle w:val="Hyperlink"/>
+            <w:rFonts w:hint="cs"/>
+            <w:noProof/>
+            <w:rtl/>
+          </w:rPr>
+          <w:t>ی</w:t>
+        </w:r>
+        <w:r>
+          <w:rPr>
+            <w:rStyle w:val="Hyperlink"/>
+            <w:noProof/>
+            <w:rtl/>
+          </w:rPr>
+          <w:t xml:space="preserve"> </w:t>
+        </w:r>
+        <w:r>
+          <w:rPr>
+            <w:rStyle w:val="Hyperlink"/>
+            <w:rFonts w:hint="eastAsia"/>
+            <w:noProof/>
+            <w:rtl/>
+          </w:rPr>
+          <w:t>داده</w:t>
+        </w:r>
+        <w:r>
+          <w:rPr>
+            <w:rStyle w:val="Hyperlink"/>
+            <w:noProof/>
+            <w:rtl/>
+          </w:rPr>
+          <w:t xml:space="preserve"> </w:t>
+        </w:r>
+        <w:r>
+          <w:rPr>
+            <w:rStyle w:val="Hyperlink"/>
+            <w:rFonts w:hint="eastAsia"/>
+            <w:noProof/>
+            <w:rtl/>
+          </w:rPr>
+          <w:t>در</w:t>
+        </w:r>
+        <w:r>
+          <w:rPr>
+            <w:rStyle w:val="Hyperlink"/>
+            <w:noProof/>
+            <w:rtl/>
+          </w:rPr>
+          <w:t xml:space="preserve"> </w:t>
+        </w:r>
+        <w:r>
+          <w:rPr>
+            <w:rStyle w:val="Hyperlink"/>
+            <w:rFonts w:hint="eastAsia"/>
+            <w:noProof/>
+            <w:rtl/>
+          </w:rPr>
+          <w:t>اسپارک‌استر</w:t>
+        </w:r>
+        <w:r>
+          <w:rPr>
+            <w:rStyle w:val="Hyperlink"/>
+            <w:rFonts w:hint="cs"/>
+            <w:noProof/>
+            <w:rtl/>
+          </w:rPr>
+          <w:t>ی</w:t>
+        </w:r>
+        <w:r>
+          <w:rPr>
+            <w:rStyle w:val="Hyperlink"/>
+            <w:rFonts w:hint="eastAsia"/>
+            <w:noProof/>
+            <w:rtl/>
+          </w:rPr>
+          <w:t>م</w:t>
+        </w:r>
+        <w:r>
+          <w:rPr>
+            <w:rStyle w:val="Hyperlink"/>
+            <w:rFonts w:hint="cs"/>
+            <w:noProof/>
+            <w:rtl/>
+          </w:rPr>
+          <w:t>ی</w:t>
+        </w:r>
+        <w:r>
+          <w:rPr>
+            <w:rStyle w:val="Hyperlink"/>
+            <w:rFonts w:hint="eastAsia"/>
+            <w:noProof/>
+            <w:rtl/>
+          </w:rPr>
+          <w:t>نگ</w:t>
+        </w:r>
+        <w:r>
+          <w:rPr>
+            <w:noProof/>
+            <w:webHidden/>
+            <w:rtl/>
+          </w:rPr>
+          <w:tab/>
+        </w:r>
+        <w:r>
+          <w:rPr>
+            <w:noProof/>
+            <w:webHidden/>
+            <w:rtl/>
+          </w:rPr>
+          <w:fldChar w:fldCharType="begin"/>
+        </w:r>
+        <w:r>
+          <w:rPr>
+            <w:noProof/>
+            <w:webHidden/>
+            <w:rtl/>
+          </w:rPr>
+          <w:instrText xml:space="preserve"> </w:instrText>
+        </w:r>
+        <w:r>
+          <w:rPr>
+            <w:noProof/>
+            <w:webHidden/>
+          </w:rPr>
+          <w:instrText xml:space="preserve">PAGEREF </w:instrText>
+        </w:r>
+        <w:r>
+          <w:rPr>
+            <w:noProof/>
+            <w:webHidden/>
+            <w:rtl/>
+          </w:rPr>
+          <w:instrText>_</w:instrText>
+        </w:r>
+        <w:r>
+          <w:rPr>
+            <w:noProof/>
+            <w:webHidden/>
+          </w:rPr>
+          <w:instrText>Toc454791586 \h</w:instrText>
+        </w:r>
+        <w:r>
+          <w:rPr>
+            <w:noProof/>
+            <w:webHidden/>
+            <w:rtl/>
+          </w:rPr>
+          <w:instrText xml:space="preserve"> </w:instrText>
+        </w:r>
+        <w:r>
+          <w:rPr>
+            <w:noProof/>
+            <w:webHidden/>
+            <w:rtl/>
+          </w:rPr>
+        </w:r>
+        <w:r>
+          <w:rPr>
+            <w:noProof/>
+            <w:webHidden/>
+            <w:rtl/>
+          </w:rPr>
+          <w:fldChar w:fldCharType="separate"/>
+        </w:r>
+        <w:r>
+          <w:rPr>
+            <w:noProof/>
+            <w:webHidden/>
+            <w:rtl/>
+            <w:lang w:bidi="ar-SA"/>
+          </w:rPr>
+          <w:t>15</w:t>
+        </w:r>
+        <w:r>
+          <w:rPr>
+            <w:noProof/>
+            <w:webHidden/>
+            <w:rtl/>
+          </w:rPr>
+          <w:fldChar w:fldCharType="end"/>
+        </w:r>
+      </w:hyperlink>
+    </w:p>
+    <w:p>
+      <w:pPr>
+        <w:pStyle w:val="TableofFigures"/>
+        <w:tabs>
+          <w:tab w:val="right" w:leader="dot" w:pos="8727"/>
+        </w:tabs>
+        <w:rPr>
+          <w:rFonts w:asciiTheme="minorHAnsi" w:eastAsiaTheme="minorEastAsia" w:hAnsiTheme="minorHAnsi" w:cstheme="minorBidi"/>
+          <w:noProof/>
+          <w:sz w:val="22"/>
+          <w:szCs w:val="22"/>
+          <w:rtl/>
+          <w:lang w:bidi="ar-SA"/>
+        </w:rPr>
+      </w:pPr>
+      <w:hyperlink w:anchor="_Toc454791587" w:history="1">
+        <w:r>
+          <w:rPr>
+            <w:rStyle w:val="Hyperlink"/>
+            <w:rFonts w:hint="eastAsia"/>
+            <w:noProof/>
+            <w:rtl/>
+          </w:rPr>
+          <w:t>شکل</w:t>
+        </w:r>
+        <w:r>
+          <w:rPr>
+            <w:rStyle w:val="Hyperlink"/>
+            <w:noProof/>
+            <w:rtl/>
+          </w:rPr>
+          <w:t xml:space="preserve"> 7- </w:t>
+        </w:r>
+        <w:r>
+          <w:rPr>
+            <w:rStyle w:val="Hyperlink"/>
+            <w:rFonts w:hint="eastAsia"/>
+            <w:noProof/>
+            <w:rtl/>
+          </w:rPr>
+          <w:t>جر</w:t>
+        </w:r>
+        <w:r>
+          <w:rPr>
+            <w:rStyle w:val="Hyperlink"/>
+            <w:rFonts w:hint="cs"/>
+            <w:noProof/>
+            <w:rtl/>
+          </w:rPr>
+          <w:t>ی</w:t>
+        </w:r>
+        <w:r>
+          <w:rPr>
+            <w:rStyle w:val="Hyperlink"/>
+            <w:rFonts w:hint="eastAsia"/>
+            <w:noProof/>
+            <w:rtl/>
+          </w:rPr>
+          <w:t>ان</w:t>
+        </w:r>
+        <w:r>
+          <w:rPr>
+            <w:rStyle w:val="Hyperlink"/>
+            <w:noProof/>
+            <w:rtl/>
+          </w:rPr>
+          <w:t xml:space="preserve"> </w:t>
+        </w:r>
+        <w:r>
+          <w:rPr>
+            <w:rStyle w:val="Hyperlink"/>
+            <w:rFonts w:hint="eastAsia"/>
+            <w:noProof/>
+            <w:rtl/>
+          </w:rPr>
+          <w:t>گسسته‌شده</w:t>
+        </w:r>
+        <w:r>
+          <w:rPr>
+            <w:rStyle w:val="Hyperlink"/>
+            <w:noProof/>
+            <w:rtl/>
+          </w:rPr>
+          <w:t xml:space="preserve"> </w:t>
+        </w:r>
+        <w:r>
+          <w:rPr>
+            <w:rStyle w:val="Hyperlink"/>
+            <w:rFonts w:hint="eastAsia"/>
+            <w:noProof/>
+            <w:rtl/>
+          </w:rPr>
+          <w:t>و</w:t>
+        </w:r>
+        <w:r>
+          <w:rPr>
+            <w:rStyle w:val="Hyperlink"/>
+            <w:noProof/>
+            <w:rtl/>
+          </w:rPr>
+          <w:t xml:space="preserve"> </w:t>
+        </w:r>
+        <w:r>
+          <w:rPr>
+            <w:rStyle w:val="Hyperlink"/>
+            <w:noProof/>
+          </w:rPr>
+          <w:t>RDD</w:t>
+        </w:r>
+        <w:r>
+          <w:rPr>
+            <w:rStyle w:val="Hyperlink"/>
+            <w:rFonts w:hint="eastAsia"/>
+            <w:noProof/>
+            <w:rtl/>
+          </w:rPr>
+          <w:t>ها</w:t>
+        </w:r>
+        <w:r>
+          <w:rPr>
+            <w:rStyle w:val="Hyperlink"/>
+            <w:rFonts w:hint="cs"/>
+            <w:noProof/>
+            <w:rtl/>
+          </w:rPr>
+          <w:t>ی</w:t>
+        </w:r>
+        <w:r>
+          <w:rPr>
+            <w:rStyle w:val="Hyperlink"/>
+            <w:noProof/>
+            <w:rtl/>
+          </w:rPr>
+          <w:t xml:space="preserve"> </w:t>
+        </w:r>
+        <w:r>
+          <w:rPr>
+            <w:rStyle w:val="Hyperlink"/>
+            <w:rFonts w:hint="eastAsia"/>
+            <w:noProof/>
+            <w:rtl/>
+          </w:rPr>
+          <w:t>موجود</w:t>
+        </w:r>
+        <w:r>
+          <w:rPr>
+            <w:rStyle w:val="Hyperlink"/>
+            <w:noProof/>
+            <w:rtl/>
+          </w:rPr>
+          <w:t xml:space="preserve"> </w:t>
+        </w:r>
+        <w:r>
+          <w:rPr>
+            <w:rStyle w:val="Hyperlink"/>
+            <w:rFonts w:hint="eastAsia"/>
+            <w:noProof/>
+            <w:rtl/>
+          </w:rPr>
+          <w:t>در</w:t>
+        </w:r>
+        <w:r>
+          <w:rPr>
+            <w:rStyle w:val="Hyperlink"/>
+            <w:noProof/>
+            <w:rtl/>
+          </w:rPr>
+          <w:t xml:space="preserve"> </w:t>
+        </w:r>
+        <w:r>
+          <w:rPr>
+            <w:rStyle w:val="Hyperlink"/>
+            <w:rFonts w:hint="eastAsia"/>
+            <w:noProof/>
+            <w:rtl/>
+          </w:rPr>
+          <w:t>آن</w:t>
+        </w:r>
+        <w:r>
+          <w:rPr>
+            <w:noProof/>
+            <w:webHidden/>
+            <w:rtl/>
+          </w:rPr>
+          <w:tab/>
+        </w:r>
+        <w:r>
+          <w:rPr>
+            <w:noProof/>
+            <w:webHidden/>
+            <w:rtl/>
+          </w:rPr>
+          <w:fldChar w:fldCharType="begin"/>
+        </w:r>
+        <w:r>
+          <w:rPr>
+            <w:noProof/>
+            <w:webHidden/>
+            <w:rtl/>
+          </w:rPr>
+          <w:instrText xml:space="preserve"> </w:instrText>
+        </w:r>
+        <w:r>
+          <w:rPr>
+            <w:noProof/>
+            <w:webHidden/>
+          </w:rPr>
+          <w:instrText xml:space="preserve">PAGEREF </w:instrText>
+        </w:r>
+        <w:r>
+          <w:rPr>
+            <w:noProof/>
+            <w:webHidden/>
+            <w:rtl/>
+          </w:rPr>
+          <w:instrText>_</w:instrText>
+        </w:r>
+        <w:r>
+          <w:rPr>
+            <w:noProof/>
+            <w:webHidden/>
+          </w:rPr>
+          <w:instrText>Toc454791587 \h</w:instrText>
+        </w:r>
+        <w:r>
+          <w:rPr>
+            <w:noProof/>
+            <w:webHidden/>
+            <w:rtl/>
+          </w:rPr>
+          <w:instrText xml:space="preserve"> </w:instrText>
+        </w:r>
+        <w:r>
+          <w:rPr>
+            <w:noProof/>
+            <w:webHidden/>
+            <w:rtl/>
+          </w:rPr>
+        </w:r>
+        <w:r>
+          <w:rPr>
+            <w:noProof/>
+            <w:webHidden/>
+            <w:rtl/>
+          </w:rPr>
+          <w:fldChar w:fldCharType="separate"/>
+        </w:r>
+        <w:r>
+          <w:rPr>
+            <w:noProof/>
+            <w:webHidden/>
+            <w:rtl/>
+            <w:lang w:bidi="ar-SA"/>
+          </w:rPr>
+          <w:t>16</w:t>
+        </w:r>
+        <w:r>
+          <w:rPr>
+            <w:noProof/>
+            <w:webHidden/>
+            <w:rtl/>
+          </w:rPr>
+          <w:fldChar w:fldCharType="end"/>
+        </w:r>
+      </w:hyperlink>
+    </w:p>
+    <w:p>
+      <w:pPr>
         <w:jc w:val="both"/>
         <w:rPr>
           <w:rtl/>
@@ -5944,7 +6886,7 @@
         <w:lastRenderedPageBreak/>
         <w:br/>
       </w:r>
-      <w:bookmarkStart w:id="3" w:name="_Toc454762883"/>
+      <w:bookmarkStart w:id="3" w:name="_Toc454791560"/>
       <w:r>
         <w:rPr>
           <w:rFonts w:hint="cs"/>
@@ -6267,11 +7209,9 @@
         </w:rPr>
         <w:t xml:space="preserve"> که </w:t>
       </w:r>
-      <w:proofErr w:type="spellStart"/>
       <w:r>
         <w:t>SDMiner</w:t>
       </w:r>
-      <w:proofErr w:type="spellEnd"/>
       <w:r>
         <w:rPr>
           <w:rFonts w:hint="cs"/>
@@ -6475,11 +7415,9 @@
         </w:rPr>
         <w:t xml:space="preserve"> ابزار </w:t>
       </w:r>
-      <w:proofErr w:type="spellStart"/>
       <w:r>
         <w:t>SDMiner</w:t>
       </w:r>
-      <w:proofErr w:type="spellEnd"/>
       <w:r>
         <w:rPr>
           <w:rFonts w:hint="cs"/>
@@ -6622,7 +7560,7 @@
         <w:lastRenderedPageBreak/>
         <w:br/>
       </w:r>
-      <w:bookmarkStart w:id="5" w:name="_Toc454762884"/>
+      <w:bookmarkStart w:id="5" w:name="_Toc454791561"/>
       <w:r>
         <w:rPr>
           <w:rFonts w:hint="cs"/>
@@ -6714,7 +7652,7 @@
           <w:rtl/>
         </w:rPr>
       </w:pPr>
-      <w:bookmarkStart w:id="6" w:name="_Toc454762885"/>
+      <w:bookmarkStart w:id="6" w:name="_Toc454791562"/>
       <w:r>
         <w:rPr>
           <w:rFonts w:hint="cs"/>
@@ -7797,7 +8735,7 @@
           <w:rtl/>
         </w:rPr>
       </w:pPr>
-      <w:bookmarkStart w:id="7" w:name="_Toc454762886"/>
+      <w:bookmarkStart w:id="7" w:name="_Toc454791563"/>
       <w:r>
         <w:rPr>
           <w:rFonts w:hint="cs"/>
@@ -10527,7 +11465,7 @@
           <w:rtl/>
         </w:rPr>
       </w:pPr>
-      <w:bookmarkStart w:id="8" w:name="_Toc454762887"/>
+      <w:bookmarkStart w:id="8" w:name="_Toc454791564"/>
       <w:r>
         <w:rPr>
           <w:rFonts w:hint="cs"/>
@@ -11192,7 +12130,7 @@
           <w:lang w:bidi="ar-SA"/>
         </w:rPr>
         <w:drawing>
-          <wp:inline distT="114300" distB="114300" distL="114300" distR="114300" wp14:anchorId="18C3E3CB" wp14:editId="2E069480">
+          <wp:inline distT="114300" distB="114300" distL="114300" distR="114300" wp14:anchorId="7BBDAE7C" wp14:editId="36DBCE9F">
             <wp:extent cx="3838575" cy="3019425"/>
             <wp:effectExtent l="0" t="0" r="0" b="0"/>
             <wp:docPr id="4" name="image09.png" descr="Stream-Management-System.PNG"/>
@@ -11236,7 +12174,7 @@
           <w:rtl/>
         </w:rPr>
       </w:pPr>
-      <w:bookmarkStart w:id="9" w:name="_Toc454762833"/>
+      <w:bookmarkStart w:id="9" w:name="_Toc454791581"/>
       <w:r>
         <w:rPr>
           <w:rtl/>
@@ -11688,7 +12626,7 @@
           <w:rtl/>
         </w:rPr>
       </w:pPr>
-      <w:bookmarkStart w:id="10" w:name="_Toc454762888"/>
+      <w:bookmarkStart w:id="10" w:name="_Toc454791565"/>
       <w:r>
         <w:rPr>
           <w:rFonts w:hint="cs"/>
@@ -12273,7 +13211,7 @@
           <w:rtl/>
         </w:rPr>
       </w:pPr>
-      <w:bookmarkStart w:id="11" w:name="_Toc454762889"/>
+      <w:bookmarkStart w:id="11" w:name="_Toc454791566"/>
       <w:r>
         <w:rPr>
           <w:rFonts w:hint="cs"/>
@@ -12387,11 +13325,9 @@
         </w:rPr>
         <w:t xml:space="preserve">برای مدیریت منابع گره‌های مختلف در این مدل به کار می‌رود. از جمله‌ی رایج‌ترین مدیرهای منابع می‌توان به </w:t>
       </w:r>
-      <w:proofErr w:type="spellStart"/>
       <w:r>
         <w:t>Mesos</w:t>
       </w:r>
-      <w:proofErr w:type="spellEnd"/>
       <w:r>
         <w:rPr>
           <w:rFonts w:hint="cs"/>
@@ -12430,7 +13366,7 @@
           <w:lang w:bidi="ar-SA"/>
         </w:rPr>
         <w:drawing>
-          <wp:inline distT="0" distB="0" distL="0" distR="0" wp14:anchorId="4D7BBD5A" wp14:editId="1F1C1125">
+          <wp:inline distT="0" distB="0" distL="0" distR="0" wp14:anchorId="2992821B" wp14:editId="7495FF33">
             <wp:extent cx="5547995" cy="2312614"/>
             <wp:effectExtent l="0" t="0" r="0" b="0"/>
             <wp:docPr id="2" name="Picture 2" descr="C:\Users\sinash\Documents\GitHub\undergradthesis-report-farsi\distribtued layered architecture.png"/>
@@ -12487,7 +13423,7 @@
           <w:rtl/>
         </w:rPr>
       </w:pPr>
-      <w:bookmarkStart w:id="12" w:name="_Toc454762834"/>
+      <w:bookmarkStart w:id="12" w:name="_Toc454791582"/>
       <w:r>
         <w:rPr>
           <w:rtl/>
@@ -12779,11 +13715,9 @@
         </w:rPr>
         <w:t xml:space="preserve"> مانند </w:t>
       </w:r>
-      <w:proofErr w:type="spellStart"/>
       <w:r>
         <w:t>Mesos</w:t>
       </w:r>
-      <w:proofErr w:type="spellEnd"/>
       <w:r>
         <w:rPr>
           <w:rFonts w:hint="cs"/>
@@ -13293,7 +14227,7 @@
           <w:rtl/>
         </w:rPr>
       </w:pPr>
-      <w:bookmarkStart w:id="13" w:name="_Toc454762890"/>
+      <w:bookmarkStart w:id="13" w:name="_Toc454791567"/>
       <w:r>
         <w:rPr>
           <w:rFonts w:hint="cs"/>
@@ -13826,7 +14760,7 @@
           <w:lang w:bidi="ar-SA"/>
         </w:rPr>
         <w:drawing>
-          <wp:inline distT="114300" distB="114300" distL="114300" distR="114300" wp14:anchorId="12CA7E0E" wp14:editId="7D5288BE">
+          <wp:inline distT="114300" distB="114300" distL="114300" distR="114300" wp14:anchorId="396C4CFA" wp14:editId="0AD1D9A2">
             <wp:extent cx="3752850" cy="2876550"/>
             <wp:effectExtent l="0" t="0" r="0" b="0"/>
             <wp:docPr id="3" name="image08.png" descr="Flink-Stack.PNG"/>
@@ -13870,7 +14804,7 @@
           <w:rtl/>
         </w:rPr>
       </w:pPr>
-      <w:bookmarkStart w:id="14" w:name="_Toc454762835"/>
+      <w:bookmarkStart w:id="14" w:name="_Toc454791583"/>
       <w:r>
         <w:rPr>
           <w:rtl/>
@@ -14075,7 +15009,7 @@
           <w:rtl/>
         </w:rPr>
       </w:pPr>
-      <w:bookmarkStart w:id="15" w:name="_Toc454762891"/>
+      <w:bookmarkStart w:id="15" w:name="_Toc454791568"/>
       <w:r>
         <w:rPr>
           <w:rFonts w:hint="cs"/>
@@ -14620,7 +15554,7 @@
           <w:rtl/>
         </w:rPr>
       </w:pPr>
-      <w:bookmarkStart w:id="16" w:name="_Toc454762892"/>
+      <w:bookmarkStart w:id="16" w:name="_Toc454791569"/>
       <w:r>
         <w:rPr>
           <w:rFonts w:hint="cs"/>
@@ -15379,7 +16313,7 @@
         </w:rPr>
         <w:lastRenderedPageBreak/>
         <w:drawing>
-          <wp:inline distT="114300" distB="114300" distL="114300" distR="114300" wp14:anchorId="6254E0ED" wp14:editId="6D45C055">
+          <wp:inline distT="114300" distB="114300" distL="114300" distR="114300" wp14:anchorId="2F96C1EB" wp14:editId="459A1256">
             <wp:extent cx="4991100" cy="2740025"/>
             <wp:effectExtent l="0" t="0" r="0" b="3175"/>
             <wp:docPr id="5" name="image10.png" descr="BDAS.PNG"/>
@@ -15423,7 +16357,7 @@
           <w:rtl/>
         </w:rPr>
       </w:pPr>
-      <w:bookmarkStart w:id="17" w:name="_Toc454762836"/>
+      <w:bookmarkStart w:id="17" w:name="_Toc454791584"/>
       <w:r>
         <w:rPr>
           <w:rtl/>
@@ -15759,11 +16693,9 @@
         </w:rPr>
         <w:t xml:space="preserve"> (</w:t>
       </w:r>
-      <w:proofErr w:type="spellStart"/>
       <w:r>
         <w:t>DStream</w:t>
       </w:r>
-      <w:proofErr w:type="spellEnd"/>
       <w:r>
         <w:rPr>
           <w:rFonts w:hint="cs"/>
@@ -16138,6 +17070,7 @@
     <w:p>
       <w:pPr>
         <w:keepNext/>
+        <w:jc w:val="center"/>
       </w:pPr>
       <w:r>
         <w:rPr>
@@ -16146,7 +17079,7 @@
           <w:lang w:bidi="ar-SA"/>
         </w:rPr>
         <w:drawing>
-          <wp:inline distT="0" distB="0" distL="0" distR="0" wp14:anchorId="3F70BF83" wp14:editId="636FD656">
+          <wp:inline distT="0" distB="0" distL="0" distR="0" wp14:anchorId="42BE4F66" wp14:editId="19F8D3F3">
             <wp:extent cx="5543550" cy="2066925"/>
             <wp:effectExtent l="0" t="0" r="0" b="0"/>
             <wp:docPr id="1" name="Picture 1" descr="C:\Users\sinash\Documents\GitHub\undergradthesis-report-farsi\streaming-arch.png"/>
@@ -16204,6 +17137,7 @@
           <w:rtl/>
         </w:rPr>
       </w:pPr>
+      <w:bookmarkStart w:id="18" w:name="_Toc454791585"/>
       <w:r>
         <w:rPr>
           <w:rtl/>
@@ -16269,35 +17203,633 @@
         </w:rPr>
         <w:t>- جریان کلی ورودی و خروجی در اسپارک‌استریمینگ</w:t>
       </w:r>
-    </w:p>
-    <w:p>
-      <w:bookmarkStart w:id="18" w:name="_GoBack"/>
       <w:bookmarkEnd w:id="18"/>
     </w:p>
     <w:p>
       <w:pPr>
-        <w:tabs>
-          <w:tab w:val="left" w:pos="6757"/>
-        </w:tabs>
-        <w:rPr>
-          <w:rtl/>
-        </w:rPr>
-      </w:pPr>
-      <w:r>
-        <w:rPr>
-          <w:rtl/>
-        </w:rPr>
-        <w:tab/>
-      </w:r>
+        <w:rPr>
+          <w:rtl/>
+        </w:rPr>
+      </w:pPr>
     </w:p>
     <w:p>
       <w:pPr>
         <w:rPr>
+          <w:rFonts w:hint="cs"/>
+          <w:rtl/>
+        </w:rPr>
+      </w:pPr>
+      <w:r>
+        <w:rPr>
+          <w:rFonts w:hint="cs"/>
+          <w:rtl/>
+        </w:rPr>
+        <w:t>همانطور که در بخش ۲.۴.۴ بیان شد، اسپارک‌استریمینگ برای پردازش جریان‌داده‌ها، آن‌ها را به دسته‌های کوچکی تقسیم کرده و سپس اعمال پردازشی لازم را روی هر دسته انجام می‌دهد. شکل ۶ این موضوع</w:t>
+      </w:r>
+      <w:r>
+        <w:rPr>
+          <w:rFonts w:hint="cs"/>
+          <w:rtl/>
+        </w:rPr>
+        <w:t xml:space="preserve"> را نشان می‌دهد.</w:t>
+      </w:r>
+    </w:p>
+    <w:p>
+      <w:pPr>
+        <w:keepNext/>
+        <w:jc w:val="center"/>
+      </w:pPr>
+      <w:r>
+        <w:rPr>
+          <w:noProof/>
+          <w:rtl/>
+          <w:lang w:bidi="ar-SA"/>
+        </w:rPr>
+        <w:drawing>
+          <wp:inline distT="0" distB="0" distL="0" distR="0" wp14:anchorId="79E7C739" wp14:editId="4BD2CD84">
+            <wp:extent cx="5810250" cy="1287145"/>
+            <wp:effectExtent l="0" t="0" r="0" b="0"/>
+            <wp:docPr id="9" name="Picture 9" descr="C:\Users\sinash\Documents\GitHub\undergradthesis-report-farsi\streaming-flow-persian.png"/>
+            <wp:cNvGraphicFramePr>
+              <a:graphicFrameLocks xmlns:a="http://schemas.openxmlformats.org/drawingml/2006/main" noChangeAspect="1"/>
+            </wp:cNvGraphicFramePr>
+            <a:graphic xmlns:a="http://schemas.openxmlformats.org/drawingml/2006/main">
+              <a:graphicData uri="http://schemas.openxmlformats.org/drawingml/2006/picture">
+                <pic:pic xmlns:pic="http://schemas.openxmlformats.org/drawingml/2006/picture">
+                  <pic:nvPicPr>
+                    <pic:cNvPr id="0" name="Picture 5" descr="C:\Users\sinash\Documents\GitHub\undergradthesis-report-farsi\streaming-flow-persian.png"/>
+                    <pic:cNvPicPr>
+                      <a:picLocks noChangeAspect="1" noChangeArrowheads="1"/>
+                    </pic:cNvPicPr>
+                  </pic:nvPicPr>
+                  <pic:blipFill>
+                    <a:blip r:embed="rId28" cstate="print">
+                      <a:extLst>
+                        <a:ext uri="{28A0092B-C50C-407E-A947-70E740481C1C}">
+                          <a14:useLocalDpi xmlns:a14="http://schemas.microsoft.com/office/drawing/2010/main" val="0"/>
+                        </a:ext>
+                      </a:extLst>
+                    </a:blip>
+                    <a:srcRect/>
+                    <a:stretch>
+                      <a:fillRect/>
+                    </a:stretch>
+                  </pic:blipFill>
+                  <pic:spPr bwMode="auto">
+                    <a:xfrm>
+                      <a:off x="0" y="0"/>
+                      <a:ext cx="5845988" cy="1295062"/>
+                    </a:xfrm>
+                    <a:prstGeom prst="rect">
+                      <a:avLst/>
+                    </a:prstGeom>
+                    <a:noFill/>
+                    <a:ln>
+                      <a:noFill/>
+                    </a:ln>
+                  </pic:spPr>
+                </pic:pic>
+              </a:graphicData>
+            </a:graphic>
+          </wp:inline>
+        </w:drawing>
+      </w:r>
+    </w:p>
+    <w:p>
+      <w:pPr>
+        <w:pStyle w:val="Caption"/>
+        <w:jc w:val="center"/>
+        <w:rPr>
+          <w:rtl/>
+        </w:rPr>
+      </w:pPr>
+      <w:bookmarkStart w:id="19" w:name="_Toc454791586"/>
+      <w:r>
+        <w:rPr>
+          <w:rtl/>
+        </w:rPr>
+        <w:t xml:space="preserve">شکل </w:t>
+      </w:r>
+      <w:r>
+        <w:rPr>
+          <w:rtl/>
+        </w:rPr>
+        <w:fldChar w:fldCharType="begin"/>
+      </w:r>
+      <w:r>
+        <w:rPr>
+          <w:rtl/>
+        </w:rPr>
+        <w:instrText xml:space="preserve"> </w:instrText>
+      </w:r>
+      <w:r>
+        <w:instrText xml:space="preserve">SEQ </w:instrText>
+      </w:r>
+      <w:r>
+        <w:rPr>
+          <w:rtl/>
+        </w:rPr>
+        <w:instrText xml:space="preserve">شکل \* </w:instrText>
+      </w:r>
+      <w:r>
+        <w:instrText>ARABIC</w:instrText>
+      </w:r>
+      <w:r>
+        <w:rPr>
+          <w:rtl/>
+        </w:rPr>
+        <w:instrText xml:space="preserve"> </w:instrText>
+      </w:r>
+      <w:r>
+        <w:rPr>
+          <w:rtl/>
+        </w:rPr>
+        <w:fldChar w:fldCharType="separate"/>
+      </w:r>
+      <w:r>
+        <w:rPr>
+          <w:noProof/>
+          <w:rtl/>
+        </w:rPr>
+        <w:t>6</w:t>
+      </w:r>
+      <w:r>
+        <w:rPr>
+          <w:rtl/>
+        </w:rPr>
+        <w:fldChar w:fldCharType="end"/>
+      </w:r>
+      <w:r>
+        <w:rPr>
+          <w:rFonts w:hint="cs"/>
+          <w:rtl/>
+        </w:rPr>
+        <w:t xml:space="preserve"> - </w:t>
+      </w:r>
+      <w:r>
+        <w:rPr>
+          <w:rFonts w:hint="eastAsia"/>
+          <w:rtl/>
+        </w:rPr>
+        <w:t>تقس</w:t>
+      </w:r>
+      <w:r>
+        <w:rPr>
+          <w:rFonts w:hint="cs"/>
+          <w:rtl/>
+        </w:rPr>
+        <w:t>ی</w:t>
+      </w:r>
+      <w:r>
+        <w:rPr>
+          <w:rFonts w:hint="eastAsia"/>
+          <w:rtl/>
+        </w:rPr>
+        <w:t>م</w:t>
+      </w:r>
+      <w:r>
+        <w:rPr>
+          <w:rtl/>
+        </w:rPr>
+        <w:t xml:space="preserve"> </w:t>
+      </w:r>
+      <w:r>
+        <w:rPr>
+          <w:rFonts w:hint="eastAsia"/>
+          <w:rtl/>
+        </w:rPr>
+        <w:t>جر</w:t>
+      </w:r>
+      <w:r>
+        <w:rPr>
+          <w:rFonts w:hint="cs"/>
+          <w:rtl/>
+        </w:rPr>
+        <w:t>ی</w:t>
+      </w:r>
+      <w:r>
+        <w:rPr>
+          <w:rFonts w:hint="eastAsia"/>
+          <w:rtl/>
+        </w:rPr>
+        <w:t>ان‌داده‌</w:t>
+      </w:r>
+      <w:r>
+        <w:rPr>
+          <w:rFonts w:hint="cs"/>
+          <w:rtl/>
+        </w:rPr>
+        <w:t>ی</w:t>
+      </w:r>
+      <w:r>
+        <w:rPr>
+          <w:rtl/>
+        </w:rPr>
+        <w:t xml:space="preserve"> </w:t>
+      </w:r>
+      <w:r>
+        <w:rPr>
+          <w:rFonts w:hint="eastAsia"/>
+          <w:rtl/>
+        </w:rPr>
+        <w:t>ورود</w:t>
+      </w:r>
+      <w:r>
+        <w:rPr>
+          <w:rFonts w:hint="cs"/>
+          <w:rtl/>
+        </w:rPr>
+        <w:t>ی</w:t>
+      </w:r>
+      <w:r>
+        <w:rPr>
+          <w:rtl/>
+        </w:rPr>
+        <w:t xml:space="preserve"> </w:t>
+      </w:r>
+      <w:r>
+        <w:rPr>
+          <w:rFonts w:hint="eastAsia"/>
+          <w:rtl/>
+        </w:rPr>
+        <w:t>به</w:t>
+      </w:r>
+      <w:r>
+        <w:rPr>
+          <w:rtl/>
+        </w:rPr>
+        <w:t xml:space="preserve"> </w:t>
+      </w:r>
+      <w:r>
+        <w:rPr>
+          <w:rFonts w:hint="eastAsia"/>
+          <w:rtl/>
+        </w:rPr>
+        <w:t>دسته‌ها</w:t>
+      </w:r>
+      <w:r>
+        <w:rPr>
+          <w:rFonts w:hint="cs"/>
+          <w:rtl/>
+        </w:rPr>
+        <w:t>ی</w:t>
+      </w:r>
+      <w:r>
+        <w:rPr>
+          <w:rtl/>
+        </w:rPr>
+        <w:t xml:space="preserve"> </w:t>
+      </w:r>
+      <w:r>
+        <w:rPr>
+          <w:rFonts w:hint="eastAsia"/>
+          <w:rtl/>
+        </w:rPr>
+        <w:t>داده</w:t>
+      </w:r>
+      <w:r>
+        <w:rPr>
+          <w:rtl/>
+        </w:rPr>
+        <w:t xml:space="preserve"> </w:t>
+      </w:r>
+      <w:r>
+        <w:rPr>
+          <w:rFonts w:hint="eastAsia"/>
+          <w:rtl/>
+        </w:rPr>
+        <w:t>در</w:t>
+      </w:r>
+      <w:r>
+        <w:rPr>
+          <w:rtl/>
+        </w:rPr>
+        <w:t xml:space="preserve"> </w:t>
+      </w:r>
+      <w:r>
+        <w:rPr>
+          <w:rFonts w:hint="eastAsia"/>
+          <w:rtl/>
+        </w:rPr>
+        <w:t>اسپارک‌استر</w:t>
+      </w:r>
+      <w:r>
+        <w:rPr>
+          <w:rFonts w:hint="cs"/>
+          <w:rtl/>
+        </w:rPr>
+        <w:t>ی</w:t>
+      </w:r>
+      <w:r>
+        <w:rPr>
+          <w:rFonts w:hint="eastAsia"/>
+          <w:rtl/>
+        </w:rPr>
+        <w:t>م</w:t>
+      </w:r>
+      <w:r>
+        <w:rPr>
+          <w:rFonts w:hint="cs"/>
+          <w:rtl/>
+        </w:rPr>
+        <w:t>ی</w:t>
+      </w:r>
+      <w:r>
+        <w:rPr>
+          <w:rFonts w:hint="eastAsia"/>
+          <w:rtl/>
+        </w:rPr>
+        <w:t>نگ</w:t>
+      </w:r>
+      <w:bookmarkEnd w:id="19"/>
+    </w:p>
+    <w:p>
+      <w:pPr>
+        <w:rPr>
+          <w:rtl/>
+        </w:rPr>
+      </w:pPr>
+    </w:p>
+    <w:p>
+      <w:pPr>
+        <w:rPr>
+          <w:rtl/>
+        </w:rPr>
+      </w:pPr>
+      <w:r>
+        <w:rPr>
+          <w:rFonts w:hint="cs"/>
+          <w:rtl/>
+        </w:rPr>
+        <w:t>در اسپارک‌استریمینگ، برای پردازش داده‌های جاری، یک جریان داده‌ی ورودی با داده‌ساختار دیگری به نام جریان گسسته‌شده</w:t>
+      </w:r>
+      <w:r>
+        <w:rPr>
+          <w:rStyle w:val="FootnoteReference"/>
+          <w:rtl/>
+        </w:rPr>
+        <w:footnoteReference w:id="25"/>
+      </w:r>
+      <w:r>
+        <w:rPr>
+          <w:rFonts w:hint="cs"/>
+          <w:rtl/>
+        </w:rPr>
+        <w:t xml:space="preserve"> (</w:t>
+      </w:r>
+      <w:r>
+        <w:t>DStream</w:t>
+      </w:r>
+      <w:r>
+        <w:rPr>
+          <w:rFonts w:hint="cs"/>
+          <w:rtl/>
+        </w:rPr>
+        <w:t xml:space="preserve">) متناظر می‌شود که در واقع دنباله‌ای از </w:t>
+      </w:r>
+      <w:r>
+        <w:t>RDD</w:t>
+      </w:r>
+      <w:r>
+        <w:rPr>
+          <w:rFonts w:hint="cs"/>
+          <w:rtl/>
+        </w:rPr>
+        <w:t xml:space="preserve"> هاست. هر </w:t>
+      </w:r>
+      <w:r>
+        <w:t>RDD</w:t>
+      </w:r>
+      <w:r>
+        <w:rPr>
+          <w:rFonts w:hint="cs"/>
+          <w:rtl/>
+        </w:rPr>
+        <w:t xml:space="preserve"> موجود در یک </w:t>
+      </w:r>
+      <w:r>
+        <w:t>DStream</w:t>
+      </w:r>
+      <w:r>
+        <w:rPr>
+          <w:rFonts w:hint="cs"/>
+          <w:rtl/>
+        </w:rPr>
+        <w:t xml:space="preserve"> شامل داده‌های ورودی در یک بازه‌ی زمانی</w:t>
+      </w:r>
+      <w:r>
+        <w:rPr>
+          <w:rStyle w:val="FootnoteReference"/>
+          <w:rtl/>
+        </w:rPr>
+        <w:footnoteReference w:id="26"/>
+      </w:r>
+      <w:r>
+        <w:rPr>
+          <w:rFonts w:hint="cs"/>
+          <w:rtl/>
+        </w:rPr>
+        <w:t xml:space="preserve"> مشخص</w:t>
+      </w:r>
+      <w:r>
+        <w:t xml:space="preserve"> </w:t>
+      </w:r>
+      <w:r>
+        <w:rPr>
+          <w:rFonts w:hint="cs"/>
+          <w:rtl/>
+        </w:rPr>
+        <w:t>است.</w:t>
+      </w:r>
+      <w:r>
+        <w:rPr>
+          <w:rFonts w:hint="cs"/>
+          <w:rtl/>
+        </w:rPr>
+        <w:t xml:space="preserve"> </w:t>
+      </w:r>
+      <w:r>
+        <w:t>RDD</w:t>
+      </w:r>
+      <w:r>
+        <w:rPr>
+          <w:rFonts w:hint="cs"/>
+          <w:rtl/>
+        </w:rPr>
+        <w:t xml:space="preserve">های موجود در </w:t>
+      </w:r>
+      <w:r>
+        <w:t>DStream</w:t>
+      </w:r>
+      <w:r>
+        <w:rPr>
+          <w:rFonts w:hint="cs"/>
+          <w:rtl/>
+        </w:rPr>
+        <w:t xml:space="preserve"> بر اساس بازه‌ی زمانی متناظرشان مرتب شده‌اند. شکل ۷ این مورد را بهتر نشان می‌دهد.</w:t>
+      </w:r>
+    </w:p>
+    <w:p>
+      <w:pPr>
+        <w:keepNext/>
+        <w:jc w:val="center"/>
+      </w:pPr>
+      <w:r>
+        <w:rPr>
+          <w:noProof/>
+          <w:rtl/>
+          <w:lang w:bidi="ar-SA"/>
+        </w:rPr>
+        <w:drawing>
+          <wp:inline distT="0" distB="0" distL="0" distR="0" wp14:anchorId="71232BE0" wp14:editId="6D5711EE">
+            <wp:extent cx="5547995" cy="1216108"/>
+            <wp:effectExtent l="0" t="0" r="0" b="0"/>
+            <wp:docPr id="12" name="Picture 12" descr="C:\Users\sinash\Documents\GitHub\undergradthesis-report-farsi\streaming-dstream.png"/>
+            <wp:cNvGraphicFramePr>
+              <a:graphicFrameLocks xmlns:a="http://schemas.openxmlformats.org/drawingml/2006/main" noChangeAspect="1"/>
+            </wp:cNvGraphicFramePr>
+            <a:graphic xmlns:a="http://schemas.openxmlformats.org/drawingml/2006/main">
+              <a:graphicData uri="http://schemas.openxmlformats.org/drawingml/2006/picture">
+                <pic:pic xmlns:pic="http://schemas.openxmlformats.org/drawingml/2006/picture">
+                  <pic:nvPicPr>
+                    <pic:cNvPr id="0" name="Picture 7" descr="C:\Users\sinash\Documents\GitHub\undergradthesis-report-farsi\streaming-dstream.png"/>
+                    <pic:cNvPicPr>
+                      <a:picLocks noChangeAspect="1" noChangeArrowheads="1"/>
+                    </pic:cNvPicPr>
+                  </pic:nvPicPr>
+                  <pic:blipFill>
+                    <a:blip r:embed="rId29">
+                      <a:extLst>
+                        <a:ext uri="{28A0092B-C50C-407E-A947-70E740481C1C}">
+                          <a14:useLocalDpi xmlns:a14="http://schemas.microsoft.com/office/drawing/2010/main" val="0"/>
+                        </a:ext>
+                      </a:extLst>
+                    </a:blip>
+                    <a:srcRect/>
+                    <a:stretch>
+                      <a:fillRect/>
+                    </a:stretch>
+                  </pic:blipFill>
+                  <pic:spPr bwMode="auto">
+                    <a:xfrm>
+                      <a:off x="0" y="0"/>
+                      <a:ext cx="5547995" cy="1216108"/>
+                    </a:xfrm>
+                    <a:prstGeom prst="rect">
+                      <a:avLst/>
+                    </a:prstGeom>
+                    <a:noFill/>
+                    <a:ln>
+                      <a:noFill/>
+                    </a:ln>
+                  </pic:spPr>
+                </pic:pic>
+              </a:graphicData>
+            </a:graphic>
+          </wp:inline>
+        </w:drawing>
+      </w:r>
+    </w:p>
+    <w:p>
+      <w:pPr>
+        <w:pStyle w:val="Caption"/>
+        <w:jc w:val="center"/>
+        <w:rPr>
+          <w:rtl/>
+        </w:rPr>
+      </w:pPr>
+      <w:bookmarkStart w:id="20" w:name="_Toc454791587"/>
+      <w:bookmarkStart w:id="21" w:name="_GoBack"/>
+      <w:bookmarkEnd w:id="21"/>
+      <w:r>
+        <w:rPr>
+          <w:rtl/>
+        </w:rPr>
+        <w:t xml:space="preserve">شکل </w:t>
+      </w:r>
+      <w:r>
+        <w:rPr>
+          <w:rtl/>
+        </w:rPr>
+        <w:fldChar w:fldCharType="begin"/>
+      </w:r>
+      <w:r>
+        <w:rPr>
+          <w:rtl/>
+        </w:rPr>
+        <w:instrText xml:space="preserve"> </w:instrText>
+      </w:r>
+      <w:r>
+        <w:instrText xml:space="preserve">SEQ </w:instrText>
+      </w:r>
+      <w:r>
+        <w:rPr>
+          <w:rtl/>
+        </w:rPr>
+        <w:instrText xml:space="preserve">شکل \* </w:instrText>
+      </w:r>
+      <w:r>
+        <w:instrText>ARABIC</w:instrText>
+      </w:r>
+      <w:r>
+        <w:rPr>
+          <w:rtl/>
+        </w:rPr>
+        <w:instrText xml:space="preserve"> </w:instrText>
+      </w:r>
+      <w:r>
+        <w:rPr>
+          <w:rtl/>
+        </w:rPr>
+        <w:fldChar w:fldCharType="separate"/>
+      </w:r>
+      <w:r>
+        <w:rPr>
+          <w:noProof/>
+          <w:rtl/>
+        </w:rPr>
+        <w:t>7</w:t>
+      </w:r>
+      <w:r>
+        <w:rPr>
+          <w:rtl/>
+        </w:rPr>
+        <w:fldChar w:fldCharType="end"/>
+      </w:r>
+      <w:r>
+        <w:rPr>
+          <w:rFonts w:hint="cs"/>
+          <w:rtl/>
+        </w:rPr>
+        <w:t xml:space="preserve">- جریان گسسته‌شده و </w:t>
+      </w:r>
+      <w:r>
+        <w:t>RDD</w:t>
+      </w:r>
+      <w:r>
+        <w:rPr>
+          <w:rFonts w:hint="cs"/>
+          <w:rtl/>
+        </w:rPr>
+        <w:t>های موجود در آن</w:t>
+      </w:r>
+      <w:bookmarkEnd w:id="20"/>
+    </w:p>
+    <w:p>
+      <w:pPr>
+        <w:rPr>
+          <w:rtl/>
+        </w:rPr>
+      </w:pPr>
+    </w:p>
+    <w:p>
+      <w:pPr>
+        <w:rPr>
           <w:rtl/>
         </w:rPr>
         <w:sectPr>
-          <w:headerReference w:type="default" r:id="rId28"/>
-          <w:footerReference w:type="default" r:id="rId29"/>
+          <w:headerReference w:type="default" r:id="rId30"/>
+          <w:footerReference w:type="default" r:id="rId31"/>
           <w:pgSz w:w="11906" w:h="16838" w:code="9"/>
           <w:pgMar w:top="1729" w:right="1729" w:bottom="1729" w:left="1440" w:header="720" w:footer="720" w:gutter="0"/>
           <w:cols w:space="720"/>
@@ -16316,7 +17848,7 @@
           <w:rtl/>
         </w:rPr>
       </w:pPr>
-      <w:bookmarkStart w:id="19" w:name="_Toc454762893"/>
+      <w:bookmarkStart w:id="22" w:name="_Toc454791570"/>
       <w:r>
         <w:rPr>
           <w:rFonts w:hint="cs"/>
@@ -16373,7 +17905,7 @@
         </w:rPr>
         <w:t xml:space="preserve"> توزیع‌يافته</w:t>
       </w:r>
-      <w:bookmarkEnd w:id="19"/>
+      <w:bookmarkEnd w:id="22"/>
     </w:p>
     <w:p>
       <w:pPr>
@@ -16411,7 +17943,7 @@
         <w:lastRenderedPageBreak/>
         <w:br w:type="page"/>
       </w:r>
-      <w:bookmarkStart w:id="20" w:name="_Toc454762894"/>
+      <w:bookmarkStart w:id="23" w:name="_Toc454791571"/>
       <w:r>
         <w:rPr>
           <w:rFonts w:hint="cs"/>
@@ -16460,7 +17992,7 @@
         </w:rPr>
         <w:t>امانه</w:t>
       </w:r>
-      <w:bookmarkEnd w:id="20"/>
+      <w:bookmarkEnd w:id="23"/>
     </w:p>
     <w:p>
       <w:pPr>
@@ -16479,25 +18011,6 @@
     <w:p>
       <w:pPr>
         <w:pStyle w:val="Heading1"/>
-        <w:sectPr>
-          <w:headerReference w:type="default" r:id="rId30"/>
-          <w:footerReference w:type="default" r:id="rId31"/>
-          <w:pgSz w:w="11906" w:h="16838" w:code="9"/>
-          <w:pgMar w:top="1729" w:right="1729" w:bottom="1729" w:left="1440" w:header="720" w:footer="720" w:gutter="0"/>
-          <w:cols w:space="720"/>
-          <w:bidi/>
-          <w:rtlGutter/>
-          <w:docGrid w:linePitch="360"/>
-        </w:sectPr>
-      </w:pPr>
-    </w:p>
-    <w:p>
-      <w:pPr>
-        <w:pStyle w:val="Heading1"/>
-        <w:rPr>
-          <w:szCs w:val="38"/>
-          <w:rtl/>
-        </w:rPr>
         <w:sectPr>
           <w:headerReference w:type="default" r:id="rId32"/>
           <w:footerReference w:type="default" r:id="rId33"/>
@@ -16509,59 +18022,17 @@
           <w:docGrid w:linePitch="360"/>
         </w:sectPr>
       </w:pPr>
-      <w:bookmarkStart w:id="21" w:name="_Toc454762895"/>
-      <w:bookmarkStart w:id="22" w:name="_Toc115553031"/>
-      <w:bookmarkStart w:id="23" w:name="_Toc118681176"/>
-      <w:bookmarkStart w:id="24" w:name="_Toc428692884"/>
-      <w:bookmarkEnd w:id="4"/>
-      <w:r>
-        <w:rPr>
-          <w:rFonts w:hint="cs"/>
-          <w:szCs w:val="38"/>
-          <w:rtl/>
-        </w:rPr>
-        <w:lastRenderedPageBreak/>
-        <w:t xml:space="preserve">فصل </w:t>
-      </w:r>
-      <w:r>
-        <w:rPr>
-          <w:rFonts w:hint="cs"/>
-          <w:szCs w:val="38"/>
-          <w:rtl/>
-        </w:rPr>
-        <w:t xml:space="preserve">پنجم - </w:t>
-      </w:r>
-      <w:r>
-        <w:rPr>
-          <w:rFonts w:hint="cs"/>
-          <w:szCs w:val="38"/>
-          <w:rtl/>
-        </w:rPr>
-        <w:br/>
-      </w:r>
-      <w:r>
-        <w:rPr>
-          <w:rFonts w:hint="cs"/>
-          <w:szCs w:val="38"/>
-          <w:rtl/>
-        </w:rPr>
-        <w:t>جمع‌بندی و کارهای آینده</w:t>
-      </w:r>
-      <w:bookmarkEnd w:id="21"/>
     </w:p>
     <w:p>
       <w:pPr>
         <w:pStyle w:val="Heading1"/>
-        <w:numPr>
-          <w:ilvl w:val="0"/>
-          <w:numId w:val="0"/>
-        </w:numPr>
-        <w:spacing w:before="0"/>
-        <w:rPr>
+        <w:rPr>
+          <w:szCs w:val="38"/>
           <w:rtl/>
         </w:rPr>
         <w:sectPr>
           <w:headerReference w:type="default" r:id="rId34"/>
+          <w:footerReference w:type="default" r:id="rId35"/>
           <w:pgSz w:w="11906" w:h="16838" w:code="9"/>
           <w:pgMar w:top="1729" w:right="1729" w:bottom="1729" w:left="1440" w:header="720" w:footer="720" w:gutter="0"/>
           <w:cols w:space="720"/>
@@ -16570,26 +18041,45 @@
           <w:docGrid w:linePitch="360"/>
         </w:sectPr>
       </w:pPr>
-      <w:bookmarkStart w:id="25" w:name="_Toc454762896"/>
-      <w:r>
-        <w:rPr>
-          <w:rFonts w:hint="cs"/>
+      <w:bookmarkStart w:id="24" w:name="_Toc115553031"/>
+      <w:bookmarkStart w:id="25" w:name="_Toc118681176"/>
+      <w:bookmarkStart w:id="26" w:name="_Toc428692884"/>
+      <w:bookmarkStart w:id="27" w:name="_Toc454791572"/>
+      <w:bookmarkEnd w:id="4"/>
+      <w:r>
+        <w:rPr>
+          <w:rFonts w:hint="cs"/>
+          <w:szCs w:val="38"/>
           <w:rtl/>
         </w:rPr>
         <w:lastRenderedPageBreak/>
-        <w:t xml:space="preserve">منابع </w:t>
-      </w:r>
-      <w:r>
-        <w:rPr>
-          <w:rFonts w:hint="cs"/>
-          <w:rtl/>
-        </w:rPr>
-        <w:t>و مراجع</w:t>
-      </w:r>
-      <w:bookmarkEnd w:id="22"/>
-      <w:bookmarkEnd w:id="23"/>
-      <w:bookmarkEnd w:id="24"/>
-      <w:bookmarkEnd w:id="25"/>
+        <w:t xml:space="preserve">فصل </w:t>
+      </w:r>
+      <w:r>
+        <w:rPr>
+          <w:rFonts w:hint="cs"/>
+          <w:szCs w:val="38"/>
+          <w:rtl/>
+        </w:rPr>
+        <w:t xml:space="preserve">پنجم - </w:t>
+      </w:r>
+      <w:r>
+        <w:rPr>
+          <w:rFonts w:hint="cs"/>
+          <w:szCs w:val="38"/>
+          <w:rtl/>
+        </w:rPr>
+        <w:br/>
+      </w:r>
+      <w:r>
+        <w:rPr>
+          <w:rFonts w:hint="cs"/>
+          <w:szCs w:val="38"/>
+          <w:rtl/>
+        </w:rPr>
+        <w:t>جمع‌بندی و کارهای آینده</w:t>
+      </w:r>
+      <w:bookmarkEnd w:id="27"/>
     </w:p>
     <w:p>
       <w:pPr>
@@ -16598,11 +18088,53 @@
           <w:ilvl w:val="0"/>
           <w:numId w:val="0"/>
         </w:numPr>
-        <w:rPr>
-          <w:rtl/>
-        </w:rPr>
-      </w:pPr>
-      <w:bookmarkStart w:id="26" w:name="_Toc454762897"/>
+        <w:spacing w:before="0"/>
+        <w:rPr>
+          <w:rtl/>
+        </w:rPr>
+        <w:sectPr>
+          <w:headerReference w:type="default" r:id="rId36"/>
+          <w:pgSz w:w="11906" w:h="16838" w:code="9"/>
+          <w:pgMar w:top="1729" w:right="1729" w:bottom="1729" w:left="1440" w:header="720" w:footer="720" w:gutter="0"/>
+          <w:cols w:space="720"/>
+          <w:bidi/>
+          <w:rtlGutter/>
+          <w:docGrid w:linePitch="360"/>
+        </w:sectPr>
+      </w:pPr>
+      <w:bookmarkStart w:id="28" w:name="_Toc454791573"/>
+      <w:r>
+        <w:rPr>
+          <w:rFonts w:hint="cs"/>
+          <w:rtl/>
+        </w:rPr>
+        <w:lastRenderedPageBreak/>
+        <w:t xml:space="preserve">منابع </w:t>
+      </w:r>
+      <w:r>
+        <w:rPr>
+          <w:rFonts w:hint="cs"/>
+          <w:rtl/>
+        </w:rPr>
+        <w:t>و مراجع</w:t>
+      </w:r>
+      <w:bookmarkEnd w:id="24"/>
+      <w:bookmarkEnd w:id="25"/>
+      <w:bookmarkEnd w:id="26"/>
+      <w:bookmarkEnd w:id="28"/>
+    </w:p>
+    <w:p>
+      <w:pPr>
+        <w:pStyle w:val="Heading1"/>
+        <w:numPr>
+          <w:ilvl w:val="0"/>
+          <w:numId w:val="0"/>
+        </w:numPr>
+        <w:rPr>
+          <w:rtl/>
+        </w:rPr>
+      </w:pPr>
+      <w:bookmarkStart w:id="29" w:name="_Toc454791574"/>
       <w:r>
         <w:rPr>
           <w:rFonts w:hint="cs"/>
@@ -16611,7 +18143,7 @@
         <w:lastRenderedPageBreak/>
         <w:t>پیوست</w:t>
       </w:r>
-      <w:bookmarkEnd w:id="26"/>
+      <w:bookmarkEnd w:id="29"/>
     </w:p>
     <w:p>
       <w:pPr>
@@ -16671,8 +18203,8 @@
           <w:rtl/>
         </w:rPr>
         <w:sectPr>
-          <w:headerReference w:type="default" r:id="rId35"/>
-          <w:footerReference w:type="default" r:id="rId36"/>
+          <w:headerReference w:type="default" r:id="rId37"/>
+          <w:footerReference w:type="default" r:id="rId38"/>
           <w:pgSz w:w="11906" w:h="16838" w:code="9"/>
           <w:pgMar w:top="1729" w:right="1729" w:bottom="1729" w:left="1440" w:header="720" w:footer="720" w:gutter="0"/>
           <w:cols w:space="720"/>
@@ -16754,11 +18286,9 @@
           <w:szCs w:val="24"/>
         </w:rPr>
       </w:pPr>
-      <w:proofErr w:type="spellStart"/>
       <w:r>
         <w:t>Amirkabir</w:t>
       </w:r>
-      <w:proofErr w:type="spellEnd"/>
       <w:r>
         <w:t xml:space="preserve"> University of </w:t>
       </w:r>
@@ -16875,21 +18405,12 @@
           <w:szCs w:val="44"/>
         </w:rPr>
       </w:pPr>
-      <w:proofErr w:type="spellStart"/>
       <w:r>
         <w:rPr>
           <w:sz w:val="40"/>
           <w:szCs w:val="44"/>
         </w:rPr>
-        <w:t>SDMiner</w:t>
-      </w:r>
-      <w:proofErr w:type="spellEnd"/>
-      <w:r>
-        <w:rPr>
-          <w:sz w:val="40"/>
-          <w:szCs w:val="44"/>
-        </w:rPr>
-        <w:t xml:space="preserve">: A Tool </w:t>
+        <w:t xml:space="preserve">SDMiner: A Tool </w:t>
       </w:r>
       <w:r>
         <w:rPr>
@@ -16980,29 +18501,8 @@
         </w:rPr>
       </w:pPr>
       <w:r>
-        <w:t xml:space="preserve">Dr. </w:t>
-      </w:r>
-      <w:proofErr w:type="spellStart"/>
-      <w:r>
-        <w:t>Seyyed</w:t>
-      </w:r>
-      <w:proofErr w:type="spellEnd"/>
-      <w:r>
-        <w:t xml:space="preserve"> </w:t>
-      </w:r>
-      <w:proofErr w:type="spellStart"/>
-      <w:r>
-        <w:t>Rasool</w:t>
-      </w:r>
-      <w:proofErr w:type="spellEnd"/>
-      <w:r>
-        <w:t xml:space="preserve"> </w:t>
-      </w:r>
-      <w:proofErr w:type="spellStart"/>
-      <w:r>
-        <w:t>Moosavi</w:t>
-      </w:r>
-      <w:proofErr w:type="spellEnd"/>
+        <w:t>Dr. Seyyed Rasool Moosavi</w:t>
+      </w:r>
     </w:p>
     <w:p>
       <w:pPr>
@@ -17011,13 +18511,8 @@
         <w:spacing w:line="276" w:lineRule="auto"/>
       </w:pPr>
       <w:r>
-        <w:t xml:space="preserve">Dr. Amir H. </w:t>
-      </w:r>
-      <w:proofErr w:type="spellStart"/>
-      <w:r>
-        <w:t>Payberah</w:t>
-      </w:r>
-      <w:proofErr w:type="spellEnd"/>
+        <w:t>Dr. Amir H. Payberah</w:t>
+      </w:r>
     </w:p>
     <w:p>
       <w:pPr>
@@ -17055,8 +18550,8 @@
       </w:r>
     </w:p>
     <w:sectPr>
-      <w:headerReference w:type="default" r:id="rId37"/>
-      <w:footerReference w:type="default" r:id="rId38"/>
+      <w:headerReference w:type="default" r:id="rId39"/>
+      <w:footerReference w:type="default" r:id="rId40"/>
       <w:type w:val="continuous"/>
       <w:pgSz w:w="11906" w:h="16838" w:code="9"/>
       <w:pgMar w:top="1729" w:right="1729" w:bottom="1729" w:left="1440" w:header="720" w:footer="720" w:gutter="0"/>
@@ -17327,7 +18822,6 @@
         <w:docPartUnique/>
       </w:docPartObj>
     </w:sdtPr>
-    <w:sdtEndPr/>
     <w:sdtContent>
       <w:sdt>
         <w:sdtPr>
@@ -17340,7 +18834,6 @@
             <w:docPartUnique/>
           </w:docPartObj>
         </w:sdtPr>
-        <w:sdtEndPr/>
         <w:sdtContent>
           <w:p>
             <w:pPr>
@@ -17487,7 +18980,6 @@
         <w:docPartUnique/>
       </w:docPartObj>
     </w:sdtPr>
-    <w:sdtEndPr/>
     <w:sdtContent>
       <w:sdt>
         <w:sdtPr>
@@ -17500,7 +18992,6 @@
             <w:docPartUnique/>
           </w:docPartObj>
         </w:sdtPr>
-        <w:sdtEndPr/>
         <w:sdtContent>
           <w:p>
             <w:pPr>
@@ -17552,7 +19043,7 @@
                 <w:noProof/>
                 <w:rtl/>
               </w:rPr>
-              <w:t>20</w:t>
+              <w:t>21</w:t>
             </w:r>
             <w:r>
               <w:rPr>
@@ -17849,15 +19340,7 @@
         <w:t xml:space="preserve"> </w:t>
       </w:r>
       <w:r>
-        <w:t xml:space="preserve">At </w:t>
-      </w:r>
-      <w:proofErr w:type="spellStart"/>
-      <w:r>
-        <w:t>Leat</w:t>
-      </w:r>
-      <w:proofErr w:type="spellEnd"/>
-      <w:r>
-        <w:t xml:space="preserve"> Once</w:t>
+        <w:t>At Leat Once</w:t>
       </w:r>
     </w:p>
   </w:footnote>
@@ -17944,11 +19427,9 @@
         </w:rPr>
         <w:t xml:space="preserve"> </w:t>
       </w:r>
-      <w:proofErr w:type="spellStart"/>
       <w:r>
         <w:t>Checkpointing</w:t>
       </w:r>
-      <w:proofErr w:type="spellEnd"/>
     </w:p>
   </w:footnote>
   <w:footnote w:id="16">
@@ -18146,6 +19627,50 @@
       </w:r>
       <w:r>
         <w:t>Lineage</w:t>
+      </w:r>
+    </w:p>
+  </w:footnote>
+  <w:footnote w:id="25">
+    <w:p>
+      <w:pPr>
+        <w:pStyle w:val="FootnoteText"/>
+      </w:pPr>
+      <w:r>
+        <w:rPr>
+          <w:rStyle w:val="FootnoteReference"/>
+        </w:rPr>
+        <w:footnoteRef/>
+      </w:r>
+      <w:r>
+        <w:rPr>
+          <w:rtl/>
+        </w:rPr>
+        <w:t xml:space="preserve"> </w:t>
+      </w:r>
+      <w:r>
+        <w:t>Discretized Stream</w:t>
+      </w:r>
+    </w:p>
+  </w:footnote>
+  <w:footnote w:id="26">
+    <w:p>
+      <w:pPr>
+        <w:pStyle w:val="FootnoteText"/>
+      </w:pPr>
+      <w:r>
+        <w:rPr>
+          <w:rStyle w:val="FootnoteReference"/>
+        </w:rPr>
+        <w:footnoteRef/>
+      </w:r>
+      <w:r>
+        <w:rPr>
+          <w:rtl/>
+        </w:rPr>
+        <w:t xml:space="preserve"> </w:t>
+      </w:r>
+      <w:r>
+        <w:t>Interval</w:t>
       </w:r>
     </w:p>
   </w:footnote>
@@ -24484,7 +26009,7 @@
 </file>
 
 <file path=customXml/itemProps1.xml><?xml version="1.0" encoding="utf-8"?>
-<ds:datastoreItem xmlns:ds="http://schemas.openxmlformats.org/officeDocument/2006/customXml" ds:itemID="{053C6AD8-8D49-4682-A472-C7C44F460721}">
+<ds:datastoreItem xmlns:ds="http://schemas.openxmlformats.org/officeDocument/2006/customXml" ds:itemID="{A04A692B-7719-4A57-B91A-D91ACE2D52BC}">
   <ds:schemaRefs>
     <ds:schemaRef ds:uri="http://schemas.openxmlformats.org/officeDocument/2006/bibliography"/>
   </ds:schemaRefs>

</xml_diff>

<commit_message>
A little revision up to end of chapter 2
</commit_message>
<xml_diff>
--- a/Thesis-v0.0.docx
+++ b/Thesis-v0.0.docx
@@ -22350,6 +22350,10 @@
     </w:p>
     <w:p>
       <w:pPr>
+        <w:rPr>
+          <w:rFonts w:hint="cs"/>
+          <w:rtl/>
+        </w:rPr>
         <w:sectPr>
           <w:headerReference w:type="default" r:id="rId32"/>
           <w:footerReference w:type="default" r:id="rId33"/>
@@ -30563,7 +30567,7 @@
 </file>
 
 <file path=customXml/itemProps1.xml><?xml version="1.0" encoding="utf-8"?>
-<ds:datastoreItem xmlns:ds="http://schemas.openxmlformats.org/officeDocument/2006/customXml" ds:itemID="{6453643B-E7DB-499B-AC29-C8A4E457ABB9}">
+<ds:datastoreItem xmlns:ds="http://schemas.openxmlformats.org/officeDocument/2006/customXml" ds:itemID="{F87B912F-8C24-4176-AE5C-F91EB9EA9519}">
   <ds:schemaRefs>
     <ds:schemaRef ds:uri="http://schemas.openxmlformats.org/officeDocument/2006/bibliography"/>
   </ds:schemaRefs>

</xml_diff>

<commit_message>
Chapter 3, up to RSFR
</commit_message>
<xml_diff>
--- a/Thesis-v0.0.docx
+++ b/Thesis-v0.0.docx
@@ -8754,14 +8754,9 @@
         </w:rPr>
         <w:t xml:space="preserve"> به موازی‌سازی و پیاده‌سازی الگوریتم نمونه‌برداری تصادفی بدون تبعیض به عنوان یکی از معمول‌ترین الگوریتم‌های کاوش داده‌های جاری می‌پردازد.</w:t>
       </w:r>
-    </w:p>
-    <w:p>
-      <w:pPr>
-        <w:jc w:val="both"/>
-        <w:rPr>
-          <w:rtl/>
-        </w:rPr>
-      </w:pPr>
+      <w:r>
+        <w:t xml:space="preserve"> </w:t>
+      </w:r>
       <w:r>
         <w:rPr>
           <w:rFonts w:hint="cs"/>
@@ -8863,14 +8858,9 @@
         </w:rPr>
         <w:t xml:space="preserve"> به جمع‌بندی و کارهای‌ آینده مرتبط با این پروژه خواهد پرداخت.</w:t>
       </w:r>
-    </w:p>
-    <w:p>
-      <w:pPr>
-        <w:jc w:val="both"/>
-        <w:rPr>
-          <w:rtl/>
-        </w:rPr>
-      </w:pPr>
+      <w:r>
+        <w:t xml:space="preserve"> </w:t>
+      </w:r>
       <w:r>
         <w:rPr>
           <w:rFonts w:hint="cs"/>
@@ -18374,7 +18364,6 @@
     <w:p>
       <w:pPr>
         <w:rPr>
-          <w:rFonts w:hint="cs"/>
           <w:rtl/>
         </w:rPr>
       </w:pPr>
@@ -18405,6 +18394,7 @@
       <w:r>
         <w:rPr>
           <w:noProof/>
+          <w:lang w:bidi="ar-SA"/>
         </w:rPr>
         <mc:AlternateContent>
           <mc:Choice Requires="wps">
@@ -19207,6 +19197,7 @@
         <w:rPr>
           <w:rFonts w:ascii="BBCNassim" w:hAnsi="BBCNassim" w:cs="BBCNassim"/>
           <w:noProof/>
+          <w:lang w:bidi="ar-SA"/>
         </w:rPr>
         <w:drawing>
           <wp:anchor distT="0" distB="0" distL="114300" distR="114300" simplePos="0" relativeHeight="251663360" behindDoc="1" locked="0" layoutInCell="1" allowOverlap="1" wp14:anchorId="21F6FBF1" wp14:editId="1B2C15C2">
@@ -20526,7 +20517,7 @@
         <w:keepNext/>
         <w:jc w:val="center"/>
       </w:pPr>
-      <w:bookmarkStart w:id="21" w:name="_Toc454793416"/>
+      <w:bookmarkStart w:id="20" w:name="_Toc454793416"/>
       <w:r>
         <w:rPr>
           <w:rtl/>
@@ -20808,7 +20799,7 @@
         </w:rPr>
         <w:t xml:space="preserve"> ۲۰۱۶)</w:t>
       </w:r>
-      <w:bookmarkEnd w:id="21"/>
+      <w:bookmarkEnd w:id="20"/>
     </w:p>
     <w:tbl>
       <w:tblPr>
@@ -21396,7 +21387,7 @@
           <w:rtl/>
         </w:rPr>
       </w:pPr>
-      <w:bookmarkStart w:id="22" w:name="_Toc454793204"/>
+      <w:bookmarkStart w:id="21" w:name="_Toc454793204"/>
       <w:r>
         <w:rPr>
           <w:rFonts w:hint="cs"/>
@@ -21418,7 +21409,7 @@
         </w:rPr>
         <w:t>اسپارک‌استریمینگ</w:t>
       </w:r>
-      <w:bookmarkEnd w:id="22"/>
+      <w:bookmarkEnd w:id="21"/>
     </w:p>
     <w:p>
       <w:pPr>
@@ -21561,7 +21552,7 @@
           <w:rtl/>
         </w:rPr>
       </w:pPr>
-      <w:bookmarkStart w:id="23" w:name="_Toc454793331"/>
+      <w:bookmarkStart w:id="22" w:name="_Toc454793331"/>
       <w:r>
         <w:rPr>
           <w:rtl/>
@@ -21627,7 +21618,7 @@
         </w:rPr>
         <w:t>- جریان کلی ورودی و خروجی در اسپارک‌استریمینگ</w:t>
       </w:r>
-      <w:bookmarkEnd w:id="23"/>
+      <w:bookmarkEnd w:id="22"/>
     </w:p>
     <w:p>
       <w:pPr>
@@ -21726,7 +21717,7 @@
           <w:rtl/>
         </w:rPr>
       </w:pPr>
-      <w:bookmarkStart w:id="24" w:name="_Toc454793332"/>
+      <w:bookmarkStart w:id="23" w:name="_Toc454793332"/>
       <w:r>
         <w:rPr>
           <w:rtl/>
@@ -21964,7 +21955,7 @@
         </w:rPr>
         <w:t>نگ</w:t>
       </w:r>
-      <w:bookmarkEnd w:id="24"/>
+      <w:bookmarkEnd w:id="23"/>
     </w:p>
     <w:p>
       <w:pPr>
@@ -22155,7 +22146,7 @@
           <w:rtl/>
         </w:rPr>
       </w:pPr>
-      <w:bookmarkStart w:id="25" w:name="_Toc454793333"/>
+      <w:bookmarkStart w:id="24" w:name="_Toc454793333"/>
       <w:r>
         <w:rPr>
           <w:rtl/>
@@ -22228,7 +22219,7 @@
         </w:rPr>
         <w:t>های موجود در آن</w:t>
       </w:r>
-      <w:bookmarkEnd w:id="25"/>
+      <w:bookmarkEnd w:id="24"/>
     </w:p>
     <w:p>
       <w:pPr>
@@ -22314,7 +22305,6 @@
       <w:pPr>
         <w:pStyle w:val="Heading3"/>
         <w:rPr>
-          <w:rFonts w:hint="cs"/>
           <w:rtl/>
         </w:rPr>
       </w:pPr>
@@ -22329,7 +22319,6 @@
     <w:p>
       <w:pPr>
         <w:rPr>
-          <w:rFonts w:hint="cs"/>
           <w:rtl/>
         </w:rPr>
       </w:pPr>
@@ -22350,10 +22339,6 @@
     </w:p>
     <w:p>
       <w:pPr>
-        <w:rPr>
-          <w:rFonts w:hint="cs"/>
-          <w:rtl/>
-        </w:rPr>
         <w:sectPr>
           <w:headerReference w:type="default" r:id="rId32"/>
           <w:footerReference w:type="default" r:id="rId33"/>
@@ -22373,96 +22358,611 @@
         </w:rPr>
         <w:t>در فصل بعدی، الگوریتم نمونه‌برداری تصادفی بدون تبعیض، به عنوان یکی از معمو‌ل‌ترین الگوریتم‌های کاوش داده‌های جاری معرفی خواهد شد و چگونگی تبدیل آن به الگوریتمی توزیع‌یافته با توجه به چارچوب برنامه‌نویسی اسپارک‌استریمینگ مورد بررسی قرار خواهد گرفت.</w:t>
       </w:r>
+    </w:p>
+    <w:p>
+      <w:pPr>
+        <w:pStyle w:val="Heading1"/>
+        <w:rPr>
+          <w:szCs w:val="38"/>
+        </w:rPr>
+      </w:pPr>
+      <w:bookmarkStart w:id="25" w:name="_Toc454793205"/>
+      <w:r>
+        <w:rPr>
+          <w:rFonts w:hint="cs"/>
+          <w:szCs w:val="38"/>
+          <w:rtl/>
+        </w:rPr>
+        <w:lastRenderedPageBreak/>
+        <w:t>ف</w:t>
+      </w:r>
+      <w:r>
+        <w:rPr>
+          <w:rFonts w:hint="cs"/>
+          <w:szCs w:val="38"/>
+          <w:rtl/>
+        </w:rPr>
+        <w:t xml:space="preserve">صل </w:t>
+      </w:r>
+      <w:r>
+        <w:rPr>
+          <w:rFonts w:hint="cs"/>
+          <w:szCs w:val="38"/>
+          <w:rtl/>
+        </w:rPr>
+        <w:t>سوم</w:t>
+      </w:r>
+      <w:r>
+        <w:rPr>
+          <w:rFonts w:hint="cs"/>
+          <w:szCs w:val="38"/>
+          <w:rtl/>
+        </w:rPr>
+        <w:t xml:space="preserve"> - </w:t>
+      </w:r>
+      <w:r>
+        <w:rPr>
+          <w:szCs w:val="38"/>
+          <w:rtl/>
+        </w:rPr>
+        <w:br/>
+      </w:r>
+      <w:r>
+        <w:rPr>
+          <w:rFonts w:hint="cs"/>
+          <w:szCs w:val="38"/>
+          <w:rtl/>
+        </w:rPr>
+        <w:t>الگوریت</w:t>
+      </w:r>
+      <w:r>
+        <w:rPr>
+          <w:rFonts w:hint="cs"/>
+          <w:szCs w:val="38"/>
+          <w:rtl/>
+        </w:rPr>
+        <w:t>م نمونه برداری تصادفی</w:t>
+      </w:r>
+      <w:r>
+        <w:rPr>
+          <w:rFonts w:hint="cs"/>
+          <w:szCs w:val="38"/>
+          <w:rtl/>
+        </w:rPr>
+        <w:t xml:space="preserve"> توزیع‌يافته</w:t>
+      </w:r>
+      <w:bookmarkEnd w:id="25"/>
+      <w:r>
+        <w:rPr>
+          <w:rFonts w:hint="cs"/>
+          <w:szCs w:val="38"/>
+          <w:rtl/>
+        </w:rPr>
+        <w:t xml:space="preserve"> با مخزن ثابت</w:t>
+      </w:r>
+    </w:p>
+    <w:p>
+      <w:pPr>
+        <w:bidi w:val="0"/>
+        <w:spacing w:before="0" w:after="200" w:line="276" w:lineRule="auto"/>
+      </w:pPr>
+      <w:r>
+        <w:br w:type="page"/>
+      </w:r>
+    </w:p>
+    <w:p>
+      <w:pPr>
+        <w:jc w:val="both"/>
+        <w:rPr>
+          <w:rFonts w:hint="cs"/>
+          <w:rtl/>
+        </w:rPr>
+      </w:pPr>
+      <w:r>
+        <w:rPr>
+          <w:rFonts w:hint="cs"/>
+          <w:rtl/>
+        </w:rPr>
+        <w:lastRenderedPageBreak/>
+        <w:t xml:space="preserve">در این فصل به الگوریتم نمونه‌برداری تصادفی </w:t>
+      </w:r>
+      <w:r>
+        <w:rPr>
+          <w:rFonts w:hint="cs"/>
+          <w:rtl/>
+        </w:rPr>
+        <w:t>با مخزن</w:t>
+      </w:r>
+      <w:r>
+        <w:rPr>
+          <w:rFonts w:hint="cs"/>
+          <w:rtl/>
+        </w:rPr>
+        <w:t xml:space="preserve"> ثابت</w:t>
+      </w:r>
+      <w:r>
+        <w:rPr>
+          <w:rStyle w:val="FootnoteReference"/>
+          <w:rtl/>
+        </w:rPr>
+        <w:footnoteReference w:id="28"/>
+      </w:r>
+      <w:r>
+        <w:rPr>
+          <w:rFonts w:hint="cs"/>
+          <w:rtl/>
+        </w:rPr>
+        <w:t xml:space="preserve"> </w:t>
+      </w:r>
+      <w:r>
+        <w:rPr>
+          <w:rFonts w:hint="cs"/>
+          <w:rtl/>
+        </w:rPr>
+        <w:t>(</w:t>
+      </w:r>
+      <w:r>
+        <w:t>RSFR</w:t>
+      </w:r>
+      <w:r>
+        <w:rPr>
+          <w:rFonts w:hint="cs"/>
+          <w:rtl/>
+        </w:rPr>
+        <w:t xml:space="preserve">) </w:t>
+      </w:r>
+      <w:r>
+        <w:rPr>
+          <w:rFonts w:hint="cs"/>
+          <w:rtl/>
+        </w:rPr>
+        <w:t>به عنوان یکی از معمول‌ترین الگوریتم‌های کاوش داده‌های جاری پرداخته خواهد شد. در ابتدا مبحث نمونه‌برداری</w:t>
+      </w:r>
+      <w:r>
+        <w:rPr>
+          <w:rStyle w:val="FootnoteReference"/>
+          <w:rtl/>
+        </w:rPr>
+        <w:footnoteReference w:id="29"/>
+      </w:r>
+      <w:r>
+        <w:rPr>
+          <w:rFonts w:hint="cs"/>
+          <w:rtl/>
+        </w:rPr>
+        <w:t xml:space="preserve"> و کاربردهای آن در وظایف کاوش داده‌های جاری مورد بررسی قرار خواهد گرفت. پس از آن، به چند روش معمول برای نمونه‌برداری اشاره شده و الگوریت</w:t>
+      </w:r>
+      <w:r>
+        <w:rPr>
+          <w:rFonts w:hint="cs"/>
+          <w:rtl/>
+        </w:rPr>
+        <w:t xml:space="preserve">م </w:t>
+      </w:r>
+      <w:r>
+        <w:t>RSFR</w:t>
+      </w:r>
+      <w:r>
+        <w:rPr>
+          <w:rFonts w:hint="cs"/>
+          <w:rtl/>
+        </w:rPr>
+        <w:t xml:space="preserve"> شرح داده خواهد شد. سپس، </w:t>
+      </w:r>
+      <w:r>
+        <w:rPr>
+          <w:rFonts w:hint="cs"/>
+          <w:rtl/>
+        </w:rPr>
+        <w:t xml:space="preserve">در مورد </w:t>
+      </w:r>
+      <w:r>
+        <w:rPr>
+          <w:rFonts w:hint="cs"/>
+          <w:rtl/>
+        </w:rPr>
+        <w:t>فرایند موازی‌سازی این الگوریتم و چگونگی طراحی و پیاده‌سازی نسخه‌ی توزیع‌یافته</w:t>
+      </w:r>
+      <w:r>
+        <w:rPr>
+          <w:rStyle w:val="FootnoteReference"/>
+          <w:rtl/>
+        </w:rPr>
+        <w:footnoteReference w:id="30"/>
+      </w:r>
+      <w:r>
+        <w:rPr>
+          <w:rFonts w:hint="cs"/>
+          <w:rtl/>
+        </w:rPr>
+        <w:t xml:space="preserve"> </w:t>
+      </w:r>
+      <w:r>
+        <w:rPr>
+          <w:rFonts w:hint="cs"/>
+          <w:rtl/>
+        </w:rPr>
+        <w:t>(</w:t>
+      </w:r>
+      <w:r>
+        <w:t>DSFR</w:t>
+      </w:r>
+      <w:r>
+        <w:rPr>
+          <w:rFonts w:hint="cs"/>
+          <w:rtl/>
+        </w:rPr>
+        <w:t xml:space="preserve">) </w:t>
+      </w:r>
+      <w:r>
+        <w:rPr>
+          <w:rFonts w:hint="cs"/>
+          <w:rtl/>
+        </w:rPr>
+        <w:t>بر بستر</w:t>
+      </w:r>
+      <w:r>
+        <w:rPr>
+          <w:rFonts w:hint="cs"/>
+          <w:rtl/>
+        </w:rPr>
+        <w:t xml:space="preserve"> آپاچی اسپارک بحث خواهد شد.</w:t>
+      </w:r>
+    </w:p>
+    <w:p>
+      <w:pPr>
+        <w:pStyle w:val="Heading2"/>
+        <w:rPr>
+          <w:rtl/>
+        </w:rPr>
+      </w:pPr>
+      <w:r>
+        <w:rPr>
+          <w:rFonts w:hint="cs"/>
+          <w:rtl/>
+        </w:rPr>
+        <w:t>نمونه‌</w:t>
+      </w:r>
+      <w:r>
+        <w:rPr>
+          <w:rFonts w:hint="cs"/>
+          <w:rtl/>
+        </w:rPr>
+        <w:t>برداری</w:t>
+      </w:r>
+    </w:p>
+    <w:p>
+      <w:pPr>
+        <w:jc w:val="both"/>
+        <w:rPr>
+          <w:rtl/>
+        </w:rPr>
+      </w:pPr>
+      <w:r>
+        <w:rPr>
+          <w:rFonts w:hint="cs"/>
+          <w:rtl/>
+        </w:rPr>
+        <w:t>نمونه‌برداری، یکی از روش‌های خلاصه‌سازی</w:t>
+      </w:r>
+      <w:r>
+        <w:rPr>
+          <w:rStyle w:val="FootnoteReference"/>
+          <w:rtl/>
+        </w:rPr>
+        <w:footnoteReference w:id="31"/>
+      </w:r>
+      <w:r>
+        <w:rPr>
+          <w:rFonts w:hint="cs"/>
+          <w:rtl/>
+        </w:rPr>
+        <w:t xml:space="preserve"> </w:t>
+      </w:r>
+      <w:r>
+        <w:rPr>
+          <w:rFonts w:hint="cs"/>
+          <w:rtl/>
+        </w:rPr>
+        <w:t>داده‌ها</w:t>
+      </w:r>
+      <w:r>
+        <w:rPr>
+          <w:rFonts w:hint="cs"/>
+          <w:rtl/>
+        </w:rPr>
+        <w:t xml:space="preserve"> است. </w:t>
+      </w:r>
+      <w:r>
+        <w:rPr>
+          <w:rFonts w:hint="cs"/>
+          <w:rtl/>
+        </w:rPr>
+        <w:t>مسأله‌ی نمونه‌برداری عبارت است از انتخاب زیرمجموعه‌ای از داده‌ها به گونه‌ای که پاسخ‌های حاصل از پرس‌و‌جوهای</w:t>
+      </w:r>
+      <w:r>
+        <w:rPr>
+          <w:rStyle w:val="FootnoteReference"/>
+          <w:rtl/>
+        </w:rPr>
+        <w:footnoteReference w:id="32"/>
+      </w:r>
+      <w:r>
+        <w:rPr>
+          <w:rFonts w:hint="cs"/>
+          <w:rtl/>
+        </w:rPr>
+        <w:t xml:space="preserve"> صورت‌گرفته بر روی نمونه‌ی انتخاب شده به پاسخ‌های حاصل از پرس‌و‌جوهای صورت‌گرفته روی کل مجموعه داده‌ها نزدیک باشد. در صورتی که پرس‌وجوهای موردنیاز از قبل مشخص باشند می‌توان نمونه‌ها را با توجه به آن‌ها انتخاب کرد، اما در بسیاری از کاربردهای داده‌کاوی، پرس‌وجوهای تک‌‌کاره</w:t>
+      </w:r>
+      <w:r>
+        <w:rPr>
+          <w:rStyle w:val="FootnoteReference"/>
+          <w:rtl/>
+        </w:rPr>
+        <w:footnoteReference w:id="33"/>
+      </w:r>
+      <w:r>
+        <w:rPr>
+          <w:rFonts w:hint="cs"/>
+          <w:rtl/>
+        </w:rPr>
+        <w:t xml:space="preserve"> </w:t>
+      </w:r>
+      <w:r>
+        <w:rPr>
+          <w:rFonts w:hint="cs"/>
+          <w:rtl/>
+        </w:rPr>
+        <w:t>مطرح می‌شوند و به همین دلیل نمونه‌ی انتخاب شده باید دربرگیرنده‌ی تصویری کلی از مجموعه داده‌ها باشد. در مورد کاوش داده‌های جاری، با توجه به اینکه داده‌ها ممکن است در طول زمان دچار تحول شوند</w:t>
+      </w:r>
+      <w:r>
+        <w:rPr>
+          <w:rFonts w:hint="cs"/>
+          <w:rtl/>
+        </w:rPr>
+        <w:t xml:space="preserve"> و حجم داده‌ها به نحوی است که نمی‌توان همه‌ی آن‌ها را در حافظه نگهداری کرد</w:t>
+      </w:r>
+      <w:r>
+        <w:rPr>
+          <w:rFonts w:hint="cs"/>
+          <w:rtl/>
+        </w:rPr>
+        <w:t>، انتخاب نمونه‌ی مناسب اهمیت بیشتری پیدا می‌کند.</w:t>
+      </w:r>
+    </w:p>
+    <w:p>
+      <w:pPr>
+        <w:rPr>
+          <w:rtl/>
+        </w:rPr>
+      </w:pPr>
+      <w:r>
+        <w:rPr>
+          <w:rFonts w:hint="cs"/>
+          <w:rtl/>
+        </w:rPr>
+        <w:lastRenderedPageBreak/>
+        <w:t xml:space="preserve">ویژگی اصلی نمونه‌برداری در مقایسه با سایر روش‌های خلاصه‌سازی داده‌ها </w:t>
+      </w:r>
+      <w:r>
+        <w:rPr>
+          <w:rFonts w:cs="Times New Roman" w:hint="cs"/>
+          <w:rtl/>
+        </w:rPr>
+        <w:t>–</w:t>
+      </w:r>
+      <w:r>
+        <w:rPr>
+          <w:rFonts w:hint="cs"/>
+          <w:rtl/>
+        </w:rPr>
+        <w:t xml:space="preserve"> مانند تشکیل هیستوگرام</w:t>
+      </w:r>
+      <w:r>
+        <w:t xml:space="preserve"> </w:t>
+      </w:r>
+      <w:r>
+        <w:rPr>
+          <w:rStyle w:val="FootnoteReference"/>
+        </w:rPr>
+        <w:footnoteReference w:id="34"/>
+      </w:r>
+      <w:r>
+        <w:rPr>
+          <w:rFonts w:hint="cs"/>
+          <w:rtl/>
+        </w:rPr>
+        <w:t xml:space="preserve"> یا موجک‌ها</w:t>
+      </w:r>
+      <w:r>
+        <w:rPr>
+          <w:rStyle w:val="FootnoteReference"/>
+          <w:rtl/>
+        </w:rPr>
+        <w:footnoteReference w:id="35"/>
+      </w:r>
+      <w:r>
+        <w:rPr>
+          <w:rFonts w:hint="cs"/>
+          <w:rtl/>
+        </w:rPr>
+        <w:t xml:space="preserve"> - سادگی و به‌صرفه‌بودن آن است. با استفاده از روش‌های نمونه‌برداری می‌توان به سادگی به تصویری بدون‌تبعیض</w:t>
+      </w:r>
+      <w:r>
+        <w:rPr>
+          <w:rStyle w:val="FootnoteReference"/>
+          <w:rtl/>
+        </w:rPr>
+        <w:footnoteReference w:id="36"/>
+      </w:r>
+      <w:r>
+        <w:rPr>
+          <w:rFonts w:hint="cs"/>
+          <w:rtl/>
+        </w:rPr>
+        <w:t xml:space="preserve"> از کل مجموعه داده‌ها با تضمین خطای قابل اثبات</w:t>
+      </w:r>
+      <w:r>
+        <w:rPr>
+          <w:rStyle w:val="FootnoteReference"/>
+          <w:rtl/>
+        </w:rPr>
+        <w:footnoteReference w:id="37"/>
+      </w:r>
+      <w:r>
+        <w:t xml:space="preserve"> </w:t>
+      </w:r>
+      <w:r>
+        <w:rPr>
+          <w:rFonts w:hint="cs"/>
+          <w:rtl/>
+        </w:rPr>
+        <w:t xml:space="preserve"> دست پیدا کرد. همچنین، روش‌های دیگر خلاصه‌سازی برای داده‌های چندبعدی به راحتی قابل استفاده نیستند و درواقع در کاربردهایی که با داده‌های چندبعدی سر و کار دارند، پراستفاده‌ترین روش خلاصه‌سازی، نمونه‌برداری </w:t>
+      </w:r>
+      <w:r>
+        <w:rPr>
+          <w:rFonts w:cs="Times New Roman" w:hint="cs"/>
+          <w:rtl/>
+        </w:rPr>
+        <w:t>–</w:t>
+      </w:r>
+      <w:r>
+        <w:rPr>
+          <w:rFonts w:hint="cs"/>
+          <w:rtl/>
+        </w:rPr>
+        <w:t xml:space="preserve"> و به طور مشخص نمونه‌برداری تصادفی </w:t>
+      </w:r>
+      <w:r>
+        <w:rPr>
+          <w:rFonts w:cs="Times New Roman" w:hint="cs"/>
+          <w:rtl/>
+        </w:rPr>
+        <w:t>–</w:t>
+      </w:r>
+      <w:r>
+        <w:rPr>
+          <w:rFonts w:hint="cs"/>
+          <w:rtl/>
+        </w:rPr>
+        <w:t xml:space="preserve"> می‌</w:t>
+      </w:r>
+      <w:r>
+        <w:rPr>
+          <w:rFonts w:hint="cs"/>
+          <w:rtl/>
+        </w:rPr>
+        <w:t>باشد</w:t>
+      </w:r>
+      <w:r>
+        <w:t>]</w:t>
+      </w:r>
+      <w:r>
+        <w:rPr>
+          <w:rFonts w:hint="cs"/>
+          <w:rtl/>
+        </w:rPr>
+        <w:t>کتاب آگاروال</w:t>
+      </w:r>
+      <w:r>
+        <w:t>[</w:t>
+      </w:r>
+      <w:r>
+        <w:rPr>
+          <w:rFonts w:hint="cs"/>
+          <w:rtl/>
+        </w:rPr>
+        <w:t>.</w:t>
+      </w:r>
+      <w:r>
+        <w:t xml:space="preserve"> </w:t>
+      </w:r>
+    </w:p>
+    <w:p>
+      <w:pPr>
+        <w:rPr>
+          <w:rFonts w:hint="cs"/>
+          <w:rtl/>
+        </w:rPr>
+      </w:pPr>
+      <w:r>
+        <w:rPr>
+          <w:rFonts w:hint="cs"/>
+          <w:rtl/>
+        </w:rPr>
+        <w:t xml:space="preserve">دو نمونه از پراستفاده‌ترین روش‌های </w:t>
+      </w:r>
+      <w:r>
+        <w:rPr>
+          <w:rFonts w:hint="cs"/>
+          <w:rtl/>
+        </w:rPr>
+        <w:t>نمونه‌برداری</w:t>
+      </w:r>
+      <w:r>
+        <w:rPr>
+          <w:rFonts w:hint="cs"/>
+          <w:rtl/>
+        </w:rPr>
+        <w:t xml:space="preserve">، نمونه‌برداری تصادفی با </w:t>
+      </w:r>
+      <w:r>
+        <w:rPr>
+          <w:rFonts w:hint="cs"/>
+          <w:rtl/>
+        </w:rPr>
+        <w:t xml:space="preserve">مخزن ثابت، </w:t>
+      </w:r>
+      <w:r>
+        <w:rPr>
+          <w:rFonts w:hint="cs"/>
+          <w:rtl/>
+        </w:rPr>
+        <w:t>و</w:t>
+      </w:r>
+      <w:r>
+        <w:rPr>
+          <w:rFonts w:hint="cs"/>
+          <w:rtl/>
+        </w:rPr>
+        <w:t xml:space="preserve"> نمونه‌برداری مختصر</w:t>
+      </w:r>
+      <w:r>
+        <w:rPr>
+          <w:rStyle w:val="FootnoteReference"/>
+          <w:rtl/>
+        </w:rPr>
+        <w:footnoteReference w:id="38"/>
+      </w:r>
+      <w:r>
+        <w:rPr>
+          <w:rFonts w:hint="cs"/>
+          <w:rtl/>
+        </w:rPr>
+        <w:t xml:space="preserve"> می‌باشد. در این پروژه، الگوریتم نمونه‌برداری تصادفی با مخزن ثابت به عنوان اولین الگوریتم کتابخانه‌ی کاوش داده‌های جاری انتخاب، موازی‌سازی و پیاده‌سازی شده است.</w:t>
+      </w:r>
       <w:bookmarkStart w:id="26" w:name="_GoBack"/>
       <w:bookmarkEnd w:id="26"/>
     </w:p>
     <w:p>
       <w:pPr>
-        <w:pStyle w:val="Heading1"/>
-        <w:rPr>
-          <w:szCs w:val="38"/>
-          <w:rtl/>
-        </w:rPr>
-      </w:pPr>
-      <w:bookmarkStart w:id="27" w:name="_Toc454793205"/>
-      <w:r>
-        <w:rPr>
-          <w:rFonts w:hint="cs"/>
-          <w:szCs w:val="38"/>
-          <w:rtl/>
-        </w:rPr>
-        <w:lastRenderedPageBreak/>
-        <w:t>ف</w:t>
-      </w:r>
-      <w:r>
-        <w:rPr>
-          <w:rFonts w:hint="cs"/>
-          <w:szCs w:val="38"/>
-          <w:rtl/>
-        </w:rPr>
-        <w:t xml:space="preserve">صل </w:t>
-      </w:r>
-      <w:r>
-        <w:rPr>
-          <w:rFonts w:hint="cs"/>
-          <w:szCs w:val="38"/>
-          <w:rtl/>
-        </w:rPr>
-        <w:t>سوم</w:t>
-      </w:r>
-      <w:r>
-        <w:rPr>
-          <w:rFonts w:hint="cs"/>
-          <w:szCs w:val="38"/>
-          <w:rtl/>
-        </w:rPr>
-        <w:t xml:space="preserve"> - </w:t>
-      </w:r>
-      <w:r>
-        <w:rPr>
-          <w:szCs w:val="38"/>
-          <w:rtl/>
-        </w:rPr>
-        <w:br/>
-      </w:r>
-      <w:r>
-        <w:rPr>
-          <w:rFonts w:hint="cs"/>
-          <w:szCs w:val="38"/>
-          <w:rtl/>
-        </w:rPr>
-        <w:t>الگوریتم نمونه برداری تصادفی بدون تبعیض</w:t>
-      </w:r>
-      <w:r>
-        <w:rPr>
-          <w:rFonts w:hint="cs"/>
-          <w:szCs w:val="38"/>
-          <w:rtl/>
-        </w:rPr>
-        <w:t xml:space="preserve"> توزیع‌يافته</w:t>
-      </w:r>
-      <w:bookmarkEnd w:id="27"/>
+        <w:rPr>
+          <w:rFonts w:hint="cs"/>
+        </w:rPr>
+      </w:pPr>
     </w:p>
     <w:p>
       <w:pPr>
-        <w:bidi w:val="0"/>
-        <w:spacing w:before="0" w:after="200" w:line="276" w:lineRule="auto"/>
-        <w:rPr>
-          <w:b/>
-          <w:bCs/>
-          <w:kern w:val="32"/>
-          <w:sz w:val="38"/>
-          <w:szCs w:val="38"/>
-          <w:rtl/>
-        </w:rPr>
-      </w:pPr>
-      <w:r>
-        <w:rPr>
-          <w:szCs w:val="38"/>
-          <w:rtl/>
-        </w:rPr>
-        <w:br w:type="page"/>
-      </w:r>
+        <w:pStyle w:val="Heading1"/>
+        <w:numPr>
+          <w:ilvl w:val="0"/>
+          <w:numId w:val="0"/>
+        </w:numPr>
+        <w:ind w:left="432" w:hanging="432"/>
+        <w:rPr>
+          <w:rtl/>
+        </w:rPr>
+      </w:pPr>
     </w:p>
     <w:p>
       <w:pPr>
@@ -22476,10 +22976,9 @@
         <w:rPr>
           <w:rtl/>
         </w:rPr>
-        <w:lastRenderedPageBreak/>
         <w:br w:type="page"/>
       </w:r>
-      <w:bookmarkStart w:id="28" w:name="_Toc454793206"/>
+      <w:bookmarkStart w:id="27" w:name="_Toc454793206"/>
       <w:r>
         <w:rPr>
           <w:rFonts w:hint="cs"/>
@@ -22528,7 +23027,7 @@
         </w:rPr>
         <w:t>امانه</w:t>
       </w:r>
-      <w:bookmarkEnd w:id="28"/>
+      <w:bookmarkEnd w:id="27"/>
     </w:p>
     <w:p>
       <w:pPr>
@@ -22577,10 +23076,10 @@
           <w:docGrid w:linePitch="360"/>
         </w:sectPr>
       </w:pPr>
+      <w:bookmarkStart w:id="28" w:name="_Toc454793207"/>
       <w:bookmarkStart w:id="29" w:name="_Toc115553031"/>
       <w:bookmarkStart w:id="30" w:name="_Toc118681176"/>
       <w:bookmarkStart w:id="31" w:name="_Toc428692884"/>
-      <w:bookmarkStart w:id="32" w:name="_Toc454793207"/>
       <w:bookmarkEnd w:id="4"/>
       <w:r>
         <w:rPr>
@@ -22615,7 +23114,7 @@
         </w:rPr>
         <w:t>جمع‌بندی و کارهای آینده</w:t>
       </w:r>
-      <w:bookmarkEnd w:id="32"/>
+      <w:bookmarkEnd w:id="28"/>
     </w:p>
     <w:p>
       <w:pPr>
@@ -22638,7 +23137,7 @@
           <w:docGrid w:linePitch="360"/>
         </w:sectPr>
       </w:pPr>
-      <w:bookmarkStart w:id="33" w:name="_Toc454793208"/>
+      <w:bookmarkStart w:id="32" w:name="_Toc454793208"/>
       <w:r>
         <w:rPr>
           <w:rFonts w:hint="cs"/>
@@ -22657,7 +23156,7 @@
       <w:bookmarkEnd w:id="29"/>
       <w:bookmarkEnd w:id="30"/>
       <w:bookmarkEnd w:id="31"/>
-      <w:bookmarkEnd w:id="33"/>
+      <w:bookmarkEnd w:id="32"/>
     </w:p>
     <w:p>
       <w:pPr>
@@ -22670,7 +23169,7 @@
           <w:rtl/>
         </w:rPr>
       </w:pPr>
-      <w:bookmarkStart w:id="34" w:name="_Toc454793209"/>
+      <w:bookmarkStart w:id="33" w:name="_Toc454793209"/>
       <w:r>
         <w:rPr>
           <w:rFonts w:hint="cs"/>
@@ -22679,7 +23178,7 @@
         <w:lastRenderedPageBreak/>
         <w:t>پیوست</w:t>
       </w:r>
-      <w:bookmarkEnd w:id="34"/>
+      <w:bookmarkEnd w:id="33"/>
     </w:p>
     <w:p>
       <w:pPr>
@@ -23358,6 +23857,7 @@
         <w:docPartUnique/>
       </w:docPartObj>
     </w:sdtPr>
+    <w:sdtEndPr/>
     <w:sdtContent>
       <w:sdt>
         <w:sdtPr>
@@ -23370,6 +23870,7 @@
             <w:docPartUnique/>
           </w:docPartObj>
         </w:sdtPr>
+        <w:sdtEndPr/>
         <w:sdtContent>
           <w:p>
             <w:pPr>
@@ -23516,6 +24017,7 @@
         <w:docPartUnique/>
       </w:docPartObj>
     </w:sdtPr>
+    <w:sdtEndPr/>
     <w:sdtContent>
       <w:sdt>
         <w:sdtPr>
@@ -23528,6 +24030,7 @@
             <w:docPartUnique/>
           </w:docPartObj>
         </w:sdtPr>
+        <w:sdtEndPr/>
         <w:sdtContent>
           <w:p>
             <w:pPr>
@@ -23579,7 +24082,7 @@
                 <w:noProof/>
                 <w:rtl/>
               </w:rPr>
-              <w:t>23</w:t>
+              <w:t>24</w:t>
             </w:r>
             <w:r>
               <w:rPr>
@@ -24229,6 +24732,252 @@
       </w:r>
       <w:r>
         <w:t>Functional Programming Language</w:t>
+      </w:r>
+    </w:p>
+  </w:footnote>
+  <w:footnote w:id="28">
+    <w:p>
+      <w:pPr>
+        <w:pStyle w:val="FootnoteText"/>
+      </w:pPr>
+      <w:r>
+        <w:rPr>
+          <w:rStyle w:val="FootnoteReference"/>
+        </w:rPr>
+        <w:footnoteRef/>
+      </w:r>
+      <w:r>
+        <w:rPr>
+          <w:rtl/>
+        </w:rPr>
+        <w:t xml:space="preserve"> </w:t>
+      </w:r>
+      <w:r>
+        <w:t>Random Sampling with a Fixed Reservoir</w:t>
+      </w:r>
+    </w:p>
+  </w:footnote>
+  <w:footnote w:id="29">
+    <w:p>
+      <w:pPr>
+        <w:pStyle w:val="FootnoteText"/>
+      </w:pPr>
+      <w:r>
+        <w:rPr>
+          <w:rStyle w:val="FootnoteReference"/>
+        </w:rPr>
+        <w:footnoteRef/>
+      </w:r>
+      <w:r>
+        <w:rPr>
+          <w:rtl/>
+        </w:rPr>
+        <w:t xml:space="preserve"> </w:t>
+      </w:r>
+      <w:r>
+        <w:t>Sampling</w:t>
+      </w:r>
+    </w:p>
+  </w:footnote>
+  <w:footnote w:id="30">
+    <w:p>
+      <w:pPr>
+        <w:pStyle w:val="FootnoteText"/>
+      </w:pPr>
+      <w:r>
+        <w:rPr>
+          <w:rStyle w:val="FootnoteReference"/>
+        </w:rPr>
+        <w:footnoteRef/>
+      </w:r>
+      <w:r>
+        <w:rPr>
+          <w:rtl/>
+        </w:rPr>
+        <w:t xml:space="preserve"> </w:t>
+      </w:r>
+      <w:r>
+        <w:t>Distributed Random Sampling with a Fixed Reservoir</w:t>
+      </w:r>
+    </w:p>
+  </w:footnote>
+  <w:footnote w:id="31">
+    <w:p>
+      <w:pPr>
+        <w:pStyle w:val="FootnoteText"/>
+      </w:pPr>
+      <w:r>
+        <w:rPr>
+          <w:rStyle w:val="FootnoteReference"/>
+        </w:rPr>
+        <w:footnoteRef/>
+      </w:r>
+      <w:r>
+        <w:rPr>
+          <w:rtl/>
+        </w:rPr>
+        <w:t xml:space="preserve"> </w:t>
+      </w:r>
+      <w:r>
+        <w:t>Synopsis Construction</w:t>
+      </w:r>
+    </w:p>
+  </w:footnote>
+  <w:footnote w:id="32">
+    <w:p>
+      <w:pPr>
+        <w:pStyle w:val="FootnoteText"/>
+      </w:pPr>
+      <w:r>
+        <w:rPr>
+          <w:rStyle w:val="FootnoteReference"/>
+        </w:rPr>
+        <w:footnoteRef/>
+      </w:r>
+      <w:r>
+        <w:rPr>
+          <w:rtl/>
+        </w:rPr>
+        <w:t xml:space="preserve"> </w:t>
+      </w:r>
+      <w:r>
+        <w:t>Query</w:t>
+      </w:r>
+    </w:p>
+  </w:footnote>
+  <w:footnote w:id="33">
+    <w:p>
+      <w:pPr>
+        <w:pStyle w:val="FootnoteText"/>
+      </w:pPr>
+      <w:r>
+        <w:rPr>
+          <w:rStyle w:val="FootnoteReference"/>
+        </w:rPr>
+        <w:footnoteRef/>
+      </w:r>
+      <w:r>
+        <w:rPr>
+          <w:rtl/>
+        </w:rPr>
+        <w:t xml:space="preserve"> </w:t>
+      </w:r>
+      <w:r>
+        <w:t>Ad-hoc</w:t>
+      </w:r>
+    </w:p>
+  </w:footnote>
+  <w:footnote w:id="34">
+    <w:p>
+      <w:pPr>
+        <w:pStyle w:val="FootnoteText"/>
+      </w:pPr>
+      <w:r>
+        <w:rPr>
+          <w:rStyle w:val="FootnoteReference"/>
+        </w:rPr>
+        <w:footnoteRef/>
+      </w:r>
+      <w:r>
+        <w:rPr>
+          <w:rtl/>
+        </w:rPr>
+        <w:t xml:space="preserve"> </w:t>
+      </w:r>
+      <w:r>
+        <w:t>Histogram Construction</w:t>
+      </w:r>
+    </w:p>
+  </w:footnote>
+  <w:footnote w:id="35">
+    <w:p>
+      <w:pPr>
+        <w:pStyle w:val="FootnoteText"/>
+      </w:pPr>
+      <w:r>
+        <w:rPr>
+          <w:rStyle w:val="FootnoteReference"/>
+        </w:rPr>
+        <w:footnoteRef/>
+      </w:r>
+      <w:r>
+        <w:rPr>
+          <w:rtl/>
+        </w:rPr>
+        <w:t xml:space="preserve"> </w:t>
+      </w:r>
+      <w:r>
+        <w:t>Wavelets</w:t>
+      </w:r>
+    </w:p>
+  </w:footnote>
+  <w:footnote w:id="36">
+    <w:p>
+      <w:pPr>
+        <w:pStyle w:val="FootnoteText"/>
+        <w:rPr>
+          <w:rFonts w:hint="cs"/>
+          <w:rtl/>
+        </w:rPr>
+      </w:pPr>
+      <w:r>
+        <w:rPr>
+          <w:rStyle w:val="FootnoteReference"/>
+        </w:rPr>
+        <w:footnoteRef/>
+      </w:r>
+      <w:r>
+        <w:rPr>
+          <w:rtl/>
+        </w:rPr>
+        <w:t xml:space="preserve"> </w:t>
+      </w:r>
+      <w:r>
+        <w:t>Unbiased</w:t>
+      </w:r>
+    </w:p>
+  </w:footnote>
+  <w:footnote w:id="37">
+    <w:p>
+      <w:pPr>
+        <w:pStyle w:val="FootnoteText"/>
+      </w:pPr>
+      <w:r>
+        <w:rPr>
+          <w:rStyle w:val="FootnoteReference"/>
+        </w:rPr>
+        <w:footnoteRef/>
+      </w:r>
+      <w:r>
+        <w:rPr>
+          <w:rtl/>
+        </w:rPr>
+        <w:t xml:space="preserve"> </w:t>
+      </w:r>
+      <w:r>
+        <w:t>Provable Error Guarantees</w:t>
+      </w:r>
+    </w:p>
+  </w:footnote>
+  <w:footnote w:id="38">
+    <w:p>
+      <w:pPr>
+        <w:pStyle w:val="FootnoteText"/>
+      </w:pPr>
+      <w:r>
+        <w:rPr>
+          <w:rStyle w:val="FootnoteReference"/>
+        </w:rPr>
+        <w:footnoteRef/>
+      </w:r>
+      <w:r>
+        <w:rPr>
+          <w:rtl/>
+        </w:rPr>
+        <w:t xml:space="preserve"> </w:t>
+      </w:r>
+      <w:r>
+        <w:t>Concise Sampling</w:t>
       </w:r>
     </w:p>
   </w:footnote>
@@ -30567,7 +31316,7 @@
 </file>
 
 <file path=customXml/itemProps1.xml><?xml version="1.0" encoding="utf-8"?>
-<ds:datastoreItem xmlns:ds="http://schemas.openxmlformats.org/officeDocument/2006/customXml" ds:itemID="{F87B912F-8C24-4176-AE5C-F91EB9EA9519}">
+<ds:datastoreItem xmlns:ds="http://schemas.openxmlformats.org/officeDocument/2006/customXml" ds:itemID="{ECE5991C-A5F8-4D48-97C3-CB503677681B}">
   <ds:schemaRefs>
     <ds:schemaRef ds:uri="http://schemas.openxmlformats.org/officeDocument/2006/bibliography"/>
   </ds:schemaRefs>

</xml_diff>

<commit_message>
DRSFR up to pre-indexed
</commit_message>
<xml_diff>
--- a/Thesis-v0.0.docx
+++ b/Thesis-v0.0.docx
@@ -1220,7 +1220,7 @@
           <w:r>
             <w:fldChar w:fldCharType="separate"/>
           </w:r>
-          <w:hyperlink w:anchor="_Toc454805695" w:history="1">
+          <w:hyperlink w:anchor="_Toc454812872" w:history="1">
             <w:r>
               <w:rPr>
                 <w:rStyle w:val="Hyperlink"/>
@@ -1329,7 +1329,7 @@
                 <w:noProof/>
                 <w:webHidden/>
               </w:rPr>
-              <w:instrText>Toc454805695 \h</w:instrText>
+              <w:instrText>Toc454812872 \h</w:instrText>
             </w:r>
             <w:r>
               <w:rPr>
@@ -1387,7 +1387,7 @@
               <w:lang w:bidi="ar-SA"/>
             </w:rPr>
           </w:pPr>
-          <w:hyperlink w:anchor="_Toc454805696" w:history="1">
+          <w:hyperlink w:anchor="_Toc454812873" w:history="1">
             <w:r>
               <w:rPr>
                 <w:rStyle w:val="Hyperlink"/>
@@ -1659,7 +1659,7 @@
                 <w:noProof/>
                 <w:webHidden/>
               </w:rPr>
-              <w:instrText>Toc454805696 \h</w:instrText>
+              <w:instrText>Toc454812873 \h</w:instrText>
             </w:r>
             <w:r>
               <w:rPr>
@@ -1714,7 +1714,7 @@
               <w:lang w:bidi="ar-SA"/>
             </w:rPr>
           </w:pPr>
-          <w:hyperlink w:anchor="_Toc454805697" w:history="1">
+          <w:hyperlink w:anchor="_Toc454812874" w:history="1">
             <w:r>
               <w:rPr>
                 <w:rStyle w:val="Hyperlink"/>
@@ -1868,7 +1868,7 @@
               <w:rPr>
                 <w:webHidden/>
               </w:rPr>
-              <w:instrText>Toc454805697 \h</w:instrText>
+              <w:instrText>Toc454812874 \h</w:instrText>
             </w:r>
             <w:r>
               <w:rPr>
@@ -1918,7 +1918,7 @@
               <w:lang w:bidi="ar-SA"/>
             </w:rPr>
           </w:pPr>
-          <w:hyperlink w:anchor="_Toc454805698" w:history="1">
+          <w:hyperlink w:anchor="_Toc454812875" w:history="1">
             <w:r>
               <w:rPr>
                 <w:rStyle w:val="Hyperlink"/>
@@ -2087,7 +2087,7 @@
               <w:rPr>
                 <w:webHidden/>
               </w:rPr>
-              <w:instrText>Toc454805698 \h</w:instrText>
+              <w:instrText>Toc454812875 \h</w:instrText>
             </w:r>
             <w:r>
               <w:rPr>
@@ -2137,7 +2137,7 @@
               <w:lang w:bidi="ar-SA"/>
             </w:rPr>
           </w:pPr>
-          <w:hyperlink w:anchor="_Toc454805699" w:history="1">
+          <w:hyperlink w:anchor="_Toc454812876" w:history="1">
             <w:r>
               <w:rPr>
                 <w:rStyle w:val="Hyperlink"/>
@@ -2299,7 +2299,7 @@
               <w:rPr>
                 <w:webHidden/>
               </w:rPr>
-              <w:instrText>Toc454805699 \h</w:instrText>
+              <w:instrText>Toc454812876 \h</w:instrText>
             </w:r>
             <w:r>
               <w:rPr>
@@ -2349,7 +2349,7 @@
               <w:lang w:bidi="ar-SA"/>
             </w:rPr>
           </w:pPr>
-          <w:hyperlink w:anchor="_Toc454805700" w:history="1">
+          <w:hyperlink w:anchor="_Toc454812877" w:history="1">
             <w:r>
               <w:rPr>
                 <w:rStyle w:val="Hyperlink"/>
@@ -2543,7 +2543,7 @@
               <w:rPr>
                 <w:webHidden/>
               </w:rPr>
-              <w:instrText>Toc454805700 \h</w:instrText>
+              <w:instrText>Toc454812877 \h</w:instrText>
             </w:r>
             <w:r>
               <w:rPr>
@@ -2592,7 +2592,7 @@
               <w:lang w:bidi="ar-SA"/>
             </w:rPr>
           </w:pPr>
-          <w:hyperlink w:anchor="_Toc454805701" w:history="1">
+          <w:hyperlink w:anchor="_Toc454812878" w:history="1">
             <w:r>
               <w:rPr>
                 <w:rStyle w:val="Hyperlink"/>
@@ -2831,7 +2831,7 @@
               <w:rPr>
                 <w:webHidden/>
               </w:rPr>
-              <w:instrText>Toc454805701 \h</w:instrText>
+              <w:instrText>Toc454812878 \h</w:instrText>
             </w:r>
             <w:r>
               <w:rPr>
@@ -2880,7 +2880,7 @@
               <w:lang w:bidi="ar-SA"/>
             </w:rPr>
           </w:pPr>
-          <w:hyperlink w:anchor="_Toc454805702" w:history="1">
+          <w:hyperlink w:anchor="_Toc454812879" w:history="1">
             <w:r>
               <w:rPr>
                 <w:rStyle w:val="Hyperlink"/>
@@ -2988,7 +2988,7 @@
               <w:rPr>
                 <w:webHidden/>
               </w:rPr>
-              <w:instrText>Toc454805702 \h</w:instrText>
+              <w:instrText>Toc454812879 \h</w:instrText>
             </w:r>
             <w:r>
               <w:rPr>
@@ -3037,7 +3037,7 @@
               <w:lang w:bidi="ar-SA"/>
             </w:rPr>
           </w:pPr>
-          <w:hyperlink w:anchor="_Toc454805703" w:history="1">
+          <w:hyperlink w:anchor="_Toc454812880" w:history="1">
             <w:r>
               <w:rPr>
                 <w:rStyle w:val="Hyperlink"/>
@@ -3129,7 +3129,7 @@
               <w:rPr>
                 <w:webHidden/>
               </w:rPr>
-              <w:instrText>Toc454805703 \h</w:instrText>
+              <w:instrText>Toc454812880 \h</w:instrText>
             </w:r>
             <w:r>
               <w:rPr>
@@ -3178,7 +3178,7 @@
               <w:lang w:bidi="ar-SA"/>
             </w:rPr>
           </w:pPr>
-          <w:hyperlink w:anchor="_Toc454805704" w:history="1">
+          <w:hyperlink w:anchor="_Toc454812881" w:history="1">
             <w:r>
               <w:rPr>
                 <w:rStyle w:val="Hyperlink"/>
@@ -3270,7 +3270,7 @@
               <w:rPr>
                 <w:webHidden/>
               </w:rPr>
-              <w:instrText>Toc454805704 \h</w:instrText>
+              <w:instrText>Toc454812881 \h</w:instrText>
             </w:r>
             <w:r>
               <w:rPr>
@@ -3319,7 +3319,7 @@
               <w:lang w:bidi="ar-SA"/>
             </w:rPr>
           </w:pPr>
-          <w:hyperlink w:anchor="_Toc454805705" w:history="1">
+          <w:hyperlink w:anchor="_Toc454812882" w:history="1">
             <w:r>
               <w:rPr>
                 <w:rStyle w:val="Hyperlink"/>
@@ -3511,7 +3511,7 @@
               <w:rPr>
                 <w:webHidden/>
               </w:rPr>
-              <w:instrText>Toc454805705 \h</w:instrText>
+              <w:instrText>Toc454812882 \h</w:instrText>
             </w:r>
             <w:r>
               <w:rPr>
@@ -3561,7 +3561,7 @@
               <w:lang w:bidi="ar-SA"/>
             </w:rPr>
           </w:pPr>
-          <w:hyperlink w:anchor="_Toc454805706" w:history="1">
+          <w:hyperlink w:anchor="_Toc454812883" w:history="1">
             <w:r>
               <w:rPr>
                 <w:rStyle w:val="Hyperlink"/>
@@ -3778,7 +3778,7 @@
               <w:rPr>
                 <w:webHidden/>
               </w:rPr>
-              <w:instrText>Toc454805706 \h</w:instrText>
+              <w:instrText>Toc454812883 \h</w:instrText>
             </w:r>
             <w:r>
               <w:rPr>
@@ -3828,7 +3828,7 @@
               <w:lang w:bidi="ar-SA"/>
             </w:rPr>
           </w:pPr>
-          <w:hyperlink w:anchor="_Toc454805707" w:history="1">
+          <w:hyperlink w:anchor="_Toc454812884" w:history="1">
             <w:r>
               <w:rPr>
                 <w:rStyle w:val="Hyperlink"/>
@@ -3921,7 +3921,7 @@
               <w:rPr>
                 <w:webHidden/>
               </w:rPr>
-              <w:instrText>Toc454805707 \h</w:instrText>
+              <w:instrText>Toc454812884 \h</w:instrText>
             </w:r>
             <w:r>
               <w:rPr>
@@ -3974,7 +3974,7 @@
               <w:lang w:bidi="ar-SA"/>
             </w:rPr>
           </w:pPr>
-          <w:hyperlink w:anchor="_Toc454805708" w:history="1">
+          <w:hyperlink w:anchor="_Toc454812885" w:history="1">
             <w:r>
               <w:rPr>
                 <w:rStyle w:val="Hyperlink"/>
@@ -4255,7 +4255,7 @@
                 <w:noProof/>
                 <w:webHidden/>
               </w:rPr>
-              <w:instrText>Toc454805708 \h</w:instrText>
+              <w:instrText>Toc454812885 \h</w:instrText>
             </w:r>
             <w:r>
               <w:rPr>
@@ -4310,7 +4310,7 @@
               <w:lang w:bidi="ar-SA"/>
             </w:rPr>
           </w:pPr>
-          <w:hyperlink w:anchor="_Toc454805709" w:history="1">
+          <w:hyperlink w:anchor="_Toc454812886" w:history="1">
             <w:r>
               <w:rPr>
                 <w:rStyle w:val="Hyperlink"/>
@@ -4388,7 +4388,7 @@
               <w:rPr>
                 <w:webHidden/>
               </w:rPr>
-              <w:instrText>Toc454805709 \h</w:instrText>
+              <w:instrText>Toc454812886 \h</w:instrText>
             </w:r>
             <w:r>
               <w:rPr>
@@ -4438,7 +4438,7 @@
               <w:lang w:bidi="ar-SA"/>
             </w:rPr>
           </w:pPr>
-          <w:hyperlink w:anchor="_Toc454805710" w:history="1">
+          <w:hyperlink w:anchor="_Toc454812887" w:history="1">
             <w:r>
               <w:rPr>
                 <w:rStyle w:val="Hyperlink"/>
@@ -4635,7 +4635,7 @@
               <w:rPr>
                 <w:webHidden/>
               </w:rPr>
-              <w:instrText>Toc454805710 \h</w:instrText>
+              <w:instrText>Toc454812887 \h</w:instrText>
             </w:r>
             <w:r>
               <w:rPr>
@@ -4664,6 +4664,551 @@
                 <w:lang w:bidi="ar-SA"/>
               </w:rPr>
               <w:t>22</w:t>
+            </w:r>
+            <w:r>
+              <w:rPr>
+                <w:webHidden/>
+                <w:rtl/>
+              </w:rPr>
+              <w:fldChar w:fldCharType="end"/>
+            </w:r>
+          </w:hyperlink>
+        </w:p>
+        <w:p>
+          <w:pPr>
+            <w:pStyle w:val="TOC2"/>
+            <w:rPr>
+              <w:rFonts w:asciiTheme="minorHAnsi" w:eastAsiaTheme="minorEastAsia" w:hAnsiTheme="minorHAnsi" w:cstheme="minorBidi"/>
+              <w:sz w:val="22"/>
+              <w:szCs w:val="22"/>
+              <w:rtl/>
+              <w:lang w:bidi="ar-SA"/>
+            </w:rPr>
+          </w:pPr>
+          <w:hyperlink w:anchor="_Toc454812888" w:history="1">
+            <w:r>
+              <w:rPr>
+                <w:rStyle w:val="Hyperlink"/>
+                <w:rtl/>
+                <w14:scene3d>
+                  <w14:camera w14:prst="orthographicFront"/>
+                  <w14:lightRig w14:rig="threePt" w14:dir="t">
+                    <w14:rot w14:lat="0" w14:lon="0" w14:rev="0"/>
+                  </w14:lightRig>
+                </w14:scene3d>
+              </w:rPr>
+              <w:t>3‌.3‌</w:t>
+            </w:r>
+            <w:r>
+              <w:rPr>
+                <w:rFonts w:asciiTheme="minorHAnsi" w:eastAsiaTheme="minorEastAsia" w:hAnsiTheme="minorHAnsi" w:cstheme="minorBidi"/>
+                <w:sz w:val="22"/>
+                <w:szCs w:val="22"/>
+                <w:rtl/>
+                <w:lang w:bidi="ar-SA"/>
+              </w:rPr>
+              <w:tab/>
+            </w:r>
+            <w:r>
+              <w:rPr>
+                <w:rStyle w:val="Hyperlink"/>
+                <w:rFonts w:hint="eastAsia"/>
+                <w:rtl/>
+              </w:rPr>
+              <w:t>الگور</w:t>
+            </w:r>
+            <w:r>
+              <w:rPr>
+                <w:rStyle w:val="Hyperlink"/>
+                <w:rFonts w:hint="cs"/>
+                <w:rtl/>
+              </w:rPr>
+              <w:t>ی</w:t>
+            </w:r>
+            <w:r>
+              <w:rPr>
+                <w:rStyle w:val="Hyperlink"/>
+                <w:rFonts w:hint="eastAsia"/>
+                <w:rtl/>
+              </w:rPr>
+              <w:t>تم</w:t>
+            </w:r>
+            <w:r>
+              <w:rPr>
+                <w:rStyle w:val="Hyperlink"/>
+                <w:rtl/>
+              </w:rPr>
+              <w:t xml:space="preserve"> </w:t>
+            </w:r>
+            <w:r>
+              <w:rPr>
+                <w:rStyle w:val="Hyperlink"/>
+                <w:rFonts w:hint="eastAsia"/>
+                <w:rtl/>
+              </w:rPr>
+              <w:t>نمونه‌بردار</w:t>
+            </w:r>
+            <w:r>
+              <w:rPr>
+                <w:rStyle w:val="Hyperlink"/>
+                <w:rFonts w:hint="cs"/>
+                <w:rtl/>
+              </w:rPr>
+              <w:t>ی</w:t>
+            </w:r>
+            <w:r>
+              <w:rPr>
+                <w:rStyle w:val="Hyperlink"/>
+                <w:rtl/>
+              </w:rPr>
+              <w:t xml:space="preserve"> </w:t>
+            </w:r>
+            <w:r>
+              <w:rPr>
+                <w:rStyle w:val="Hyperlink"/>
+                <w:rFonts w:hint="eastAsia"/>
+                <w:rtl/>
+              </w:rPr>
+              <w:t>تصادف</w:t>
+            </w:r>
+            <w:r>
+              <w:rPr>
+                <w:rStyle w:val="Hyperlink"/>
+                <w:rFonts w:hint="cs"/>
+                <w:rtl/>
+              </w:rPr>
+              <w:t>ی</w:t>
+            </w:r>
+            <w:r>
+              <w:rPr>
+                <w:rStyle w:val="Hyperlink"/>
+                <w:rtl/>
+              </w:rPr>
+              <w:t xml:space="preserve"> </w:t>
+            </w:r>
+            <w:r>
+              <w:rPr>
+                <w:rStyle w:val="Hyperlink"/>
+                <w:rFonts w:hint="eastAsia"/>
+                <w:rtl/>
+              </w:rPr>
+              <w:t>توز</w:t>
+            </w:r>
+            <w:r>
+              <w:rPr>
+                <w:rStyle w:val="Hyperlink"/>
+                <w:rFonts w:hint="cs"/>
+                <w:rtl/>
+              </w:rPr>
+              <w:t>ی</w:t>
+            </w:r>
+            <w:r>
+              <w:rPr>
+                <w:rStyle w:val="Hyperlink"/>
+                <w:rFonts w:hint="eastAsia"/>
+                <w:rtl/>
+              </w:rPr>
+              <w:t>ع‌</w:t>
+            </w:r>
+            <w:r>
+              <w:rPr>
+                <w:rStyle w:val="Hyperlink"/>
+                <w:rFonts w:hint="cs"/>
+                <w:rtl/>
+              </w:rPr>
+              <w:t>ی</w:t>
+            </w:r>
+            <w:r>
+              <w:rPr>
+                <w:rStyle w:val="Hyperlink"/>
+                <w:rFonts w:hint="eastAsia"/>
+                <w:rtl/>
+              </w:rPr>
+              <w:t>افته</w:t>
+            </w:r>
+            <w:r>
+              <w:rPr>
+                <w:rStyle w:val="Hyperlink"/>
+                <w:rtl/>
+              </w:rPr>
+              <w:t xml:space="preserve"> </w:t>
+            </w:r>
+            <w:r>
+              <w:rPr>
+                <w:rStyle w:val="Hyperlink"/>
+                <w:rFonts w:hint="eastAsia"/>
+                <w:rtl/>
+              </w:rPr>
+              <w:t>با</w:t>
+            </w:r>
+            <w:r>
+              <w:rPr>
+                <w:rStyle w:val="Hyperlink"/>
+                <w:rtl/>
+              </w:rPr>
+              <w:t xml:space="preserve"> </w:t>
+            </w:r>
+            <w:r>
+              <w:rPr>
+                <w:rStyle w:val="Hyperlink"/>
+                <w:rFonts w:hint="eastAsia"/>
+                <w:rtl/>
+              </w:rPr>
+              <w:t>مخزن</w:t>
+            </w:r>
+            <w:r>
+              <w:rPr>
+                <w:rStyle w:val="Hyperlink"/>
+                <w:rtl/>
+              </w:rPr>
+              <w:t xml:space="preserve"> </w:t>
+            </w:r>
+            <w:r>
+              <w:rPr>
+                <w:rStyle w:val="Hyperlink"/>
+                <w:rFonts w:hint="eastAsia"/>
+                <w:rtl/>
+              </w:rPr>
+              <w:t>ثابت</w:t>
+            </w:r>
+            <w:r>
+              <w:rPr>
+                <w:rStyle w:val="Hyperlink"/>
+                <w:rtl/>
+              </w:rPr>
+              <w:t xml:space="preserve"> (</w:t>
+            </w:r>
+            <w:r>
+              <w:rPr>
+                <w:rStyle w:val="Hyperlink"/>
+              </w:rPr>
+              <w:t>DRSFR</w:t>
+            </w:r>
+            <w:r>
+              <w:rPr>
+                <w:rStyle w:val="Hyperlink"/>
+                <w:rtl/>
+              </w:rPr>
+              <w:t>)</w:t>
+            </w:r>
+            <w:r>
+              <w:rPr>
+                <w:webHidden/>
+                <w:rtl/>
+              </w:rPr>
+              <w:tab/>
+            </w:r>
+            <w:r>
+              <w:rPr>
+                <w:webHidden/>
+                <w:rtl/>
+              </w:rPr>
+              <w:fldChar w:fldCharType="begin"/>
+            </w:r>
+            <w:r>
+              <w:rPr>
+                <w:webHidden/>
+                <w:rtl/>
+              </w:rPr>
+              <w:instrText xml:space="preserve"> </w:instrText>
+            </w:r>
+            <w:r>
+              <w:rPr>
+                <w:webHidden/>
+              </w:rPr>
+              <w:instrText xml:space="preserve">PAGEREF </w:instrText>
+            </w:r>
+            <w:r>
+              <w:rPr>
+                <w:webHidden/>
+                <w:rtl/>
+              </w:rPr>
+              <w:instrText>_</w:instrText>
+            </w:r>
+            <w:r>
+              <w:rPr>
+                <w:webHidden/>
+              </w:rPr>
+              <w:instrText>Toc454812888 \h</w:instrText>
+            </w:r>
+            <w:r>
+              <w:rPr>
+                <w:webHidden/>
+                <w:rtl/>
+              </w:rPr>
+              <w:instrText xml:space="preserve"> </w:instrText>
+            </w:r>
+            <w:r>
+              <w:rPr>
+                <w:webHidden/>
+                <w:rtl/>
+              </w:rPr>
+            </w:r>
+            <w:r>
+              <w:rPr>
+                <w:webHidden/>
+                <w:rtl/>
+              </w:rPr>
+              <w:fldChar w:fldCharType="separate"/>
+            </w:r>
+            <w:r>
+              <w:rPr>
+                <w:webHidden/>
+                <w:rtl/>
+                <w:lang w:bidi="ar-SA"/>
+              </w:rPr>
+              <w:t>24</w:t>
+            </w:r>
+            <w:r>
+              <w:rPr>
+                <w:webHidden/>
+                <w:rtl/>
+              </w:rPr>
+              <w:fldChar w:fldCharType="end"/>
+            </w:r>
+          </w:hyperlink>
+        </w:p>
+        <w:p>
+          <w:pPr>
+            <w:pStyle w:val="TOC2"/>
+            <w:rPr>
+              <w:rFonts w:asciiTheme="minorHAnsi" w:eastAsiaTheme="minorEastAsia" w:hAnsiTheme="minorHAnsi" w:cstheme="minorBidi"/>
+              <w:sz w:val="22"/>
+              <w:szCs w:val="22"/>
+              <w:rtl/>
+              <w:lang w:bidi="ar-SA"/>
+            </w:rPr>
+          </w:pPr>
+          <w:hyperlink w:anchor="_Toc454812889" w:history="1">
+            <w:r>
+              <w:rPr>
+                <w:rStyle w:val="Hyperlink"/>
+                <w:rtl/>
+                <w14:scene3d>
+                  <w14:camera w14:prst="orthographicFront"/>
+                  <w14:lightRig w14:rig="threePt" w14:dir="t">
+                    <w14:rot w14:lat="0" w14:lon="0" w14:rev="0"/>
+                  </w14:lightRig>
+                </w14:scene3d>
+              </w:rPr>
+              <w:t>3‌.4‌</w:t>
+            </w:r>
+            <w:r>
+              <w:rPr>
+                <w:rFonts w:asciiTheme="minorHAnsi" w:eastAsiaTheme="minorEastAsia" w:hAnsiTheme="minorHAnsi" w:cstheme="minorBidi"/>
+                <w:sz w:val="22"/>
+                <w:szCs w:val="22"/>
+                <w:rtl/>
+                <w:lang w:bidi="ar-SA"/>
+              </w:rPr>
+              <w:tab/>
+            </w:r>
+            <w:r>
+              <w:rPr>
+                <w:rStyle w:val="Hyperlink"/>
+                <w:rFonts w:hint="eastAsia"/>
+                <w:rtl/>
+              </w:rPr>
+              <w:t>پ</w:t>
+            </w:r>
+            <w:r>
+              <w:rPr>
+                <w:rStyle w:val="Hyperlink"/>
+                <w:rFonts w:hint="cs"/>
+                <w:rtl/>
+              </w:rPr>
+              <w:t>ی</w:t>
+            </w:r>
+            <w:r>
+              <w:rPr>
+                <w:rStyle w:val="Hyperlink"/>
+                <w:rFonts w:hint="eastAsia"/>
+                <w:rtl/>
+              </w:rPr>
+              <w:t>اده‌ساز</w:t>
+            </w:r>
+            <w:r>
+              <w:rPr>
+                <w:rStyle w:val="Hyperlink"/>
+                <w:rFonts w:hint="cs"/>
+                <w:rtl/>
+              </w:rPr>
+              <w:t>ی</w:t>
+            </w:r>
+            <w:r>
+              <w:rPr>
+                <w:rStyle w:val="Hyperlink"/>
+                <w:rtl/>
+              </w:rPr>
+              <w:t xml:space="preserve"> </w:t>
+            </w:r>
+            <w:r>
+              <w:rPr>
+                <w:rStyle w:val="Hyperlink"/>
+                <w:rFonts w:hint="eastAsia"/>
+                <w:rtl/>
+              </w:rPr>
+              <w:t>برا</w:t>
+            </w:r>
+            <w:r>
+              <w:rPr>
+                <w:rStyle w:val="Hyperlink"/>
+                <w:rFonts w:hint="cs"/>
+                <w:rtl/>
+              </w:rPr>
+              <w:t>ی</w:t>
+            </w:r>
+            <w:r>
+              <w:rPr>
+                <w:rStyle w:val="Hyperlink"/>
+                <w:rtl/>
+              </w:rPr>
+              <w:t xml:space="preserve"> </w:t>
+            </w:r>
+            <w:r>
+              <w:rPr>
+                <w:rStyle w:val="Hyperlink"/>
+                <w:rFonts w:hint="eastAsia"/>
+                <w:rtl/>
+              </w:rPr>
+              <w:t>داده‌ها</w:t>
+            </w:r>
+            <w:r>
+              <w:rPr>
+                <w:rStyle w:val="Hyperlink"/>
+                <w:rFonts w:hint="cs"/>
+                <w:rtl/>
+              </w:rPr>
+              <w:t>ی</w:t>
+            </w:r>
+            <w:r>
+              <w:rPr>
+                <w:rStyle w:val="Hyperlink"/>
+                <w:rtl/>
+              </w:rPr>
+              <w:t xml:space="preserve"> </w:t>
+            </w:r>
+            <w:r>
+              <w:rPr>
+                <w:rStyle w:val="Hyperlink"/>
+                <w:rFonts w:hint="eastAsia"/>
+                <w:rtl/>
+              </w:rPr>
+              <w:t>جار</w:t>
+            </w:r>
+            <w:r>
+              <w:rPr>
+                <w:rStyle w:val="Hyperlink"/>
+                <w:rFonts w:hint="cs"/>
+                <w:rtl/>
+              </w:rPr>
+              <w:t>ی</w:t>
+            </w:r>
+            <w:r>
+              <w:rPr>
+                <w:rStyle w:val="Hyperlink"/>
+                <w:rtl/>
+              </w:rPr>
+              <w:t xml:space="preserve"> </w:t>
+            </w:r>
+            <w:r>
+              <w:rPr>
+                <w:rStyle w:val="Hyperlink"/>
+                <w:rFonts w:hint="eastAsia"/>
+                <w:rtl/>
+              </w:rPr>
+              <w:t>شماره‌گذار</w:t>
+            </w:r>
+            <w:r>
+              <w:rPr>
+                <w:rStyle w:val="Hyperlink"/>
+                <w:rFonts w:hint="cs"/>
+                <w:rtl/>
+              </w:rPr>
+              <w:t>ی</w:t>
+            </w:r>
+            <w:r>
+              <w:rPr>
+                <w:rStyle w:val="Hyperlink"/>
+                <w:rtl/>
+              </w:rPr>
+              <w:t xml:space="preserve"> </w:t>
+            </w:r>
+            <w:r>
+              <w:rPr>
+                <w:rStyle w:val="Hyperlink"/>
+                <w:rFonts w:hint="eastAsia"/>
+                <w:rtl/>
+              </w:rPr>
+              <w:t>شده</w:t>
+            </w:r>
+            <w:r>
+              <w:rPr>
+                <w:webHidden/>
+                <w:rtl/>
+              </w:rPr>
+              <w:tab/>
+            </w:r>
+            <w:r>
+              <w:rPr>
+                <w:webHidden/>
+                <w:rtl/>
+              </w:rPr>
+              <w:fldChar w:fldCharType="begin"/>
+            </w:r>
+            <w:r>
+              <w:rPr>
+                <w:webHidden/>
+                <w:rtl/>
+              </w:rPr>
+              <w:instrText xml:space="preserve"> </w:instrText>
+            </w:r>
+            <w:r>
+              <w:rPr>
+                <w:webHidden/>
+              </w:rPr>
+              <w:instrText xml:space="preserve">PAGEREF </w:instrText>
+            </w:r>
+            <w:r>
+              <w:rPr>
+                <w:webHidden/>
+                <w:rtl/>
+              </w:rPr>
+              <w:instrText>_</w:instrText>
+            </w:r>
+            <w:r>
+              <w:rPr>
+                <w:webHidden/>
+              </w:rPr>
+              <w:instrText>Toc454812889 \h</w:instrText>
+            </w:r>
+            <w:r>
+              <w:rPr>
+                <w:webHidden/>
+                <w:rtl/>
+              </w:rPr>
+              <w:instrText xml:space="preserve"> </w:instrText>
+            </w:r>
+            <w:r>
+              <w:rPr>
+                <w:webHidden/>
+                <w:rtl/>
+              </w:rPr>
+            </w:r>
+            <w:r>
+              <w:rPr>
+                <w:webHidden/>
+                <w:rtl/>
+              </w:rPr>
+              <w:fldChar w:fldCharType="separate"/>
+            </w:r>
+            <w:r>
+              <w:rPr>
+                <w:webHidden/>
+                <w:rtl/>
+                <w:lang w:bidi="ar-SA"/>
+              </w:rPr>
+              <w:t>25</w:t>
             </w:r>
             <w:r>
               <w:rPr>
@@ -4688,7 +5233,7 @@
               <w:lang w:bidi="ar-SA"/>
             </w:rPr>
           </w:pPr>
-          <w:hyperlink w:anchor="_Toc454805711" w:history="1">
+          <w:hyperlink w:anchor="_Toc454812890" w:history="1">
             <w:r>
               <w:rPr>
                 <w:rStyle w:val="Hyperlink"/>
@@ -4937,7 +5482,7 @@
                 <w:noProof/>
                 <w:webHidden/>
               </w:rPr>
-              <w:instrText>Toc454805711 \h</w:instrText>
+              <w:instrText>Toc454812890 \h</w:instrText>
             </w:r>
             <w:r>
               <w:rPr>
@@ -4969,7 +5514,7 @@
                 <w:rtl/>
                 <w:lang w:bidi="ar-SA"/>
               </w:rPr>
-              <w:t>24</w:t>
+              <w:t>26</w:t>
             </w:r>
             <w:r>
               <w:rPr>
@@ -4995,7 +5540,7 @@
               <w:lang w:bidi="ar-SA"/>
             </w:rPr>
           </w:pPr>
-          <w:hyperlink w:anchor="_Toc454805712" w:history="1">
+          <w:hyperlink w:anchor="_Toc454812891" w:history="1">
             <w:r>
               <w:rPr>
                 <w:rStyle w:val="Hyperlink"/>
@@ -5191,7 +5736,7 @@
                 <w:noProof/>
                 <w:webHidden/>
               </w:rPr>
-              <w:instrText>Toc454805712 \h</w:instrText>
+              <w:instrText>Toc454812891 \h</w:instrText>
             </w:r>
             <w:r>
               <w:rPr>
@@ -5223,7 +5768,7 @@
                 <w:rtl/>
                 <w:lang w:bidi="ar-SA"/>
               </w:rPr>
-              <w:t>25</w:t>
+              <w:t>27</w:t>
             </w:r>
             <w:r>
               <w:rPr>
@@ -5249,7 +5794,7 @@
               <w:lang w:bidi="ar-SA"/>
             </w:rPr>
           </w:pPr>
-          <w:hyperlink w:anchor="_Toc454805713" w:history="1">
+          <w:hyperlink w:anchor="_Toc454812892" w:history="1">
             <w:r>
               <w:rPr>
                 <w:rStyle w:val="Hyperlink"/>
@@ -5337,7 +5882,7 @@
                 <w:noProof/>
                 <w:webHidden/>
               </w:rPr>
-              <w:instrText>Toc454805713 \h</w:instrText>
+              <w:instrText>Toc454812892 \h</w:instrText>
             </w:r>
             <w:r>
               <w:rPr>
@@ -5369,7 +5914,7 @@
                 <w:rtl/>
                 <w:lang w:bidi="ar-SA"/>
               </w:rPr>
-              <w:t>26</w:t>
+              <w:t>28</w:t>
             </w:r>
             <w:r>
               <w:rPr>
@@ -5395,7 +5940,7 @@
               <w:lang w:bidi="ar-SA"/>
             </w:rPr>
           </w:pPr>
-          <w:hyperlink w:anchor="_Toc454805714" w:history="1">
+          <w:hyperlink w:anchor="_Toc454812893" w:history="1">
             <w:r>
               <w:rPr>
                 <w:rStyle w:val="Hyperlink"/>
@@ -5467,7 +6012,7 @@
                 <w:noProof/>
                 <w:webHidden/>
               </w:rPr>
-              <w:instrText>Toc454805714 \h</w:instrText>
+              <w:instrText>Toc454812893 \h</w:instrText>
             </w:r>
             <w:r>
               <w:rPr>
@@ -5499,7 +6044,7 @@
                 <w:rtl/>
                 <w:lang w:bidi="ar-SA"/>
               </w:rPr>
-              <w:t>27</w:t>
+              <w:t>29</w:t>
             </w:r>
             <w:r>
               <w:rPr>
@@ -9109,7 +9654,7 @@
         <w:lastRenderedPageBreak/>
         <w:br/>
       </w:r>
-      <w:bookmarkStart w:id="3" w:name="_Toc454805695"/>
+      <w:bookmarkStart w:id="3" w:name="_Toc454812872"/>
       <w:r>
         <w:rPr>
           <w:rFonts w:hint="cs"/>
@@ -9432,9 +9977,11 @@
         </w:rPr>
         <w:t xml:space="preserve"> که </w:t>
       </w:r>
+      <w:proofErr w:type="spellStart"/>
       <w:r>
         <w:t>SDMiner</w:t>
       </w:r>
+      <w:proofErr w:type="spellEnd"/>
       <w:r>
         <w:rPr>
           <w:rFonts w:hint="cs"/>
@@ -9633,9 +10180,11 @@
         </w:rPr>
         <w:t xml:space="preserve"> ابزار </w:t>
       </w:r>
+      <w:proofErr w:type="spellStart"/>
       <w:r>
         <w:t>SDMiner</w:t>
       </w:r>
+      <w:proofErr w:type="spellEnd"/>
       <w:r>
         <w:rPr>
           <w:rFonts w:hint="cs"/>
@@ -9773,7 +10322,7 @@
         <w:lastRenderedPageBreak/>
         <w:br/>
       </w:r>
-      <w:bookmarkStart w:id="5" w:name="_Toc454805696"/>
+      <w:bookmarkStart w:id="5" w:name="_Toc454812873"/>
       <w:r>
         <w:rPr>
           <w:rFonts w:hint="cs"/>
@@ -9865,7 +10414,7 @@
           <w:rtl/>
         </w:rPr>
       </w:pPr>
-      <w:bookmarkStart w:id="6" w:name="_Toc454805697"/>
+      <w:bookmarkStart w:id="6" w:name="_Toc454812874"/>
       <w:r>
         <w:rPr>
           <w:rFonts w:hint="cs"/>
@@ -10948,7 +11497,7 @@
           <w:rtl/>
         </w:rPr>
       </w:pPr>
-      <w:bookmarkStart w:id="7" w:name="_Toc454805698"/>
+      <w:bookmarkStart w:id="7" w:name="_Toc454812875"/>
       <w:r>
         <w:rPr>
           <w:rFonts w:hint="cs"/>
@@ -13678,7 +14227,7 @@
           <w:rtl/>
         </w:rPr>
       </w:pPr>
-      <w:bookmarkStart w:id="8" w:name="_Toc454805699"/>
+      <w:bookmarkStart w:id="8" w:name="_Toc454812876"/>
       <w:r>
         <w:rPr>
           <w:rFonts w:hint="cs"/>
@@ -14343,7 +14892,7 @@
           <w:lang w:bidi="ar-SA"/>
         </w:rPr>
         <w:drawing>
-          <wp:inline distT="114300" distB="114300" distL="114300" distR="114300" wp14:anchorId="24C46AC9" wp14:editId="1E415519">
+          <wp:inline distT="114300" distB="114300" distL="114300" distR="114300" wp14:anchorId="0DC4AE12" wp14:editId="4D56968B">
             <wp:extent cx="3838575" cy="3019425"/>
             <wp:effectExtent l="0" t="0" r="0" b="0"/>
             <wp:docPr id="4" name="image09.png" descr="Stream-Management-System.PNG"/>
@@ -14839,7 +15388,7 @@
           <w:rtl/>
         </w:rPr>
       </w:pPr>
-      <w:bookmarkStart w:id="10" w:name="_Toc454805700"/>
+      <w:bookmarkStart w:id="10" w:name="_Toc454812877"/>
       <w:r>
         <w:rPr>
           <w:rFonts w:hint="cs"/>
@@ -15424,7 +15973,7 @@
           <w:rtl/>
         </w:rPr>
       </w:pPr>
-      <w:bookmarkStart w:id="11" w:name="_Toc454805701"/>
+      <w:bookmarkStart w:id="11" w:name="_Toc454812878"/>
       <w:r>
         <w:rPr>
           <w:rFonts w:hint="cs"/>
@@ -15551,9 +16100,11 @@
         </w:rPr>
         <w:t xml:space="preserve">برای مدیریت منابع گره‌های مختلف در این مدل به کار می‌رود. از جمله‌ی رایج‌ترین مدیرهای منابع می‌توان به </w:t>
       </w:r>
+      <w:proofErr w:type="spellStart"/>
       <w:r>
         <w:t>Mesos</w:t>
       </w:r>
+      <w:proofErr w:type="spellEnd"/>
       <w:r>
         <w:rPr>
           <w:rFonts w:hint="cs"/>
@@ -15592,7 +16143,7 @@
           <w:lang w:bidi="ar-SA"/>
         </w:rPr>
         <w:drawing>
-          <wp:inline distT="0" distB="0" distL="0" distR="0" wp14:anchorId="4B6A5CC6" wp14:editId="4A75F6B7">
+          <wp:inline distT="0" distB="0" distL="0" distR="0" wp14:anchorId="0DDA4092" wp14:editId="08EBCE00">
             <wp:extent cx="5547995" cy="2312614"/>
             <wp:effectExtent l="0" t="0" r="0" b="0"/>
             <wp:docPr id="2" name="Picture 2" descr="C:\Users\sinash\Documents\GitHub\undergradthesis-report-farsi\distribtued layered architecture.png"/>
@@ -15941,9 +16492,11 @@
         </w:rPr>
         <w:t xml:space="preserve"> مانند </w:t>
       </w:r>
+      <w:proofErr w:type="spellStart"/>
       <w:r>
         <w:t>Mesos</w:t>
       </w:r>
+      <w:proofErr w:type="spellEnd"/>
       <w:r>
         <w:rPr>
           <w:rFonts w:hint="cs"/>
@@ -16453,7 +17006,7 @@
           <w:rtl/>
         </w:rPr>
       </w:pPr>
-      <w:bookmarkStart w:id="13" w:name="_Toc454805702"/>
+      <w:bookmarkStart w:id="13" w:name="_Toc454812879"/>
       <w:r>
         <w:rPr>
           <w:rFonts w:hint="cs"/>
@@ -16986,7 +17539,7 @@
           <w:lang w:bidi="ar-SA"/>
         </w:rPr>
         <w:drawing>
-          <wp:inline distT="114300" distB="114300" distL="114300" distR="114300" wp14:anchorId="2A869BB4" wp14:editId="09101E56">
+          <wp:inline distT="114300" distB="114300" distL="114300" distR="114300" wp14:anchorId="594A88E0" wp14:editId="1B71E008">
             <wp:extent cx="3752850" cy="2876550"/>
             <wp:effectExtent l="0" t="0" r="0" b="0"/>
             <wp:docPr id="3" name="image08.png" descr="Flink-Stack.PNG"/>
@@ -17235,7 +17788,7 @@
           <w:rtl/>
         </w:rPr>
       </w:pPr>
-      <w:bookmarkStart w:id="15" w:name="_Toc454805703"/>
+      <w:bookmarkStart w:id="15" w:name="_Toc454812880"/>
       <w:r>
         <w:rPr>
           <w:rFonts w:hint="cs"/>
@@ -17780,7 +18333,7 @@
           <w:rtl/>
         </w:rPr>
       </w:pPr>
-      <w:bookmarkStart w:id="16" w:name="_Toc454805704"/>
+      <w:bookmarkStart w:id="16" w:name="_Toc454812881"/>
       <w:r>
         <w:rPr>
           <w:rFonts w:hint="cs"/>
@@ -18539,7 +19092,7 @@
         </w:rPr>
         <w:lastRenderedPageBreak/>
         <w:drawing>
-          <wp:inline distT="114300" distB="114300" distL="114300" distR="114300" wp14:anchorId="4A6889D4" wp14:editId="277C79E3">
+          <wp:inline distT="114300" distB="114300" distL="114300" distR="114300" wp14:anchorId="7AAC4089" wp14:editId="3D34B95C">
             <wp:extent cx="4991100" cy="2740025"/>
             <wp:effectExtent l="0" t="0" r="0" b="3175"/>
             <wp:docPr id="5" name="image10.png" descr="BDAS.PNG"/>
@@ -18919,9 +19472,11 @@
         </w:rPr>
         <w:t xml:space="preserve"> (</w:t>
       </w:r>
+      <w:proofErr w:type="spellStart"/>
       <w:r>
         <w:t>DStream</w:t>
       </w:r>
+      <w:proofErr w:type="spellEnd"/>
       <w:r>
         <w:rPr>
           <w:rFonts w:hint="cs"/>
@@ -19211,7 +19766,7 @@
           <w:rtl/>
         </w:rPr>
       </w:pPr>
-      <w:bookmarkStart w:id="18" w:name="_Toc454805705"/>
+      <w:bookmarkStart w:id="18" w:name="_Toc454812882"/>
       <w:r>
         <w:rPr>
           <w:rFonts w:hint="cs"/>
@@ -19235,9 +19790,11 @@
         </w:rPr>
         <w:t xml:space="preserve">در بخش‌های قبل، سه بستر آپاچی فلینک، آپاچی استورم، و آپاچی اسپارک مورد بررسی اجمالی قرار گرفته و از بعضی جنبه‌های فنی با یکدیگر مقایسه شدند. یکی از تصمیم‌های مهم برای تولید هر ابزاری، انتخاب بسترها و تکنولوژی‌های مورد استفاده برای پیاده‌سازی می‌باشد. در این بخش به دلیل انتخاب آپاچی اسپارک به عنوان بستر توزیع‌یافته پردازش داده‌های جاری و هسته‌ی اصلی ابزار </w:t>
       </w:r>
+      <w:proofErr w:type="spellStart"/>
       <w:r>
         <w:t>SDMiner</w:t>
       </w:r>
+      <w:proofErr w:type="spellEnd"/>
       <w:r>
         <w:rPr>
           <w:rFonts w:hint="cs"/>
@@ -19260,7 +19817,7 @@
         <mc:AlternateContent>
           <mc:Choice Requires="wps">
             <w:drawing>
-              <wp:anchor distT="0" distB="0" distL="114300" distR="114300" simplePos="0" relativeHeight="251665408" behindDoc="0" locked="0" layoutInCell="1" allowOverlap="1" wp14:anchorId="6D5CB435" wp14:editId="187A3EAE">
+              <wp:anchor distT="0" distB="0" distL="114300" distR="114300" simplePos="0" relativeHeight="251665408" behindDoc="0" locked="0" layoutInCell="1" allowOverlap="1" wp14:anchorId="2AB7E659" wp14:editId="6C0CBBB2">
                 <wp:simplePos x="0" y="0"/>
                 <wp:positionH relativeFrom="column">
                   <wp:posOffset>4445</wp:posOffset>
@@ -19678,7 +20235,7 @@
           </mc:Choice>
           <mc:Fallback>
             <w:pict>
-              <v:shapetype w14:anchorId="6D5CB435" id="_x0000_t202" coordsize="21600,21600" o:spt="202" path="m,l,21600r21600,l21600,xe">
+              <v:shapetype w14:anchorId="2AB7E659" id="_x0000_t202" coordsize="21600,21600" o:spt="202" path="m,l,21600r21600,l21600,xe">
                 <v:stroke joinstyle="miter"/>
                 <v:path gradientshapeok="t" o:connecttype="rect"/>
               </v:shapetype>
@@ -20061,7 +20618,7 @@
           <w:lang w:bidi="ar-SA"/>
         </w:rPr>
         <w:drawing>
-          <wp:anchor distT="0" distB="0" distL="114300" distR="114300" simplePos="0" relativeHeight="251663360" behindDoc="1" locked="0" layoutInCell="1" allowOverlap="1" wp14:anchorId="24C36291" wp14:editId="76A927D8">
+          <wp:anchor distT="0" distB="0" distL="114300" distR="114300" simplePos="0" relativeHeight="251663360" behindDoc="1" locked="0" layoutInCell="1" allowOverlap="1" wp14:anchorId="3F8993ED" wp14:editId="1BFCB31B">
             <wp:simplePos x="0" y="0"/>
             <wp:positionH relativeFrom="margin">
               <wp:align>right</wp:align>
@@ -22248,7 +22805,7 @@
           <w:rtl/>
         </w:rPr>
       </w:pPr>
-      <w:bookmarkStart w:id="22" w:name="_Toc454805706"/>
+      <w:bookmarkStart w:id="22" w:name="_Toc454812883"/>
       <w:r>
         <w:rPr>
           <w:rFonts w:hint="cs"/>
@@ -22356,7 +22913,7 @@
           <w:lang w:bidi="ar-SA"/>
         </w:rPr>
         <w:drawing>
-          <wp:inline distT="0" distB="0" distL="0" distR="0" wp14:anchorId="526A7B22" wp14:editId="5A02B652">
+          <wp:inline distT="0" distB="0" distL="0" distR="0" wp14:anchorId="486FDBA4" wp14:editId="0649EB56">
             <wp:extent cx="5543550" cy="2066925"/>
             <wp:effectExtent l="0" t="0" r="0" b="0"/>
             <wp:docPr id="1" name="Picture 1" descr="C:\Users\sinash\Documents\GitHub\undergradthesis-report-farsi\streaming-arch.png"/>
@@ -22521,7 +23078,7 @@
           <w:lang w:bidi="ar-SA"/>
         </w:rPr>
         <w:drawing>
-          <wp:inline distT="0" distB="0" distL="0" distR="0" wp14:anchorId="35194201" wp14:editId="2505EE84">
+          <wp:inline distT="0" distB="0" distL="0" distR="0" wp14:anchorId="5CD60407" wp14:editId="19656CD1">
             <wp:extent cx="5810250" cy="1287145"/>
             <wp:effectExtent l="0" t="0" r="0" b="0"/>
             <wp:docPr id="9" name="Picture 9" descr="C:\Users\sinash\Documents\GitHub\undergradthesis-report-farsi\streaming-flow-persian.png"/>
@@ -22845,9 +23402,11 @@
         </w:rPr>
         <w:t xml:space="preserve"> (</w:t>
       </w:r>
+      <w:proofErr w:type="spellStart"/>
       <w:r>
         <w:t>DStream</w:t>
       </w:r>
+      <w:proofErr w:type="spellEnd"/>
       <w:r>
         <w:rPr>
           <w:rFonts w:hint="cs"/>
@@ -22883,9 +23442,11 @@
         <w:lastRenderedPageBreak/>
         <w:t xml:space="preserve">موجود در یک </w:t>
       </w:r>
+      <w:proofErr w:type="spellStart"/>
       <w:r>
         <w:t>DStream</w:t>
       </w:r>
+      <w:proofErr w:type="spellEnd"/>
       <w:r>
         <w:rPr>
           <w:rFonts w:hint="cs"/>
@@ -22934,9 +23495,11 @@
         </w:rPr>
         <w:t xml:space="preserve">های موجود در </w:t>
       </w:r>
+      <w:proofErr w:type="spellStart"/>
       <w:r>
         <w:t>DStream</w:t>
       </w:r>
+      <w:proofErr w:type="spellEnd"/>
       <w:r>
         <w:rPr>
           <w:rFonts w:hint="cs"/>
@@ -22957,7 +23520,7 @@
           <w:lang w:bidi="ar-SA"/>
         </w:rPr>
         <w:drawing>
-          <wp:inline distT="0" distB="0" distL="0" distR="0" wp14:anchorId="6F9C02BC" wp14:editId="4F21DCC2">
+          <wp:inline distT="0" distB="0" distL="0" distR="0" wp14:anchorId="630C5375" wp14:editId="6AEA9EEC">
             <wp:extent cx="5547995" cy="1216108"/>
             <wp:effectExtent l="0" t="0" r="0" b="0"/>
             <wp:docPr id="12" name="Picture 12" descr="C:\Users\sinash\Documents\GitHub\undergradthesis-report-farsi\streaming-dstream.png"/>
@@ -23176,7 +23739,7 @@
           <w:rtl/>
         </w:rPr>
       </w:pPr>
-      <w:bookmarkStart w:id="26" w:name="_Toc454805707"/>
+      <w:bookmarkStart w:id="26" w:name="_Toc454812884"/>
       <w:r>
         <w:rPr>
           <w:rFonts w:hint="cs"/>
@@ -23244,7 +23807,7 @@
           <w:szCs w:val="38"/>
         </w:rPr>
       </w:pPr>
-      <w:bookmarkStart w:id="27" w:name="_Toc454805708"/>
+      <w:bookmarkStart w:id="27" w:name="_Toc454812885"/>
       <w:r>
         <w:rPr>
           <w:rFonts w:hint="cs"/>
@@ -23332,7 +23895,6 @@
       <w:pPr>
         <w:jc w:val="both"/>
         <w:rPr>
-          <w:rFonts w:hint="cs"/>
           <w:rtl/>
         </w:rPr>
       </w:pPr>
@@ -23494,7 +24056,7 @@
           <w:rtl/>
         </w:rPr>
       </w:pPr>
-      <w:bookmarkStart w:id="28" w:name="_Toc454805709"/>
+      <w:bookmarkStart w:id="28" w:name="_Toc454812886"/>
       <w:r>
         <w:rPr>
           <w:rFonts w:hint="cs"/>
@@ -23845,11 +24407,10 @@
       <w:pPr>
         <w:pStyle w:val="Heading2"/>
         <w:rPr>
-          <w:rFonts w:hint="cs"/>
-          <w:rtl/>
-        </w:rPr>
-      </w:pPr>
-      <w:bookmarkStart w:id="29" w:name="_Toc454805710"/>
+          <w:rtl/>
+        </w:rPr>
+      </w:pPr>
+      <w:bookmarkStart w:id="29" w:name="_Toc454812887"/>
       <w:r>
         <w:rPr>
           <w:rFonts w:hint="cs"/>
@@ -23873,7 +24434,6 @@
       <w:pPr>
         <w:jc w:val="both"/>
         <w:rPr>
-          <w:rFonts w:hint="cs"/>
           <w:rtl/>
         </w:rPr>
       </w:pPr>
@@ -23902,7 +24462,6 @@
       <w:pPr>
         <w:jc w:val="both"/>
         <w:rPr>
-          <w:rFonts w:hint="cs"/>
           <w:rtl/>
         </w:rPr>
       </w:pPr>
@@ -23932,7 +24491,6 @@
       <w:pPr>
         <w:jc w:val="both"/>
         <w:rPr>
-          <w:rFonts w:hint="cs"/>
           <w:rtl/>
         </w:rPr>
       </w:pPr>
@@ -24030,19 +24588,15 @@
       </w:r>
     </w:p>
     <w:p>
-      <w:pPr>
-        <w:rPr>
-          <w:rFonts w:hint="cs"/>
-        </w:rPr>
-      </w:pPr>
       <w:r>
         <w:rPr>
           <w:noProof/>
+          <w:lang w:bidi="ar-SA"/>
         </w:rPr>
         <mc:AlternateContent>
           <mc:Choice Requires="wps">
             <w:drawing>
-              <wp:anchor distT="45720" distB="45720" distL="114300" distR="114300" simplePos="0" relativeHeight="251667456" behindDoc="0" locked="0" layoutInCell="1" allowOverlap="1" wp14:anchorId="611EDF0F" wp14:editId="78602175">
+              <wp:anchor distT="45720" distB="45720" distL="114300" distR="114300" simplePos="0" relativeHeight="251667456" behindDoc="0" locked="0" layoutInCell="1" allowOverlap="1" wp14:anchorId="45DFA165" wp14:editId="2F3F7BA1">
                 <wp:simplePos x="0" y="0"/>
                 <wp:positionH relativeFrom="margin">
                   <wp:align>left</wp:align>
@@ -24149,8 +24703,6 @@
                             </w:r>
                             <w:r>
                               <w:tab/>
-                            </w:r>
-                            <w:r>
                               <w:t xml:space="preserve">Add the first </w:t>
                             </w:r>
                             <w:r>
@@ -24161,22 +24713,7 @@
                               <w:t>n</w:t>
                             </w:r>
                             <w:r>
-                              <w:t xml:space="preserve"> </w:t>
-                            </w:r>
-                            <w:r>
-                              <w:t>elements</w:t>
-                            </w:r>
-                            <w:r>
-                              <w:t xml:space="preserve"> </w:t>
-                            </w:r>
-                            <w:r>
-                              <w:t>of the data stream to the reservoir</w:t>
-                            </w:r>
-                            <w:r>
-                              <w:t xml:space="preserve"> for </w:t>
-                            </w:r>
-                            <w:r>
-                              <w:t>initialization.</w:t>
+                              <w:t xml:space="preserve"> elements of the data stream to the reservoir for initialization.</w:t>
                             </w:r>
                           </w:p>
                           <w:p>
@@ -24199,13 +24736,7 @@
                               <w:t>k</w:t>
                             </w:r>
                             <w:r>
-                              <w:t xml:space="preserve">th element arrives, it is </w:t>
-                            </w:r>
-                            <w:r>
-                              <w:t>placed in the</w:t>
-                            </w:r>
-                            <w:r>
-                              <w:t xml:space="preserve"> reservoir with a probability of </w:t>
+                              <w:t xml:space="preserve">th element arrives, it is placed in the reservoir with a probability of </w:t>
                             </w:r>
                             <w:r>
                               <w:rPr>
@@ -24222,9 +24753,6 @@
                             <w:pPr>
                               <w:bidi w:val="0"/>
                               <w:ind w:left="720" w:hanging="720"/>
-                              <w:rPr>
-                                <w:rFonts w:hint="cs"/>
-                              </w:rPr>
                             </w:pPr>
                             <w:r>
                               <w:t>3</w:t>
@@ -24283,7 +24811,7 @@
           </mc:Choice>
           <mc:Fallback>
             <w:pict>
-              <v:shape w14:anchorId="611EDF0F" id="Text Box 2" o:spid="_x0000_s1027" type="#_x0000_t202" style="position:absolute;left:0;text-align:left;margin-left:0;margin-top:14.05pt;width:434.25pt;height:110.6pt;z-index:251667456;visibility:visible;mso-wrap-style:square;mso-width-percent:0;mso-height-percent:200;mso-wrap-distance-left:9pt;mso-wrap-distance-top:3.6pt;mso-wrap-distance-right:9pt;mso-wrap-distance-bottom:3.6pt;mso-position-horizontal:left;mso-position-horizontal-relative:margin;mso-position-vertical:absolute;mso-position-vertical-relative:text;mso-width-percent:0;mso-height-percent:200;mso-width-relative:margin;mso-height-relative:margin;v-text-anchor:top" o:gfxdata="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">
+              <v:shape w14:anchorId="45DFA165" id="Text Box 2" o:spid="_x0000_s1027" type="#_x0000_t202" style="position:absolute;left:0;text-align:left;margin-left:0;margin-top:14.05pt;width:434.25pt;height:110.6pt;z-index:251667456;visibility:visible;mso-wrap-style:square;mso-width-percent:0;mso-height-percent:200;mso-wrap-distance-left:9pt;mso-wrap-distance-top:3.6pt;mso-wrap-distance-right:9pt;mso-wrap-distance-bottom:3.6pt;mso-position-horizontal:left;mso-position-horizontal-relative:margin;mso-position-vertical:absolute;mso-position-vertical-relative:text;mso-width-percent:0;mso-height-percent:200;mso-width-relative:margin;mso-height-relative:margin;v-text-anchor:top" o:gfxdata="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">
                 <v:textbox style="mso-fit-shape-to-text:t">
                   <w:txbxContent>
                     <w:p>
@@ -24350,8 +24878,6 @@
                       </w:r>
                       <w:r>
                         <w:tab/>
-                      </w:r>
-                      <w:r>
                         <w:t xml:space="preserve">Add the first </w:t>
                       </w:r>
                       <w:r>
@@ -24362,22 +24888,7 @@
                         <w:t>n</w:t>
                       </w:r>
                       <w:r>
-                        <w:t xml:space="preserve"> </w:t>
-                      </w:r>
-                      <w:r>
-                        <w:t>elements</w:t>
-                      </w:r>
-                      <w:r>
-                        <w:t xml:space="preserve"> </w:t>
-                      </w:r>
-                      <w:r>
-                        <w:t>of the data stream to the reservoir</w:t>
-                      </w:r>
-                      <w:r>
-                        <w:t xml:space="preserve"> for </w:t>
-                      </w:r>
-                      <w:r>
-                        <w:t>initialization.</w:t>
+                        <w:t xml:space="preserve"> elements of the data stream to the reservoir for initialization.</w:t>
                       </w:r>
                     </w:p>
                     <w:p>
@@ -24400,13 +24911,7 @@
                         <w:t>k</w:t>
                       </w:r>
                       <w:r>
-                        <w:t xml:space="preserve">th element arrives, it is </w:t>
-                      </w:r>
-                      <w:r>
-                        <w:t>placed in the</w:t>
-                      </w:r>
-                      <w:r>
-                        <w:t xml:space="preserve"> reservoir with a probability of </w:t>
+                        <w:t xml:space="preserve">th element arrives, it is placed in the reservoir with a probability of </w:t>
                       </w:r>
                       <w:r>
                         <w:rPr>
@@ -24423,9 +24928,6 @@
                       <w:pPr>
                         <w:bidi w:val="0"/>
                         <w:ind w:left="720" w:hanging="720"/>
-                        <w:rPr>
-                          <w:rFonts w:hint="cs"/>
-                        </w:rPr>
                       </w:pPr>
                       <w:r>
                         <w:t>3</w:t>
@@ -24476,11 +24978,12 @@
       <w:r>
         <w:rPr>
           <w:noProof/>
+          <w:lang w:bidi="ar-SA"/>
         </w:rPr>
         <mc:AlternateContent>
           <mc:Choice Requires="wps">
             <w:drawing>
-              <wp:anchor distT="0" distB="0" distL="114300" distR="114300" simplePos="0" relativeHeight="251669504" behindDoc="0" locked="0" layoutInCell="1" allowOverlap="1" wp14:anchorId="1AF06BA2" wp14:editId="145DEF82">
+              <wp:anchor distT="0" distB="0" distL="114300" distR="114300" simplePos="0" relativeHeight="251669504" behindDoc="0" locked="0" layoutInCell="1" allowOverlap="1" wp14:anchorId="3176A475" wp14:editId="2F8FF598">
                 <wp:simplePos x="0" y="0"/>
                 <wp:positionH relativeFrom="column">
                   <wp:posOffset>374015</wp:posOffset>
@@ -24619,7 +25122,7 @@
           </mc:Choice>
           <mc:Fallback>
             <w:pict>
-              <v:shape w14:anchorId="1AF06BA2" id="Text Box 6" o:spid="_x0000_s1028" type="#_x0000_t202" style="position:absolute;left:0;text-align:left;margin-left:29.45pt;margin-top:257.05pt;width:376.5pt;height:.05pt;z-index:251669504;visibility:visible;mso-wrap-style:square;mso-wrap-distance-left:9pt;mso-wrap-distance-top:0;mso-wrap-distance-right:9pt;mso-wrap-distance-bottom:0;mso-position-horizontal:absolute;mso-position-horizontal-relative:text;mso-position-vertical:absolute;mso-position-vertical-relative:text;v-text-anchor:top" o:gfxdata="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" stroked="f">
+              <v:shape w14:anchorId="3176A475" id="Text Box 6" o:spid="_x0000_s1028" type="#_x0000_t202" style="position:absolute;left:0;text-align:left;margin-left:29.45pt;margin-top:257.05pt;width:376.5pt;height:.05pt;z-index:251669504;visibility:visible;mso-wrap-style:square;mso-wrap-distance-left:9pt;mso-wrap-distance-top:0;mso-wrap-distance-right:9pt;mso-wrap-distance-bottom:0;mso-position-horizontal:absolute;mso-position-horizontal-relative:text;mso-position-vertical:absolute;mso-position-vertical-relative:text;v-text-anchor:top" o:gfxdata="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" stroked="f">
                 <v:textbox style="mso-fit-shape-to-text:t" inset="0,0,0,0">
                   <w:txbxContent>
                     <w:p>
@@ -24909,7 +25412,6 @@
       <w:pPr>
         <w:jc w:val="both"/>
         <w:rPr>
-          <w:rFonts w:hint="cs"/>
           <w:rtl/>
         </w:rPr>
       </w:pPr>
@@ -24935,10 +25437,10 @@
       <w:pPr>
         <w:pStyle w:val="Heading2"/>
         <w:rPr>
-          <w:rFonts w:hint="cs"/>
-          <w:rtl/>
-        </w:rPr>
-      </w:pPr>
+          <w:rtl/>
+        </w:rPr>
+      </w:pPr>
+      <w:bookmarkStart w:id="32" w:name="_Toc454812888"/>
       <w:r>
         <w:rPr>
           <w:rFonts w:hint="cs"/>
@@ -24956,7 +25458,6 @@
         </w:rPr>
         <w:t>)</w:t>
       </w:r>
-      <w:bookmarkStart w:id="32" w:name="_GoBack"/>
       <w:bookmarkEnd w:id="32"/>
     </w:p>
     <w:p>
@@ -24967,25 +25468,424 @@
           <w:rtl/>
         </w:rPr>
       </w:pPr>
+      <w:r>
+        <w:rPr>
+          <w:rFonts w:hint="cs"/>
+          <w:rtl/>
+        </w:rPr>
+        <w:t xml:space="preserve">الگوریتم </w:t>
+      </w:r>
+      <w:r>
+        <w:t>DRSFR</w:t>
+      </w:r>
+      <w:r>
+        <w:rPr>
+          <w:rFonts w:hint="cs"/>
+          <w:rtl/>
+        </w:rPr>
+        <w:t xml:space="preserve"> در واقع توسعه‌ای از الگوریتم </w:t>
+      </w:r>
+      <w:r>
+        <w:t>RSFR</w:t>
+      </w:r>
+      <w:r>
+        <w:rPr>
+          <w:rFonts w:hint="cs"/>
+          <w:rtl/>
+        </w:rPr>
+        <w:t xml:space="preserve"> است که دو خصوصیت زیر را به آن اضافه می‌کند:</w:t>
+      </w:r>
     </w:p>
     <w:p>
       <w:pPr>
+        <w:pStyle w:val="ListParagraph"/>
+        <w:numPr>
+          <w:ilvl w:val="0"/>
+          <w:numId w:val="32"/>
+        </w:numPr>
+        <w:bidi/>
         <w:jc w:val="both"/>
-        <w:rPr>
-          <w:rFonts w:hint="cs"/>
-          <w:rtl/>
-        </w:rPr>
-      </w:pPr>
+      </w:pPr>
+      <w:r>
+        <w:rPr>
+          <w:rFonts w:cs="B Nazanin" w:hint="cs"/>
+          <w:sz w:val="28"/>
+          <w:szCs w:val="28"/>
+          <w:rtl/>
+        </w:rPr>
+        <w:t>موازی‌شده است و از رایانش توزیع‌یافته پیشتیبانی می‌کند، و</w:t>
+      </w:r>
     </w:p>
     <w:p>
       <w:pPr>
-        <w:rPr>
-          <w:rtl/>
-        </w:rPr>
-      </w:pPr>
+        <w:pStyle w:val="ListParagraph"/>
+        <w:numPr>
+          <w:ilvl w:val="0"/>
+          <w:numId w:val="32"/>
+        </w:numPr>
+        <w:bidi/>
+        <w:jc w:val="both"/>
+        <w:rPr>
+          <w:rFonts w:hint="cs"/>
+        </w:rPr>
+      </w:pPr>
+      <w:r>
+        <w:rPr>
+          <w:rFonts w:cs="B Nazanin" w:hint="cs"/>
+          <w:sz w:val="28"/>
+          <w:szCs w:val="28"/>
+          <w:rtl/>
+        </w:rPr>
+        <w:t xml:space="preserve">با توجه به مدل برنامه‌نویسی اسپارک‌استریمینگ که داده‌های ورودی را به صورت دسته‌ای در بازه‌های زمانی مشخص در اختیار </w:t>
+      </w:r>
+      <w:r>
+        <w:rPr>
+          <w:rFonts w:cs="B Nazanin" w:hint="cs"/>
+          <w:color w:val="FF0000"/>
+          <w:sz w:val="28"/>
+          <w:szCs w:val="28"/>
+          <w:rtl/>
+        </w:rPr>
+        <w:t>برنامه‌ی</w:t>
+      </w:r>
+      <w:r>
+        <w:rPr>
+          <w:rFonts w:cs="B Nazanin" w:hint="cs"/>
+          <w:color w:val="FF0000"/>
+          <w:sz w:val="28"/>
+          <w:szCs w:val="28"/>
+          <w:rtl/>
+        </w:rPr>
+        <w:t xml:space="preserve"> کاربردی</w:t>
+      </w:r>
+      <w:r>
+        <w:rPr>
+          <w:rFonts w:cs="B Nazanin" w:hint="cs"/>
+          <w:color w:val="FF0000"/>
+          <w:sz w:val="28"/>
+          <w:szCs w:val="28"/>
+          <w:rtl/>
+        </w:rPr>
+        <w:t xml:space="preserve"> </w:t>
+      </w:r>
+      <w:r>
+        <w:rPr>
+          <w:rFonts w:cs="B Nazanin" w:hint="cs"/>
+          <w:color w:val="FF0000"/>
+          <w:sz w:val="28"/>
+          <w:szCs w:val="28"/>
+          <w:rtl/>
+        </w:rPr>
+        <w:t>(</w:t>
+      </w:r>
+      <w:r>
+        <w:rPr>
+          <w:rFonts w:cs="B Nazanin" w:hint="cs"/>
+          <w:color w:val="FF0000"/>
+          <w:sz w:val="28"/>
+          <w:szCs w:val="28"/>
+          <w:rtl/>
+        </w:rPr>
+        <w:t>گرداننده</w:t>
+      </w:r>
+      <w:r>
+        <w:rPr>
+          <w:rFonts w:cs="B Nazanin" w:hint="cs"/>
+          <w:color w:val="FF0000"/>
+          <w:sz w:val="28"/>
+          <w:szCs w:val="28"/>
+          <w:rtl/>
+        </w:rPr>
+        <w:t>)</w:t>
+      </w:r>
+      <w:r>
+        <w:rPr>
+          <w:rFonts w:cs="B Nazanin" w:hint="cs"/>
+          <w:sz w:val="28"/>
+          <w:szCs w:val="28"/>
+          <w:rtl/>
+        </w:rPr>
+        <w:t xml:space="preserve"> قرار می‌دهد قابل پیاده‌سازی است.</w:t>
+      </w:r>
     </w:p>
     <w:p>
       <w:pPr>
+        <w:jc w:val="both"/>
+        <w:rPr>
+          <w:rFonts w:hint="cs"/>
+          <w:rtl/>
+        </w:rPr>
+      </w:pPr>
+      <w:r>
+        <w:rPr>
+          <w:rFonts w:hint="cs"/>
+          <w:rtl/>
+        </w:rPr>
+        <w:t xml:space="preserve">در این بازطراحی منطق عملکرد الگوریتم </w:t>
+      </w:r>
+      <w:r>
+        <w:t>RSFR</w:t>
+      </w:r>
+      <w:r>
+        <w:rPr>
+          <w:rFonts w:hint="cs"/>
+          <w:rtl/>
+        </w:rPr>
+        <w:t xml:space="preserve"> تغییری نمی‌کند و در نتیجه اثبات بدون تبعیض بودن این الگوریتم که در بخش ۳.۲ ذکر شد به قوت خود باقی است.</w:t>
+      </w:r>
+    </w:p>
+    <w:p>
+      <w:pPr>
+        <w:jc w:val="both"/>
+        <w:rPr>
+          <w:rtl/>
+        </w:rPr>
+      </w:pPr>
+      <w:r>
+        <w:rPr>
+          <w:rFonts w:hint="cs"/>
+          <w:rtl/>
+        </w:rPr>
+        <w:t xml:space="preserve">همان‌طور که در بخش قبلی توضیح داده شد، الگوریتم </w:t>
+      </w:r>
+      <w:r>
+        <w:t>RSFR</w:t>
+      </w:r>
+      <w:r>
+        <w:rPr>
+          <w:rFonts w:hint="cs"/>
+          <w:rtl/>
+        </w:rPr>
+        <w:t xml:space="preserve">، احتمالات مورد نظر را محاسبه کرده و در صورت لزوم اقدام به به‌روزرسانی مخزن (نمونه) می‌کند. اسپارک‌استریمینگ داده‌های ورودی را در قالب </w:t>
+      </w:r>
+      <w:r>
+        <w:t>RDD</w:t>
+      </w:r>
+      <w:r>
+        <w:rPr>
+          <w:rFonts w:hint="cs"/>
+          <w:rtl/>
+        </w:rPr>
+        <w:t xml:space="preserve"> هایی که مربوط به بازه‌های زمانی مشخص هستند در اختیار برنامه‌ی کاربردی قرار می‌دهد (شکل ۸). ترتیب </w:t>
+      </w:r>
+      <w:r>
+        <w:rPr>
+          <w:rFonts w:hint="cs"/>
+          <w:rtl/>
+        </w:rPr>
+        <w:t xml:space="preserve">قرارگیری داده‌ها در </w:t>
+      </w:r>
+      <w:r>
+        <w:t>RDD</w:t>
+      </w:r>
+      <w:r>
+        <w:rPr>
+          <w:rFonts w:hint="cs"/>
+          <w:rtl/>
+        </w:rPr>
+        <w:t>ها</w:t>
+      </w:r>
+      <w:r>
+        <w:rPr>
+          <w:rFonts w:hint="cs"/>
+          <w:rtl/>
+        </w:rPr>
+        <w:t xml:space="preserve"> همان ترتیب ورودشان به سامانه است ولی داده‌ها بر این اساس اندیس‌گذاری</w:t>
+      </w:r>
+      <w:r>
+        <w:rPr>
+          <w:rStyle w:val="FootnoteReference"/>
+          <w:rtl/>
+        </w:rPr>
+        <w:footnoteReference w:id="39"/>
+      </w:r>
+      <w:r>
+        <w:rPr>
+          <w:rFonts w:hint="cs"/>
+          <w:rtl/>
+        </w:rPr>
+        <w:t xml:space="preserve"> نمی‌شوند.</w:t>
+      </w:r>
+    </w:p>
+    <w:p>
+      <w:pPr>
+        <w:jc w:val="both"/>
+        <w:rPr>
+          <w:rFonts w:hint="cs"/>
+          <w:rtl/>
+        </w:rPr>
+      </w:pPr>
+      <w:r>
+        <w:rPr>
+          <w:rFonts w:hint="cs"/>
+          <w:rtl/>
+        </w:rPr>
+        <w:t>بسیاری از تولید‌کننده‌های جریان‌داده (برای مثال سنسورهای سنجش کیفیت هوا) خود اقدام به زدن برچسب زمانی</w:t>
+      </w:r>
+      <w:r>
+        <w:rPr>
+          <w:rStyle w:val="FootnoteReference"/>
+          <w:rtl/>
+        </w:rPr>
+        <w:footnoteReference w:id="40"/>
+      </w:r>
+      <w:r>
+        <w:rPr>
+          <w:rFonts w:hint="cs"/>
+          <w:rtl/>
+        </w:rPr>
+        <w:t xml:space="preserve"> یا شماره‌گذاری داده‌ها‌ی ورودی (بر اساس زمان و ترتیب تولید داده‌ها) می‌کنند، ولی خروجی دسته‌ی دیگر تولیدکننده‌های جریان‌داده فقط داده‌ی تولید شده‌‌ (بدون برچسب و شماره) است.</w:t>
+      </w:r>
+      <w:r>
+        <w:rPr>
+          <w:rFonts w:hint="cs"/>
+          <w:rtl/>
+        </w:rPr>
+        <w:t xml:space="preserve"> </w:t>
+      </w:r>
+      <w:r>
+        <w:rPr>
+          <w:rFonts w:hint="cs"/>
+          <w:rtl/>
+        </w:rPr>
+        <w:lastRenderedPageBreak/>
+        <w:t>یک راه‌حل جامع باید بتواند از هر دو دسته‌ی داده‌های ورودی پشتیبانی کند، پس باید بتوان داده‌های ورودی را ب</w:t>
+      </w:r>
+      <w:r>
+        <w:rPr>
+          <w:rFonts w:hint="cs"/>
+          <w:rtl/>
+        </w:rPr>
+        <w:t xml:space="preserve">ه ترتیب ورودشان شماره‌گذاری کرد تا محاسبه‌ی احتمالات مربوط به الگوریتم </w:t>
+      </w:r>
+      <w:r>
+        <w:t>RSFR</w:t>
+      </w:r>
+      <w:r>
+        <w:rPr>
+          <w:rFonts w:hint="cs"/>
+          <w:rtl/>
+        </w:rPr>
+        <w:t xml:space="preserve"> امکان‌پذیر شود.</w:t>
+      </w:r>
+    </w:p>
+    <w:p>
+      <w:pPr>
+        <w:jc w:val="both"/>
+        <w:rPr>
+          <w:rFonts w:hint="cs"/>
+          <w:rtl/>
+        </w:rPr>
+      </w:pPr>
+      <w:r>
+        <w:rPr>
+          <w:rFonts w:hint="cs"/>
+          <w:rtl/>
+        </w:rPr>
+        <w:t xml:space="preserve">در این پروژه، دو پیاده‌سازی برای الگوریتم </w:t>
+      </w:r>
+      <w:r>
+        <w:t>DRSFR</w:t>
+      </w:r>
+      <w:r>
+        <w:rPr>
+          <w:rFonts w:hint="cs"/>
+          <w:rtl/>
+        </w:rPr>
+        <w:t xml:space="preserve"> ارائه شده است. پیاده‌سازی اول مربوط به حالتی است که داده‌های ورودی از مبدا به ترتیب تولید شدنشان (و در نتیجه ترتیب ورودشان) شماره‌گذاری شده‌اند و به شماره‌گذاری مجدد نیازی نیست. پیاده‌سازی دوم، حالت کلی را که در آن داده‌ها بدون شماره‌گذاری هستند را پوشش می‌دهد و با استفاده از روش </w:t>
+      </w:r>
+      <w:proofErr w:type="spellStart"/>
+      <w:r>
+        <w:t>MapWithState</w:t>
+      </w:r>
+      <w:proofErr w:type="spellEnd"/>
+      <w:r>
+        <w:rPr>
+          <w:rFonts w:hint="cs"/>
+          <w:rtl/>
+        </w:rPr>
+        <w:t xml:space="preserve"> اسپارک‌استریمینگ، داده‌ها به ترتیب ورودشان به سیستم اندیس‌گذاری می‌شوند. در ادام</w:t>
+      </w:r>
+      <w:r>
+        <w:rPr>
+          <w:rFonts w:hint="cs"/>
+          <w:rtl/>
+        </w:rPr>
+        <w:t>ه به جزئیات هر دو پیاده‌سازی</w:t>
+      </w:r>
+      <w:bookmarkStart w:id="33" w:name="_GoBack"/>
+      <w:bookmarkEnd w:id="33"/>
+      <w:r>
+        <w:rPr>
+          <w:rFonts w:hint="cs"/>
+          <w:rtl/>
+        </w:rPr>
+        <w:t xml:space="preserve"> پرداخته می‌شود.</w:t>
+      </w:r>
+    </w:p>
+    <w:p>
+      <w:pPr>
+        <w:pStyle w:val="Heading3"/>
+        <w:rPr>
+          <w:rFonts w:hint="cs"/>
+          <w:rtl/>
+        </w:rPr>
+      </w:pPr>
+      <w:bookmarkStart w:id="34" w:name="_Toc454812889"/>
+      <w:r>
+        <w:rPr>
+          <w:rFonts w:hint="cs"/>
+          <w:rtl/>
+        </w:rPr>
+        <w:t>پیاده‌</w:t>
+      </w:r>
+      <w:r>
+        <w:rPr>
+          <w:rFonts w:hint="cs"/>
+          <w:rtl/>
+        </w:rPr>
+        <w:t>سازی</w:t>
+      </w:r>
+      <w:r>
+        <w:rPr>
+          <w:rFonts w:hint="cs"/>
+          <w:rtl/>
+        </w:rPr>
+        <w:t xml:space="preserve"> </w:t>
+      </w:r>
+      <w:r>
+        <w:t>DRSFR</w:t>
+      </w:r>
+      <w:r>
+        <w:rPr>
+          <w:rFonts w:hint="cs"/>
+          <w:rtl/>
+        </w:rPr>
+        <w:t xml:space="preserve"> برای داده‌های جاری</w:t>
+      </w:r>
+      <w:r>
+        <w:rPr>
+          <w:rFonts w:hint="cs"/>
+          <w:rtl/>
+        </w:rPr>
+        <w:t xml:space="preserve"> شماره‌گذاری شده</w:t>
+      </w:r>
+      <w:bookmarkEnd w:id="34"/>
+    </w:p>
+    <w:p>
+      <w:pPr>
+        <w:jc w:val="both"/>
+      </w:pPr>
+    </w:p>
+    <w:p>
+      <w:pPr>
+        <w:rPr>
+          <w:rtl/>
+        </w:rPr>
+      </w:pPr>
+    </w:p>
+    <w:p>
+      <w:pPr>
         <w:pStyle w:val="Heading1"/>
         <w:rPr>
           <w:szCs w:val="38"/>
@@ -24998,7 +25898,7 @@
         </w:rPr>
         <w:br w:type="page"/>
       </w:r>
-      <w:bookmarkStart w:id="33" w:name="_Toc454805711"/>
+      <w:bookmarkStart w:id="35" w:name="_Toc454812890"/>
       <w:r>
         <w:rPr>
           <w:rFonts w:hint="cs"/>
@@ -25047,7 +25947,7 @@
         </w:rPr>
         <w:t>امانه</w:t>
       </w:r>
-      <w:bookmarkEnd w:id="33"/>
+      <w:bookmarkEnd w:id="35"/>
     </w:p>
     <w:p>
       <w:pPr>
@@ -25096,10 +25996,10 @@
           <w:docGrid w:linePitch="360"/>
         </w:sectPr>
       </w:pPr>
-      <w:bookmarkStart w:id="34" w:name="_Toc115553031"/>
-      <w:bookmarkStart w:id="35" w:name="_Toc118681176"/>
-      <w:bookmarkStart w:id="36" w:name="_Toc428692884"/>
-      <w:bookmarkStart w:id="37" w:name="_Toc454805712"/>
+      <w:bookmarkStart w:id="36" w:name="_Toc115553031"/>
+      <w:bookmarkStart w:id="37" w:name="_Toc118681176"/>
+      <w:bookmarkStart w:id="38" w:name="_Toc428692884"/>
+      <w:bookmarkStart w:id="39" w:name="_Toc454812891"/>
       <w:bookmarkEnd w:id="4"/>
       <w:r>
         <w:rPr>
@@ -25134,7 +26034,7 @@
         </w:rPr>
         <w:t>جمع‌بندی و کارهای آینده</w:t>
       </w:r>
-      <w:bookmarkEnd w:id="37"/>
+      <w:bookmarkEnd w:id="39"/>
     </w:p>
     <w:p>
       <w:pPr>
@@ -25157,7 +26057,7 @@
           <w:docGrid w:linePitch="360"/>
         </w:sectPr>
       </w:pPr>
-      <w:bookmarkStart w:id="38" w:name="_Toc454805713"/>
+      <w:bookmarkStart w:id="40" w:name="_Toc454812892"/>
       <w:r>
         <w:rPr>
           <w:rFonts w:hint="cs"/>
@@ -25173,10 +26073,10 @@
         </w:rPr>
         <w:t>و مراجع</w:t>
       </w:r>
-      <w:bookmarkEnd w:id="34"/>
-      <w:bookmarkEnd w:id="35"/>
       <w:bookmarkEnd w:id="36"/>
+      <w:bookmarkEnd w:id="37"/>
       <w:bookmarkEnd w:id="38"/>
+      <w:bookmarkEnd w:id="40"/>
     </w:p>
     <w:p>
       <w:pPr>
@@ -25189,7 +26089,7 @@
           <w:rtl/>
         </w:rPr>
       </w:pPr>
-      <w:bookmarkStart w:id="39" w:name="_Toc454805714"/>
+      <w:bookmarkStart w:id="41" w:name="_Toc454812893"/>
       <w:r>
         <w:rPr>
           <w:rFonts w:hint="cs"/>
@@ -25198,7 +26098,7 @@
         <w:lastRenderedPageBreak/>
         <w:t>پیوست</w:t>
       </w:r>
-      <w:bookmarkEnd w:id="39"/>
+      <w:bookmarkEnd w:id="41"/>
     </w:p>
     <w:p>
       <w:pPr>
@@ -25341,9 +26241,11 @@
           <w:szCs w:val="24"/>
         </w:rPr>
       </w:pPr>
+      <w:proofErr w:type="spellStart"/>
       <w:r>
         <w:t>Amirkabir</w:t>
       </w:r>
+      <w:proofErr w:type="spellEnd"/>
       <w:r>
         <w:t xml:space="preserve"> University of </w:t>
       </w:r>
@@ -25460,12 +26362,21 @@
           <w:szCs w:val="44"/>
         </w:rPr>
       </w:pPr>
+      <w:proofErr w:type="spellStart"/>
       <w:r>
         <w:rPr>
           <w:sz w:val="40"/>
           <w:szCs w:val="44"/>
         </w:rPr>
-        <w:t xml:space="preserve">SDMiner: A Tool </w:t>
+        <w:t>SDMiner</w:t>
+      </w:r>
+      <w:proofErr w:type="spellEnd"/>
+      <w:r>
+        <w:rPr>
+          <w:sz w:val="40"/>
+          <w:szCs w:val="44"/>
+        </w:rPr>
+        <w:t xml:space="preserve">: A Tool </w:t>
       </w:r>
       <w:r>
         <w:rPr>
@@ -25556,8 +26467,29 @@
         </w:rPr>
       </w:pPr>
       <w:r>
-        <w:t>Dr. Seyyed Rasool Moosavi</w:t>
-      </w:r>
+        <w:t xml:space="preserve">Dr. </w:t>
+      </w:r>
+      <w:proofErr w:type="spellStart"/>
+      <w:r>
+        <w:t>Seyyed</w:t>
+      </w:r>
+      <w:proofErr w:type="spellEnd"/>
+      <w:r>
+        <w:t xml:space="preserve"> </w:t>
+      </w:r>
+      <w:proofErr w:type="spellStart"/>
+      <w:r>
+        <w:t>Rasool</w:t>
+      </w:r>
+      <w:proofErr w:type="spellEnd"/>
+      <w:r>
+        <w:t xml:space="preserve"> </w:t>
+      </w:r>
+      <w:proofErr w:type="spellStart"/>
+      <w:r>
+        <w:t>Moosavi</w:t>
+      </w:r>
+      <w:proofErr w:type="spellEnd"/>
     </w:p>
     <w:p>
       <w:pPr>
@@ -25566,8 +26498,13 @@
         <w:spacing w:line="276" w:lineRule="auto"/>
       </w:pPr>
       <w:r>
-        <w:t>Dr. Amir H. Payberah</w:t>
-      </w:r>
+        <w:t xml:space="preserve">Dr. Amir H. </w:t>
+      </w:r>
+      <w:proofErr w:type="spellStart"/>
+      <w:r>
+        <w:t>Payberah</w:t>
+      </w:r>
+      <w:proofErr w:type="spellEnd"/>
     </w:p>
     <w:p>
       <w:pPr>
@@ -25824,7 +26761,7 @@
             <w:noProof/>
             <w:rtl/>
           </w:rPr>
-          <w:t>‌ج</w:t>
+          <w:t>‌د</w:t>
         </w:r>
         <w:r>
           <w:rPr>
@@ -25954,7 +26891,15 @@
                 <w:sz w:val="24"/>
                 <w:rtl/>
               </w:rPr>
-              <w:t xml:space="preserve"> از 89</w:t>
+              <w:t xml:space="preserve"> </w:t>
+            </w:r>
+            <w:r>
+              <w:rPr>
+                <w:rFonts w:hint="cs"/>
+                <w:sz w:val="24"/>
+                <w:rtl/>
+              </w:rPr>
+              <w:t>از 89</w:t>
             </w:r>
           </w:p>
         </w:sdtContent>
@@ -26098,7 +27043,7 @@
                 <w:noProof/>
                 <w:rtl/>
               </w:rPr>
-              <w:t>27</w:t>
+              <w:t>28</w:t>
             </w:r>
             <w:r>
               <w:rPr>
@@ -26112,7 +27057,15 @@
                 <w:sz w:val="24"/>
                 <w:rtl/>
               </w:rPr>
-              <w:t xml:space="preserve"> از 89</w:t>
+              <w:t xml:space="preserve"> </w:t>
+            </w:r>
+            <w:r>
+              <w:rPr>
+                <w:rFonts w:hint="cs"/>
+                <w:sz w:val="24"/>
+                <w:rtl/>
+              </w:rPr>
+              <w:t>از 89</w:t>
             </w:r>
           </w:p>
         </w:sdtContent>
@@ -26395,7 +27348,15 @@
         <w:t xml:space="preserve"> </w:t>
       </w:r>
       <w:r>
-        <w:t>At Leat Once</w:t>
+        <w:t xml:space="preserve">At </w:t>
+      </w:r>
+      <w:proofErr w:type="spellStart"/>
+      <w:r>
+        <w:t>Leat</w:t>
+      </w:r>
+      <w:proofErr w:type="spellEnd"/>
+      <w:r>
+        <w:t xml:space="preserve"> Once</w:t>
       </w:r>
     </w:p>
   </w:footnote>
@@ -26482,9 +27443,11 @@
         </w:rPr>
         <w:t xml:space="preserve"> </w:t>
       </w:r>
+      <w:proofErr w:type="spellStart"/>
       <w:r>
         <w:t>Checkpointing</w:t>
       </w:r>
+      <w:proofErr w:type="spellEnd"/>
     </w:p>
   </w:footnote>
   <w:footnote w:id="16">
@@ -26932,7 +27895,6 @@
       <w:pPr>
         <w:pStyle w:val="FootnoteText"/>
         <w:rPr>
-          <w:rFonts w:hint="cs"/>
           <w:rtl/>
         </w:rPr>
       </w:pPr>
@@ -26994,6 +27956,50 @@
       </w:r>
       <w:r>
         <w:t>Concise Sampling</w:t>
+      </w:r>
+    </w:p>
+  </w:footnote>
+  <w:footnote w:id="39">
+    <w:p>
+      <w:pPr>
+        <w:pStyle w:val="FootnoteText"/>
+      </w:pPr>
+      <w:r>
+        <w:rPr>
+          <w:rStyle w:val="FootnoteReference"/>
+        </w:rPr>
+        <w:footnoteRef/>
+      </w:r>
+      <w:r>
+        <w:rPr>
+          <w:rtl/>
+        </w:rPr>
+        <w:t xml:space="preserve"> </w:t>
+      </w:r>
+      <w:r>
+        <w:t>Indexing</w:t>
+      </w:r>
+    </w:p>
+  </w:footnote>
+  <w:footnote w:id="40">
+    <w:p>
+      <w:pPr>
+        <w:pStyle w:val="FootnoteText"/>
+      </w:pPr>
+      <w:r>
+        <w:rPr>
+          <w:rStyle w:val="FootnoteReference"/>
+        </w:rPr>
+        <w:footnoteRef/>
+      </w:r>
+      <w:r>
+        <w:rPr>
+          <w:rtl/>
+        </w:rPr>
+        <w:t xml:space="preserve"> </w:t>
+      </w:r>
+      <w:r>
+        <w:t>Timestamping</w:t>
       </w:r>
     </w:p>
   </w:footnote>
@@ -27057,7 +28063,14 @@
               <w:rFonts w:hint="cs"/>
               <w:rtl/>
             </w:rPr>
-            <w:t>فصل پنجم- پیاده‌سازی و ایجاد رابط کاربری</w:t>
+            <w:t xml:space="preserve">فصل </w:t>
+          </w:r>
+          <w:r>
+            <w:rPr>
+              <w:rFonts w:hint="cs"/>
+              <w:rtl/>
+            </w:rPr>
+            <w:t>پنجم- پیاده‌سازی و ایجاد رابط کاربری</w:t>
           </w:r>
         </w:p>
       </w:tc>
@@ -27121,7 +28134,14 @@
               <w:rFonts w:hint="cs"/>
               <w:rtl/>
             </w:rPr>
-            <w:t>منابع و مراجع</w:t>
+            <w:t xml:space="preserve">منابع </w:t>
+          </w:r>
+          <w:r>
+            <w:rPr>
+              <w:rFonts w:hint="cs"/>
+              <w:rtl/>
+            </w:rPr>
+            <w:t>و مراجع</w:t>
           </w:r>
         </w:p>
       </w:tc>
@@ -27306,7 +28326,14 @@
               <w:rFonts w:hint="cs"/>
               <w:rtl/>
             </w:rPr>
-            <w:t>فهرست عنوان</w:t>
+            <w:t xml:space="preserve">فهرست </w:t>
+          </w:r>
+          <w:r>
+            <w:rPr>
+              <w:rFonts w:hint="cs"/>
+              <w:rtl/>
+            </w:rPr>
+            <w:t>عنوان</w:t>
           </w:r>
           <w:r>
             <w:rPr>
@@ -27463,7 +28490,14 @@
               <w:rFonts w:hint="cs"/>
               <w:rtl/>
             </w:rPr>
-            <w:t>فهرست جدول‌ها</w:t>
+            <w:t xml:space="preserve">فهرست </w:t>
+          </w:r>
+          <w:r>
+            <w:rPr>
+              <w:rFonts w:hint="cs"/>
+              <w:rtl/>
+            </w:rPr>
+            <w:t>جدول‌ها</w:t>
           </w:r>
         </w:p>
       </w:tc>
@@ -27540,7 +28574,14 @@
               <w:rFonts w:hint="cs"/>
               <w:rtl/>
             </w:rPr>
-            <w:t>فصل اول- مقدمه</w:t>
+            <w:t xml:space="preserve">فصل </w:t>
+          </w:r>
+          <w:r>
+            <w:rPr>
+              <w:rFonts w:hint="cs"/>
+              <w:rtl/>
+            </w:rPr>
+            <w:t>اول- مقدمه</w:t>
           </w:r>
         </w:p>
       </w:tc>
@@ -27604,7 +28645,14 @@
               <w:rFonts w:hint="cs"/>
               <w:rtl/>
             </w:rPr>
-            <w:t xml:space="preserve">فصل دوم </w:t>
+            <w:t xml:space="preserve">فصل </w:t>
+          </w:r>
+          <w:r>
+            <w:rPr>
+              <w:rFonts w:hint="cs"/>
+              <w:rtl/>
+            </w:rPr>
+            <w:t xml:space="preserve">دوم </w:t>
           </w:r>
           <w:r>
             <w:rPr>
@@ -28334,6 +29382,119 @@
     </w:lvl>
   </w:abstractNum>
   <w:abstractNum w:abstractNumId="6" w15:restartNumberingAfterBreak="0">
+    <w:nsid w:val="25E45464"/>
+    <w:multiLevelType w:val="hybridMultilevel"/>
+    <w:tmpl w:val="6D3C032E"/>
+    <w:lvl w:ilvl="0" w:tplc="04090001">
+      <w:start w:val="1"/>
+      <w:numFmt w:val="bullet"/>
+      <w:lvlText w:val=""/>
+      <w:lvlJc w:val="left"/>
+      <w:pPr>
+        <w:ind w:left="720" w:hanging="360"/>
+      </w:pPr>
+      <w:rPr>
+        <w:rFonts w:ascii="Symbol" w:hAnsi="Symbol" w:hint="default"/>
+      </w:rPr>
+    </w:lvl>
+    <w:lvl w:ilvl="1" w:tplc="04090003" w:tentative="1">
+      <w:start w:val="1"/>
+      <w:numFmt w:val="bullet"/>
+      <w:lvlText w:val="o"/>
+      <w:lvlJc w:val="left"/>
+      <w:pPr>
+        <w:ind w:left="1440" w:hanging="360"/>
+      </w:pPr>
+      <w:rPr>
+        <w:rFonts w:ascii="Courier New" w:hAnsi="Courier New" w:cs="Courier New" w:hint="default"/>
+      </w:rPr>
+    </w:lvl>
+    <w:lvl w:ilvl="2" w:tplc="04090005" w:tentative="1">
+      <w:start w:val="1"/>
+      <w:numFmt w:val="bullet"/>
+      <w:lvlText w:val=""/>
+      <w:lvlJc w:val="left"/>
+      <w:pPr>
+        <w:ind w:left="2160" w:hanging="360"/>
+      </w:pPr>
+      <w:rPr>
+        <w:rFonts w:ascii="Wingdings" w:hAnsi="Wingdings" w:hint="default"/>
+      </w:rPr>
+    </w:lvl>
+    <w:lvl w:ilvl="3" w:tplc="04090001" w:tentative="1">
+      <w:start w:val="1"/>
+      <w:numFmt w:val="bullet"/>
+      <w:lvlText w:val=""/>
+      <w:lvlJc w:val="left"/>
+      <w:pPr>
+        <w:ind w:left="2880" w:hanging="360"/>
+      </w:pPr>
+      <w:rPr>
+        <w:rFonts w:ascii="Symbol" w:hAnsi="Symbol" w:hint="default"/>
+      </w:rPr>
+    </w:lvl>
+    <w:lvl w:ilvl="4" w:tplc="04090003" w:tentative="1">
+      <w:start w:val="1"/>
+      <w:numFmt w:val="bullet"/>
+      <w:lvlText w:val="o"/>
+      <w:lvlJc w:val="left"/>
+      <w:pPr>
+        <w:ind w:left="3600" w:hanging="360"/>
+      </w:pPr>
+      <w:rPr>
+        <w:rFonts w:ascii="Courier New" w:hAnsi="Courier New" w:cs="Courier New" w:hint="default"/>
+      </w:rPr>
+    </w:lvl>
+    <w:lvl w:ilvl="5" w:tplc="04090005" w:tentative="1">
+      <w:start w:val="1"/>
+      <w:numFmt w:val="bullet"/>
+      <w:lvlText w:val=""/>
+      <w:lvlJc w:val="left"/>
+      <w:pPr>
+        <w:ind w:left="4320" w:hanging="360"/>
+      </w:pPr>
+      <w:rPr>
+        <w:rFonts w:ascii="Wingdings" w:hAnsi="Wingdings" w:hint="default"/>
+      </w:rPr>
+    </w:lvl>
+    <w:lvl w:ilvl="6" w:tplc="04090001" w:tentative="1">
+      <w:start w:val="1"/>
+      <w:numFmt w:val="bullet"/>
+      <w:lvlText w:val=""/>
+      <w:lvlJc w:val="left"/>
+      <w:pPr>
+        <w:ind w:left="5040" w:hanging="360"/>
+      </w:pPr>
+      <w:rPr>
+        <w:rFonts w:ascii="Symbol" w:hAnsi="Symbol" w:hint="default"/>
+      </w:rPr>
+    </w:lvl>
+    <w:lvl w:ilvl="7" w:tplc="04090003" w:tentative="1">
+      <w:start w:val="1"/>
+      <w:numFmt w:val="bullet"/>
+      <w:lvlText w:val="o"/>
+      <w:lvlJc w:val="left"/>
+      <w:pPr>
+        <w:ind w:left="5760" w:hanging="360"/>
+      </w:pPr>
+      <w:rPr>
+        <w:rFonts w:ascii="Courier New" w:hAnsi="Courier New" w:cs="Courier New" w:hint="default"/>
+      </w:rPr>
+    </w:lvl>
+    <w:lvl w:ilvl="8" w:tplc="04090005" w:tentative="1">
+      <w:start w:val="1"/>
+      <w:numFmt w:val="bullet"/>
+      <w:lvlText w:val=""/>
+      <w:lvlJc w:val="left"/>
+      <w:pPr>
+        <w:ind w:left="6480" w:hanging="360"/>
+      </w:pPr>
+      <w:rPr>
+        <w:rFonts w:ascii="Wingdings" w:hAnsi="Wingdings" w:hint="default"/>
+      </w:rPr>
+    </w:lvl>
+  </w:abstractNum>
+  <w:abstractNum w:abstractNumId="7" w15:restartNumberingAfterBreak="0">
     <w:nsid w:val="2B081AB4"/>
     <w:multiLevelType w:val="hybridMultilevel"/>
     <w:tmpl w:val="C282B204"/>
@@ -28445,7 +29606,7 @@
       </w:rPr>
     </w:lvl>
   </w:abstractNum>
-  <w:abstractNum w:abstractNumId="7" w15:restartNumberingAfterBreak="0">
+  <w:abstractNum w:abstractNumId="8" w15:restartNumberingAfterBreak="0">
     <w:nsid w:val="2D9E522A"/>
     <w:multiLevelType w:val="hybridMultilevel"/>
     <w:tmpl w:val="A2F655A2"/>
@@ -28558,7 +29719,7 @@
       </w:rPr>
     </w:lvl>
   </w:abstractNum>
-  <w:abstractNum w:abstractNumId="8" w15:restartNumberingAfterBreak="0">
+  <w:abstractNum w:abstractNumId="9" w15:restartNumberingAfterBreak="0">
     <w:nsid w:val="33981BEB"/>
     <w:multiLevelType w:val="hybridMultilevel"/>
     <w:tmpl w:val="6AEAFF46"/>
@@ -28671,7 +29832,7 @@
       </w:rPr>
     </w:lvl>
   </w:abstractNum>
-  <w:abstractNum w:abstractNumId="9" w15:restartNumberingAfterBreak="0">
+  <w:abstractNum w:abstractNumId="10" w15:restartNumberingAfterBreak="0">
     <w:nsid w:val="348042E3"/>
     <w:multiLevelType w:val="hybridMultilevel"/>
     <w:tmpl w:val="131433B0"/>
@@ -28784,7 +29945,7 @@
       </w:rPr>
     </w:lvl>
   </w:abstractNum>
-  <w:abstractNum w:abstractNumId="10" w15:restartNumberingAfterBreak="0">
+  <w:abstractNum w:abstractNumId="11" w15:restartNumberingAfterBreak="0">
     <w:nsid w:val="417035B5"/>
     <w:multiLevelType w:val="hybridMultilevel"/>
     <w:tmpl w:val="39501922"/>
@@ -28897,7 +30058,7 @@
       </w:rPr>
     </w:lvl>
   </w:abstractNum>
-  <w:abstractNum w:abstractNumId="11" w15:restartNumberingAfterBreak="0">
+  <w:abstractNum w:abstractNumId="12" w15:restartNumberingAfterBreak="0">
     <w:nsid w:val="44D60C62"/>
     <w:multiLevelType w:val="hybridMultilevel"/>
     <w:tmpl w:val="8F70645A"/>
@@ -29010,7 +30171,7 @@
       </w:rPr>
     </w:lvl>
   </w:abstractNum>
-  <w:abstractNum w:abstractNumId="12" w15:restartNumberingAfterBreak="0">
+  <w:abstractNum w:abstractNumId="13" w15:restartNumberingAfterBreak="0">
     <w:nsid w:val="478D3C27"/>
     <w:multiLevelType w:val="hybridMultilevel"/>
     <w:tmpl w:val="B90A23F6"/>
@@ -29123,7 +30284,7 @@
       </w:rPr>
     </w:lvl>
   </w:abstractNum>
-  <w:abstractNum w:abstractNumId="13" w15:restartNumberingAfterBreak="0">
+  <w:abstractNum w:abstractNumId="14" w15:restartNumberingAfterBreak="0">
     <w:nsid w:val="4D8E032F"/>
     <w:multiLevelType w:val="hybridMultilevel"/>
     <w:tmpl w:val="96A0DE02"/>
@@ -29211,7 +30372,7 @@
       </w:pPr>
     </w:lvl>
   </w:abstractNum>
-  <w:abstractNum w:abstractNumId="14" w15:restartNumberingAfterBreak="0">
+  <w:abstractNum w:abstractNumId="15" w15:restartNumberingAfterBreak="0">
     <w:nsid w:val="4ED61D2D"/>
     <w:multiLevelType w:val="hybridMultilevel"/>
     <w:tmpl w:val="E536F2A6"/>
@@ -29324,7 +30485,7 @@
       </w:rPr>
     </w:lvl>
   </w:abstractNum>
-  <w:abstractNum w:abstractNumId="15" w15:restartNumberingAfterBreak="0">
+  <w:abstractNum w:abstractNumId="16" w15:restartNumberingAfterBreak="0">
     <w:nsid w:val="4EF563C4"/>
     <w:multiLevelType w:val="hybridMultilevel"/>
     <w:tmpl w:val="59CAF672"/>
@@ -29437,7 +30598,7 @@
       </w:rPr>
     </w:lvl>
   </w:abstractNum>
-  <w:abstractNum w:abstractNumId="16" w15:restartNumberingAfterBreak="0">
+  <w:abstractNum w:abstractNumId="17" w15:restartNumberingAfterBreak="0">
     <w:nsid w:val="517D684E"/>
     <w:multiLevelType w:val="hybridMultilevel"/>
     <w:tmpl w:val="738C651E"/>
@@ -29550,7 +30711,7 @@
       </w:rPr>
     </w:lvl>
   </w:abstractNum>
-  <w:abstractNum w:abstractNumId="17" w15:restartNumberingAfterBreak="0">
+  <w:abstractNum w:abstractNumId="18" w15:restartNumberingAfterBreak="0">
     <w:nsid w:val="5194524D"/>
     <w:multiLevelType w:val="hybridMultilevel"/>
     <w:tmpl w:val="37E48C8E"/>
@@ -29663,7 +30824,7 @@
       </w:rPr>
     </w:lvl>
   </w:abstractNum>
-  <w:abstractNum w:abstractNumId="18" w15:restartNumberingAfterBreak="0">
+  <w:abstractNum w:abstractNumId="19" w15:restartNumberingAfterBreak="0">
     <w:nsid w:val="531D3392"/>
     <w:multiLevelType w:val="hybridMultilevel"/>
     <w:tmpl w:val="C5CA8374"/>
@@ -29804,7 +30965,7 @@
       </w:rPr>
     </w:lvl>
   </w:abstractNum>
-  <w:abstractNum w:abstractNumId="19" w15:restartNumberingAfterBreak="0">
+  <w:abstractNum w:abstractNumId="20" w15:restartNumberingAfterBreak="0">
     <w:nsid w:val="55D93C8D"/>
     <w:multiLevelType w:val="hybridMultilevel"/>
     <w:tmpl w:val="6B1ECE02"/>
@@ -29945,7 +31106,7 @@
       </w:rPr>
     </w:lvl>
   </w:abstractNum>
-  <w:abstractNum w:abstractNumId="20" w15:restartNumberingAfterBreak="0">
+  <w:abstractNum w:abstractNumId="21" w15:restartNumberingAfterBreak="0">
     <w:nsid w:val="5C0B4C99"/>
     <w:multiLevelType w:val="hybridMultilevel"/>
     <w:tmpl w:val="AEEABD52"/>
@@ -30058,7 +31219,7 @@
       </w:rPr>
     </w:lvl>
   </w:abstractNum>
-  <w:abstractNum w:abstractNumId="21" w15:restartNumberingAfterBreak="0">
+  <w:abstractNum w:abstractNumId="22" w15:restartNumberingAfterBreak="0">
     <w:nsid w:val="5C9C1C5C"/>
     <w:multiLevelType w:val="hybridMultilevel"/>
     <w:tmpl w:val="AAF89D68"/>
@@ -30200,7 +31361,7 @@
       </w:rPr>
     </w:lvl>
   </w:abstractNum>
-  <w:abstractNum w:abstractNumId="22" w15:restartNumberingAfterBreak="0">
+  <w:abstractNum w:abstractNumId="23" w15:restartNumberingAfterBreak="0">
     <w:nsid w:val="63516CE0"/>
     <w:multiLevelType w:val="hybridMultilevel"/>
     <w:tmpl w:val="B2E6B8C4"/>
@@ -30286,7 +31447,7 @@
       </w:pPr>
     </w:lvl>
   </w:abstractNum>
-  <w:abstractNum w:abstractNumId="23" w15:restartNumberingAfterBreak="0">
+  <w:abstractNum w:abstractNumId="24" w15:restartNumberingAfterBreak="0">
     <w:nsid w:val="63B43EFC"/>
     <w:multiLevelType w:val="hybridMultilevel"/>
     <w:tmpl w:val="0BEA613E"/>
@@ -30399,7 +31560,7 @@
       </w:rPr>
     </w:lvl>
   </w:abstractNum>
-  <w:abstractNum w:abstractNumId="24" w15:restartNumberingAfterBreak="0">
+  <w:abstractNum w:abstractNumId="25" w15:restartNumberingAfterBreak="0">
     <w:nsid w:val="6572053A"/>
     <w:multiLevelType w:val="hybridMultilevel"/>
     <w:tmpl w:val="782834CE"/>
@@ -30485,7 +31646,7 @@
       </w:pPr>
     </w:lvl>
   </w:abstractNum>
-  <w:abstractNum w:abstractNumId="25" w15:restartNumberingAfterBreak="0">
+  <w:abstractNum w:abstractNumId="26" w15:restartNumberingAfterBreak="0">
     <w:nsid w:val="68932BAD"/>
     <w:multiLevelType w:val="hybridMultilevel"/>
     <w:tmpl w:val="8C646592"/>
@@ -30598,7 +31759,7 @@
       </w:rPr>
     </w:lvl>
   </w:abstractNum>
-  <w:abstractNum w:abstractNumId="26" w15:restartNumberingAfterBreak="0">
+  <w:abstractNum w:abstractNumId="27" w15:restartNumberingAfterBreak="0">
     <w:nsid w:val="72015245"/>
     <w:multiLevelType w:val="multilevel"/>
     <w:tmpl w:val="C710470A"/>
@@ -30827,7 +31988,7 @@
       </w:rPr>
     </w:lvl>
   </w:abstractNum>
-  <w:abstractNum w:abstractNumId="27" w15:restartNumberingAfterBreak="0">
+  <w:abstractNum w:abstractNumId="28" w15:restartNumberingAfterBreak="0">
     <w:nsid w:val="737A5440"/>
     <w:multiLevelType w:val="hybridMultilevel"/>
     <w:tmpl w:val="DFB01F92"/>
@@ -30940,7 +32101,7 @@
       </w:rPr>
     </w:lvl>
   </w:abstractNum>
-  <w:abstractNum w:abstractNumId="28" w15:restartNumberingAfterBreak="0">
+  <w:abstractNum w:abstractNumId="29" w15:restartNumberingAfterBreak="0">
     <w:nsid w:val="78C74B12"/>
     <w:multiLevelType w:val="hybridMultilevel"/>
     <w:tmpl w:val="823006A8"/>
@@ -31033,19 +32194,19 @@
     <w:abstractNumId w:val="4"/>
   </w:num>
   <w:num w:numId="2">
-    <w:abstractNumId w:val="26"/>
+    <w:abstractNumId w:val="27"/>
   </w:num>
   <w:num w:numId="3">
-    <w:abstractNumId w:val="21"/>
+    <w:abstractNumId w:val="22"/>
   </w:num>
   <w:num w:numId="4">
+    <w:abstractNumId w:val="20"/>
+  </w:num>
+  <w:num w:numId="5">
     <w:abstractNumId w:val="19"/>
   </w:num>
-  <w:num w:numId="5">
-    <w:abstractNumId w:val="18"/>
-  </w:num>
   <w:num w:numId="6">
-    <w:abstractNumId w:val="26"/>
+    <w:abstractNumId w:val="27"/>
     <w:lvlOverride w:ilvl="0">
       <w:startOverride w:val="1"/>
     </w:lvlOverride>
@@ -31075,7 +32236,7 @@
     </w:lvlOverride>
   </w:num>
   <w:num w:numId="7">
-    <w:abstractNumId w:val="22"/>
+    <w:abstractNumId w:val="23"/>
     <w:lvlOverride w:ilvl="0">
       <w:startOverride w:val="1"/>
     </w:lvlOverride>
@@ -31105,10 +32266,10 @@
     </w:lvlOverride>
   </w:num>
   <w:num w:numId="8">
-    <w:abstractNumId w:val="9"/>
+    <w:abstractNumId w:val="10"/>
   </w:num>
   <w:num w:numId="9">
-    <w:abstractNumId w:val="6"/>
+    <w:abstractNumId w:val="7"/>
   </w:num>
   <w:num w:numId="10">
     <w:abstractNumId w:val="1"/>
@@ -31117,64 +32278,67 @@
     <w:abstractNumId w:val="2"/>
   </w:num>
   <w:num w:numId="12">
-    <w:abstractNumId w:val="15"/>
+    <w:abstractNumId w:val="16"/>
   </w:num>
   <w:num w:numId="13">
-    <w:abstractNumId w:val="7"/>
+    <w:abstractNumId w:val="8"/>
   </w:num>
   <w:num w:numId="14">
     <w:abstractNumId w:val="5"/>
   </w:num>
   <w:num w:numId="15">
-    <w:abstractNumId w:val="22"/>
+    <w:abstractNumId w:val="23"/>
   </w:num>
   <w:num w:numId="16">
-    <w:abstractNumId w:val="20"/>
+    <w:abstractNumId w:val="21"/>
   </w:num>
   <w:num w:numId="17">
-    <w:abstractNumId w:val="23"/>
+    <w:abstractNumId w:val="24"/>
   </w:num>
   <w:num w:numId="18">
+    <w:abstractNumId w:val="13"/>
+  </w:num>
+  <w:num w:numId="19">
+    <w:abstractNumId w:val="29"/>
+  </w:num>
+  <w:num w:numId="20">
+    <w:abstractNumId w:val="26"/>
+  </w:num>
+  <w:num w:numId="21">
     <w:abstractNumId w:val="12"/>
   </w:num>
-  <w:num w:numId="19">
-    <w:abstractNumId w:val="28"/>
-  </w:num>
-  <w:num w:numId="20">
-    <w:abstractNumId w:val="25"/>
-  </w:num>
-  <w:num w:numId="21">
+  <w:num w:numId="22">
     <w:abstractNumId w:val="11"/>
   </w:num>
-  <w:num w:numId="22">
-    <w:abstractNumId w:val="10"/>
-  </w:num>
   <w:num w:numId="23">
-    <w:abstractNumId w:val="24"/>
+    <w:abstractNumId w:val="25"/>
   </w:num>
   <w:num w:numId="24">
     <w:abstractNumId w:val="0"/>
   </w:num>
   <w:num w:numId="25">
-    <w:abstractNumId w:val="13"/>
+    <w:abstractNumId w:val="14"/>
   </w:num>
   <w:num w:numId="26">
-    <w:abstractNumId w:val="8"/>
+    <w:abstractNumId w:val="9"/>
   </w:num>
   <w:num w:numId="27">
-    <w:abstractNumId w:val="17"/>
+    <w:abstractNumId w:val="18"/>
   </w:num>
   <w:num w:numId="28">
-    <w:abstractNumId w:val="14"/>
+    <w:abstractNumId w:val="15"/>
   </w:num>
   <w:num w:numId="29">
     <w:abstractNumId w:val="3"/>
   </w:num>
   <w:num w:numId="30">
-    <w:abstractNumId w:val="27"/>
+    <w:abstractNumId w:val="28"/>
   </w:num>
   <w:num w:numId="31">
-    <w:abstractNumId w:val="16"/>
+    <w:abstractNumId w:val="17"/>
+  </w:num>
+  <w:num w:numId="32">
+    <w:abstractNumId w:val="6"/>
   </w:num>
   <w:numIdMacAtCleanup w:val="14"/>
 </w:numbering>
@@ -33332,7 +34496,7 @@
 </file>
 
 <file path=customXml/itemProps1.xml><?xml version="1.0" encoding="utf-8"?>
-<ds:datastoreItem xmlns:ds="http://schemas.openxmlformats.org/officeDocument/2006/customXml" ds:itemID="{A77E67BB-6F7E-4EAB-8F77-55C0AA3ADAD7}">
+<ds:datastoreItem xmlns:ds="http://schemas.openxmlformats.org/officeDocument/2006/customXml" ds:itemID="{50CFFDE9-BC1F-44C0-B6A6-7E79F12B1AB2}">
   <ds:schemaRefs>
     <ds:schemaRef ds:uri="http://schemas.openxmlformats.org/officeDocument/2006/bibliography"/>
   </ds:schemaRefs>

</xml_diff>

<commit_message>
Chapter 4 in progress
</commit_message>
<xml_diff>
--- a/Thesis-v0.0.docx
+++ b/Thesis-v0.0.docx
@@ -106,22 +106,14 @@
           <w:rFonts w:hint="cs"/>
           <w:rtl/>
         </w:rPr>
-        <w:t>دانشكده مهندسی کامپیوتر و فن</w:t>
-      </w:r>
-      <w:r>
-        <w:rPr>
-          <w:rFonts w:hint="cs"/>
-          <w:rtl/>
-        </w:rPr>
-        <w:softHyphen/>
-      </w:r>
-      <w:r>
-        <w:rPr>
-          <w:rFonts w:hint="cs"/>
-          <w:rtl/>
-        </w:rPr>
-        <w:softHyphen/>
-        <w:t>آوری</w:t>
+        <w:t>دانشكده مهندسی کامپیوتر و فنا</w:t>
+      </w:r>
+      <w:r>
+        <w:rPr>
+          <w:rFonts w:hint="cs"/>
+          <w:rtl/>
+        </w:rPr>
+        <w:t>وری</w:t>
       </w:r>
       <w:r>
         <w:rPr>
@@ -756,6 +748,35 @@
           <w:bCs w:val="0"/>
           <w:rtl/>
         </w:rPr>
+      </w:pPr>
+      <w:r>
+        <w:rPr>
+          <w:rFonts w:hint="cs"/>
+          <w:b w:val="0"/>
+          <w:bCs w:val="0"/>
+          <w:rtl/>
+        </w:rPr>
+        <w:t>فرزاد، ساسان، ریحانه</w:t>
+      </w:r>
+      <w:r>
+        <w:rPr>
+          <w:rFonts w:hint="cs"/>
+          <w:b w:val="0"/>
+          <w:bCs w:val="0"/>
+          <w:rtl/>
+        </w:rPr>
+        <w:t>، کیوان، پویا</w:t>
+      </w:r>
+    </w:p>
+    <w:p>
+      <w:pPr>
+        <w:pStyle w:val="AbsTitle"/>
+        <w:rPr>
+          <w:rFonts w:hint="cs"/>
+          <w:b w:val="0"/>
+          <w:bCs w:val="0"/>
+          <w:rtl/>
+        </w:rPr>
         <w:sectPr>
           <w:headerReference w:type="default" r:id="rId12"/>
           <w:pgSz w:w="11906" w:h="16838" w:code="9"/>
@@ -774,7 +795,7 @@
           <w:bCs w:val="0"/>
           <w:rtl/>
         </w:rPr>
-        <w:t>فرزاد، ساسان، ریحانه</w:t>
+        <w:t>آرمین، قریشی</w:t>
       </w:r>
     </w:p>
     <w:p>
@@ -5531,7 +5552,7 @@
                 <w:rtl/>
                 <w:lang w:bidi="ar-SA"/>
               </w:rPr>
-              <w:t>28</w:t>
+              <w:t>29</w:t>
             </w:r>
             <w:r>
               <w:rPr>
@@ -5785,7 +5806,7 @@
                 <w:rtl/>
                 <w:lang w:bidi="ar-SA"/>
               </w:rPr>
-              <w:t>29</w:t>
+              <w:t>31</w:t>
             </w:r>
             <w:r>
               <w:rPr>
@@ -5931,7 +5952,7 @@
                 <w:rtl/>
                 <w:lang w:bidi="ar-SA"/>
               </w:rPr>
-              <w:t>30</w:t>
+              <w:t>32</w:t>
             </w:r>
             <w:r>
               <w:rPr>
@@ -6061,7 +6082,7 @@
                 <w:rtl/>
                 <w:lang w:bidi="ar-SA"/>
               </w:rPr>
-              <w:t>31</w:t>
+              <w:t>33</w:t>
             </w:r>
             <w:r>
               <w:rPr>
@@ -14905,7 +14926,7 @@
           <w:lang w:bidi="ar-SA"/>
         </w:rPr>
         <w:drawing>
-          <wp:inline distT="114300" distB="114300" distL="114300" distR="114300" wp14:anchorId="5B677161" wp14:editId="2A757001">
+          <wp:inline distT="114300" distB="114300" distL="114300" distR="114300" wp14:anchorId="34D32573" wp14:editId="23506ECB">
             <wp:extent cx="3838575" cy="3019425"/>
             <wp:effectExtent l="0" t="0" r="0" b="0"/>
             <wp:docPr id="4" name="image09.png" descr="Stream-Management-System.PNG"/>
@@ -16154,7 +16175,7 @@
           <w:lang w:bidi="ar-SA"/>
         </w:rPr>
         <w:drawing>
-          <wp:inline distT="0" distB="0" distL="0" distR="0" wp14:anchorId="7656A110" wp14:editId="746DE6AF">
+          <wp:inline distT="0" distB="0" distL="0" distR="0" wp14:anchorId="5FB71632" wp14:editId="0DDB5BB3">
             <wp:extent cx="5547995" cy="2312614"/>
             <wp:effectExtent l="0" t="0" r="0" b="0"/>
             <wp:docPr id="2" name="Picture 2" descr="C:\Users\sinash\Documents\GitHub\undergradthesis-report-farsi\distribtued layered architecture.png"/>
@@ -17029,6 +17050,7 @@
     <w:p>
       <w:pPr>
         <w:rPr>
+          <w:rFonts w:hint="cs"/>
           <w:rtl/>
         </w:rPr>
       </w:pPr>
@@ -17526,7 +17548,52 @@
           <w:rFonts w:hint="cs"/>
           <w:rtl/>
         </w:rPr>
-        <w:t xml:space="preserve"> شکل ۳، معماری آپاچی فلینک را نشان می‌دهد.</w:t>
+        <w:t xml:space="preserve"> شکل ۳، مع</w:t>
+      </w:r>
+      <w:r>
+        <w:rPr>
+          <w:rFonts w:hint="cs"/>
+          <w:rtl/>
+        </w:rPr>
+        <w:t>ماری آپاچی فلینک را نشان می‌دهد</w:t>
+      </w:r>
+      <w:r>
+        <w:rPr>
+          <w:rFonts w:hint="cs"/>
+          <w:rtl/>
+        </w:rPr>
+        <w:t xml:space="preserve"> که شامل سه لایه‌ی استقرار</w:t>
+      </w:r>
+      <w:r>
+        <w:rPr>
+          <w:rStyle w:val="FootnoteReference"/>
+          <w:rtl/>
+        </w:rPr>
+        <w:footnoteReference w:id="15"/>
+      </w:r>
+      <w:r>
+        <w:rPr>
+          <w:rFonts w:hint="cs"/>
+          <w:rtl/>
+        </w:rPr>
+        <w:t>، هسته</w:t>
+      </w:r>
+      <w:r>
+        <w:rPr>
+          <w:rStyle w:val="FootnoteReference"/>
+          <w:rtl/>
+        </w:rPr>
+        <w:footnoteReference w:id="16"/>
+      </w:r>
+      <w:r>
+        <w:t xml:space="preserve"> </w:t>
+      </w:r>
+      <w:r>
+        <w:rPr>
+          <w:rFonts w:hint="cs"/>
+          <w:rtl/>
+        </w:rPr>
+        <w:t>و رابط‌های برنامه‌نویسی و کتابخانه‌ها می‌باشد.</w:t>
       </w:r>
     </w:p>
     <w:p>
@@ -17548,7 +17615,7 @@
           <w:lang w:bidi="ar-SA"/>
         </w:rPr>
         <w:drawing>
-          <wp:inline distT="114300" distB="114300" distL="114300" distR="114300" wp14:anchorId="3737BBCA" wp14:editId="702C03BB">
+          <wp:inline distT="114300" distB="114300" distL="114300" distR="114300" wp14:anchorId="3359AC35" wp14:editId="1230405A">
             <wp:extent cx="3752850" cy="2876550"/>
             <wp:effectExtent l="0" t="0" r="0" b="0"/>
             <wp:docPr id="3" name="image08.png" descr="Flink-Stack.PNG"/>
@@ -17777,7 +17844,7 @@
           <w:rStyle w:val="FootnoteReference"/>
           <w:rtl/>
         </w:rPr>
-        <w:footnoteReference w:id="15"/>
+        <w:footnoteReference w:id="17"/>
       </w:r>
       <w:r>
         <w:t xml:space="preserve"> </w:t>
@@ -18318,7 +18385,7 @@
           <w:rStyle w:val="FootnoteReference"/>
           <w:rtl/>
         </w:rPr>
-        <w:footnoteReference w:id="16"/>
+        <w:footnoteReference w:id="18"/>
       </w:r>
       <w:r>
         <w:rPr>
@@ -19101,7 +19168,7 @@
         </w:rPr>
         <w:lastRenderedPageBreak/>
         <w:drawing>
-          <wp:inline distT="114300" distB="114300" distL="114300" distR="114300" wp14:anchorId="6398047C" wp14:editId="59F0E415">
+          <wp:inline distT="114300" distB="114300" distL="114300" distR="114300" wp14:anchorId="60218107" wp14:editId="005FDC90">
             <wp:extent cx="4991100" cy="2740025"/>
             <wp:effectExtent l="0" t="0" r="0" b="3175"/>
             <wp:docPr id="5" name="image10.png" descr="BDAS.PNG"/>
@@ -19316,7 +19383,7 @@
           <w:rStyle w:val="FootnoteReference"/>
           <w:rtl/>
         </w:rPr>
-        <w:footnoteReference w:id="17"/>
+        <w:footnoteReference w:id="19"/>
       </w:r>
       <w:r>
         <w:rPr>
@@ -19364,7 +19431,21 @@
           <w:rFonts w:hint="cs"/>
           <w:rtl/>
         </w:rPr>
-        <w:t xml:space="preserve"> و تحمل‌پذیرخطا</w:t>
+        <w:t xml:space="preserve"> و تحمل‌پذیر</w:t>
+      </w:r>
+      <w:r>
+        <w:rPr>
+          <w:rFonts w:hint="cs"/>
+          <w:rtl/>
+        </w:rPr>
+        <w:t xml:space="preserve"> </w:t>
+      </w:r>
+      <w:r>
+        <w:rPr>
+          <w:rFonts w:hint="cs"/>
+          <w:rtl/>
+        </w:rPr>
+        <w:t>خطا</w:t>
       </w:r>
       <w:r>
         <w:rPr>
@@ -19395,7 +19476,7 @@
           <w:rFonts w:hint="cs"/>
           <w:rtl/>
         </w:rPr>
-        <w:t xml:space="preserve"> ها</w:t>
+        <w:t>ها</w:t>
       </w:r>
       <w:r>
         <w:rPr>
@@ -19444,7 +19525,7 @@
           <w:rStyle w:val="FootnoteReference"/>
           <w:rtl/>
         </w:rPr>
-        <w:footnoteReference w:id="18"/>
+        <w:footnoteReference w:id="20"/>
       </w:r>
       <w:r>
         <w:rPr>
@@ -19472,7 +19553,7 @@
           <w:rStyle w:val="FootnoteReference"/>
           <w:rtl/>
         </w:rPr>
-        <w:footnoteReference w:id="19"/>
+        <w:footnoteReference w:id="21"/>
       </w:r>
       <w:r>
         <w:rPr>
@@ -19524,7 +19605,7 @@
           <w:rStyle w:val="FootnoteReference"/>
           <w:rtl/>
         </w:rPr>
-        <w:footnoteReference w:id="20"/>
+        <w:footnoteReference w:id="22"/>
       </w:r>
       <w:r>
         <w:rPr>
@@ -19558,7 +19639,7 @@
           <w:rStyle w:val="FootnoteReference"/>
           <w:rtl/>
         </w:rPr>
-        <w:footnoteReference w:id="21"/>
+        <w:footnoteReference w:id="23"/>
       </w:r>
       <w:r>
         <w:t xml:space="preserve"> </w:t>
@@ -19589,7 +19670,7 @@
           <w:rStyle w:val="FootnoteReference"/>
           <w:rtl/>
         </w:rPr>
-        <w:footnoteReference w:id="22"/>
+        <w:footnoteReference w:id="24"/>
       </w:r>
       <w:r>
         <w:rPr>
@@ -19672,7 +19753,7 @@
           <w:rStyle w:val="FootnoteReference"/>
           <w:rtl/>
         </w:rPr>
-        <w:footnoteReference w:id="23"/>
+        <w:footnoteReference w:id="25"/>
       </w:r>
       <w:r>
         <w:rPr>
@@ -19700,7 +19781,7 @@
           <w:rStyle w:val="FootnoteReference"/>
           <w:rtl/>
         </w:rPr>
-        <w:footnoteReference w:id="24"/>
+        <w:footnoteReference w:id="26"/>
       </w:r>
       <w:r>
         <w:rPr>
@@ -19822,7 +19903,7 @@
         <mc:AlternateContent>
           <mc:Choice Requires="wps">
             <w:drawing>
-              <wp:anchor distT="0" distB="0" distL="114300" distR="114300" simplePos="0" relativeHeight="251665408" behindDoc="0" locked="0" layoutInCell="1" allowOverlap="1" wp14:anchorId="096AEE12" wp14:editId="663BE65A">
+              <wp:anchor distT="0" distB="0" distL="114300" distR="114300" simplePos="0" relativeHeight="251665408" behindDoc="0" locked="0" layoutInCell="1" allowOverlap="1" wp14:anchorId="789D2CD1" wp14:editId="40CD4A15">
                 <wp:simplePos x="0" y="0"/>
                 <wp:positionH relativeFrom="column">
                   <wp:posOffset>4445</wp:posOffset>
@@ -20240,7 +20321,7 @@
           </mc:Choice>
           <mc:Fallback>
             <w:pict>
-              <v:shapetype w14:anchorId="096AEE12" id="_x0000_t202" coordsize="21600,21600" o:spt="202" path="m,l,21600r21600,l21600,xe">
+              <v:shapetype w14:anchorId="789D2CD1" id="_x0000_t202" coordsize="21600,21600" o:spt="202" path="m,l,21600r21600,l21600,xe">
                 <v:stroke joinstyle="miter"/>
                 <v:path gradientshapeok="t" o:connecttype="rect"/>
               </v:shapetype>
@@ -20623,7 +20704,7 @@
           <w:lang w:bidi="ar-SA"/>
         </w:rPr>
         <w:drawing>
-          <wp:anchor distT="0" distB="0" distL="114300" distR="114300" simplePos="0" relativeHeight="251663360" behindDoc="1" locked="0" layoutInCell="1" allowOverlap="1" wp14:anchorId="23010548" wp14:editId="793454EC">
+          <wp:anchor distT="0" distB="0" distL="114300" distR="114300" simplePos="0" relativeHeight="251663360" behindDoc="1" locked="0" layoutInCell="1" allowOverlap="1" wp14:anchorId="1E9FEF1B" wp14:editId="78A4B2BA">
             <wp:simplePos x="0" y="0"/>
             <wp:positionH relativeFrom="margin">
               <wp:align>right</wp:align>
@@ -22918,7 +22999,7 @@
           <w:lang w:bidi="ar-SA"/>
         </w:rPr>
         <w:drawing>
-          <wp:inline distT="0" distB="0" distL="0" distR="0" wp14:anchorId="67AAE3A8" wp14:editId="21ECA309">
+          <wp:inline distT="0" distB="0" distL="0" distR="0" wp14:anchorId="61697431" wp14:editId="259B67ED">
             <wp:extent cx="5543550" cy="2066925"/>
             <wp:effectExtent l="0" t="0" r="0" b="0"/>
             <wp:docPr id="1" name="Picture 1" descr="C:\Users\sinash\Documents\GitHub\undergradthesis-report-farsi\streaming-arch.png"/>
@@ -23083,7 +23164,7 @@
           <w:lang w:bidi="ar-SA"/>
         </w:rPr>
         <w:drawing>
-          <wp:inline distT="0" distB="0" distL="0" distR="0" wp14:anchorId="0E37658B" wp14:editId="7E3F2DBB">
+          <wp:inline distT="0" distB="0" distL="0" distR="0" wp14:anchorId="55EEA6B2" wp14:editId="3F7DCBF6">
             <wp:extent cx="5810250" cy="1287145"/>
             <wp:effectExtent l="0" t="0" r="0" b="0"/>
             <wp:docPr id="9" name="Picture 9" descr="C:\Users\sinash\Documents\GitHub\undergradthesis-report-farsi\streaming-flow-persian.png"/>
@@ -23398,7 +23479,7 @@
           <w:rStyle w:val="FootnoteReference"/>
           <w:rtl/>
         </w:rPr>
-        <w:footnoteReference w:id="25"/>
+        <w:footnoteReference w:id="27"/>
       </w:r>
       <w:r>
         <w:rPr>
@@ -23460,7 +23541,7 @@
           <w:rStyle w:val="FootnoteReference"/>
           <w:rtl/>
         </w:rPr>
-        <w:footnoteReference w:id="26"/>
+        <w:footnoteReference w:id="28"/>
       </w:r>
       <w:r>
         <w:rPr>
@@ -23519,7 +23600,7 @@
           <w:lang w:bidi="ar-SA"/>
         </w:rPr>
         <w:drawing>
-          <wp:inline distT="0" distB="0" distL="0" distR="0" wp14:anchorId="58CA4D87" wp14:editId="640D11C7">
+          <wp:inline distT="0" distB="0" distL="0" distR="0" wp14:anchorId="58067947" wp14:editId="0B677BA0">
             <wp:extent cx="5547995" cy="1216108"/>
             <wp:effectExtent l="0" t="0" r="0" b="0"/>
             <wp:docPr id="12" name="Picture 12" descr="C:\Users\sinash\Documents\GitHub\undergradthesis-report-farsi\streaming-dstream.png"/>
@@ -23686,7 +23767,7 @@
           <w:rStyle w:val="FootnoteReference"/>
           <w:rtl/>
         </w:rPr>
-        <w:footnoteReference w:id="27"/>
+        <w:footnoteReference w:id="29"/>
       </w:r>
       <w:r>
         <w:rPr>
@@ -23924,7 +24005,7 @@
           <w:rStyle w:val="FootnoteReference"/>
           <w:rtl/>
         </w:rPr>
-        <w:footnoteReference w:id="28"/>
+        <w:footnoteReference w:id="30"/>
       </w:r>
       <w:r>
         <w:rPr>
@@ -23962,7 +24043,7 @@
           <w:rStyle w:val="FootnoteReference"/>
           <w:rtl/>
         </w:rPr>
-        <w:footnoteReference w:id="29"/>
+        <w:footnoteReference w:id="31"/>
       </w:r>
       <w:r>
         <w:rPr>
@@ -24007,7 +24088,7 @@
           <w:rStyle w:val="FootnoteReference"/>
           <w:rtl/>
         </w:rPr>
-        <w:footnoteReference w:id="30"/>
+        <w:footnoteReference w:id="32"/>
       </w:r>
       <w:r>
         <w:rPr>
@@ -24091,7 +24172,7 @@
           <w:rStyle w:val="FootnoteReference"/>
           <w:rtl/>
         </w:rPr>
-        <w:footnoteReference w:id="31"/>
+        <w:footnoteReference w:id="33"/>
       </w:r>
       <w:r>
         <w:rPr>
@@ -24126,7 +24207,7 @@
           <w:rStyle w:val="FootnoteReference"/>
           <w:rtl/>
         </w:rPr>
-        <w:footnoteReference w:id="32"/>
+        <w:footnoteReference w:id="34"/>
       </w:r>
       <w:r>
         <w:rPr>
@@ -24140,7 +24221,7 @@
           <w:rStyle w:val="FootnoteReference"/>
           <w:rtl/>
         </w:rPr>
-        <w:footnoteReference w:id="33"/>
+        <w:footnoteReference w:id="35"/>
       </w:r>
       <w:r>
         <w:rPr>
@@ -24204,7 +24285,7 @@
         <w:rPr>
           <w:rStyle w:val="FootnoteReference"/>
         </w:rPr>
-        <w:footnoteReference w:id="34"/>
+        <w:footnoteReference w:id="36"/>
       </w:r>
       <w:r>
         <w:rPr>
@@ -24218,7 +24299,7 @@
           <w:rStyle w:val="FootnoteReference"/>
           <w:rtl/>
         </w:rPr>
-        <w:footnoteReference w:id="35"/>
+        <w:footnoteReference w:id="37"/>
       </w:r>
       <w:r>
         <w:rPr>
@@ -24249,7 +24330,7 @@
           <w:rStyle w:val="FootnoteReference"/>
           <w:rtl/>
         </w:rPr>
-        <w:footnoteReference w:id="36"/>
+        <w:footnoteReference w:id="38"/>
       </w:r>
       <w:r>
         <w:rPr>
@@ -24263,7 +24344,7 @@
           <w:rStyle w:val="FootnoteReference"/>
           <w:rtl/>
         </w:rPr>
-        <w:footnoteReference w:id="37"/>
+        <w:footnoteReference w:id="39"/>
       </w:r>
       <w:r>
         <w:t xml:space="preserve"> </w:t>
@@ -24385,7 +24466,7 @@
           <w:rStyle w:val="FootnoteReference"/>
           <w:rtl/>
         </w:rPr>
-        <w:footnoteReference w:id="38"/>
+        <w:footnoteReference w:id="40"/>
       </w:r>
       <w:r>
         <w:rPr>
@@ -24614,7 +24695,7 @@
         <mc:AlternateContent>
           <mc:Choice Requires="wps">
             <w:drawing>
-              <wp:anchor distT="0" distB="0" distL="114300" distR="114300" simplePos="0" relativeHeight="251669504" behindDoc="0" locked="0" layoutInCell="1" allowOverlap="1" wp14:anchorId="646FE20C" wp14:editId="333FCFA2">
+              <wp:anchor distT="0" distB="0" distL="114300" distR="114300" simplePos="0" relativeHeight="251669504" behindDoc="0" locked="0" layoutInCell="1" allowOverlap="1" wp14:anchorId="1BFE7302" wp14:editId="0B8ECAF4">
                 <wp:simplePos x="0" y="0"/>
                 <wp:positionH relativeFrom="column">
                   <wp:posOffset>374015</wp:posOffset>
@@ -24719,14 +24800,7 @@
                                 <w:rFonts w:hint="cs"/>
                                 <w:rtl/>
                               </w:rPr>
-                              <w:t>- گام‌های اجرای</w:t>
-                            </w:r>
-                            <w:r>
-                              <w:rPr>
-                                <w:rFonts w:hint="cs"/>
-                                <w:rtl/>
-                              </w:rPr>
-                              <w:t xml:space="preserve"> الگوریتم نمونه‌برداری</w:t>
+                              <w:t>- گام‌های اجرای الگوریتم نمونه‌برداری</w:t>
                             </w:r>
                             <w:r>
                               <w:rPr>
@@ -24760,7 +24834,7 @@
           </mc:Choice>
           <mc:Fallback>
             <w:pict>
-              <v:shape w14:anchorId="646FE20C" id="Text Box 6" o:spid="_x0000_s1027" type="#_x0000_t202" style="position:absolute;left:0;text-align:left;margin-left:29.45pt;margin-top:267.55pt;width:376.5pt;height:.05pt;z-index:251669504;visibility:visible;mso-wrap-style:square;mso-wrap-distance-left:9pt;mso-wrap-distance-top:0;mso-wrap-distance-right:9pt;mso-wrap-distance-bottom:0;mso-position-horizontal:absolute;mso-position-horizontal-relative:text;mso-position-vertical:absolute;mso-position-vertical-relative:text;v-text-anchor:top" o:gfxdata="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" stroked="f">
+              <v:shape w14:anchorId="1BFE7302" id="Text Box 6" o:spid="_x0000_s1027" type="#_x0000_t202" style="position:absolute;left:0;text-align:left;margin-left:29.45pt;margin-top:267.55pt;width:376.5pt;height:.05pt;z-index:251669504;visibility:visible;mso-wrap-style:square;mso-wrap-distance-left:9pt;mso-wrap-distance-top:0;mso-wrap-distance-right:9pt;mso-wrap-distance-bottom:0;mso-position-horizontal:absolute;mso-position-horizontal-relative:text;mso-position-vertical:absolute;mso-position-vertical-relative:text;v-text-anchor:top" o:gfxdata="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" stroked="f">
                 <v:textbox style="mso-fit-shape-to-text:t" inset="0,0,0,0">
                   <w:txbxContent>
                     <w:p>
@@ -24834,14 +24908,7 @@
                           <w:rFonts w:hint="cs"/>
                           <w:rtl/>
                         </w:rPr>
-                        <w:t>- گام‌های اجرای</w:t>
-                      </w:r>
-                      <w:r>
-                        <w:rPr>
-                          <w:rFonts w:hint="cs"/>
-                          <w:rtl/>
-                        </w:rPr>
-                        <w:t xml:space="preserve"> الگوریتم نمونه‌برداری</w:t>
+                        <w:t>- گام‌های اجرای الگوریتم نمونه‌برداری</w:t>
                       </w:r>
                       <w:r>
                         <w:rPr>
@@ -24875,7 +24942,7 @@
         <mc:AlternateContent>
           <mc:Choice Requires="wps">
             <w:drawing>
-              <wp:anchor distT="45720" distB="45720" distL="114300" distR="114300" simplePos="0" relativeHeight="251667456" behindDoc="0" locked="0" layoutInCell="1" allowOverlap="1" wp14:anchorId="320D5B8F" wp14:editId="457E5165">
+              <wp:anchor distT="45720" distB="45720" distL="114300" distR="114300" simplePos="0" relativeHeight="251667456" behindDoc="0" locked="0" layoutInCell="1" allowOverlap="1" wp14:anchorId="000CA11A" wp14:editId="7F8D073B">
                 <wp:simplePos x="0" y="0"/>
                 <wp:positionH relativeFrom="margin">
                   <wp:align>left</wp:align>
@@ -25106,10 +25173,7 @@
                               <w:t>k</w:t>
                             </w:r>
                             <w:r>
-                              <w:t xml:space="preserve">th  </w:t>
-                            </w:r>
-                            <w:r>
-                              <w:t>element of input will replace it.</w:t>
+                              <w:t>th  element of input will replace it.</w:t>
                             </w:r>
                             <w:r>
                               <w:br/>
@@ -25134,7 +25198,7 @@
           </mc:Choice>
           <mc:Fallback>
             <w:pict>
-              <v:shape w14:anchorId="320D5B8F" id="Text Box 2" o:spid="_x0000_s1028" type="#_x0000_t202" style="position:absolute;left:0;text-align:left;margin-left:0;margin-top:14.05pt;width:434.25pt;height:110.6pt;z-index:251667456;visibility:visible;mso-wrap-style:square;mso-width-percent:0;mso-height-percent:200;mso-wrap-distance-left:9pt;mso-wrap-distance-top:3.6pt;mso-wrap-distance-right:9pt;mso-wrap-distance-bottom:3.6pt;mso-position-horizontal:left;mso-position-horizontal-relative:margin;mso-position-vertical:absolute;mso-position-vertical-relative:text;mso-width-percent:0;mso-height-percent:200;mso-width-relative:margin;mso-height-relative:margin;v-text-anchor:top" o:gfxdata="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">
+              <v:shape w14:anchorId="000CA11A" id="Text Box 2" o:spid="_x0000_s1028" type="#_x0000_t202" style="position:absolute;left:0;text-align:left;margin-left:0;margin-top:14.05pt;width:434.25pt;height:110.6pt;z-index:251667456;visibility:visible;mso-wrap-style:square;mso-width-percent:0;mso-height-percent:200;mso-wrap-distance-left:9pt;mso-wrap-distance-top:3.6pt;mso-wrap-distance-right:9pt;mso-wrap-distance-bottom:3.6pt;mso-position-horizontal:left;mso-position-horizontal-relative:margin;mso-position-vertical:absolute;mso-position-vertical-relative:text;mso-width-percent:0;mso-height-percent:200;mso-width-relative:margin;mso-height-relative:margin;v-text-anchor:top" o:gfxdata="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">
                 <v:textbox style="mso-fit-shape-to-text:t">
                   <w:txbxContent>
                     <w:p>
@@ -25325,10 +25389,7 @@
                         <w:t>k</w:t>
                       </w:r>
                       <w:r>
-                        <w:t xml:space="preserve">th  </w:t>
-                      </w:r>
-                      <w:r>
-                        <w:t>element of input will replace it.</w:t>
+                        <w:t>th  element of input will replace it.</w:t>
                       </w:r>
                       <w:r>
                         <w:br/>
@@ -25577,7 +25638,6 @@
       <w:pPr>
         <w:jc w:val="both"/>
         <w:rPr>
-          <w:rFonts w:hint="cs"/>
           <w:rtl/>
         </w:rPr>
       </w:pPr>
@@ -25638,9 +25698,6 @@
         </w:numPr>
         <w:bidi/>
         <w:jc w:val="both"/>
-        <w:rPr>
-          <w:rFonts w:hint="cs"/>
-        </w:rPr>
       </w:pPr>
       <w:r>
         <w:rPr>
@@ -25649,67 +25706,7 @@
           <w:szCs w:val="28"/>
           <w:rtl/>
         </w:rPr>
-        <w:t xml:space="preserve">با توجه به مدل برنامه‌نویسی اسپارک‌استریمینگ که داده‌های ورودی را به صورت دسته‌ای در بازه‌های زمانی مشخص در اختیار </w:t>
-      </w:r>
-      <w:r>
-        <w:rPr>
-          <w:rFonts w:cs="B Nazanin" w:hint="cs"/>
-          <w:color w:val="FF0000"/>
-          <w:sz w:val="28"/>
-          <w:szCs w:val="28"/>
-          <w:rtl/>
-        </w:rPr>
-        <w:t>برنامه‌ی</w:t>
-      </w:r>
-      <w:r>
-        <w:rPr>
-          <w:rFonts w:cs="B Nazanin" w:hint="cs"/>
-          <w:color w:val="FF0000"/>
-          <w:sz w:val="28"/>
-          <w:szCs w:val="28"/>
-          <w:rtl/>
-        </w:rPr>
-        <w:t xml:space="preserve"> کاربردی</w:t>
-      </w:r>
-      <w:r>
-        <w:rPr>
-          <w:rFonts w:cs="B Nazanin" w:hint="cs"/>
-          <w:color w:val="FF0000"/>
-          <w:sz w:val="28"/>
-          <w:szCs w:val="28"/>
-          <w:rtl/>
-        </w:rPr>
-        <w:t xml:space="preserve"> </w:t>
-      </w:r>
-      <w:r>
-        <w:rPr>
-          <w:rFonts w:cs="B Nazanin" w:hint="cs"/>
-          <w:color w:val="FF0000"/>
-          <w:sz w:val="28"/>
-          <w:szCs w:val="28"/>
-          <w:rtl/>
-        </w:rPr>
-        <w:t>(</w:t>
-      </w:r>
-      <w:r>
-        <w:rPr>
-          <w:rFonts w:cs="B Nazanin" w:hint="cs"/>
-          <w:color w:val="FF0000"/>
-          <w:sz w:val="28"/>
-          <w:szCs w:val="28"/>
-          <w:rtl/>
-        </w:rPr>
-        <w:t>گرداننده</w:t>
-      </w:r>
-      <w:r>
-        <w:rPr>
-          <w:rFonts w:cs="B Nazanin" w:hint="cs"/>
-          <w:color w:val="FF0000"/>
-          <w:sz w:val="28"/>
-          <w:szCs w:val="28"/>
-          <w:rtl/>
-        </w:rPr>
-        <w:t>)</w:t>
+        <w:t>با توجه به مدل برنامه‌نویسی اسپارک‌استریمینگ که داده‌های ورودی را به صورت دسته‌ای د</w:t>
       </w:r>
       <w:r>
         <w:rPr>
@@ -25718,14 +25715,40 @@
           <w:szCs w:val="28"/>
           <w:rtl/>
         </w:rPr>
-        <w:t xml:space="preserve"> قرار می‌دهد قابل پیاده‌سازی است.</w:t>
+        <w:t xml:space="preserve">ر بازه‌های زمانی مشخص در اختیار گرداننده </w:t>
+      </w:r>
+      <w:r>
+        <w:rPr>
+          <w:rFonts w:cs="B Nazanin" w:hint="cs"/>
+          <w:sz w:val="28"/>
+          <w:szCs w:val="28"/>
+          <w:rtl/>
+        </w:rPr>
+        <w:t>قرار می‌دهد</w:t>
+      </w:r>
+      <w:r>
+        <w:rPr>
+          <w:rFonts w:cs="B Nazanin" w:hint="cs"/>
+          <w:sz w:val="28"/>
+          <w:szCs w:val="28"/>
+          <w:rtl/>
+        </w:rPr>
+        <w:t>،</w:t>
+      </w:r>
+      <w:r>
+        <w:rPr>
+          <w:rFonts w:cs="B Nazanin" w:hint="cs"/>
+          <w:sz w:val="28"/>
+          <w:szCs w:val="28"/>
+          <w:rtl/>
+        </w:rPr>
+        <w:t xml:space="preserve"> قابل پیاده‌سازی است.</w:t>
       </w:r>
     </w:p>
     <w:p>
       <w:pPr>
         <w:jc w:val="both"/>
         <w:rPr>
-          <w:rFonts w:hint="cs"/>
           <w:rtl/>
         </w:rPr>
       </w:pPr>
@@ -25810,7 +25833,7 @@
           <w:rStyle w:val="FootnoteReference"/>
           <w:rtl/>
         </w:rPr>
-        <w:footnoteReference w:id="39"/>
+        <w:footnoteReference w:id="41"/>
       </w:r>
       <w:r>
         <w:rPr>
@@ -25824,7 +25847,6 @@
       <w:pPr>
         <w:jc w:val="both"/>
         <w:rPr>
-          <w:rFonts w:hint="cs"/>
           <w:rtl/>
         </w:rPr>
       </w:pPr>
@@ -25840,7 +25862,7 @@
           <w:rStyle w:val="FootnoteReference"/>
           <w:rtl/>
         </w:rPr>
-        <w:footnoteReference w:id="40"/>
+        <w:footnoteReference w:id="42"/>
       </w:r>
       <w:r>
         <w:rPr>
@@ -25886,7 +25908,6 @@
       <w:pPr>
         <w:jc w:val="both"/>
         <w:rPr>
-          <w:rFonts w:hint="cs"/>
           <w:rtl/>
         </w:rPr>
       </w:pPr>
@@ -25936,7 +25957,6 @@
       <w:pPr>
         <w:pStyle w:val="Heading3"/>
         <w:rPr>
-          <w:rFonts w:hint="cs"/>
           <w:rtl/>
         </w:rPr>
       </w:pPr>
@@ -26192,7 +26212,7 @@
           <w:rStyle w:val="FootnoteReference"/>
           <w:rtl/>
         </w:rPr>
-        <w:footnoteReference w:id="41"/>
+        <w:footnoteReference w:id="43"/>
       </w:r>
       <w:r>
         <w:rPr>
@@ -26234,7 +26254,7 @@
           <w:rStyle w:val="FootnoteReference"/>
           <w:rtl/>
         </w:rPr>
-        <w:footnoteReference w:id="42"/>
+        <w:footnoteReference w:id="44"/>
       </w:r>
       <w:r>
         <w:t xml:space="preserve"> </w:t>
@@ -26256,11 +26276,12 @@
       <w:r>
         <w:rPr>
           <w:noProof/>
+          <w:lang w:bidi="ar-SA"/>
         </w:rPr>
         <mc:AlternateContent>
           <mc:Choice Requires="wps">
             <w:drawing>
-              <wp:anchor distT="0" distB="0" distL="114300" distR="114300" simplePos="0" relativeHeight="251673600" behindDoc="0" locked="0" layoutInCell="1" allowOverlap="1" wp14:anchorId="1A055E5E" wp14:editId="5B020B59">
+              <wp:anchor distT="0" distB="0" distL="114300" distR="114300" simplePos="0" relativeHeight="251673600" behindDoc="0" locked="0" layoutInCell="1" allowOverlap="1" wp14:anchorId="605B69C1" wp14:editId="2DF4FA64">
                 <wp:simplePos x="0" y="0"/>
                 <wp:positionH relativeFrom="column">
                   <wp:posOffset>33020</wp:posOffset>
@@ -26400,7 +26421,7 @@
           </mc:Choice>
           <mc:Fallback>
             <w:pict>
-              <v:shape w14:anchorId="1A055E5E" id="Text Box 10" o:spid="_x0000_s1029" type="#_x0000_t202" style="position:absolute;left:0;text-align:left;margin-left:2.6pt;margin-top:563.7pt;width:434.25pt;height:.05pt;z-index:251673600;visibility:visible;mso-wrap-style:square;mso-wrap-distance-left:9pt;mso-wrap-distance-top:0;mso-wrap-distance-right:9pt;mso-wrap-distance-bottom:0;mso-position-horizontal:absolute;mso-position-horizontal-relative:text;mso-position-vertical:absolute;mso-position-vertical-relative:text;v-text-anchor:top" o:gfxdata="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" stroked="f">
+              <v:shape w14:anchorId="605B69C1" id="Text Box 10" o:spid="_x0000_s1029" type="#_x0000_t202" style="position:absolute;left:0;text-align:left;margin-left:2.6pt;margin-top:563.7pt;width:434.25pt;height:.05pt;z-index:251673600;visibility:visible;mso-wrap-style:square;mso-wrap-distance-left:9pt;mso-wrap-distance-top:0;mso-wrap-distance-right:9pt;mso-wrap-distance-bottom:0;mso-position-horizontal:absolute;mso-position-horizontal-relative:text;mso-position-vertical:absolute;mso-position-vertical-relative:text;v-text-anchor:top" o:gfxdata="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" stroked="f">
                 <v:textbox style="mso-fit-shape-to-text:t" inset="0,0,0,0">
                   <w:txbxContent>
                     <w:p>
@@ -26509,7 +26530,7 @@
         <mc:AlternateContent>
           <mc:Choice Requires="wps">
             <w:drawing>
-              <wp:anchor distT="45720" distB="45720" distL="114300" distR="114300" simplePos="0" relativeHeight="251671552" behindDoc="0" locked="0" layoutInCell="1" allowOverlap="1" wp14:anchorId="787A2EF1" wp14:editId="0267DD0C">
+              <wp:anchor distT="45720" distB="45720" distL="114300" distR="114300" simplePos="0" relativeHeight="251671552" behindDoc="0" locked="0" layoutInCell="1" allowOverlap="1" wp14:anchorId="2A3689AC" wp14:editId="094C5FEF">
                 <wp:simplePos x="0" y="0"/>
                 <wp:positionH relativeFrom="margin">
                   <wp:posOffset>33020</wp:posOffset>
@@ -26631,10 +26652,7 @@
                               <w:t>random</w:t>
                             </w:r>
                             <w:r>
-                              <w:t xml:space="preserve"> is a floating point number between </w:t>
-                            </w:r>
-                            <w:r>
-                              <w:t>0 and 1, randomly generated on each occurrence.</w:t>
+                              <w:t xml:space="preserve"> is a floating point number between 0 and 1, randomly generated on each occurrence.</w:t>
                             </w:r>
                             <w:r>
                               <w:br/>
@@ -26642,12 +26660,7 @@
                             </w:r>
                             <w:r>
                               <w:br/>
-                            </w:r>
-                            <w:r>
-                              <w:t>Input e</w:t>
-                            </w:r>
-                            <w:r>
-                              <w:t xml:space="preserve">lements are in the form of: </w:t>
+                              <w:t xml:space="preserve">Input elements are in the form of: </w:t>
                             </w:r>
                             <w:r>
                               <w:rPr>
@@ -26816,20 +26829,10 @@
                                 <w:b/>
                                 <w:bCs/>
                               </w:rPr>
-                              <w:t xml:space="preserve"> </w:t>
+                              <w:t xml:space="preserve"> foreach </w:t>
                             </w:r>
                             <w:r>
-                              <w:rPr>
-                                <w:b/>
-                                <w:bCs/>
-                              </w:rPr>
-                              <w:t xml:space="preserve">foreach </w:t>
-                            </w:r>
-                            <w:r>
-                              <w:t>element</w:t>
-                            </w:r>
-                            <w:r>
-                              <w:t xml:space="preserve"> </w:t>
+                              <w:t xml:space="preserve">element </w:t>
                             </w:r>
                             <w:r>
                               <w:rPr>
@@ -26860,13 +26863,7 @@
                               <w:t>indexedDStream</w:t>
                             </w:r>
                             <w:r>
-                              <w:t xml:space="preserve"> that satisfies the following predicate</w:t>
-                            </w:r>
-                            <w:r>
-                              <w:t>,</w:t>
-                            </w:r>
-                            <w:r>
-                              <w:t xml:space="preserve"> and name the filtered DStream as </w:t>
+                              <w:t xml:space="preserve"> that satisfies the following predicate, and name the filtered DStream as </w:t>
                             </w:r>
                             <w:r>
                               <w:rPr>
@@ -26895,8 +26892,6 @@
                             </w:r>
                             <w:r>
                               <w:tab/>
-                            </w:r>
-                            <w:r>
                               <w:t>(</w:t>
                             </w:r>
                             <w:r>
@@ -26911,7 +26906,6 @@
                             <w:r>
                               <w:t xml:space="preserve"> / </w:t>
                             </w:r>
-                            <w:proofErr w:type="gramStart"/>
                             <w:r>
                               <w:rPr>
                                 <w:b/>
@@ -26922,11 +26916,7 @@
                               <w:t>e</w:t>
                             </w:r>
                             <w:r>
-                              <w:t>.index</w:t>
-                            </w:r>
-                            <w:proofErr w:type="gramEnd"/>
-                            <w:r>
-                              <w:t xml:space="preserve">) &gt; </w:t>
+                              <w:t xml:space="preserve">.index) &gt; </w:t>
                             </w:r>
                             <w:r>
                               <w:rPr>
@@ -27235,8 +27225,6 @@
                             </w:r>
                             <w:r>
                               <w:tab/>
-                            </w:r>
-                            <w:r>
                               <w:t xml:space="preserve">replace the reservoir element with the index of </w:t>
                             </w:r>
                             <w:r>
@@ -27298,7 +27286,7 @@
           </mc:Choice>
           <mc:Fallback>
             <w:pict>
-              <v:shape w14:anchorId="787A2EF1" id="_x0000_s1030" type="#_x0000_t202" style="position:absolute;left:0;text-align:left;margin-left:2.6pt;margin-top:35.05pt;width:434.25pt;height:110.6pt;z-index:251671552;visibility:visible;mso-wrap-style:square;mso-width-percent:0;mso-height-percent:200;mso-wrap-distance-left:9pt;mso-wrap-distance-top:3.6pt;mso-wrap-distance-right:9pt;mso-wrap-distance-bottom:3.6pt;mso-position-horizontal:absolute;mso-position-horizontal-relative:margin;mso-position-vertical:absolute;mso-position-vertical-relative:text;mso-width-percent:0;mso-height-percent:200;mso-width-relative:margin;mso-height-relative:margin;v-text-anchor:top" o:gfxdata="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">
+              <v:shape w14:anchorId="2A3689AC" id="_x0000_s1030" type="#_x0000_t202" style="position:absolute;left:0;text-align:left;margin-left:2.6pt;margin-top:35.05pt;width:434.25pt;height:110.6pt;z-index:251671552;visibility:visible;mso-wrap-style:square;mso-width-percent:0;mso-height-percent:200;mso-wrap-distance-left:9pt;mso-wrap-distance-top:3.6pt;mso-wrap-distance-right:9pt;mso-wrap-distance-bottom:3.6pt;mso-position-horizontal:absolute;mso-position-horizontal-relative:margin;mso-position-vertical:absolute;mso-position-vertical-relative:text;mso-width-percent:0;mso-height-percent:200;mso-width-relative:margin;mso-height-relative:margin;v-text-anchor:top" o:gfxdata="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">
                 <v:textbox style="mso-fit-shape-to-text:t">
                   <w:txbxContent>
                     <w:p>
@@ -27380,10 +27368,7 @@
                         <w:t>random</w:t>
                       </w:r>
                       <w:r>
-                        <w:t xml:space="preserve"> is a floating point number between </w:t>
-                      </w:r>
-                      <w:r>
-                        <w:t>0 and 1, randomly generated on each occurrence.</w:t>
+                        <w:t xml:space="preserve"> is a floating point number between 0 and 1, randomly generated on each occurrence.</w:t>
                       </w:r>
                       <w:r>
                         <w:br/>
@@ -27391,12 +27376,7 @@
                       </w:r>
                       <w:r>
                         <w:br/>
-                      </w:r>
-                      <w:r>
-                        <w:t>Input e</w:t>
-                      </w:r>
-                      <w:r>
-                        <w:t xml:space="preserve">lements are in the form of: </w:t>
+                        <w:t xml:space="preserve">Input elements are in the form of: </w:t>
                       </w:r>
                       <w:r>
                         <w:rPr>
@@ -27565,20 +27545,10 @@
                           <w:b/>
                           <w:bCs/>
                         </w:rPr>
-                        <w:t xml:space="preserve"> </w:t>
+                        <w:t xml:space="preserve"> foreach </w:t>
                       </w:r>
                       <w:r>
-                        <w:rPr>
-                          <w:b/>
-                          <w:bCs/>
-                        </w:rPr>
-                        <w:t xml:space="preserve">foreach </w:t>
-                      </w:r>
-                      <w:r>
-                        <w:t>element</w:t>
-                      </w:r>
-                      <w:r>
-                        <w:t xml:space="preserve"> </w:t>
+                        <w:t xml:space="preserve">element </w:t>
                       </w:r>
                       <w:r>
                         <w:rPr>
@@ -27609,13 +27579,7 @@
                         <w:t>indexedDStream</w:t>
                       </w:r>
                       <w:r>
-                        <w:t xml:space="preserve"> that satisfies the following predicate</w:t>
-                      </w:r>
-                      <w:r>
-                        <w:t>,</w:t>
-                      </w:r>
-                      <w:r>
-                        <w:t xml:space="preserve"> and name the filtered DStream as </w:t>
+                        <w:t xml:space="preserve"> that satisfies the following predicate, and name the filtered DStream as </w:t>
                       </w:r>
                       <w:r>
                         <w:rPr>
@@ -27644,8 +27608,6 @@
                       </w:r>
                       <w:r>
                         <w:tab/>
-                      </w:r>
-                      <w:r>
                         <w:t>(</w:t>
                       </w:r>
                       <w:r>
@@ -27660,7 +27622,6 @@
                       <w:r>
                         <w:t xml:space="preserve"> / </w:t>
                       </w:r>
-                      <w:proofErr w:type="gramStart"/>
                       <w:r>
                         <w:rPr>
                           <w:b/>
@@ -27671,11 +27632,7 @@
                         <w:t>e</w:t>
                       </w:r>
                       <w:r>
-                        <w:t>.index</w:t>
-                      </w:r>
-                      <w:proofErr w:type="gramEnd"/>
-                      <w:r>
-                        <w:t xml:space="preserve">) &gt; </w:t>
+                        <w:t xml:space="preserve">.index) &gt; </w:t>
                       </w:r>
                       <w:r>
                         <w:rPr>
@@ -27984,8 +27941,6 @@
                       </w:r>
                       <w:r>
                         <w:tab/>
-                      </w:r>
-                      <w:r>
                         <w:t xml:space="preserve">replace the reservoir element with the index of </w:t>
                       </w:r>
                       <w:r>
@@ -28056,7 +28011,6 @@
       <w:pPr>
         <w:pStyle w:val="Heading3"/>
         <w:rPr>
-          <w:rFonts w:hint="cs"/>
           <w:rtl/>
         </w:rPr>
       </w:pPr>
@@ -28124,7 +28078,7 @@
           <w:rStyle w:val="FootnoteReference"/>
           <w:rtl/>
         </w:rPr>
-        <w:footnoteReference w:id="43"/>
+        <w:footnoteReference w:id="45"/>
       </w:r>
       <w:r>
         <w:rPr>
@@ -28151,24 +28105,17 @@
     </w:p>
     <w:p>
       <w:pPr>
-        <w:rPr>
-          <w:rFonts w:hint="cs"/>
-          <w:rtl/>
-        </w:rPr>
-      </w:pPr>
-      <w:r>
-        <w:rPr>
-          <w:rFonts w:hint="cs"/>
-          <w:rtl/>
-        </w:rPr>
-        <w:t xml:space="preserve">در این فصل </w:t>
-      </w:r>
-      <w:r>
-        <w:rPr>
-          <w:rFonts w:hint="cs"/>
-          <w:rtl/>
-        </w:rPr>
-        <w:t>ابتدا به کاربردهای نمونه‌برداری در وظایف کاوش و پردازش داده‌های جاری پرداخته شد. سپس به تعدادی از الگوریتم‌ها و روش‌های نمونه‌برداری و خلاصه‌سازی جریان‌داده‌ها اشاره شد و الگوریتم نمونه‌برداری تصادفی با مخزن ثابت (</w:t>
+        <w:jc w:val="both"/>
+        <w:rPr>
+          <w:rtl/>
+        </w:rPr>
+      </w:pPr>
+      <w:r>
+        <w:rPr>
+          <w:rFonts w:hint="cs"/>
+          <w:rtl/>
+        </w:rPr>
+        <w:t>در این فصل ابتدا به کاربردهای نمونه‌برداری در وظایف کاوش و پردازش داده‌های جاری پرداخته شد. سپس به تعدادی از الگوریتم‌ها و روش‌های نمونه‌برداری و خلاصه‌سازی جریان‌داده‌ها اشاره شد و الگوریتم نمونه‌برداری تصادفی با مخزن ثابت (</w:t>
       </w:r>
       <w:r>
         <w:t>RSFR</w:t>
@@ -28224,6 +28171,7 @@
     </w:p>
     <w:p>
       <w:pPr>
+        <w:jc w:val="both"/>
         <w:rPr>
           <w:rtl/>
         </w:rPr>
@@ -28244,7 +28192,14 @@
           <w:rFonts w:hint="cs"/>
           <w:rtl/>
         </w:rPr>
-        <w:t>)، متدولوژی مهندسی نرم‌افزار به کار رفته در این پروژه، و نتایج حاصل از پیاده‌سازی اختصاص خواهد داشت.</w:t>
+        <w:t>)، متدولوژی</w:t>
+      </w:r>
+      <w:r>
+        <w:rPr>
+          <w:rFonts w:hint="cs"/>
+          <w:rtl/>
+        </w:rPr>
+        <w:t xml:space="preserve"> مهندسی نرم‌افزار به کار رفته در این پروژه، و نتایج حاصل از پیاده‌سازی اختصاص خواهد داشت.</w:t>
       </w:r>
     </w:p>
     <w:p>
@@ -28296,7 +28251,7 @@
         </w:rPr>
         <w:br w:type="page"/>
       </w:r>
-      <w:bookmarkStart w:id="35" w:name="_Toc454812890"/>
+      <w:bookmarkStart w:id="34" w:name="_Toc454812890"/>
       <w:r>
         <w:rPr>
           <w:rFonts w:hint="cs"/>
@@ -28330,16 +28285,9 @@
           <w:rFonts w:hint="cs"/>
           <w:rtl/>
         </w:rPr>
-        <w:t>طراحی، پیاده‌سازی و ارزیابی س</w:t>
-      </w:r>
-      <w:r>
-        <w:rPr>
-          <w:rFonts w:hint="cs"/>
-          <w:rtl/>
-        </w:rPr>
-        <w:t>امانه</w:t>
-      </w:r>
-      <w:bookmarkEnd w:id="35"/>
+        <w:t>طراحی، پیاده‌سازی و ارزیابی</w:t>
+      </w:r>
+      <w:bookmarkEnd w:id="34"/>
     </w:p>
     <w:p>
       <w:pPr>
@@ -28363,10 +28311,7 @@
     </w:p>
     <w:p>
       <w:pPr>
-        <w:rPr>
-          <w:rFonts w:hint="cs"/>
-          <w:rtl/>
-        </w:rPr>
+        <w:jc w:val="both"/>
       </w:pPr>
       <w:r>
         <w:rPr>
@@ -28376,34 +28321,637 @@
         <w:lastRenderedPageBreak/>
         <w:t xml:space="preserve">این فصل به </w:t>
       </w:r>
+      <w:r>
+        <w:rPr>
+          <w:rFonts w:hint="cs"/>
+          <w:rtl/>
+        </w:rPr>
+        <w:t xml:space="preserve">طراحی، پیاده‌سازی و تحلیل مهندسی نرم‌افزار ابزار </w:t>
+      </w:r>
+      <w:r>
+        <w:t>SDMiner</w:t>
+      </w:r>
+      <w:r>
+        <w:rPr>
+          <w:rFonts w:hint="cs"/>
+          <w:rtl/>
+        </w:rPr>
+        <w:t xml:space="preserve"> پرداخته خواهد شد. بدین منظور، </w:t>
+      </w:r>
+      <w:r>
+        <w:rPr>
+          <w:rFonts w:hint="cs"/>
+          <w:rtl/>
+        </w:rPr>
+        <w:t>در ابتدا معماری کلی ابزار</w:t>
+      </w:r>
+      <w:r>
+        <w:rPr>
+          <w:rFonts w:hint="cs"/>
+          <w:rtl/>
+        </w:rPr>
+        <w:t xml:space="preserve"> بیان شده و سپس به بحث در مورد هر یک از اجزای این ابزار پرداخته می‌شود. در خلال بررسی اجزای مختلف، به فناوری‌های مورد استفاده در پیاده</w:t>
+      </w:r>
+      <w:r>
+        <w:rPr>
+          <w:rFonts w:hint="cs"/>
+          <w:rtl/>
+        </w:rPr>
+        <w:t>‌سازی آن‌ها اشاره می‌شود. پس از آن، مستندات طراحی و متدولوژی مهندسی نرم‌افزار به کار رفته برای انجام این پروژه مورد بررسی قرار خواهد گرفت.</w:t>
+      </w:r>
     </w:p>
     <w:p>
       <w:pPr>
-        <w:rPr>
-          <w:rtl/>
-        </w:rPr>
-      </w:pPr>
+        <w:pStyle w:val="Heading2"/>
+      </w:pPr>
+      <w:r>
+        <w:rPr>
+          <w:rFonts w:hint="cs"/>
+          <w:rtl/>
+        </w:rPr>
+        <w:t xml:space="preserve">معماری ابزار </w:t>
+      </w:r>
+      <w:r>
+        <w:t>SDMiner</w:t>
+      </w:r>
+    </w:p>
+    <w:p/>
+    <w:p/>
+    <w:p>
+      <w:pPr>
+        <w:pStyle w:val="Heading2"/>
+      </w:pPr>
+      <w:r>
+        <w:rPr>
+          <w:rFonts w:hint="cs"/>
+          <w:rtl/>
+        </w:rPr>
+        <w:t xml:space="preserve">بررسی اجزا و پیکرپاره‌های مختلف </w:t>
+      </w:r>
+      <w:r>
+        <w:t>SDMiner</w:t>
+      </w:r>
+    </w:p>
+    <w:p/>
+    <w:p/>
+    <w:p>
+      <w:pPr>
+        <w:pStyle w:val="Heading2"/>
+      </w:pPr>
+      <w:r>
+        <w:rPr>
+          <w:rFonts w:hint="cs"/>
+          <w:rtl/>
+        </w:rPr>
+        <w:t>تحلیل و طراحی نرم‌افزار</w:t>
+      </w:r>
     </w:p>
     <w:p>
       <w:pPr>
         <w:rPr>
-          <w:rFonts w:hint="cs"/>
-          <w:rtl/>
-        </w:rPr>
-      </w:pPr>
-      <w:r>
-        <w:rPr>
-          <w:rFonts w:hint="cs"/>
-          <w:rtl/>
-        </w:rPr>
-        <w:t xml:space="preserve">در ابتدا معماری کلی سامانه بیان شده و سپس به بحث در مورد هر یک از اجزای این ابزار پرداخته می‌شود. در خلال بررسی اجزای مختلف، به فناوری‌های مورد استفاده در پیاده‌سازی آن‌ها اشاره می‌شپس از آن، </w:t>
+          <w:rtl/>
+        </w:rPr>
+      </w:pPr>
+      <w:r>
+        <w:rPr>
+          <w:rFonts w:hint="cs"/>
+          <w:rtl/>
+        </w:rPr>
+        <w:t>در این بخش</w:t>
+      </w:r>
+      <w:r>
+        <w:rPr>
+          <w:rFonts w:hint="cs"/>
+          <w:rtl/>
+        </w:rPr>
+        <w:t xml:space="preserve"> به مدل فرآیندی مورد استفاده در این پروژه، و برخی از مستندات طراحی نرم‌افزار</w:t>
+      </w:r>
+      <w:r>
+        <w:rPr>
+          <w:rFonts w:hint="cs"/>
+          <w:rtl/>
+        </w:rPr>
+        <w:t xml:space="preserve"> پرداخته خواهد شد.</w:t>
       </w:r>
     </w:p>
     <w:p>
       <w:pPr>
+        <w:pStyle w:val="Heading3"/>
+        <w:rPr>
+          <w:rtl/>
+        </w:rPr>
+      </w:pPr>
+      <w:r>
+        <w:rPr>
+          <w:rFonts w:hint="cs"/>
+          <w:rtl/>
+        </w:rPr>
+        <w:lastRenderedPageBreak/>
+        <w:t>مدل فرآیندی آبشاری</w:t>
+      </w:r>
+    </w:p>
+    <w:p>
+      <w:pPr>
+        <w:jc w:val="both"/>
+        <w:rPr>
+          <w:rtl/>
+        </w:rPr>
+      </w:pPr>
+      <w:r>
+        <w:rPr>
+          <w:noProof/>
+        </w:rPr>
+        <mc:AlternateContent>
+          <mc:Choice Requires="wps">
+            <w:drawing>
+              <wp:anchor distT="0" distB="0" distL="114300" distR="114300" simplePos="0" relativeHeight="251676672" behindDoc="0" locked="0" layoutInCell="1" allowOverlap="1" wp14:anchorId="03754DBB" wp14:editId="4633C418">
+                <wp:simplePos x="0" y="0"/>
+                <wp:positionH relativeFrom="column">
+                  <wp:posOffset>-314325</wp:posOffset>
+                </wp:positionH>
+                <wp:positionV relativeFrom="paragraph">
+                  <wp:posOffset>2591435</wp:posOffset>
+                </wp:positionV>
+                <wp:extent cx="6176645" cy="635"/>
+                <wp:effectExtent l="0" t="0" r="0" b="0"/>
+                <wp:wrapTopAndBottom/>
+                <wp:docPr id="15" name="Text Box 15"/>
+                <wp:cNvGraphicFramePr/>
+                <a:graphic xmlns:a="http://schemas.openxmlformats.org/drawingml/2006/main">
+                  <a:graphicData uri="http://schemas.microsoft.com/office/word/2010/wordprocessingShape">
+                    <wps:wsp>
+                      <wps:cNvSpPr txBox="1"/>
+                      <wps:spPr>
+                        <a:xfrm>
+                          <a:off x="0" y="0"/>
+                          <a:ext cx="6176645" cy="635"/>
+                        </a:xfrm>
+                        <a:prstGeom prst="rect">
+                          <a:avLst/>
+                        </a:prstGeom>
+                        <a:solidFill>
+                          <a:prstClr val="white"/>
+                        </a:solidFill>
+                        <a:ln>
+                          <a:noFill/>
+                        </a:ln>
+                      </wps:spPr>
+                      <wps:txbx>
+                        <w:txbxContent>
+                          <w:p>
+                            <w:pPr>
+                              <w:pStyle w:val="Caption"/>
+                              <w:jc w:val="center"/>
+                              <w:rPr>
+                                <w:noProof/>
+                                <w:sz w:val="24"/>
+                                <w:szCs w:val="28"/>
+                              </w:rPr>
+                            </w:pPr>
+                            <w:r>
+                              <w:rPr>
+                                <w:rtl/>
+                              </w:rPr>
+                              <w:t xml:space="preserve">شکل </w:t>
+                            </w:r>
+                            <w:r>
+                              <w:rPr>
+                                <w:rtl/>
+                              </w:rPr>
+                              <w:fldChar w:fldCharType="begin"/>
+                            </w:r>
+                            <w:r>
+                              <w:rPr>
+                                <w:rtl/>
+                              </w:rPr>
+                              <w:instrText xml:space="preserve"> </w:instrText>
+                            </w:r>
+                            <w:r>
+                              <w:instrText xml:space="preserve">SEQ </w:instrText>
+                            </w:r>
+                            <w:r>
+                              <w:rPr>
+                                <w:rtl/>
+                              </w:rPr>
+                              <w:instrText xml:space="preserve">شکل \* </w:instrText>
+                            </w:r>
+                            <w:r>
+                              <w:instrText>ARABIC</w:instrText>
+                            </w:r>
+                            <w:r>
+                              <w:rPr>
+                                <w:rtl/>
+                              </w:rPr>
+                              <w:instrText xml:space="preserve"> </w:instrText>
+                            </w:r>
+                            <w:r>
+                              <w:rPr>
+                                <w:rtl/>
+                              </w:rPr>
+                              <w:fldChar w:fldCharType="separate"/>
+                            </w:r>
+                            <w:r>
+                              <w:rPr>
+                                <w:noProof/>
+                                <w:rtl/>
+                              </w:rPr>
+                              <w:t>11</w:t>
+                            </w:r>
+                            <w:r>
+                              <w:rPr>
+                                <w:rtl/>
+                              </w:rPr>
+                              <w:fldChar w:fldCharType="end"/>
+                            </w:r>
+                            <w:r>
+                              <w:rPr>
+                                <w:rFonts w:hint="cs"/>
+                                <w:rtl/>
+                              </w:rPr>
+                              <w:t>- مدل فرآیندی آبشاری</w:t>
+                            </w:r>
+                          </w:p>
+                        </w:txbxContent>
+                      </wps:txbx>
+                      <wps:bodyPr rot="0" spcFirstLastPara="0" vertOverflow="overflow" horzOverflow="overflow" vert="horz" wrap="square" lIns="0" tIns="0" rIns="0" bIns="0" numCol="1" spcCol="0" rtlCol="0" fromWordArt="0" anchor="t" anchorCtr="0" forceAA="0" compatLnSpc="1">
+                        <a:prstTxWarp prst="textNoShape">
+                          <a:avLst/>
+                        </a:prstTxWarp>
+                        <a:spAutoFit/>
+                      </wps:bodyPr>
+                    </wps:wsp>
+                  </a:graphicData>
+                </a:graphic>
+              </wp:anchor>
+            </w:drawing>
+          </mc:Choice>
+          <mc:Fallback>
+            <w:pict>
+              <v:shape w14:anchorId="03754DBB" id="Text Box 15" o:spid="_x0000_s1031" type="#_x0000_t202" style="position:absolute;left:0;text-align:left;margin-left:-24.75pt;margin-top:204.05pt;width:486.35pt;height:.05pt;z-index:251676672;visibility:visible;mso-wrap-style:square;mso-wrap-distance-left:9pt;mso-wrap-distance-top:0;mso-wrap-distance-right:9pt;mso-wrap-distance-bottom:0;mso-position-horizontal:absolute;mso-position-horizontal-relative:text;mso-position-vertical:absolute;mso-position-vertical-relative:text;v-text-anchor:top" o:gfxdata="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" stroked="f">
+                <v:textbox style="mso-fit-shape-to-text:t" inset="0,0,0,0">
+                  <w:txbxContent>
+                    <w:p>
+                      <w:pPr>
+                        <w:pStyle w:val="Caption"/>
+                        <w:jc w:val="center"/>
+                        <w:rPr>
+                          <w:noProof/>
+                          <w:sz w:val="24"/>
+                          <w:szCs w:val="28"/>
+                        </w:rPr>
+                      </w:pPr>
+                      <w:r>
+                        <w:rPr>
+                          <w:rtl/>
+                        </w:rPr>
+                        <w:t xml:space="preserve">شکل </w:t>
+                      </w:r>
+                      <w:r>
+                        <w:rPr>
+                          <w:rtl/>
+                        </w:rPr>
+                        <w:fldChar w:fldCharType="begin"/>
+                      </w:r>
+                      <w:r>
+                        <w:rPr>
+                          <w:rtl/>
+                        </w:rPr>
+                        <w:instrText xml:space="preserve"> </w:instrText>
+                      </w:r>
+                      <w:r>
+                        <w:instrText xml:space="preserve">SEQ </w:instrText>
+                      </w:r>
+                      <w:r>
+                        <w:rPr>
+                          <w:rtl/>
+                        </w:rPr>
+                        <w:instrText xml:space="preserve">شکل \* </w:instrText>
+                      </w:r>
+                      <w:r>
+                        <w:instrText>ARABIC</w:instrText>
+                      </w:r>
+                      <w:r>
+                        <w:rPr>
+                          <w:rtl/>
+                        </w:rPr>
+                        <w:instrText xml:space="preserve"> </w:instrText>
+                      </w:r>
+                      <w:r>
+                        <w:rPr>
+                          <w:rtl/>
+                        </w:rPr>
+                        <w:fldChar w:fldCharType="separate"/>
+                      </w:r>
+                      <w:r>
+                        <w:rPr>
+                          <w:noProof/>
+                          <w:rtl/>
+                        </w:rPr>
+                        <w:t>11</w:t>
+                      </w:r>
+                      <w:r>
+                        <w:rPr>
+                          <w:rtl/>
+                        </w:rPr>
+                        <w:fldChar w:fldCharType="end"/>
+                      </w:r>
+                      <w:r>
+                        <w:rPr>
+                          <w:rFonts w:hint="cs"/>
+                          <w:rtl/>
+                        </w:rPr>
+                        <w:t>- مدل فرآیندی آبشاری</w:t>
+                      </w:r>
+                    </w:p>
+                  </w:txbxContent>
+                </v:textbox>
+                <w10:wrap type="topAndBottom"/>
+              </v:shape>
+            </w:pict>
+          </mc:Fallback>
+        </mc:AlternateContent>
+      </w:r>
+      <w:r>
+        <w:rPr>
+          <w:noProof/>
+          <w:rtl/>
+          <w:lang w:bidi="ar-SA"/>
+        </w:rPr>
+        <w:drawing>
+          <wp:anchor distT="0" distB="0" distL="114300" distR="114300" simplePos="0" relativeHeight="251674624" behindDoc="0" locked="0" layoutInCell="1" allowOverlap="1" wp14:anchorId="4AF6994C" wp14:editId="7163C482">
+            <wp:simplePos x="0" y="0"/>
+            <wp:positionH relativeFrom="margin">
+              <wp:posOffset>-314325</wp:posOffset>
+            </wp:positionH>
+            <wp:positionV relativeFrom="paragraph">
+              <wp:posOffset>1226185</wp:posOffset>
+            </wp:positionV>
+            <wp:extent cx="6176645" cy="1308100"/>
+            <wp:effectExtent l="0" t="0" r="0" b="6350"/>
+            <wp:wrapTopAndBottom/>
+            <wp:docPr id="14" name="Picture 14" descr="C:\Users\sinash\Documents\GitHub\undergradthesis-report-farsi\waterfall.png"/>
+            <wp:cNvGraphicFramePr>
+              <a:graphicFrameLocks xmlns:a="http://schemas.openxmlformats.org/drawingml/2006/main" noChangeAspect="1"/>
+            </wp:cNvGraphicFramePr>
+            <a:graphic xmlns:a="http://schemas.openxmlformats.org/drawingml/2006/main">
+              <a:graphicData uri="http://schemas.openxmlformats.org/drawingml/2006/picture">
+                <pic:pic xmlns:pic="http://schemas.openxmlformats.org/drawingml/2006/picture">
+                  <pic:nvPicPr>
+                    <pic:cNvPr id="0" name="Picture 2" descr="C:\Users\sinash\Documents\GitHub\undergradthesis-report-farsi\waterfall.png"/>
+                    <pic:cNvPicPr>
+                      <a:picLocks noChangeAspect="1" noChangeArrowheads="1"/>
+                    </pic:cNvPicPr>
+                  </pic:nvPicPr>
+                  <pic:blipFill>
+                    <a:blip r:embed="rId35">
+                      <a:extLst>
+                        <a:ext uri="{28A0092B-C50C-407E-A947-70E740481C1C}">
+                          <a14:useLocalDpi xmlns:a14="http://schemas.microsoft.com/office/drawing/2010/main" val="0"/>
+                        </a:ext>
+                      </a:extLst>
+                    </a:blip>
+                    <a:srcRect/>
+                    <a:stretch>
+                      <a:fillRect/>
+                    </a:stretch>
+                  </pic:blipFill>
+                  <pic:spPr bwMode="auto">
+                    <a:xfrm>
+                      <a:off x="0" y="0"/>
+                      <a:ext cx="6176645" cy="1308100"/>
+                    </a:xfrm>
+                    <a:prstGeom prst="rect">
+                      <a:avLst/>
+                    </a:prstGeom>
+                    <a:noFill/>
+                    <a:ln>
+                      <a:noFill/>
+                    </a:ln>
+                  </pic:spPr>
+                </pic:pic>
+              </a:graphicData>
+            </a:graphic>
+          </wp:anchor>
+        </w:drawing>
+      </w:r>
+      <w:r>
+        <w:rPr>
+          <w:rFonts w:hint="cs"/>
+          <w:rtl/>
+        </w:rPr>
+        <w:t>از آنجا که در زمان تعریف پروژه، نیازمندی‌های نرم‌افزار ثابت و مشخص بوده‌اند،  از مدل فرآیندی آبشاری</w:t>
+      </w:r>
+      <w:r>
+        <w:rPr>
+          <w:rStyle w:val="FootnoteReference"/>
+          <w:rtl/>
+        </w:rPr>
+        <w:footnoteReference w:id="46"/>
+      </w:r>
+      <w:r>
+        <w:rPr>
+          <w:rFonts w:hint="cs"/>
+          <w:rtl/>
+        </w:rPr>
+        <w:t xml:space="preserve"> برای پ</w:t>
+      </w:r>
+      <w:r>
+        <w:rPr>
+          <w:rFonts w:hint="cs"/>
+          <w:rtl/>
+        </w:rPr>
+        <w:t>یاده‌سازی این پروژه استفاده شد. این مدل فرآیندی شامل پنج مرحله‌ی ارتباط</w:t>
+      </w:r>
+      <w:r>
+        <w:rPr>
+          <w:rStyle w:val="FootnoteReference"/>
+          <w:rtl/>
+        </w:rPr>
+        <w:footnoteReference w:id="47"/>
+      </w:r>
+      <w:r>
+        <w:rPr>
+          <w:rFonts w:hint="cs"/>
+          <w:rtl/>
+        </w:rPr>
+        <w:t>، برنامه‌ریزی</w:t>
+      </w:r>
+      <w:r>
+        <w:rPr>
+          <w:rStyle w:val="FootnoteReference"/>
+          <w:rtl/>
+        </w:rPr>
+        <w:footnoteReference w:id="48"/>
+      </w:r>
+      <w:r>
+        <w:rPr>
+          <w:rFonts w:hint="cs"/>
+          <w:rtl/>
+        </w:rPr>
+        <w:t>، مدل‌سازی</w:t>
+      </w:r>
+      <w:r>
+        <w:rPr>
+          <w:rStyle w:val="FootnoteReference"/>
+          <w:rtl/>
+        </w:rPr>
+        <w:footnoteReference w:id="49"/>
+      </w:r>
+      <w:r>
+        <w:rPr>
+          <w:rFonts w:hint="cs"/>
+          <w:rtl/>
+        </w:rPr>
+        <w:t>، ساخت</w:t>
+      </w:r>
+      <w:r>
+        <w:rPr>
+          <w:rStyle w:val="FootnoteReference"/>
+          <w:rtl/>
+        </w:rPr>
+        <w:footnoteReference w:id="50"/>
+      </w:r>
+      <w:r>
+        <w:rPr>
+          <w:rFonts w:hint="cs"/>
+          <w:rtl/>
+        </w:rPr>
+        <w:t>، و استقرار می‌باشد. این پنج مرحله در شکل ۱۱ نشان داده شده‌ است.</w:t>
+      </w:r>
+    </w:p>
+    <w:p>
+      <w:pPr>
+        <w:rPr>
+          <w:rtl/>
+        </w:rPr>
+      </w:pPr>
+      <w:r>
+        <w:rPr>
+          <w:rFonts w:hint="cs"/>
+          <w:rtl/>
+        </w:rPr>
+        <w:t>از جمله دلایل دیگر برای انتخاب این مدل فرآیندی، می‌توان به سادگی و قابل فهم بودن کل مدل و مراحل مختلف آن، و آسانی بررسی و کنترل مراحل مختلف اشاره کرد.</w:t>
+      </w:r>
+      <w:r>
+        <w:rPr>
+          <w:rFonts w:hint="cs"/>
+          <w:rtl/>
+        </w:rPr>
+        <w:t xml:space="preserve"> این مدل یک روش خطیِ ترتیبی برای توسعه‌ی نرم‌افزار محسوب می‌شود. چون در این مدل، نرم‌افزار پس از یک‌بار پیمایش مراحل مختلف تولید می‌شود، باید نیازمندی‌های پروژه در ابتدا ثابت، مشخص و بدون ابهام باشند. </w:t>
+      </w:r>
+      <w:r>
+        <w:rPr>
+          <w:rFonts w:hint="cs"/>
+          <w:rtl/>
+        </w:rPr>
+        <w:t>در ادامه به فعالیت‌های صورت گرفته در راستای هر مرحله از این مدل اشاره می‌شود.</w:t>
+      </w:r>
+    </w:p>
+    <w:p>
+      <w:pPr>
+        <w:pStyle w:val="Heading4"/>
+        <w:rPr>
+          <w:rFonts w:hint="cs"/>
+          <w:rtl/>
+        </w:rPr>
+      </w:pPr>
+      <w:r>
+        <w:rPr>
+          <w:rFonts w:hint="cs"/>
+          <w:rtl/>
+        </w:rPr>
+        <w:lastRenderedPageBreak/>
+        <w:t>ارتباط</w:t>
+      </w:r>
+    </w:p>
+    <w:p>
+      <w:pPr>
+        <w:pStyle w:val="Heading4"/>
+        <w:rPr>
+          <w:rFonts w:hint="cs"/>
+          <w:rtl/>
+        </w:rPr>
+      </w:pPr>
+      <w:r>
+        <w:rPr>
+          <w:rFonts w:hint="cs"/>
+          <w:rtl/>
+        </w:rPr>
+        <w:t>برنامه‌ریزی</w:t>
+      </w:r>
+    </w:p>
+    <w:p>
+      <w:pPr>
+        <w:pStyle w:val="Heading4"/>
+        <w:rPr>
+          <w:rtl/>
+        </w:rPr>
+      </w:pPr>
+      <w:r>
+        <w:rPr>
+          <w:rFonts w:hint="cs"/>
+          <w:rtl/>
+        </w:rPr>
+        <w:t>مدل‌سازی</w:t>
+      </w:r>
+    </w:p>
+    <w:p>
+      <w:pPr>
+        <w:pStyle w:val="Heading4"/>
+        <w:rPr>
+          <w:rFonts w:hint="cs"/>
+          <w:rtl/>
+        </w:rPr>
+      </w:pPr>
+      <w:r>
+        <w:rPr>
+          <w:rFonts w:hint="cs"/>
+          <w:rtl/>
+        </w:rPr>
+        <w:t>ساخت</w:t>
+      </w:r>
+    </w:p>
+    <w:p>
+      <w:pPr>
+        <w:pStyle w:val="Heading4"/>
+        <w:rPr>
+          <w:rtl/>
+        </w:rPr>
+      </w:pPr>
+      <w:r>
+        <w:rPr>
+          <w:rFonts w:hint="cs"/>
+          <w:rtl/>
+        </w:rPr>
+        <w:t>استقرار</w:t>
+      </w:r>
+      <w:bookmarkStart w:id="35" w:name="_GoBack"/>
+      <w:bookmarkEnd w:id="35"/>
+    </w:p>
+    <w:p>
+      <w:pPr>
+        <w:jc w:val="center"/>
+        <w:rPr>
+          <w:rtl/>
+        </w:rPr>
+      </w:pPr>
+    </w:p>
+    <w:p>
+      <w:pPr>
+        <w:rPr>
+          <w:rtl/>
+        </w:rPr>
+      </w:pPr>
+    </w:p>
+    <w:p>
+      <w:pPr>
+        <w:rPr>
+          <w:rFonts w:hint="cs"/>
+          <w:rtl/>
+        </w:rPr>
         <w:sectPr>
-          <w:headerReference w:type="default" r:id="rId35"/>
-          <w:footerReference w:type="default" r:id="rId36"/>
+          <w:headerReference w:type="default" r:id="rId36"/>
+          <w:footerReference w:type="default" r:id="rId37"/>
           <w:pgSz w:w="11906" w:h="16838" w:code="9"/>
           <w:pgMar w:top="1729" w:right="1729" w:bottom="1729" w:left="1440" w:header="720" w:footer="720" w:gutter="0"/>
           <w:cols w:space="720"/>
@@ -28421,8 +28969,8 @@
           <w:rtl/>
         </w:rPr>
         <w:sectPr>
-          <w:headerReference w:type="default" r:id="rId37"/>
-          <w:footerReference w:type="default" r:id="rId38"/>
+          <w:headerReference w:type="default" r:id="rId38"/>
+          <w:footerReference w:type="default" r:id="rId39"/>
           <w:pgSz w:w="11906" w:h="16838" w:code="9"/>
           <w:pgMar w:top="1729" w:right="1729" w:bottom="1729" w:left="1440" w:header="720" w:footer="720" w:gutter="0"/>
           <w:cols w:space="720"/>
@@ -28431,10 +28979,10 @@
           <w:docGrid w:linePitch="360"/>
         </w:sectPr>
       </w:pPr>
-      <w:bookmarkStart w:id="36" w:name="_Toc115553031"/>
-      <w:bookmarkStart w:id="37" w:name="_Toc118681176"/>
-      <w:bookmarkStart w:id="38" w:name="_Toc428692884"/>
-      <w:bookmarkStart w:id="39" w:name="_Toc454812891"/>
+      <w:bookmarkStart w:id="36" w:name="_Toc454812891"/>
+      <w:bookmarkStart w:id="37" w:name="_Toc115553031"/>
+      <w:bookmarkStart w:id="38" w:name="_Toc118681176"/>
+      <w:bookmarkStart w:id="39" w:name="_Toc428692884"/>
       <w:bookmarkEnd w:id="4"/>
       <w:r>
         <w:rPr>
@@ -28469,7 +29017,7 @@
         </w:rPr>
         <w:t>جمع‌بندی و کارهای آینده</w:t>
       </w:r>
-      <w:bookmarkEnd w:id="39"/>
+      <w:bookmarkEnd w:id="36"/>
     </w:p>
     <w:p>
       <w:pPr>
@@ -28483,7 +29031,7 @@
           <w:rtl/>
         </w:rPr>
         <w:sectPr>
-          <w:headerReference w:type="default" r:id="rId39"/>
+          <w:headerReference w:type="default" r:id="rId40"/>
           <w:pgSz w:w="11906" w:h="16838" w:code="9"/>
           <w:pgMar w:top="1729" w:right="1729" w:bottom="1729" w:left="1440" w:header="720" w:footer="720" w:gutter="0"/>
           <w:cols w:space="720"/>
@@ -28508,9 +29056,9 @@
         </w:rPr>
         <w:t>و مراجع</w:t>
       </w:r>
-      <w:bookmarkEnd w:id="36"/>
       <w:bookmarkEnd w:id="37"/>
       <w:bookmarkEnd w:id="38"/>
+      <w:bookmarkEnd w:id="39"/>
       <w:bookmarkEnd w:id="40"/>
     </w:p>
     <w:p>
@@ -28593,8 +29141,8 @@
           <w:rtl/>
         </w:rPr>
         <w:sectPr>
-          <w:headerReference w:type="default" r:id="rId40"/>
-          <w:footerReference w:type="default" r:id="rId41"/>
+          <w:headerReference w:type="default" r:id="rId41"/>
+          <w:footerReference w:type="default" r:id="rId42"/>
           <w:pgSz w:w="11906" w:h="16838" w:code="9"/>
           <w:pgMar w:top="1729" w:right="1729" w:bottom="1729" w:left="1440" w:header="720" w:footer="720" w:gutter="0"/>
           <w:cols w:space="720"/>
@@ -28940,8 +29488,8 @@
       </w:r>
     </w:p>
     <w:sectPr>
-      <w:headerReference w:type="default" r:id="rId42"/>
-      <w:footerReference w:type="default" r:id="rId43"/>
+      <w:headerReference w:type="default" r:id="rId43"/>
+      <w:footerReference w:type="default" r:id="rId44"/>
       <w:type w:val="continuous"/>
       <w:pgSz w:w="11906" w:h="16838" w:code="9"/>
       <w:pgMar w:top="1729" w:right="1729" w:bottom="1729" w:left="1440" w:header="720" w:footer="720" w:gutter="0"/>
@@ -29433,7 +29981,7 @@
                 <w:noProof/>
                 <w:rtl/>
               </w:rPr>
-              <w:t>32</w:t>
+              <w:t>34</w:t>
             </w:r>
             <w:r>
               <w:rPr>
@@ -29818,7 +30366,7 @@
         <w:t xml:space="preserve"> </w:t>
       </w:r>
       <w:r>
-        <w:t>Checkpointing</w:t>
+        <w:t>Deployment</w:t>
       </w:r>
     </w:p>
   </w:footnote>
@@ -29840,7 +30388,7 @@
         <w:t xml:space="preserve"> </w:t>
       </w:r>
       <w:r>
-        <w:t>Buffers</w:t>
+        <w:t>Core</w:t>
       </w:r>
     </w:p>
   </w:footnote>
@@ -29862,7 +30410,7 @@
         <w:t xml:space="preserve"> </w:t>
       </w:r>
       <w:r>
-        <w:t>Resilient Distributed Dataset</w:t>
+        <w:t>Checkpointing</w:t>
       </w:r>
     </w:p>
   </w:footnote>
@@ -29884,7 +30432,7 @@
         <w:t xml:space="preserve"> </w:t>
       </w:r>
       <w:r>
-        <w:t>Batch Processing</w:t>
+        <w:t>Buffers</w:t>
       </w:r>
     </w:p>
   </w:footnote>
@@ -29906,7 +30454,7 @@
         <w:t xml:space="preserve"> </w:t>
       </w:r>
       <w:r>
-        <w:t>Discretized Stream</w:t>
+        <w:t>Resilient Distributed Dataset</w:t>
       </w:r>
     </w:p>
   </w:footnote>
@@ -29928,7 +30476,7 @@
         <w:t xml:space="preserve"> </w:t>
       </w:r>
       <w:r>
-        <w:t>Transformations</w:t>
+        <w:t>Batch Processing</w:t>
       </w:r>
     </w:p>
   </w:footnote>
@@ -29950,7 +30498,7 @@
         <w:t xml:space="preserve"> </w:t>
       </w:r>
       <w:r>
-        <w:t>Actions</w:t>
+        <w:t>Discretized Stream</w:t>
       </w:r>
     </w:p>
   </w:footnote>
@@ -29972,7 +30520,7 @@
         <w:t xml:space="preserve"> </w:t>
       </w:r>
       <w:r>
-        <w:t>Driver Program</w:t>
+        <w:t>Transformations</w:t>
       </w:r>
     </w:p>
   </w:footnote>
@@ -29994,7 +30542,7 @@
         <w:t xml:space="preserve"> </w:t>
       </w:r>
       <w:r>
-        <w:t>Lazy</w:t>
+        <w:t>Actions</w:t>
       </w:r>
     </w:p>
   </w:footnote>
@@ -30016,7 +30564,7 @@
         <w:t xml:space="preserve"> </w:t>
       </w:r>
       <w:r>
-        <w:t>Lineage</w:t>
+        <w:t>Driver Program</w:t>
       </w:r>
     </w:p>
   </w:footnote>
@@ -30038,7 +30586,7 @@
         <w:t xml:space="preserve"> </w:t>
       </w:r>
       <w:r>
-        <w:t>Discretized Stream</w:t>
+        <w:t>Lazy</w:t>
       </w:r>
     </w:p>
   </w:footnote>
@@ -30060,7 +30608,7 @@
         <w:t xml:space="preserve"> </w:t>
       </w:r>
       <w:r>
-        <w:t>Interval</w:t>
+        <w:t>Lineage</w:t>
       </w:r>
     </w:p>
   </w:footnote>
@@ -30082,7 +30630,7 @@
         <w:t xml:space="preserve"> </w:t>
       </w:r>
       <w:r>
-        <w:t>Functional Programming Language</w:t>
+        <w:t>Discretized Stream</w:t>
       </w:r>
     </w:p>
   </w:footnote>
@@ -30104,7 +30652,7 @@
         <w:t xml:space="preserve"> </w:t>
       </w:r>
       <w:r>
-        <w:t>Random Sampling with a Fixed Reservoir</w:t>
+        <w:t>Interval</w:t>
       </w:r>
     </w:p>
   </w:footnote>
@@ -30126,7 +30674,7 @@
         <w:t xml:space="preserve"> </w:t>
       </w:r>
       <w:r>
-        <w:t>Sampling</w:t>
+        <w:t>Functional Programming Language</w:t>
       </w:r>
     </w:p>
   </w:footnote>
@@ -30148,7 +30696,7 @@
         <w:t xml:space="preserve"> </w:t>
       </w:r>
       <w:r>
-        <w:t>Distributed Random Sampling with a Fixed Reservoir</w:t>
+        <w:t>Random Sampling with a Fixed Reservoir</w:t>
       </w:r>
     </w:p>
   </w:footnote>
@@ -30170,7 +30718,7 @@
         <w:t xml:space="preserve"> </w:t>
       </w:r>
       <w:r>
-        <w:t>Synopsis Construction</w:t>
+        <w:t>Sampling</w:t>
       </w:r>
     </w:p>
   </w:footnote>
@@ -30192,7 +30740,7 @@
         <w:t xml:space="preserve"> </w:t>
       </w:r>
       <w:r>
-        <w:t>Query</w:t>
+        <w:t>Distributed Random Sampling with a Fixed Reservoir</w:t>
       </w:r>
     </w:p>
   </w:footnote>
@@ -30214,7 +30762,7 @@
         <w:t xml:space="preserve"> </w:t>
       </w:r>
       <w:r>
-        <w:t>Ad-hoc</w:t>
+        <w:t>Synopsis Construction</w:t>
       </w:r>
     </w:p>
   </w:footnote>
@@ -30236,7 +30784,7 @@
         <w:t xml:space="preserve"> </w:t>
       </w:r>
       <w:r>
-        <w:t>Histogram Construction</w:t>
+        <w:t>Query</w:t>
       </w:r>
     </w:p>
   </w:footnote>
@@ -30258,7 +30806,7 @@
         <w:t xml:space="preserve"> </w:t>
       </w:r>
       <w:r>
-        <w:t>Wavelets</w:t>
+        <w:t>Ad-hoc</w:t>
       </w:r>
     </w:p>
   </w:footnote>
@@ -30266,9 +30814,6 @@
     <w:p>
       <w:pPr>
         <w:pStyle w:val="FootnoteText"/>
-        <w:rPr>
-          <w:rtl/>
-        </w:rPr>
       </w:pPr>
       <w:r>
         <w:rPr>
@@ -30283,7 +30828,7 @@
         <w:t xml:space="preserve"> </w:t>
       </w:r>
       <w:r>
-        <w:t>Unbiased</w:t>
+        <w:t>Histogram Construction</w:t>
       </w:r>
     </w:p>
   </w:footnote>
@@ -30305,7 +30850,7 @@
         <w:t xml:space="preserve"> </w:t>
       </w:r>
       <w:r>
-        <w:t>Provable Error Guarantees</w:t>
+        <w:t>Wavelets</w:t>
       </w:r>
     </w:p>
   </w:footnote>
@@ -30313,6 +30858,9 @@
     <w:p>
       <w:pPr>
         <w:pStyle w:val="FootnoteText"/>
+        <w:rPr>
+          <w:rtl/>
+        </w:rPr>
       </w:pPr>
       <w:r>
         <w:rPr>
@@ -30327,7 +30875,7 @@
         <w:t xml:space="preserve"> </w:t>
       </w:r>
       <w:r>
-        <w:t>Concise Sampling</w:t>
+        <w:t>Unbiased</w:t>
       </w:r>
     </w:p>
   </w:footnote>
@@ -30349,7 +30897,7 @@
         <w:t xml:space="preserve"> </w:t>
       </w:r>
       <w:r>
-        <w:t>Indexing</w:t>
+        <w:t>Provable Error Guarantees</w:t>
       </w:r>
     </w:p>
   </w:footnote>
@@ -30371,7 +30919,7 @@
         <w:t xml:space="preserve"> </w:t>
       </w:r>
       <w:r>
-        <w:t>Timestamping</w:t>
+        <w:t>Concise Sampling</w:t>
       </w:r>
     </w:p>
   </w:footnote>
@@ -30393,7 +30941,7 @@
         <w:t xml:space="preserve"> </w:t>
       </w:r>
       <w:r>
-        <w:t>Filter</w:t>
+        <w:t>Indexing</w:t>
       </w:r>
     </w:p>
   </w:footnote>
@@ -30402,8 +30950,6 @@
       <w:pPr>
         <w:pStyle w:val="FootnoteText"/>
       </w:pPr>
-      <w:bookmarkStart w:id="34" w:name="_GoBack"/>
-      <w:bookmarkEnd w:id="34"/>
       <w:r>
         <w:rPr>
           <w:rStyle w:val="FootnoteReference"/>
@@ -30417,7 +30963,7 @@
         <w:t xml:space="preserve"> </w:t>
       </w:r>
       <w:r>
-        <w:t>Collect</w:t>
+        <w:t>Timestamping</w:t>
       </w:r>
     </w:p>
   </w:footnote>
@@ -30439,7 +30985,164 @@
         <w:t xml:space="preserve"> </w:t>
       </w:r>
       <w:r>
+        <w:t>Filter</w:t>
+      </w:r>
+    </w:p>
+  </w:footnote>
+  <w:footnote w:id="44">
+    <w:p>
+      <w:pPr>
+        <w:pStyle w:val="FootnoteText"/>
+      </w:pPr>
+      <w:r>
+        <w:rPr>
+          <w:rStyle w:val="FootnoteReference"/>
+        </w:rPr>
+        <w:footnoteRef/>
+      </w:r>
+      <w:r>
+        <w:rPr>
+          <w:rtl/>
+        </w:rPr>
+        <w:t xml:space="preserve"> </w:t>
+      </w:r>
+      <w:r>
+        <w:t>Collect</w:t>
+      </w:r>
+    </w:p>
+  </w:footnote>
+  <w:footnote w:id="45">
+    <w:p>
+      <w:pPr>
+        <w:pStyle w:val="FootnoteText"/>
+      </w:pPr>
+      <w:r>
+        <w:rPr>
+          <w:rStyle w:val="FootnoteReference"/>
+        </w:rPr>
+        <w:footnoteRef/>
+      </w:r>
+      <w:r>
+        <w:rPr>
+          <w:rtl/>
+        </w:rPr>
+        <w:t xml:space="preserve"> </w:t>
+      </w:r>
+      <w:r>
         <w:t>State</w:t>
+      </w:r>
+    </w:p>
+  </w:footnote>
+  <w:footnote w:id="46">
+    <w:p>
+      <w:pPr>
+        <w:pStyle w:val="FootnoteText"/>
+        <w:rPr>
+          <w:rFonts w:hint="cs"/>
+        </w:rPr>
+      </w:pPr>
+      <w:r>
+        <w:rPr>
+          <w:rStyle w:val="FootnoteReference"/>
+        </w:rPr>
+        <w:footnoteRef/>
+      </w:r>
+      <w:r>
+        <w:rPr>
+          <w:rtl/>
+        </w:rPr>
+        <w:t xml:space="preserve"> </w:t>
+      </w:r>
+      <w:r>
+        <w:t>Waterfall Process Model</w:t>
+      </w:r>
+    </w:p>
+  </w:footnote>
+  <w:footnote w:id="47">
+    <w:p>
+      <w:pPr>
+        <w:pStyle w:val="FootnoteText"/>
+      </w:pPr>
+      <w:r>
+        <w:rPr>
+          <w:rStyle w:val="FootnoteReference"/>
+        </w:rPr>
+        <w:footnoteRef/>
+      </w:r>
+      <w:r>
+        <w:rPr>
+          <w:rtl/>
+        </w:rPr>
+        <w:t xml:space="preserve"> </w:t>
+      </w:r>
+      <w:r>
+        <w:t>Communication</w:t>
+      </w:r>
+    </w:p>
+  </w:footnote>
+  <w:footnote w:id="48">
+    <w:p>
+      <w:pPr>
+        <w:pStyle w:val="FootnoteText"/>
+      </w:pPr>
+      <w:r>
+        <w:rPr>
+          <w:rStyle w:val="FootnoteReference"/>
+        </w:rPr>
+        <w:footnoteRef/>
+      </w:r>
+      <w:r>
+        <w:rPr>
+          <w:rtl/>
+        </w:rPr>
+        <w:t xml:space="preserve"> </w:t>
+      </w:r>
+      <w:r>
+        <w:t>Planning</w:t>
+      </w:r>
+    </w:p>
+  </w:footnote>
+  <w:footnote w:id="49">
+    <w:p>
+      <w:pPr>
+        <w:pStyle w:val="FootnoteText"/>
+      </w:pPr>
+      <w:r>
+        <w:rPr>
+          <w:rStyle w:val="FootnoteReference"/>
+        </w:rPr>
+        <w:footnoteRef/>
+      </w:r>
+      <w:r>
+        <w:rPr>
+          <w:rtl/>
+        </w:rPr>
+        <w:t xml:space="preserve"> </w:t>
+      </w:r>
+      <w:r>
+        <w:t>Modeling</w:t>
+      </w:r>
+    </w:p>
+  </w:footnote>
+  <w:footnote w:id="50">
+    <w:p>
+      <w:pPr>
+        <w:pStyle w:val="FootnoteText"/>
+      </w:pPr>
+      <w:r>
+        <w:rPr>
+          <w:rStyle w:val="FootnoteReference"/>
+        </w:rPr>
+        <w:footnoteRef/>
+      </w:r>
+      <w:r>
+        <w:rPr>
+          <w:rtl/>
+        </w:rPr>
+        <w:t xml:space="preserve"> </w:t>
+      </w:r>
+      <w:r>
+        <w:t>Construction</w:t>
       </w:r>
     </w:p>
   </w:footnote>
@@ -36894,7 +37597,7 @@
 </file>
 
 <file path=customXml/itemProps1.xml><?xml version="1.0" encoding="utf-8"?>
-<ds:datastoreItem xmlns:ds="http://schemas.openxmlformats.org/officeDocument/2006/customXml" ds:itemID="{0C2B965F-F8F7-4A25-B5F8-464A3B1EF1C7}">
+<ds:datastoreItem xmlns:ds="http://schemas.openxmlformats.org/officeDocument/2006/customXml" ds:itemID="{4945B092-EB37-4643-9456-B07EFD1AAC39}">
   <ds:schemaRefs>
     <ds:schemaRef ds:uri="http://schemas.openxmlformats.org/officeDocument/2006/bibliography"/>
   </ds:schemaRefs>

</xml_diff>